<commit_message>
Research question - fixings
</commit_message>
<xml_diff>
--- a/Project Plan.docx
+++ b/Project Plan.docx
@@ -1394,7 +1394,17 @@
           <w:szCs w:val="24"/>
           <w:lang w:val="en-US"/>
         </w:rPr>
-        <w:t xml:space="preserve">Can a procedurally generated city be viable in games </w:t>
+        <w:t>Can several different PCG tech</w:t>
+      </w:r>
+      <w:bookmarkStart w:id="0" w:name="_GoBack"/>
+      <w:bookmarkEnd w:id="0"/>
+      <w:r>
+        <w:rPr>
+          <w:sz w:val="24"/>
+          <w:szCs w:val="24"/>
+          <w:lang w:val="en-US"/>
+        </w:rPr>
+        <w:t xml:space="preserve">niques be combined in a hierarchical manner to procedurally generate a city that is viable in games </w:t>
       </w:r>
       <w:proofErr w:type="gramStart"/>
       <w:r>
@@ -1412,23 +1422,15 @@
           <w:szCs w:val="24"/>
           <w:lang w:val="en-US"/>
         </w:rPr>
-        <w:t xml:space="preserve"> set constraints a </w:t>
-      </w:r>
-      <w:r>
-        <w:rPr>
-          <w:sz w:val="24"/>
-          <w:szCs w:val="24"/>
-          <w:lang w:val="en-US"/>
-        </w:rPr>
-        <w:t>real-time</w:t>
-      </w:r>
-      <w:r>
-        <w:rPr>
-          <w:sz w:val="24"/>
-          <w:szCs w:val="24"/>
-          <w:lang w:val="en-US"/>
-        </w:rPr>
-        <w:t xml:space="preserve"> application such as games have?</w:t>
+        <w:t xml:space="preserve"> </w:t>
+      </w:r>
+      <w:r>
+        <w:rPr>
+          <w:sz w:val="24"/>
+          <w:szCs w:val="24"/>
+          <w:lang w:val="en-US"/>
+        </w:rPr>
+        <w:t>set constraints a real-time application such as games have?</w:t>
       </w:r>
     </w:p>
     <w:p>
@@ -1903,18 +1905,7 @@
                 <w:szCs w:val="24"/>
                 <w:lang w:val="en-US"/>
               </w:rPr>
-              <w:t xml:space="preserve"> difficult and co</w:t>
-            </w:r>
-            <w:bookmarkStart w:id="0" w:name="_GoBack"/>
-            <w:bookmarkEnd w:id="0"/>
-            <w:r>
-              <w:rPr>
-                <w:rFonts w:asciiTheme="majorHAnsi" w:hAnsiTheme="majorHAnsi"/>
-                <w:sz w:val="24"/>
-                <w:szCs w:val="24"/>
-                <w:lang w:val="en-US"/>
-              </w:rPr>
-              <w:t>nsumes too much time.</w:t>
+              <w:t xml:space="preserve"> difficult and consumes too much time.</w:t>
             </w:r>
           </w:p>
         </w:tc>
@@ -2777,18 +2768,10 @@
         <w:p>
           <w:pPr>
             <w:pStyle w:val="Rubrik1"/>
-            <w:rPr>
-              <w:lang w:val="en-US"/>
-            </w:rPr>
           </w:pPr>
-          <w:proofErr w:type="spellStart"/>
           <w:r>
-            <w:rPr>
-              <w:lang w:val="en-US"/>
-            </w:rPr>
             <w:t>Referenser</w:t>
           </w:r>
-          <w:proofErr w:type="spellEnd"/>
         </w:p>
         <w:sdt>
           <w:sdtPr>
@@ -4167,7 +4150,7 @@
 </file>
 
 <file path=customXml/itemProps1.xml><?xml version="1.0" encoding="utf-8"?>
-<ds:datastoreItem xmlns:ds="http://schemas.openxmlformats.org/officeDocument/2006/customXml" ds:itemID="{F4AEA1DB-636D-45B0-844D-85861D12D962}">
+<ds:datastoreItem xmlns:ds="http://schemas.openxmlformats.org/officeDocument/2006/customXml" ds:itemID="{B1D75BFA-5BD0-4BEF-8D88-E8AE616116A9}">
   <ds:schemaRefs>
     <ds:schemaRef ds:uri="http://schemas.openxmlformats.org/officeDocument/2006/bibliography"/>
   </ds:schemaRefs>

</xml_diff>

<commit_message>
Project Plan - adding references
</commit_message>
<xml_diff>
--- a/Project Plan.docx
+++ b/Project Plan.docx
@@ -628,17 +628,7 @@
                 <w:szCs w:val="24"/>
                 <w:lang w:val="en-US"/>
               </w:rPr>
-              <w:t>1993</w:t>
-            </w:r>
-            <w:bookmarkStart w:id="0" w:name="_GoBack"/>
-            <w:bookmarkEnd w:id="0"/>
-            <w:r>
-              <w:rPr>
-                <w:sz w:val="24"/>
-                <w:szCs w:val="24"/>
-                <w:lang w:val="en-US"/>
-              </w:rPr>
-              <w:t>04</w:t>
+              <w:t>199304</w:t>
             </w:r>
             <w:r>
               <w:rPr>
@@ -886,24 +876,7 @@
           <w:szCs w:val="24"/>
           <w:lang w:val="en-US"/>
         </w:rPr>
-        <w:t xml:space="preserve">series, </w:t>
-      </w:r>
-      <w:r>
-        <w:rPr>
-          <w:i/>
-          <w:sz w:val="24"/>
-          <w:szCs w:val="24"/>
-          <w:lang w:val="en-US"/>
-        </w:rPr>
-        <w:t>Assassins Creed</w:t>
-      </w:r>
-      <w:r>
-        <w:rPr>
-          <w:sz w:val="24"/>
-          <w:szCs w:val="24"/>
-          <w:lang w:val="en-US"/>
-        </w:rPr>
-        <w:t xml:space="preserve"> and </w:t>
+        <w:t xml:space="preserve">series, and </w:t>
       </w:r>
       <w:r>
         <w:rPr>
@@ -1062,7 +1035,6 @@
         </w:rPr>
         <w:t xml:space="preserve"> is an excellent example of a game using PCG to minimize disk space. But has evolved in to a method to minimize workforce required for content, </w:t>
       </w:r>
-      <w:proofErr w:type="gramStart"/>
       <w:r>
         <w:rPr>
           <w:i/>
@@ -1070,17 +1042,7 @@
           <w:szCs w:val="24"/>
           <w:lang w:val="en-US"/>
         </w:rPr>
-        <w:t>No</w:t>
-      </w:r>
-      <w:proofErr w:type="gramEnd"/>
-      <w:r>
-        <w:rPr>
-          <w:i/>
-          <w:sz w:val="24"/>
-          <w:szCs w:val="24"/>
-          <w:lang w:val="en-US"/>
-        </w:rPr>
-        <w:t xml:space="preserve"> man’s sky</w:t>
+        <w:t>No man’s sky</w:t>
       </w:r>
       <w:r>
         <w:rPr>
@@ -1089,6 +1051,14 @@
           <w:lang w:val="en-US"/>
         </w:rPr>
         <w:t xml:space="preserve"> is an excellent example of a game using PCG to minimize workforce while maximizing content.</w:t>
+      </w:r>
+      <w:r>
+        <w:rPr>
+          <w:sz w:val="24"/>
+          <w:szCs w:val="24"/>
+          <w:lang w:val="en-US"/>
+        </w:rPr>
+        <w:t xml:space="preserve"> </w:t>
       </w:r>
     </w:p>
     <w:p>
@@ -1105,25 +1075,7 @@
           <w:szCs w:val="24"/>
           <w:lang w:val="en-US"/>
         </w:rPr>
-        <w:t xml:space="preserve">In this </w:t>
-      </w:r>
-      <w:proofErr w:type="gramStart"/>
-      <w:r>
-        <w:rPr>
-          <w:sz w:val="24"/>
-          <w:szCs w:val="24"/>
-          <w:lang w:val="en-US"/>
-        </w:rPr>
-        <w:t>work</w:t>
-      </w:r>
-      <w:proofErr w:type="gramEnd"/>
-      <w:r>
-        <w:rPr>
-          <w:sz w:val="24"/>
-          <w:szCs w:val="24"/>
-          <w:lang w:val="en-US"/>
-        </w:rPr>
-        <w:t xml:space="preserve"> we want to explore the possibility of procedurally generate a city feasible to use within a gaming environment. This include many requirements as a game is both a </w:t>
+        <w:t xml:space="preserve">In this work we want to explore the possibility of procedurally generate a city feasible to use within a gaming environment. This include many requirements as a game is both a </w:t>
       </w:r>
       <w:r>
         <w:rPr>
@@ -1142,7 +1094,6 @@
         <w:t xml:space="preserve"> application as well as </w:t>
       </w:r>
       <w:proofErr w:type="spellStart"/>
-      <w:proofErr w:type="gramStart"/>
       <w:r>
         <w:rPr>
           <w:sz w:val="24"/>
@@ -1152,7 +1103,6 @@
         <w:t>a</w:t>
       </w:r>
       <w:proofErr w:type="spellEnd"/>
-      <w:proofErr w:type="gramEnd"/>
       <w:r>
         <w:rPr>
           <w:sz w:val="24"/>
@@ -1224,6 +1174,14 @@
           <w:lang w:val="en-US"/>
         </w:rPr>
         <w:t xml:space="preserve"> The city does not need to be believable but it need to have variety for the players to not lose interest, this is a requirement for the city to be viable in games. Loading times must also be constrained. Specified constraints will be defined in the thesis after more research has been done for realistic and viable constraints for games.</w:t>
+      </w:r>
+      <w:r>
+        <w:rPr>
+          <w:sz w:val="24"/>
+          <w:szCs w:val="24"/>
+          <w:lang w:val="en-US"/>
+        </w:rPr>
+        <w:t xml:space="preserve"> </w:t>
       </w:r>
     </w:p>
     <w:p>
@@ -1447,25 +1405,7 @@
           <w:szCs w:val="24"/>
           <w:lang w:val="en-US"/>
         </w:rPr>
-        <w:t xml:space="preserve">Can PCG techniques be combined in a hierarchical manner to procedurally generate a city that is viable in games </w:t>
-      </w:r>
-      <w:proofErr w:type="gramStart"/>
-      <w:r>
-        <w:rPr>
-          <w:sz w:val="24"/>
-          <w:szCs w:val="24"/>
-          <w:lang w:val="en-US"/>
-        </w:rPr>
-        <w:t>according to</w:t>
-      </w:r>
-      <w:proofErr w:type="gramEnd"/>
-      <w:r>
-        <w:rPr>
-          <w:sz w:val="24"/>
-          <w:szCs w:val="24"/>
-          <w:lang w:val="en-US"/>
-        </w:rPr>
-        <w:t xml:space="preserve"> set constraints a real-time application such as games have?</w:t>
+        <w:t>Can PCG techniques be combined in a hierarchical manner to procedurally generate a city that is viable in games according to set constraints a real-time application such as games have?</w:t>
       </w:r>
     </w:p>
     <w:p>
@@ -1502,7 +1442,17 @@
           <w:szCs w:val="24"/>
           <w:lang w:val="en-US"/>
         </w:rPr>
-        <w:t>The method used to answer these questions will be studying and researching of PCG techniques along with an implementation of said techniques to generate a city</w:t>
+        <w:t>The method used to answer these questions will be studying and researching of PCG techniques along with an imp</w:t>
+      </w:r>
+      <w:bookmarkStart w:id="0" w:name="_GoBack"/>
+      <w:bookmarkEnd w:id="0"/>
+      <w:r>
+        <w:rPr>
+          <w:sz w:val="24"/>
+          <w:szCs w:val="24"/>
+          <w:lang w:val="en-US"/>
+        </w:rPr>
+        <w:t>lementation of said techniques to generate a city</w:t>
       </w:r>
       <w:r>
         <w:rPr>
@@ -1665,7 +1615,7 @@
           <w:lang w:eastAsia="sv-SE"/>
         </w:rPr>
         <w:drawing>
-          <wp:inline distT="0" distB="0" distL="0" distR="0" wp14:anchorId="03911D39" wp14:editId="711AD830">
+          <wp:inline distT="0" distB="0" distL="0" distR="0" wp14:anchorId="554D76F9" wp14:editId="17DA108A">
             <wp:extent cx="4302665" cy="3000375"/>
             <wp:effectExtent l="0" t="0" r="3175" b="0"/>
             <wp:docPr id="1" name="Bildobjekt 1"/>
@@ -1751,6 +1701,15 @@
         </w:rPr>
         <w:t>The writing of the thesis will begin shortly after we have some basic research and base implementation done. The thesis will be worked on every week until completion. When the implementation has enough features, gathering of data and analysis will begin. This data is crucial concluding the thesis and answering the research question.</w:t>
       </w:r>
+      <w:r>
+        <w:rPr>
+          <w:rFonts w:asciiTheme="majorHAnsi" w:hAnsiTheme="majorHAnsi"/>
+          <w:sz w:val="24"/>
+          <w:szCs w:val="24"/>
+          <w:lang w:val="en-US"/>
+        </w:rPr>
+        <w:t xml:space="preserve"> </w:t>
+      </w:r>
     </w:p>
     <w:p>
       <w:pPr>
@@ -2872,6 +2831,39 @@
                   <w:noProof/>
                   <w:lang w:val="en-US"/>
                 </w:rPr>
+                <w:t xml:space="preserve">Farbrausch. (2004). </w:t>
+              </w:r>
+              <w:r>
+                <w:rPr>
+                  <w:i/>
+                  <w:iCs/>
+                  <w:noProof/>
+                  <w:lang w:val="en-US"/>
+                </w:rPr>
+                <w:t>.kkrieger.</w:t>
+              </w:r>
+              <w:r>
+                <w:rPr>
+                  <w:noProof/>
+                  <w:lang w:val="en-US"/>
+                </w:rPr>
+                <w:t xml:space="preserve"> </w:t>
+              </w:r>
+            </w:p>
+            <w:p>
+              <w:pPr>
+                <w:pStyle w:val="Litteraturfrteckning"/>
+                <w:ind w:left="720" w:hanging="720"/>
+                <w:rPr>
+                  <w:noProof/>
+                  <w:lang w:val="en-US"/>
+                </w:rPr>
+              </w:pPr>
+              <w:r>
+                <w:rPr>
+                  <w:noProof/>
+                  <w:lang w:val="en-US"/>
+                </w:rPr>
                 <w:t xml:space="preserve">Fernando Marson, S. M. (2010). </w:t>
               </w:r>
               <w:r>
@@ -2905,6 +2897,86 @@
                   <w:noProof/>
                   <w:lang w:val="en-US"/>
                 </w:rPr>
+                <w:t>Hello Games</w:t>
+              </w:r>
+              <w:r>
+                <w:rPr>
+                  <w:noProof/>
+                  <w:lang w:val="en-US"/>
+                </w:rPr>
+                <w:t xml:space="preserve">. (2016). </w:t>
+              </w:r>
+              <w:r>
+                <w:rPr>
+                  <w:i/>
+                  <w:iCs/>
+                  <w:noProof/>
+                  <w:lang w:val="en-US"/>
+                </w:rPr>
+                <w:t>No man’s sky .</w:t>
+              </w:r>
+              <w:r>
+                <w:rPr>
+                  <w:noProof/>
+                  <w:lang w:val="en-US"/>
+                </w:rPr>
+                <w:t xml:space="preserve"> Hello Games, Sony.</w:t>
+              </w:r>
+            </w:p>
+            <w:p>
+              <w:pPr>
+                <w:pStyle w:val="Litteraturfrteckning"/>
+                <w:ind w:left="720" w:hanging="720"/>
+                <w:rPr>
+                  <w:noProof/>
+                  <w:lang w:val="en-US"/>
+                </w:rPr>
+              </w:pPr>
+              <w:r>
+                <w:rPr>
+                  <w:noProof/>
+                  <w:lang w:val="en-US"/>
+                </w:rPr>
+                <w:t>Rockstar Games</w:t>
+              </w:r>
+              <w:r>
+                <w:rPr>
+                  <w:noProof/>
+                  <w:lang w:val="en-US"/>
+                </w:rPr>
+                <w:t xml:space="preserve">. (1997-2013). </w:t>
+              </w:r>
+              <w:r>
+                <w:rPr>
+                  <w:i/>
+                  <w:iCs/>
+                  <w:noProof/>
+                  <w:lang w:val="en-US"/>
+                </w:rPr>
+                <w:t>Grand Theft Auto Series.</w:t>
+              </w:r>
+              <w:r>
+                <w:rPr>
+                  <w:noProof/>
+                  <w:lang w:val="en-US"/>
+                </w:rPr>
+                <w:t xml:space="preserve"> </w:t>
+              </w:r>
+            </w:p>
+            <w:p>
+              <w:pPr>
+                <w:pStyle w:val="Litteraturfrteckning"/>
+                <w:ind w:left="720" w:hanging="720"/>
+                <w:rPr>
+                  <w:noProof/>
+                  <w:lang w:val="en-US"/>
+                </w:rPr>
+              </w:pPr>
+              <w:r>
+                <w:rPr>
+                  <w:noProof/>
+                  <w:lang w:val="en-US"/>
+                </w:rPr>
                 <w:t xml:space="preserve">Markus Steinberger, M. K. (2014). </w:t>
               </w:r>
               <w:r>
@@ -2938,6 +3010,46 @@
                   <w:noProof/>
                   <w:lang w:val="en-US"/>
                 </w:rPr>
+                <w:t>Ubisoft Montreal</w:t>
+              </w:r>
+              <w:r>
+                <w:rPr>
+                  <w:noProof/>
+                  <w:lang w:val="en-US"/>
+                </w:rPr>
+                <w:t xml:space="preserve">. (2007-2015). </w:t>
+              </w:r>
+              <w:r>
+                <w:rPr>
+                  <w:i/>
+                  <w:iCs/>
+                  <w:noProof/>
+                  <w:lang w:val="en-US"/>
+                </w:rPr>
+                <w:t>Assassin's Creed series.</w:t>
+              </w:r>
+              <w:r>
+                <w:rPr>
+                  <w:noProof/>
+                  <w:lang w:val="en-US"/>
+                </w:rPr>
+                <w:t xml:space="preserve"> Ubisoft.</w:t>
+              </w:r>
+            </w:p>
+            <w:p>
+              <w:pPr>
+                <w:pStyle w:val="Litteraturfrteckning"/>
+                <w:ind w:left="720" w:hanging="720"/>
+                <w:rPr>
+                  <w:noProof/>
+                  <w:lang w:val="en-US"/>
+                </w:rPr>
+              </w:pPr>
+              <w:r>
+                <w:rPr>
+                  <w:noProof/>
+                  <w:lang w:val="en-US"/>
+                </w:rPr>
                 <w:t xml:space="preserve">Muller, P. (2006). </w:t>
               </w:r>
               <w:r>
@@ -3021,6 +3133,46 @@
                   <w:lang w:val="en-US"/>
                 </w:rPr>
                 <w:t xml:space="preserve"> Australia: Graphite.</w:t>
+              </w:r>
+            </w:p>
+            <w:p>
+              <w:pPr>
+                <w:pStyle w:val="Litteraturfrteckning"/>
+                <w:ind w:left="720" w:hanging="720"/>
+                <w:rPr>
+                  <w:noProof/>
+                  <w:lang w:val="en-US"/>
+                </w:rPr>
+              </w:pPr>
+              <w:r>
+                <w:rPr>
+                  <w:noProof/>
+                  <w:lang w:val="en-US"/>
+                </w:rPr>
+                <w:t>Rocksteady Studios</w:t>
+              </w:r>
+              <w:r>
+                <w:rPr>
+                  <w:noProof/>
+                  <w:lang w:val="en-US"/>
+                </w:rPr>
+                <w:t xml:space="preserve">. (2011). </w:t>
+              </w:r>
+              <w:r>
+                <w:rPr>
+                  <w:i/>
+                  <w:iCs/>
+                  <w:noProof/>
+                  <w:lang w:val="en-US"/>
+                </w:rPr>
+                <w:t>Batman: Arkham City.</w:t>
+              </w:r>
+              <w:r>
+                <w:rPr>
+                  <w:noProof/>
+                  <w:lang w:val="en-US"/>
+                </w:rPr>
+                <w:t xml:space="preserve"> Warner Bros, Square Enix.</w:t>
               </w:r>
             </w:p>
             <w:p>
@@ -4181,11 +4333,103 @@
     <b:City>New York</b:City>
     <b:RefOrder>6</b:RefOrder>
   </b:Source>
+  <b:Source>
+    <b:Tag>Far04</b:Tag>
+    <b:SourceType>Book</b:SourceType>
+    <b:Guid>{B4B1A07C-7313-4D1F-8BBA-C2CD213CA99C}</b:Guid>
+    <b:Title>.kkrieger</b:Title>
+    <b:Year>2004</b:Year>
+    <b:Author>
+      <b:Author>
+        <b:NameList>
+          <b:Person>
+            <b:Last>Farbrausch</b:Last>
+          </b:Person>
+        </b:NameList>
+      </b:Author>
+    </b:Author>
+    <b:RefOrder>7</b:RefOrder>
+  </b:Source>
+  <b:Source>
+    <b:Tag>Roc13</b:Tag>
+    <b:SourceType>Book</b:SourceType>
+    <b:Guid>{F178195C-2196-47B2-99AA-1BFF6CBBB3DB}</b:Guid>
+    <b:Author>
+      <b:Author>
+        <b:NameList>
+          <b:Person>
+            <b:Last>Games</b:Last>
+            <b:First>Rockstar</b:First>
+          </b:Person>
+        </b:NameList>
+      </b:Author>
+    </b:Author>
+    <b:Title>Grand Theft Auto Series</b:Title>
+    <b:Year>1997-2013</b:Year>
+    <b:RefOrder>8</b:RefOrder>
+  </b:Source>
+  <b:Source>
+    <b:Tag>Ubi15</b:Tag>
+    <b:SourceType>Book</b:SourceType>
+    <b:Guid>{FA2121B6-275D-4FFD-87A5-15D600336BE6}</b:Guid>
+    <b:Author>
+      <b:Author>
+        <b:NameList>
+          <b:Person>
+            <b:Last>Montreal</b:Last>
+            <b:First>Ubisoft</b:First>
+          </b:Person>
+        </b:NameList>
+      </b:Author>
+    </b:Author>
+    <b:Title>Assassin's Creed series</b:Title>
+    <b:Year>2007-2015</b:Year>
+    <b:Publisher>Ubisoft</b:Publisher>
+    <b:RefOrder>9</b:RefOrder>
+  </b:Source>
+  <b:Source>
+    <b:Tag>Roc11</b:Tag>
+    <b:SourceType>Book</b:SourceType>
+    <b:Guid>{2B0122D3-D70C-4C5F-84D0-B90DD9CE3585}</b:Guid>
+    <b:Author>
+      <b:Author>
+        <b:NameList>
+          <b:Person>
+            <b:Last>Studios</b:Last>
+            <b:First>Rocksteady</b:First>
+          </b:Person>
+        </b:NameList>
+      </b:Author>
+    </b:Author>
+    <b:Title>Batman: Arkham City</b:Title>
+    <b:Year>2011</b:Year>
+    <b:Publisher>Warner Bros, Square Enix</b:Publisher>
+    <b:RefOrder>10</b:RefOrder>
+  </b:Source>
+  <b:Source>
+    <b:Tag>Hel16</b:Tag>
+    <b:SourceType>Book</b:SourceType>
+    <b:Guid>{E7031267-E806-40A0-94A3-9F2F2FC8D4AB}</b:Guid>
+    <b:Author>
+      <b:Author>
+        <b:NameList>
+          <b:Person>
+            <b:Last>Games</b:Last>
+            <b:First>Hello</b:First>
+          </b:Person>
+        </b:NameList>
+      </b:Author>
+    </b:Author>
+    <b:Title>No man’s sky </b:Title>
+    <b:Year>2016</b:Year>
+    <b:Publisher>Hello Games, Sony</b:Publisher>
+    <b:RefOrder>11</b:RefOrder>
+  </b:Source>
 </b:Sources>
 </file>
 
 <file path=customXml/itemProps1.xml><?xml version="1.0" encoding="utf-8"?>
-<ds:datastoreItem xmlns:ds="http://schemas.openxmlformats.org/officeDocument/2006/customXml" ds:itemID="{03C111E1-4062-4C65-9025-DDFAAE7C322B}">
+<ds:datastoreItem xmlns:ds="http://schemas.openxmlformats.org/officeDocument/2006/customXml" ds:itemID="{DFA0A129-6FAE-4DCB-9998-249B6D39F7CD}">
   <ds:schemaRefs>
     <ds:schemaRef ds:uri="http://schemas.openxmlformats.org/officeDocument/2006/bibliography"/>
   </ds:schemaRefs>

</xml_diff>

<commit_message>
Project Plan - added some constraints
</commit_message>
<xml_diff>
--- a/Project Plan.docx
+++ b/Project Plan.docx
@@ -644,10 +644,7 @@
                 <w:szCs w:val="24"/>
                 <w:lang w:val="en-US"/>
               </w:rPr>
-              <w:t>-</w:t>
-            </w:r>
-            <w:r>
-              <w:t xml:space="preserve"> </w:t>
+              <w:t>–</w:t>
             </w:r>
             <w:r>
               <w:rPr>
@@ -1035,6 +1032,7 @@
         </w:rPr>
         <w:t xml:space="preserve"> is an excellent example of a game using PCG to minimize disk space. But has evolved in to a method to minimize workforce required for content, </w:t>
       </w:r>
+      <w:proofErr w:type="gramStart"/>
       <w:r>
         <w:rPr>
           <w:i/>
@@ -1042,7 +1040,17 @@
           <w:szCs w:val="24"/>
           <w:lang w:val="en-US"/>
         </w:rPr>
-        <w:t>No man’s sky</w:t>
+        <w:t>No</w:t>
+      </w:r>
+      <w:proofErr w:type="gramEnd"/>
+      <w:r>
+        <w:rPr>
+          <w:i/>
+          <w:sz w:val="24"/>
+          <w:szCs w:val="24"/>
+          <w:lang w:val="en-US"/>
+        </w:rPr>
+        <w:t xml:space="preserve"> man’s sky</w:t>
       </w:r>
       <w:r>
         <w:rPr>
@@ -1075,7 +1083,25 @@
           <w:szCs w:val="24"/>
           <w:lang w:val="en-US"/>
         </w:rPr>
-        <w:t xml:space="preserve">In this work we want to explore the possibility of procedurally generate a city feasible to use within a gaming environment. This include many requirements as a game is both a </w:t>
+        <w:t xml:space="preserve">In this </w:t>
+      </w:r>
+      <w:proofErr w:type="gramStart"/>
+      <w:r>
+        <w:rPr>
+          <w:sz w:val="24"/>
+          <w:szCs w:val="24"/>
+          <w:lang w:val="en-US"/>
+        </w:rPr>
+        <w:t>work</w:t>
+      </w:r>
+      <w:proofErr w:type="gramEnd"/>
+      <w:r>
+        <w:rPr>
+          <w:sz w:val="24"/>
+          <w:szCs w:val="24"/>
+          <w:lang w:val="en-US"/>
+        </w:rPr>
+        <w:t xml:space="preserve"> we want to explore the possibility of procedurally generate a city feasible to use within a gaming environment. This include many requirements as a game is both a </w:t>
       </w:r>
       <w:r>
         <w:rPr>
@@ -1094,6 +1120,7 @@
         <w:t xml:space="preserve"> application as well as </w:t>
       </w:r>
       <w:proofErr w:type="spellStart"/>
+      <w:proofErr w:type="gramStart"/>
       <w:r>
         <w:rPr>
           <w:sz w:val="24"/>
@@ -1103,6 +1130,7 @@
         <w:t>a</w:t>
       </w:r>
       <w:proofErr w:type="spellEnd"/>
+      <w:proofErr w:type="gramEnd"/>
       <w:r>
         <w:rPr>
           <w:sz w:val="24"/>
@@ -1405,7 +1433,25 @@
           <w:szCs w:val="24"/>
           <w:lang w:val="en-US"/>
         </w:rPr>
-        <w:t>Can PCG techniques be combined in a hierarchical manner to procedurally generate a city that is viable in games according to set constraints a real-time application such as games have?</w:t>
+        <w:t xml:space="preserve">Can PCG techniques be combined in a hierarchical manner to procedurally generate a city that is viable in games </w:t>
+      </w:r>
+      <w:proofErr w:type="gramStart"/>
+      <w:r>
+        <w:rPr>
+          <w:sz w:val="24"/>
+          <w:szCs w:val="24"/>
+          <w:lang w:val="en-US"/>
+        </w:rPr>
+        <w:t>according to</w:t>
+      </w:r>
+      <w:proofErr w:type="gramEnd"/>
+      <w:r>
+        <w:rPr>
+          <w:sz w:val="24"/>
+          <w:szCs w:val="24"/>
+          <w:lang w:val="en-US"/>
+        </w:rPr>
+        <w:t xml:space="preserve"> set constraints a real-time application such as games have?</w:t>
       </w:r>
     </w:p>
     <w:p>
@@ -1442,17 +1488,7 @@
           <w:szCs w:val="24"/>
           <w:lang w:val="en-US"/>
         </w:rPr>
-        <w:t>The method used to answer these questions will be studying and researching of PCG techniques along with an imp</w:t>
-      </w:r>
-      <w:bookmarkStart w:id="0" w:name="_GoBack"/>
-      <w:bookmarkEnd w:id="0"/>
-      <w:r>
-        <w:rPr>
-          <w:sz w:val="24"/>
-          <w:szCs w:val="24"/>
-          <w:lang w:val="en-US"/>
-        </w:rPr>
-        <w:t>lementation of said techniques to generate a city</w:t>
+        <w:t>The method used to answer these questions will be studying and researching of PCG techniques along with an implementation of said techniques to generate a city</w:t>
       </w:r>
       <w:r>
         <w:rPr>
@@ -1516,6 +1552,14 @@
     </w:p>
     <w:p>
       <w:pPr>
+        <w:rPr>
+          <w:rFonts w:asciiTheme="majorHAnsi" w:hAnsiTheme="majorHAnsi"/>
+          <w:sz w:val="40"/>
+          <w:szCs w:val="40"/>
+          <w:lang w:val="en-US"/>
+        </w:rPr>
+      </w:pPr>
+      <w:r>
         <w:rPr>
           <w:rFonts w:asciiTheme="majorHAnsi" w:hAnsiTheme="majorHAnsi"/>
           <w:b/>
@@ -1523,7 +1567,8 @@
           <w:szCs w:val="40"/>
           <w:lang w:val="en-US"/>
         </w:rPr>
-      </w:pPr>
+        <w:t>4</w:t>
+      </w:r>
       <w:r>
         <w:rPr>
           <w:rFonts w:asciiTheme="majorHAnsi" w:hAnsiTheme="majorHAnsi"/>
@@ -1532,28 +1577,9 @@
           <w:szCs w:val="40"/>
           <w:lang w:val="en-US"/>
         </w:rPr>
-        <w:t>5: Expected outcomes</w:t>
-      </w:r>
-    </w:p>
-    <w:p>
-      <w:pPr>
-        <w:rPr>
-          <w:sz w:val="24"/>
-          <w:szCs w:val="24"/>
-          <w:lang w:val="en-US"/>
-        </w:rPr>
-      </w:pPr>
-      <w:r>
-        <w:rPr>
-          <w:sz w:val="24"/>
-          <w:szCs w:val="24"/>
-          <w:lang w:val="en-US"/>
-        </w:rPr>
-        <w:t>From the implementation, we will gather a good amount of data making it possible to analyze and answer the research question. Furthermore, the research and experience gained from making this implementation will be valuable to continue our path of great game programmers.</w:t>
-      </w:r>
-    </w:p>
-    <w:p>
-      <w:pPr>
+        <w:t>.1</w:t>
+      </w:r>
+      <w:r>
         <w:rPr>
           <w:rFonts w:asciiTheme="majorHAnsi" w:hAnsiTheme="majorHAnsi"/>
           <w:b/>
@@ -1561,7 +1587,8 @@
           <w:szCs w:val="40"/>
           <w:lang w:val="en-US"/>
         </w:rPr>
-      </w:pPr>
+        <w:t xml:space="preserve">: </w:t>
+      </w:r>
       <w:r>
         <w:rPr>
           <w:rFonts w:asciiTheme="majorHAnsi" w:hAnsiTheme="majorHAnsi"/>
@@ -1570,6 +1597,177 @@
           <w:szCs w:val="40"/>
           <w:lang w:val="en-US"/>
         </w:rPr>
+        <w:t>Constraints</w:t>
+      </w:r>
+    </w:p>
+    <w:p>
+      <w:pPr>
+        <w:rPr>
+          <w:sz w:val="24"/>
+          <w:szCs w:val="24"/>
+          <w:lang w:val="en-US"/>
+        </w:rPr>
+      </w:pPr>
+      <w:r>
+        <w:rPr>
+          <w:sz w:val="24"/>
+          <w:szCs w:val="24"/>
+          <w:lang w:val="en-US"/>
+        </w:rPr>
+        <w:t xml:space="preserve">The focus of this thesis will be on the PCG techniques and if they produce viable results for games, </w:t>
+      </w:r>
+      <w:proofErr w:type="gramStart"/>
+      <w:r>
+        <w:rPr>
+          <w:sz w:val="24"/>
+          <w:szCs w:val="24"/>
+          <w:lang w:val="en-US"/>
+        </w:rPr>
+        <w:t>with this in mind we</w:t>
+      </w:r>
+      <w:proofErr w:type="gramEnd"/>
+      <w:r>
+        <w:rPr>
+          <w:sz w:val="24"/>
+          <w:szCs w:val="24"/>
+          <w:lang w:val="en-US"/>
+        </w:rPr>
+        <w:t xml:space="preserve"> </w:t>
+      </w:r>
+      <w:r>
+        <w:rPr>
+          <w:sz w:val="24"/>
+          <w:szCs w:val="24"/>
+          <w:lang w:val="en-US"/>
+        </w:rPr>
+        <w:t>have the</w:t>
+      </w:r>
+      <w:r>
+        <w:rPr>
+          <w:sz w:val="24"/>
+          <w:szCs w:val="24"/>
+          <w:lang w:val="en-US"/>
+        </w:rPr>
+        <w:t xml:space="preserve"> following constraints.</w:t>
+      </w:r>
+    </w:p>
+    <w:p>
+      <w:pPr>
+        <w:pStyle w:val="Liststycke"/>
+        <w:numPr>
+          <w:ilvl w:val="0"/>
+          <w:numId w:val="2"/>
+        </w:numPr>
+        <w:rPr>
+          <w:sz w:val="24"/>
+          <w:szCs w:val="24"/>
+          <w:lang w:val="en-US"/>
+        </w:rPr>
+      </w:pPr>
+      <w:r>
+        <w:rPr>
+          <w:sz w:val="24"/>
+          <w:szCs w:val="24"/>
+          <w:lang w:val="en-US"/>
+        </w:rPr>
+        <w:t>Do not create our own models for any property in the implementation.</w:t>
+      </w:r>
+    </w:p>
+    <w:p>
+      <w:pPr>
+        <w:pStyle w:val="Liststycke"/>
+        <w:numPr>
+          <w:ilvl w:val="0"/>
+          <w:numId w:val="2"/>
+        </w:numPr>
+        <w:rPr>
+          <w:sz w:val="24"/>
+          <w:szCs w:val="24"/>
+          <w:lang w:val="en-US"/>
+        </w:rPr>
+      </w:pPr>
+      <w:r>
+        <w:rPr>
+          <w:sz w:val="24"/>
+          <w:szCs w:val="24"/>
+          <w:lang w:val="en-US"/>
+        </w:rPr>
+        <w:t>Do not implement optimizing techniques for the rendering pipeline.</w:t>
+      </w:r>
+    </w:p>
+    <w:p>
+      <w:pPr>
+        <w:pStyle w:val="Liststycke"/>
+        <w:numPr>
+          <w:ilvl w:val="0"/>
+          <w:numId w:val="2"/>
+        </w:numPr>
+        <w:rPr>
+          <w:sz w:val="24"/>
+          <w:szCs w:val="24"/>
+          <w:lang w:val="en-US"/>
+        </w:rPr>
+      </w:pPr>
+      <w:bookmarkStart w:id="0" w:name="_GoBack"/>
+      <w:bookmarkEnd w:id="0"/>
+    </w:p>
+    <w:p>
+      <w:pPr>
+        <w:rPr>
+          <w:rFonts w:asciiTheme="majorHAnsi" w:hAnsiTheme="majorHAnsi"/>
+          <w:b/>
+          <w:sz w:val="40"/>
+          <w:szCs w:val="40"/>
+          <w:lang w:val="en-US"/>
+        </w:rPr>
+      </w:pPr>
+      <w:r>
+        <w:rPr>
+          <w:rFonts w:asciiTheme="majorHAnsi" w:hAnsiTheme="majorHAnsi"/>
+          <w:b/>
+          <w:sz w:val="40"/>
+          <w:szCs w:val="40"/>
+          <w:lang w:val="en-US"/>
+        </w:rPr>
+        <w:t>5: Expected outcomes</w:t>
+      </w:r>
+    </w:p>
+    <w:p>
+      <w:pPr>
+        <w:rPr>
+          <w:sz w:val="24"/>
+          <w:szCs w:val="24"/>
+          <w:lang w:val="en-US"/>
+        </w:rPr>
+      </w:pPr>
+      <w:r>
+        <w:rPr>
+          <w:sz w:val="24"/>
+          <w:szCs w:val="24"/>
+          <w:lang w:val="en-US"/>
+        </w:rPr>
+        <w:t>From the implementation, we will gather a good amount of data making it possible to analyze and answer the research question. Furthermore, the research and experience gained from making this implementation will be valuable to continue our path of great game programmers.</w:t>
+      </w:r>
+    </w:p>
+    <w:p>
+      <w:pPr>
+        <w:rPr>
+          <w:rFonts w:asciiTheme="majorHAnsi" w:hAnsiTheme="majorHAnsi"/>
+          <w:b/>
+          <w:sz w:val="40"/>
+          <w:szCs w:val="40"/>
+          <w:lang w:val="en-US"/>
+        </w:rPr>
+      </w:pPr>
+      <w:r>
+        <w:rPr>
+          <w:rFonts w:asciiTheme="majorHAnsi" w:hAnsiTheme="majorHAnsi"/>
+          <w:b/>
+          <w:sz w:val="40"/>
+          <w:szCs w:val="40"/>
+          <w:lang w:val="en-US"/>
+        </w:rPr>
+        <w:lastRenderedPageBreak/>
         <w:br w:type="page"/>
       </w:r>
     </w:p>
@@ -3213,7 +3411,7 @@
   <w:abstractNum w:abstractNumId="0" w15:restartNumberingAfterBreak="0">
     <w:nsid w:val="43223362"/>
     <w:multiLevelType w:val="hybridMultilevel"/>
-    <w:tmpl w:val="1492AA90"/>
+    <w:tmpl w:val="26062F6C"/>
     <w:lvl w:ilvl="0" w:tplc="041D0001">
       <w:start w:val="1"/>
       <w:numFmt w:val="bullet"/>
@@ -4429,7 +4627,7 @@
 </file>
 
 <file path=customXml/itemProps1.xml><?xml version="1.0" encoding="utf-8"?>
-<ds:datastoreItem xmlns:ds="http://schemas.openxmlformats.org/officeDocument/2006/customXml" ds:itemID="{DFA0A129-6FAE-4DCB-9998-249B6D39F7CD}">
+<ds:datastoreItem xmlns:ds="http://schemas.openxmlformats.org/officeDocument/2006/customXml" ds:itemID="{B36C25EA-BD38-4689-991B-9ADDF7392A32}">
   <ds:schemaRefs>
     <ds:schemaRef ds:uri="http://schemas.openxmlformats.org/officeDocument/2006/bibliography"/>
   </ds:schemaRefs>

</xml_diff>

<commit_message>
Project Plan constraint and hans tap
</commit_message>
<xml_diff>
--- a/Project Plan.docx
+++ b/Project Plan.docx
@@ -354,7 +354,15 @@
                 <w:szCs w:val="24"/>
                 <w:lang w:val="en-US"/>
               </w:rPr>
-              <w:t>Elias.frank@gmail.com</w:t>
+              <w:t>e</w:t>
+            </w:r>
+            <w:r>
+              <w:rPr>
+                <w:sz w:val="24"/>
+                <w:szCs w:val="24"/>
+                <w:lang w:val="en-US"/>
+              </w:rPr>
+              <w:t>lias.frank@gmail.com</w:t>
             </w:r>
           </w:p>
         </w:tc>
@@ -724,7 +732,7 @@
                 <w:szCs w:val="24"/>
                 <w:lang w:val="en-US"/>
               </w:rPr>
-              <w:t>NA</w:t>
+              <w:t>Hans Tap</w:t>
             </w:r>
           </w:p>
         </w:tc>
@@ -779,16 +787,14 @@
               <w:rPr>
                 <w:sz w:val="24"/>
                 <w:szCs w:val="24"/>
-                <w:lang w:val="en-US"/>
-              </w:rPr>
-            </w:pPr>
-            <w:r>
-              <w:rPr>
-                <w:sz w:val="24"/>
-                <w:szCs w:val="24"/>
-                <w:lang w:val="en-US"/>
-              </w:rPr>
-              <w:t>NA</w:t>
+              </w:rPr>
+            </w:pPr>
+            <w:r>
+              <w:rPr>
+                <w:sz w:val="24"/>
+                <w:szCs w:val="24"/>
+              </w:rPr>
+              <w:t>hans.tap@bth.se</w:t>
             </w:r>
           </w:p>
         </w:tc>
@@ -1567,37 +1573,7 @@
           <w:szCs w:val="40"/>
           <w:lang w:val="en-US"/>
         </w:rPr>
-        <w:t>4</w:t>
-      </w:r>
-      <w:r>
-        <w:rPr>
-          <w:rFonts w:asciiTheme="majorHAnsi" w:hAnsiTheme="majorHAnsi"/>
-          <w:b/>
-          <w:sz w:val="40"/>
-          <w:szCs w:val="40"/>
-          <w:lang w:val="en-US"/>
-        </w:rPr>
-        <w:t>.1</w:t>
-      </w:r>
-      <w:r>
-        <w:rPr>
-          <w:rFonts w:asciiTheme="majorHAnsi" w:hAnsiTheme="majorHAnsi"/>
-          <w:b/>
-          <w:sz w:val="40"/>
-          <w:szCs w:val="40"/>
-          <w:lang w:val="en-US"/>
-        </w:rPr>
-        <w:t xml:space="preserve">: </w:t>
-      </w:r>
-      <w:r>
-        <w:rPr>
-          <w:rFonts w:asciiTheme="majorHAnsi" w:hAnsiTheme="majorHAnsi"/>
-          <w:b/>
-          <w:sz w:val="40"/>
-          <w:szCs w:val="40"/>
-          <w:lang w:val="en-US"/>
-        </w:rPr>
-        <w:t>Constraints</w:t>
+        <w:t>4.1: Constraints</w:t>
       </w:r>
     </w:p>
     <w:p>
@@ -1708,6 +1684,14 @@
           <w:lang w:val="en-US"/>
         </w:rPr>
       </w:pPr>
+      <w:r>
+        <w:rPr>
+          <w:sz w:val="24"/>
+          <w:szCs w:val="24"/>
+          <w:lang w:val="en-US"/>
+        </w:rPr>
+        <w:t>Do not test if the city is realistic in any manner.</w:t>
+      </w:r>
       <w:bookmarkStart w:id="0" w:name="_GoBack"/>
       <w:bookmarkEnd w:id="0"/>
     </w:p>
@@ -1747,28 +1731,6 @@
           <w:lang w:val="en-US"/>
         </w:rPr>
         <w:t>From the implementation, we will gather a good amount of data making it possible to analyze and answer the research question. Furthermore, the research and experience gained from making this implementation will be valuable to continue our path of great game programmers.</w:t>
-      </w:r>
-    </w:p>
-    <w:p>
-      <w:pPr>
-        <w:rPr>
-          <w:rFonts w:asciiTheme="majorHAnsi" w:hAnsiTheme="majorHAnsi"/>
-          <w:b/>
-          <w:sz w:val="40"/>
-          <w:szCs w:val="40"/>
-          <w:lang w:val="en-US"/>
-        </w:rPr>
-      </w:pPr>
-      <w:r>
-        <w:rPr>
-          <w:rFonts w:asciiTheme="majorHAnsi" w:hAnsiTheme="majorHAnsi"/>
-          <w:b/>
-          <w:sz w:val="40"/>
-          <w:szCs w:val="40"/>
-          <w:lang w:val="en-US"/>
-        </w:rPr>
-        <w:lastRenderedPageBreak/>
-        <w:br w:type="page"/>
       </w:r>
     </w:p>
     <w:p>
@@ -4627,7 +4589,7 @@
 </file>
 
 <file path=customXml/itemProps1.xml><?xml version="1.0" encoding="utf-8"?>
-<ds:datastoreItem xmlns:ds="http://schemas.openxmlformats.org/officeDocument/2006/customXml" ds:itemID="{B36C25EA-BD38-4689-991B-9ADDF7392A32}">
+<ds:datastoreItem xmlns:ds="http://schemas.openxmlformats.org/officeDocument/2006/customXml" ds:itemID="{73069D3D-AA55-4225-8C15-CD4DF422AA1F}">
   <ds:schemaRefs>
     <ds:schemaRef ds:uri="http://schemas.openxmlformats.org/officeDocument/2006/bibliography"/>
   </ds:schemaRefs>

</xml_diff>

<commit_message>
Project Plan - research objectives - rephrasing of one objective
</commit_message>
<xml_diff>
--- a/Project Plan.docx
+++ b/Project Plan.docx
@@ -1401,6 +1401,54 @@
     </w:p>
     <w:p>
       <w:pPr>
+        <w:pStyle w:val="Liststycke"/>
+        <w:numPr>
+          <w:ilvl w:val="0"/>
+          <w:numId w:val="1"/>
+        </w:numPr>
+        <w:rPr>
+          <w:sz w:val="24"/>
+          <w:szCs w:val="24"/>
+          <w:lang w:val="en-US"/>
+        </w:rPr>
+      </w:pPr>
+      <w:r>
+        <w:rPr>
+          <w:sz w:val="24"/>
+          <w:szCs w:val="24"/>
+          <w:lang w:val="en-US"/>
+        </w:rPr>
+        <w:t>Research what parameters</w:t>
+      </w:r>
+      <w:bookmarkStart w:id="0" w:name="_GoBack"/>
+      <w:bookmarkEnd w:id="0"/>
+      <w:r>
+        <w:rPr>
+          <w:sz w:val="24"/>
+          <w:szCs w:val="24"/>
+          <w:lang w:val="en-US"/>
+        </w:rPr>
+        <w:t xml:space="preserve"> and steps to use in the</w:t>
+      </w:r>
+      <w:r>
+        <w:rPr>
+          <w:sz w:val="24"/>
+          <w:szCs w:val="24"/>
+          <w:lang w:val="en-US"/>
+        </w:rPr>
+        <w:t xml:space="preserve"> procedural</w:t>
+      </w:r>
+      <w:r>
+        <w:rPr>
+          <w:sz w:val="24"/>
+          <w:szCs w:val="24"/>
+          <w:lang w:val="en-US"/>
+        </w:rPr>
+        <w:t xml:space="preserve"> generation of cities?</w:t>
+      </w:r>
+    </w:p>
+    <w:p>
+      <w:pPr>
         <w:rPr>
           <w:rFonts w:asciiTheme="majorHAnsi" w:hAnsiTheme="majorHAnsi"/>
           <w:b/>
@@ -1692,8 +1740,6 @@
         </w:rPr>
         <w:t>Do not test if the city is realistic in any manner.</w:t>
       </w:r>
-      <w:bookmarkStart w:id="0" w:name="_GoBack"/>
-      <w:bookmarkEnd w:id="0"/>
     </w:p>
     <w:p>
       <w:pPr>
@@ -1730,7 +1776,16 @@
           <w:szCs w:val="24"/>
           <w:lang w:val="en-US"/>
         </w:rPr>
-        <w:t>From the implementation, we will gather a good amount of data making it possible to analyze and answer the research question. Furthermore, the research and experience gained from making this implementation will be valuable to continue our path of great game programmers.</w:t>
+        <w:t xml:space="preserve">From the implementation, we will gather a good amount of data making it possible to analyze and answer the research question. Furthermore, the research and experience gained </w:t>
+      </w:r>
+      <w:r>
+        <w:rPr>
+          <w:sz w:val="24"/>
+          <w:szCs w:val="24"/>
+          <w:lang w:val="en-US"/>
+        </w:rPr>
+        <w:lastRenderedPageBreak/>
+        <w:t>from making this implementation will be valuable to continue our path of great game programmers.</w:t>
       </w:r>
     </w:p>
     <w:p>
@@ -1751,7 +1806,6 @@
           <w:szCs w:val="40"/>
           <w:lang w:val="en-US"/>
         </w:rPr>
-        <w:lastRenderedPageBreak/>
         <w:t>6: Time and activity plan</w:t>
       </w:r>
     </w:p>
@@ -4589,7 +4643,7 @@
 </file>
 
 <file path=customXml/itemProps1.xml><?xml version="1.0" encoding="utf-8"?>
-<ds:datastoreItem xmlns:ds="http://schemas.openxmlformats.org/officeDocument/2006/customXml" ds:itemID="{73069D3D-AA55-4225-8C15-CD4DF422AA1F}">
+<ds:datastoreItem xmlns:ds="http://schemas.openxmlformats.org/officeDocument/2006/customXml" ds:itemID="{AFB794C4-527E-46B6-879A-EE677D43D5BF}">
   <ds:schemaRefs>
     <ds:schemaRef ds:uri="http://schemas.openxmlformats.org/officeDocument/2006/bibliography"/>
   </ds:schemaRefs>

</xml_diff>

<commit_message>
Project Plan adding early PCG plan
</commit_message>
<xml_diff>
--- a/Project Plan.docx
+++ b/Project Plan.docx
@@ -1418,17 +1418,7 @@
           <w:szCs w:val="24"/>
           <w:lang w:val="en-US"/>
         </w:rPr>
-        <w:t>Research what parameters</w:t>
-      </w:r>
-      <w:bookmarkStart w:id="0" w:name="_GoBack"/>
-      <w:bookmarkEnd w:id="0"/>
-      <w:r>
-        <w:rPr>
-          <w:sz w:val="24"/>
-          <w:szCs w:val="24"/>
-          <w:lang w:val="en-US"/>
-        </w:rPr>
-        <w:t xml:space="preserve"> and steps to use in the</w:t>
+        <w:t>Research what parameters and steps to use in the</w:t>
       </w:r>
       <w:r>
         <w:rPr>
@@ -1759,37 +1749,9 @@
           <w:szCs w:val="40"/>
           <w:lang w:val="en-US"/>
         </w:rPr>
-        <w:t>5: Expected outcomes</w:t>
-      </w:r>
-    </w:p>
-    <w:p>
-      <w:pPr>
-        <w:rPr>
-          <w:sz w:val="24"/>
-          <w:szCs w:val="24"/>
-          <w:lang w:val="en-US"/>
-        </w:rPr>
-      </w:pPr>
-      <w:r>
-        <w:rPr>
-          <w:sz w:val="24"/>
-          <w:szCs w:val="24"/>
-          <w:lang w:val="en-US"/>
-        </w:rPr>
-        <w:t xml:space="preserve">From the implementation, we will gather a good amount of data making it possible to analyze and answer the research question. Furthermore, the research and experience gained </w:t>
-      </w:r>
-      <w:r>
-        <w:rPr>
-          <w:sz w:val="24"/>
-          <w:szCs w:val="24"/>
-          <w:lang w:val="en-US"/>
-        </w:rPr>
-        <w:lastRenderedPageBreak/>
-        <w:t>from making this implementation will be valuable to continue our path of great game programmers.</w:t>
-      </w:r>
-    </w:p>
-    <w:p>
-      <w:pPr>
+        <w:t>4.2</w:t>
+      </w:r>
+      <w:r>
         <w:rPr>
           <w:rFonts w:asciiTheme="majorHAnsi" w:hAnsiTheme="majorHAnsi"/>
           <w:b/>
@@ -1797,7 +1759,8 @@
           <w:szCs w:val="40"/>
           <w:lang w:val="en-US"/>
         </w:rPr>
-      </w:pPr>
+        <w:t xml:space="preserve">: </w:t>
+      </w:r>
       <w:r>
         <w:rPr>
           <w:rFonts w:asciiTheme="majorHAnsi" w:hAnsiTheme="majorHAnsi"/>
@@ -1806,7 +1769,124 @@
           <w:szCs w:val="40"/>
           <w:lang w:val="en-US"/>
         </w:rPr>
-        <w:t>6: Time and activity plan</w:t>
+        <w:t>Early implementation plan</w:t>
+      </w:r>
+    </w:p>
+    <w:p>
+      <w:pPr>
+        <w:rPr>
+          <w:sz w:val="24"/>
+          <w:szCs w:val="24"/>
+          <w:lang w:val="en-US"/>
+        </w:rPr>
+      </w:pPr>
+      <w:r>
+        <w:rPr>
+          <w:sz w:val="24"/>
+          <w:szCs w:val="24"/>
+          <w:lang w:val="en-US"/>
+        </w:rPr>
+        <w:t>To generate a city viable to use in games, three different generation stages have been recognized.</w:t>
+      </w:r>
+    </w:p>
+    <w:p>
+      <w:pPr>
+        <w:pStyle w:val="Rubrik2"/>
+        <w:rPr>
+          <w:lang w:val="en-US"/>
+        </w:rPr>
+      </w:pPr>
+      <w:r>
+        <w:rPr>
+          <w:lang w:val="en-US"/>
+        </w:rPr>
+        <w:lastRenderedPageBreak/>
+        <w:t>4.2.1 District generation</w:t>
+      </w:r>
+    </w:p>
+    <w:p>
+      <w:pPr>
+        <w:rPr>
+          <w:lang w:val="en-US"/>
+        </w:rPr>
+      </w:pPr>
+      <w:r>
+        <w:rPr>
+          <w:lang w:val="en-US"/>
+        </w:rPr>
+        <w:t>For more variety and logical placement of the houses in the city districts will be generated. A city may have several district areas covering the whole city. Districts may have different</w:t>
+      </w:r>
+      <w:r>
+        <w:rPr>
+          <w:lang w:val="en-US"/>
+        </w:rPr>
+        <w:t xml:space="preserve"> kinds of</w:t>
+      </w:r>
+      <w:r>
+        <w:rPr>
+          <w:lang w:val="en-US"/>
+        </w:rPr>
+        <w:t xml:space="preserve"> houses in them. For example, there may not be big skyscrapers in a poor district.</w:t>
+      </w:r>
+    </w:p>
+    <w:p>
+      <w:pPr>
+        <w:pStyle w:val="Rubrik2"/>
+        <w:rPr>
+          <w:lang w:val="en-US"/>
+        </w:rPr>
+      </w:pPr>
+      <w:r>
+        <w:rPr>
+          <w:lang w:val="en-US"/>
+        </w:rPr>
+        <w:t>4.2.2 Block generation</w:t>
+      </w:r>
+    </w:p>
+    <w:p>
+      <w:pPr>
+        <w:rPr>
+          <w:lang w:val="en-US"/>
+        </w:rPr>
+      </w:pPr>
+      <w:r>
+        <w:rPr>
+          <w:lang w:val="en-US"/>
+        </w:rPr>
+        <w:t>Blocks and roads needs to cover the entire city. The roads need to connect the whole city and the blocks may not have anomalies such as the block is in no way connected to any road. The blocks may have some constraints in their form and size.</w:t>
+      </w:r>
+    </w:p>
+    <w:p>
+      <w:pPr>
+        <w:pStyle w:val="Rubrik2"/>
+        <w:rPr>
+          <w:lang w:val="en-US"/>
+        </w:rPr>
+      </w:pPr>
+      <w:r>
+        <w:rPr>
+          <w:lang w:val="en-US"/>
+        </w:rPr>
+        <w:t>4.2.3 House generation</w:t>
+      </w:r>
+    </w:p>
+    <w:p>
+      <w:pPr>
+        <w:rPr>
+          <w:lang w:val="en-US"/>
+        </w:rPr>
+      </w:pPr>
+      <w:r>
+        <w:rPr>
+          <w:lang w:val="en-US"/>
+        </w:rPr>
+        <w:t>The houses will be generated to avoid repeating houses all over the city. This generation system will add different house-parts together creating a seemingly new house. This system will decrease the re</w:t>
+      </w:r>
+      <w:r>
+        <w:rPr>
+          <w:lang w:val="en-US"/>
+        </w:rPr>
+        <w:t>peatability of the city creating a more organic city that hopefully is viable in games.</w:t>
       </w:r>
     </w:p>
     <w:p>
@@ -1823,15 +1903,74 @@
         <w:rPr>
           <w:rFonts w:asciiTheme="majorHAnsi" w:hAnsiTheme="majorHAnsi"/>
           <w:b/>
+          <w:sz w:val="40"/>
+          <w:szCs w:val="40"/>
+          <w:lang w:val="en-US"/>
+        </w:rPr>
+        <w:t>5: Expected outcomes</w:t>
+      </w:r>
+    </w:p>
+    <w:p>
+      <w:pPr>
+        <w:rPr>
+          <w:sz w:val="24"/>
+          <w:szCs w:val="24"/>
+          <w:lang w:val="en-US"/>
+        </w:rPr>
+      </w:pPr>
+      <w:r>
+        <w:rPr>
+          <w:sz w:val="24"/>
+          <w:szCs w:val="24"/>
+          <w:lang w:val="en-US"/>
+        </w:rPr>
+        <w:t>From the implementation, we will gather a good amount of data making it possible to analyze and answer the research question. Furthermore, the research and experience gained from making this implementation will be valuable to continue our path of great game programmers.</w:t>
+      </w:r>
+    </w:p>
+    <w:p>
+      <w:pPr>
+        <w:rPr>
+          <w:rFonts w:asciiTheme="majorHAnsi" w:hAnsiTheme="majorHAnsi"/>
+          <w:b/>
+          <w:sz w:val="40"/>
+          <w:szCs w:val="40"/>
+          <w:lang w:val="en-US"/>
+        </w:rPr>
+      </w:pPr>
+      <w:r>
+        <w:rPr>
+          <w:rFonts w:asciiTheme="majorHAnsi" w:hAnsiTheme="majorHAnsi"/>
+          <w:b/>
+          <w:sz w:val="40"/>
+          <w:szCs w:val="40"/>
+          <w:lang w:val="en-US"/>
+        </w:rPr>
+        <w:t>6: Time and activity plan</w:t>
+      </w:r>
+    </w:p>
+    <w:p>
+      <w:pPr>
+        <w:rPr>
+          <w:rFonts w:asciiTheme="majorHAnsi" w:hAnsiTheme="majorHAnsi"/>
+          <w:b/>
+          <w:sz w:val="40"/>
+          <w:szCs w:val="40"/>
+          <w:lang w:val="en-US"/>
+        </w:rPr>
+      </w:pPr>
+      <w:r>
+        <w:rPr>
+          <w:rFonts w:asciiTheme="majorHAnsi" w:hAnsiTheme="majorHAnsi"/>
+          <w:b/>
           <w:noProof/>
           <w:sz w:val="24"/>
           <w:szCs w:val="24"/>
           <w:lang w:eastAsia="sv-SE"/>
         </w:rPr>
         <w:drawing>
-          <wp:inline distT="0" distB="0" distL="0" distR="0" wp14:anchorId="554D76F9" wp14:editId="17DA108A">
-            <wp:extent cx="4302665" cy="3000375"/>
-            <wp:effectExtent l="0" t="0" r="3175" b="0"/>
+          <wp:inline distT="0" distB="0" distL="0" distR="0" wp14:anchorId="554D76F9" wp14:editId="784C04AF">
+            <wp:extent cx="5012947" cy="3495675"/>
+            <wp:effectExtent l="0" t="0" r="0" b="0"/>
             <wp:docPr id="1" name="Bildobjekt 1"/>
             <wp:cNvGraphicFramePr>
               <a:graphicFrameLocks xmlns:a="http://schemas.openxmlformats.org/drawingml/2006/main" noChangeAspect="1"/>
@@ -1857,7 +1996,7 @@
                   <pic:spPr bwMode="auto">
                     <a:xfrm>
                       <a:off x="0" y="0"/>
-                      <a:ext cx="4307482" cy="3003734"/>
+                      <a:ext cx="5039964" cy="3514515"/>
                     </a:xfrm>
                     <a:prstGeom prst="rect">
                       <a:avLst/>
@@ -1877,6 +2016,8 @@
           </wp:inline>
         </w:drawing>
       </w:r>
+      <w:bookmarkStart w:id="0" w:name="_GoBack"/>
+      <w:bookmarkEnd w:id="0"/>
     </w:p>
     <w:p>
       <w:pPr>
@@ -1913,6 +2054,7 @@
           <w:szCs w:val="24"/>
           <w:lang w:val="en-US"/>
         </w:rPr>
+        <w:lastRenderedPageBreak/>
         <w:t>The writing of the thesis will begin shortly after we have some basic research and base implementation done. The thesis will be worked on every week until completion. When the implementation has enough features, gathering of data and analysis will begin. This data is crucial concluding the thesis and answering the research question.</w:t>
       </w:r>
       <w:r>
@@ -3425,6 +3567,92 @@
 <file path=word/numbering.xml><?xml version="1.0" encoding="utf-8"?>
 <w:numbering xmlns:wpc="http://schemas.microsoft.com/office/word/2010/wordprocessingCanvas" xmlns:cx="http://schemas.microsoft.com/office/drawing/2014/chartex" xmlns:cx1="http://schemas.microsoft.com/office/drawing/2015/9/8/chartex" xmlns:cx2="http://schemas.microsoft.com/office/drawing/2015/10/21/chartex" xmlns:cx3="http://schemas.microsoft.com/office/drawing/2016/5/9/chartex" xmlns:cx4="http://schemas.microsoft.com/office/drawing/2016/5/10/chartex" xmlns:cx5="http://schemas.microsoft.com/office/drawing/2016/5/11/chartex" xmlns:mc="http://schemas.openxmlformats.org/markup-compatibility/2006" xmlns:o="urn:schemas-microsoft-com:office:office" xmlns:r="http://schemas.openxmlformats.org/officeDocument/2006/relationships" xmlns:m="http://schemas.openxmlformats.org/officeDocument/2006/math" xmlns:v="urn:schemas-microsoft-com:vml" xmlns:wp14="http://schemas.microsoft.com/office/word/2010/wordprocessingDrawing" xmlns:wp="http://schemas.openxmlformats.org/drawingml/2006/wordprocessingDrawing" xmlns:w10="urn:schemas-microsoft-com:office:word" xmlns:w="http://schemas.openxmlformats.org/wordprocessingml/2006/main" xmlns:w14="http://schemas.microsoft.com/office/word/2010/wordml" xmlns:w15="http://schemas.microsoft.com/office/word/2012/wordml" xmlns:w16se="http://schemas.microsoft.com/office/word/2015/wordml/symex" xmlns:wpg="http://schemas.microsoft.com/office/word/2010/wordprocessingGroup" xmlns:wpi="http://schemas.microsoft.com/office/word/2010/wordprocessingInk" xmlns:wne="http://schemas.microsoft.com/office/word/2006/wordml" xmlns:wps="http://schemas.microsoft.com/office/word/2010/wordprocessingShape" mc:Ignorable="w14 w15 w16se wp14">
   <w:abstractNum w:abstractNumId="0" w15:restartNumberingAfterBreak="0">
+    <w:nsid w:val="3F724593"/>
+    <w:multiLevelType w:val="hybridMultilevel"/>
+    <w:tmpl w:val="91F01022"/>
+    <w:lvl w:ilvl="0" w:tplc="041D000F">
+      <w:start w:val="1"/>
+      <w:numFmt w:val="decimal"/>
+      <w:lvlText w:val="%1."/>
+      <w:lvlJc w:val="left"/>
+      <w:pPr>
+        <w:ind w:left="720" w:hanging="360"/>
+      </w:pPr>
+    </w:lvl>
+    <w:lvl w:ilvl="1" w:tplc="041D0019" w:tentative="1">
+      <w:start w:val="1"/>
+      <w:numFmt w:val="lowerLetter"/>
+      <w:lvlText w:val="%2."/>
+      <w:lvlJc w:val="left"/>
+      <w:pPr>
+        <w:ind w:left="1440" w:hanging="360"/>
+      </w:pPr>
+    </w:lvl>
+    <w:lvl w:ilvl="2" w:tplc="041D001B" w:tentative="1">
+      <w:start w:val="1"/>
+      <w:numFmt w:val="lowerRoman"/>
+      <w:lvlText w:val="%3."/>
+      <w:lvlJc w:val="right"/>
+      <w:pPr>
+        <w:ind w:left="2160" w:hanging="180"/>
+      </w:pPr>
+    </w:lvl>
+    <w:lvl w:ilvl="3" w:tplc="041D000F" w:tentative="1">
+      <w:start w:val="1"/>
+      <w:numFmt w:val="decimal"/>
+      <w:lvlText w:val="%4."/>
+      <w:lvlJc w:val="left"/>
+      <w:pPr>
+        <w:ind w:left="2880" w:hanging="360"/>
+      </w:pPr>
+    </w:lvl>
+    <w:lvl w:ilvl="4" w:tplc="041D0019" w:tentative="1">
+      <w:start w:val="1"/>
+      <w:numFmt w:val="lowerLetter"/>
+      <w:lvlText w:val="%5."/>
+      <w:lvlJc w:val="left"/>
+      <w:pPr>
+        <w:ind w:left="3600" w:hanging="360"/>
+      </w:pPr>
+    </w:lvl>
+    <w:lvl w:ilvl="5" w:tplc="041D001B" w:tentative="1">
+      <w:start w:val="1"/>
+      <w:numFmt w:val="lowerRoman"/>
+      <w:lvlText w:val="%6."/>
+      <w:lvlJc w:val="right"/>
+      <w:pPr>
+        <w:ind w:left="4320" w:hanging="180"/>
+      </w:pPr>
+    </w:lvl>
+    <w:lvl w:ilvl="6" w:tplc="041D000F" w:tentative="1">
+      <w:start w:val="1"/>
+      <w:numFmt w:val="decimal"/>
+      <w:lvlText w:val="%7."/>
+      <w:lvlJc w:val="left"/>
+      <w:pPr>
+        <w:ind w:left="5040" w:hanging="360"/>
+      </w:pPr>
+    </w:lvl>
+    <w:lvl w:ilvl="7" w:tplc="041D0019" w:tentative="1">
+      <w:start w:val="1"/>
+      <w:numFmt w:val="lowerLetter"/>
+      <w:lvlText w:val="%8."/>
+      <w:lvlJc w:val="left"/>
+      <w:pPr>
+        <w:ind w:left="5760" w:hanging="360"/>
+      </w:pPr>
+    </w:lvl>
+    <w:lvl w:ilvl="8" w:tplc="041D001B" w:tentative="1">
+      <w:start w:val="1"/>
+      <w:numFmt w:val="lowerRoman"/>
+      <w:lvlText w:val="%9."/>
+      <w:lvlJc w:val="right"/>
+      <w:pPr>
+        <w:ind w:left="6480" w:hanging="180"/>
+      </w:pPr>
+    </w:lvl>
+  </w:abstractNum>
+  <w:abstractNum w:abstractNumId="1" w15:restartNumberingAfterBreak="0">
     <w:nsid w:val="43223362"/>
     <w:multiLevelType w:val="hybridMultilevel"/>
     <w:tmpl w:val="26062F6C"/>
@@ -3537,7 +3765,7 @@
       </w:rPr>
     </w:lvl>
   </w:abstractNum>
-  <w:abstractNum w:abstractNumId="1" w15:restartNumberingAfterBreak="0">
+  <w:abstractNum w:abstractNumId="2" w15:restartNumberingAfterBreak="0">
     <w:nsid w:val="65123E41"/>
     <w:multiLevelType w:val="hybridMultilevel"/>
     <w:tmpl w:val="0FC44A68"/>
@@ -3651,9 +3879,12 @@
     </w:lvl>
   </w:abstractNum>
   <w:num w:numId="1">
+    <w:abstractNumId w:val="2"/>
+  </w:num>
+  <w:num w:numId="2">
     <w:abstractNumId w:val="1"/>
   </w:num>
-  <w:num w:numId="2">
+  <w:num w:numId="3">
     <w:abstractNumId w:val="0"/>
   </w:num>
 </w:numbering>
@@ -4077,6 +4308,28 @@
       <w:lang w:eastAsia="sv-SE"/>
     </w:rPr>
   </w:style>
+  <w:style w:type="paragraph" w:styleId="Rubrik2">
+    <w:name w:val="heading 2"/>
+    <w:basedOn w:val="Normal"/>
+    <w:next w:val="Normal"/>
+    <w:link w:val="Rubrik2Char"/>
+    <w:uiPriority w:val="9"/>
+    <w:unhideWhenUsed/>
+    <w:qFormat/>
+    <w:rsid w:val="00F47897"/>
+    <w:pPr>
+      <w:keepNext/>
+      <w:keepLines/>
+      <w:spacing w:before="40" w:after="0"/>
+      <w:outlineLvl w:val="1"/>
+    </w:pPr>
+    <w:rPr>
+      <w:rFonts w:asciiTheme="majorHAnsi" w:eastAsiaTheme="majorEastAsia" w:hAnsiTheme="majorHAnsi" w:cstheme="majorBidi"/>
+      <w:color w:val="2E74B5" w:themeColor="accent1" w:themeShade="BF"/>
+      <w:sz w:val="26"/>
+      <w:szCs w:val="26"/>
+    </w:rPr>
+  </w:style>
   <w:style w:type="character" w:default="1" w:styleId="Standardstycketeckensnitt">
     <w:name w:val="Default Paragraph Font"/>
     <w:uiPriority w:val="1"/>
@@ -4157,6 +4410,19 @@
       <w:ind w:left="720"/>
       <w:contextualSpacing/>
     </w:pPr>
+  </w:style>
+  <w:style w:type="character" w:customStyle="1" w:styleId="Rubrik2Char">
+    <w:name w:val="Rubrik 2 Char"/>
+    <w:basedOn w:val="Standardstycketeckensnitt"/>
+    <w:link w:val="Rubrik2"/>
+    <w:uiPriority w:val="9"/>
+    <w:rsid w:val="00F47897"/>
+    <w:rPr>
+      <w:rFonts w:asciiTheme="majorHAnsi" w:eastAsiaTheme="majorEastAsia" w:hAnsiTheme="majorHAnsi" w:cstheme="majorBidi"/>
+      <w:color w:val="2E74B5" w:themeColor="accent1" w:themeShade="BF"/>
+      <w:sz w:val="26"/>
+      <w:szCs w:val="26"/>
+    </w:rPr>
   </w:style>
 </w:styles>
 </file>
@@ -4643,7 +4909,7 @@
 </file>
 
 <file path=customXml/itemProps1.xml><?xml version="1.0" encoding="utf-8"?>
-<ds:datastoreItem xmlns:ds="http://schemas.openxmlformats.org/officeDocument/2006/customXml" ds:itemID="{AFB794C4-527E-46B6-879A-EE677D43D5BF}">
+<ds:datastoreItem xmlns:ds="http://schemas.openxmlformats.org/officeDocument/2006/customXml" ds:itemID="{0BD0ECF5-7944-4065-B304-2A07E5C470DD}">
   <ds:schemaRefs>
     <ds:schemaRef ds:uri="http://schemas.openxmlformats.org/officeDocument/2006/bibliography"/>
   </ds:schemaRefs>

</xml_diff>

<commit_message>
Project Plan Removed old not needed code
</commit_message>
<xml_diff>
--- a/Project Plan.docx
+++ b/Project Plan.docx
@@ -1396,28 +1396,6 @@
           <w:szCs w:val="24"/>
           <w:lang w:val="en-US"/>
         </w:rPr>
-        <w:t>Discover exactly what steps need to be done to generate a city and generating different cities depending on some set of parameters.</w:t>
-      </w:r>
-    </w:p>
-    <w:p>
-      <w:pPr>
-        <w:pStyle w:val="Liststycke"/>
-        <w:numPr>
-          <w:ilvl w:val="0"/>
-          <w:numId w:val="1"/>
-        </w:numPr>
-        <w:rPr>
-          <w:sz w:val="24"/>
-          <w:szCs w:val="24"/>
-          <w:lang w:val="en-US"/>
-        </w:rPr>
-      </w:pPr>
-      <w:r>
-        <w:rPr>
-          <w:sz w:val="24"/>
-          <w:szCs w:val="24"/>
-          <w:lang w:val="en-US"/>
-        </w:rPr>
         <w:t>Research what parameters and steps to use in the</w:t>
       </w:r>
       <w:r>
@@ -1434,8 +1412,10 @@
           <w:szCs w:val="24"/>
           <w:lang w:val="en-US"/>
         </w:rPr>
-        <w:t xml:space="preserve"> generation of cities?</w:t>
-      </w:r>
+        <w:t xml:space="preserve"> generation of cities.</w:t>
+      </w:r>
+      <w:bookmarkStart w:id="0" w:name="_GoBack"/>
+      <w:bookmarkEnd w:id="0"/>
     </w:p>
     <w:p>
       <w:pPr>
@@ -2016,8 +1996,6 @@
           </wp:inline>
         </w:drawing>
       </w:r>
-      <w:bookmarkStart w:id="0" w:name="_GoBack"/>
-      <w:bookmarkEnd w:id="0"/>
     </w:p>
     <w:p>
       <w:pPr>
@@ -4909,7 +4887,7 @@
 </file>
 
 <file path=customXml/itemProps1.xml><?xml version="1.0" encoding="utf-8"?>
-<ds:datastoreItem xmlns:ds="http://schemas.openxmlformats.org/officeDocument/2006/customXml" ds:itemID="{0BD0ECF5-7944-4065-B304-2A07E5C470DD}">
+<ds:datastoreItem xmlns:ds="http://schemas.openxmlformats.org/officeDocument/2006/customXml" ds:itemID="{C2849CAB-0621-4394-86B8-F9D0A4C9BD98}">
   <ds:schemaRefs>
     <ds:schemaRef ds:uri="http://schemas.openxmlformats.org/officeDocument/2006/bibliography"/>
   </ds:schemaRefs>

</xml_diff>

<commit_message>
Project Plan - maybe good version for hasse
</commit_message>
<xml_diff>
--- a/Project Plan.docx
+++ b/Project Plan.docx
@@ -55,7 +55,6 @@
           <w:rFonts w:asciiTheme="majorHAnsi" w:hAnsiTheme="majorHAnsi"/>
           <w:sz w:val="32"/>
           <w:szCs w:val="32"/>
-          <w:lang w:val="en-US"/>
         </w:rPr>
       </w:pPr>
       <w:r>
@@ -63,9 +62,8 @@
           <w:rFonts w:asciiTheme="majorHAnsi" w:hAnsiTheme="majorHAnsi"/>
           <w:sz w:val="32"/>
           <w:szCs w:val="32"/>
-          <w:lang w:val="en-US"/>
-        </w:rPr>
-        <w:t>2017-04-03</w:t>
+        </w:rPr>
+        <w:t>2017-04-10</w:t>
       </w:r>
     </w:p>
     <w:tbl>
@@ -1414,8 +1412,6 @@
         </w:rPr>
         <w:t xml:space="preserve"> generation of cities.</w:t>
       </w:r>
-      <w:bookmarkStart w:id="0" w:name="_GoBack"/>
-      <w:bookmarkEnd w:id="0"/>
     </w:p>
     <w:p>
       <w:pPr>
@@ -2054,15 +2050,8 @@
           <w:lang w:val="en-US"/>
         </w:rPr>
       </w:pPr>
-      <w:r>
-        <w:rPr>
-          <w:rFonts w:asciiTheme="majorHAnsi" w:hAnsiTheme="majorHAnsi"/>
-          <w:sz w:val="24"/>
-          <w:szCs w:val="24"/>
-          <w:lang w:val="en-US"/>
-        </w:rPr>
-        <w:br w:type="page"/>
-      </w:r>
+      <w:bookmarkStart w:id="0" w:name="_GoBack"/>
+      <w:bookmarkEnd w:id="0"/>
       <w:r>
         <w:rPr>
           <w:rFonts w:asciiTheme="majorHAnsi" w:hAnsiTheme="majorHAnsi"/>
@@ -2071,7 +2060,6 @@
           <w:szCs w:val="40"/>
           <w:lang w:val="en-US"/>
         </w:rPr>
-        <w:lastRenderedPageBreak/>
         <w:t>7: Risk management</w:t>
       </w:r>
     </w:p>
@@ -4887,7 +4875,7 @@
 </file>
 
 <file path=customXml/itemProps1.xml><?xml version="1.0" encoding="utf-8"?>
-<ds:datastoreItem xmlns:ds="http://schemas.openxmlformats.org/officeDocument/2006/customXml" ds:itemID="{C2849CAB-0621-4394-86B8-F9D0A4C9BD98}">
+<ds:datastoreItem xmlns:ds="http://schemas.openxmlformats.org/officeDocument/2006/customXml" ds:itemID="{F306AFB7-7F48-4925-A9C6-084A9B77AC0B}">
   <ds:schemaRefs>
     <ds:schemaRef ds:uri="http://schemas.openxmlformats.org/officeDocument/2006/bibliography"/>
   </ds:schemaRefs>

</xml_diff>

<commit_message>
Project Plan - finishing touches
</commit_message>
<xml_diff>
--- a/Project Plan.docx
+++ b/Project Plan.docx
@@ -218,6 +218,14 @@
               </w:rPr>
               <w:t xml:space="preserve">Games, Rendering, </w:t>
             </w:r>
+            <w:r>
+              <w:rPr>
+                <w:sz w:val="24"/>
+                <w:szCs w:val="24"/>
+                <w:lang w:val="en-US"/>
+              </w:rPr>
+              <w:t>City</w:t>
+            </w:r>
           </w:p>
         </w:tc>
       </w:tr>
@@ -1089,16 +1097,14 @@
         </w:rPr>
         <w:t xml:space="preserve">In this </w:t>
       </w:r>
-      <w:proofErr w:type="gramStart"/>
-      <w:r>
-        <w:rPr>
-          <w:sz w:val="24"/>
-          <w:szCs w:val="24"/>
-          <w:lang w:val="en-US"/>
-        </w:rPr>
-        <w:t>work</w:t>
-      </w:r>
-      <w:proofErr w:type="gramEnd"/>
+      <w:r>
+        <w:rPr>
+          <w:sz w:val="24"/>
+          <w:szCs w:val="24"/>
+          <w:lang w:val="en-US"/>
+        </w:rPr>
+        <w:t>work,</w:t>
+      </w:r>
       <w:r>
         <w:rPr>
           <w:sz w:val="24"/>
@@ -1123,18 +1129,14 @@
         </w:rPr>
         <w:t xml:space="preserve"> application as well as </w:t>
       </w:r>
-      <w:proofErr w:type="spellStart"/>
-      <w:proofErr w:type="gramStart"/>
-      <w:r>
-        <w:rPr>
-          <w:sz w:val="24"/>
-          <w:szCs w:val="24"/>
-          <w:lang w:val="en-US"/>
-        </w:rPr>
-        <w:t>a</w:t>
-      </w:r>
-      <w:proofErr w:type="spellEnd"/>
-      <w:proofErr w:type="gramEnd"/>
+      <w:r>
+        <w:rPr>
+          <w:sz w:val="24"/>
+          <w:szCs w:val="24"/>
+          <w:lang w:val="en-US"/>
+        </w:rPr>
+        <w:t>an</w:t>
+      </w:r>
       <w:r>
         <w:rPr>
           <w:sz w:val="24"/>
@@ -1205,7 +1207,23 @@
           <w:szCs w:val="24"/>
           <w:lang w:val="en-US"/>
         </w:rPr>
-        <w:t xml:space="preserve"> The city does not need to be believable but it need to have variety for the players to not lose interest, this is a requirement for the city to be viable in games. Loading times must also be constrained. Specified constraints will be defined in the thesis after more research has been done for realistic and viable constraints for games.</w:t>
+        <w:t xml:space="preserve"> The city does not need to be believable but it need to have variety for the players to not lose interest, this is a requirement for the city to be viable in games. Loading times must also be constrained. Specified constraints will be defined in the thesis after more research has been done for realistic and viable constraints for </w:t>
+      </w:r>
+      <w:r>
+        <w:rPr>
+          <w:sz w:val="24"/>
+          <w:szCs w:val="24"/>
+          <w:lang w:val="en-US"/>
+        </w:rPr>
+        <w:t>the implementation</w:t>
+      </w:r>
+      <w:r>
+        <w:rPr>
+          <w:sz w:val="24"/>
+          <w:szCs w:val="24"/>
+          <w:lang w:val="en-US"/>
+        </w:rPr>
+        <w:t>.</w:t>
       </w:r>
       <w:r>
         <w:rPr>
@@ -1415,6 +1433,28 @@
     </w:p>
     <w:p>
       <w:pPr>
+        <w:pStyle w:val="Liststycke"/>
+        <w:numPr>
+          <w:ilvl w:val="0"/>
+          <w:numId w:val="1"/>
+        </w:numPr>
+        <w:rPr>
+          <w:sz w:val="24"/>
+          <w:szCs w:val="24"/>
+          <w:lang w:val="en-US"/>
+        </w:rPr>
+      </w:pPr>
+      <w:r>
+        <w:rPr>
+          <w:sz w:val="24"/>
+          <w:szCs w:val="24"/>
+          <w:lang w:val="en-US"/>
+        </w:rPr>
+        <w:t>Collect relevant data for analysis to answer the research question.</w:t>
+      </w:r>
+    </w:p>
+    <w:p>
+      <w:pPr>
         <w:rPr>
           <w:rFonts w:asciiTheme="majorHAnsi" w:hAnsiTheme="majorHAnsi"/>
           <w:b/>
@@ -1569,6 +1609,8 @@
         </w:rPr>
         <w:t>A minimum of ten different tests will carried out and analyzed. These tests will cover a vast number of circumstances for different cities allowing for a good analysis of pros, cons and if the city is viable to use in games.</w:t>
       </w:r>
+      <w:bookmarkStart w:id="0" w:name="_GoBack"/>
+      <w:bookmarkEnd w:id="0"/>
     </w:p>
     <w:p>
       <w:pPr>
@@ -2050,8 +2092,6 @@
           <w:lang w:val="en-US"/>
         </w:rPr>
       </w:pPr>
-      <w:bookmarkStart w:id="0" w:name="_GoBack"/>
-      <w:bookmarkEnd w:id="0"/>
       <w:r>
         <w:rPr>
           <w:rFonts w:asciiTheme="majorHAnsi" w:hAnsiTheme="majorHAnsi"/>
@@ -4875,7 +4915,7 @@
 </file>
 
 <file path=customXml/itemProps1.xml><?xml version="1.0" encoding="utf-8"?>
-<ds:datastoreItem xmlns:ds="http://schemas.openxmlformats.org/officeDocument/2006/customXml" ds:itemID="{F306AFB7-7F48-4925-A9C6-084A9B77AC0B}">
+<ds:datastoreItem xmlns:ds="http://schemas.openxmlformats.org/officeDocument/2006/customXml" ds:itemID="{E1E78567-7268-4EE7-ADAC-E01E6C6FCDBC}">
   <ds:schemaRefs>
     <ds:schemaRef ds:uri="http://schemas.openxmlformats.org/officeDocument/2006/bibliography"/>
   </ds:schemaRefs>

</xml_diff>

<commit_message>
Changed some of the stuff Hans wants.
</commit_message>
<xml_diff>
--- a/Project Plan.docx
+++ b/Project Plan.docx
@@ -1004,7 +1004,39 @@
           <w:szCs w:val="24"/>
           <w:lang w:val="en-US"/>
         </w:rPr>
-        <w:t xml:space="preserve"> (PCG). PCG was in the past used as a way to minimize the disk space required for games, </w:t>
+        <w:t xml:space="preserve"> (PCG)</w:t>
+      </w:r>
+      <w:r>
+        <w:rPr>
+          <w:sz w:val="24"/>
+          <w:szCs w:val="24"/>
+          <w:lang w:val="en-US"/>
+        </w:rPr>
+        <w:t xml:space="preserve">. PCG was in the past used </w:t>
+      </w:r>
+      <w:r>
+        <w:rPr>
+          <w:sz w:val="24"/>
+          <w:szCs w:val="24"/>
+          <w:lang w:val="en-US"/>
+        </w:rPr>
+        <w:t>to minimize th</w:t>
+      </w:r>
+      <w:r>
+        <w:rPr>
+          <w:sz w:val="24"/>
+          <w:szCs w:val="24"/>
+          <w:lang w:val="en-US"/>
+        </w:rPr>
+        <w:t>e disk space required for games.</w:t>
+      </w:r>
+      <w:r>
+        <w:rPr>
+          <w:sz w:val="24"/>
+          <w:szCs w:val="24"/>
+          <w:lang w:val="en-US"/>
+        </w:rPr>
+        <w:t xml:space="preserve"> </w:t>
       </w:r>
       <w:r>
         <w:rPr>
@@ -1032,7 +1064,39 @@
           <w:szCs w:val="24"/>
           <w:lang w:val="en-US"/>
         </w:rPr>
-        <w:t xml:space="preserve"> is an excellent example of a game using PCG to minimize disk space. But has evolved in to a method to minimize workforce required for content, </w:t>
+        <w:t xml:space="preserve"> is an excellent example of </w:t>
+      </w:r>
+      <w:r>
+        <w:rPr>
+          <w:sz w:val="24"/>
+          <w:szCs w:val="24"/>
+          <w:lang w:val="en-US"/>
+        </w:rPr>
+        <w:t>this</w:t>
+      </w:r>
+      <w:r>
+        <w:rPr>
+          <w:sz w:val="24"/>
+          <w:szCs w:val="24"/>
+          <w:lang w:val="en-US"/>
+        </w:rPr>
+        <w:t xml:space="preserve">. </w:t>
+      </w:r>
+      <w:r>
+        <w:rPr>
+          <w:sz w:val="24"/>
+          <w:szCs w:val="24"/>
+          <w:lang w:val="en-US"/>
+        </w:rPr>
+        <w:t>It has since</w:t>
+      </w:r>
+      <w:r>
+        <w:rPr>
+          <w:sz w:val="24"/>
+          <w:szCs w:val="24"/>
+          <w:lang w:val="en-US"/>
+        </w:rPr>
+        <w:t xml:space="preserve"> evolved into a method to minimize workforce required for content, </w:t>
       </w:r>
       <w:r>
         <w:rPr>
@@ -1106,216 +1170,153 @@
           <w:szCs w:val="24"/>
           <w:lang w:val="en-US"/>
         </w:rPr>
-        <w:t xml:space="preserve"> a city feasible to use within a gaming environment. This include many requirements as a game is both a </w:t>
-      </w:r>
-      <w:r>
-        <w:rPr>
-          <w:sz w:val="24"/>
-          <w:szCs w:val="24"/>
-          <w:lang w:val="en-US"/>
-        </w:rPr>
-        <w:t>real-time</w:t>
-      </w:r>
-      <w:r>
-        <w:rPr>
-          <w:sz w:val="24"/>
-          <w:szCs w:val="24"/>
-          <w:lang w:val="en-US"/>
-        </w:rPr>
-        <w:t xml:space="preserve"> application as well as </w:t>
-      </w:r>
-      <w:r>
-        <w:rPr>
-          <w:sz w:val="24"/>
-          <w:szCs w:val="24"/>
-          <w:lang w:val="en-US"/>
-        </w:rPr>
-        <w:t>an</w:t>
-      </w:r>
-      <w:r>
-        <w:rPr>
-          <w:sz w:val="24"/>
-          <w:szCs w:val="24"/>
-          <w:lang w:val="en-US"/>
-        </w:rPr>
-        <w:t xml:space="preserve"> interactive medium for enjoyment</w:t>
-      </w:r>
-      <w:r>
-        <w:rPr>
-          <w:sz w:val="24"/>
-          <w:szCs w:val="24"/>
-          <w:lang w:val="en-US"/>
-        </w:rPr>
-        <w:t xml:space="preserve">. Geometrical complexity must be kept low for it to be rendered in real time. </w:t>
-      </w:r>
-      <w:r>
-        <w:rPr>
-          <w:sz w:val="24"/>
-          <w:szCs w:val="24"/>
-          <w:lang w:val="en-US"/>
-        </w:rPr>
-        <w:t>The use of g</w:t>
-      </w:r>
-      <w:r>
-        <w:rPr>
-          <w:sz w:val="24"/>
-          <w:szCs w:val="24"/>
-          <w:lang w:val="en-US"/>
-        </w:rPr>
-        <w:t>raphical memory</w:t>
-      </w:r>
-      <w:r>
-        <w:rPr>
-          <w:sz w:val="24"/>
-          <w:szCs w:val="24"/>
-          <w:lang w:val="en-US"/>
-        </w:rPr>
-        <w:t xml:space="preserve"> (VRAM)</w:t>
-      </w:r>
-      <w:r>
-        <w:rPr>
-          <w:sz w:val="24"/>
-          <w:szCs w:val="24"/>
-          <w:lang w:val="en-US"/>
-        </w:rPr>
-        <w:t xml:space="preserve">, Random Access Memory (RAM) </w:t>
-      </w:r>
-      <w:r>
-        <w:rPr>
-          <w:sz w:val="24"/>
-          <w:szCs w:val="24"/>
-          <w:lang w:val="en-US"/>
-        </w:rPr>
-        <w:t>and disk</w:t>
-      </w:r>
-      <w:r>
-        <w:rPr>
-          <w:sz w:val="24"/>
-          <w:szCs w:val="24"/>
-          <w:lang w:val="en-US"/>
-        </w:rPr>
-        <w:t xml:space="preserve"> space must also be within reasonable limits expected of real time applications.</w:t>
-      </w:r>
-      <w:r>
-        <w:rPr>
-          <w:sz w:val="24"/>
-          <w:szCs w:val="24"/>
-          <w:lang w:val="en-US"/>
-        </w:rPr>
-        <w:t xml:space="preserve"> The city does not need to be believable but it need</w:t>
-      </w:r>
-      <w:r>
-        <w:rPr>
-          <w:sz w:val="24"/>
-          <w:szCs w:val="24"/>
-          <w:lang w:val="en-US"/>
-        </w:rPr>
-        <w:t>s</w:t>
-      </w:r>
-      <w:r>
-        <w:rPr>
-          <w:sz w:val="24"/>
-          <w:szCs w:val="24"/>
-          <w:lang w:val="en-US"/>
-        </w:rPr>
-        <w:t xml:space="preserve"> to have variety for t</w:t>
-      </w:r>
-      <w:r>
-        <w:rPr>
-          <w:sz w:val="24"/>
-          <w:szCs w:val="24"/>
-          <w:lang w:val="en-US"/>
-        </w:rPr>
-        <w:t>he players to not lose interest.</w:t>
-      </w:r>
-      <w:r>
-        <w:rPr>
-          <w:sz w:val="24"/>
-          <w:szCs w:val="24"/>
-          <w:lang w:val="en-US"/>
-        </w:rPr>
-        <w:t xml:space="preserve"> </w:t>
-      </w:r>
-      <w:r>
-        <w:rPr>
-          <w:sz w:val="24"/>
-          <w:szCs w:val="24"/>
-          <w:lang w:val="en-US"/>
-        </w:rPr>
-        <w:t>T</w:t>
-      </w:r>
-      <w:r>
-        <w:rPr>
-          <w:sz w:val="24"/>
-          <w:szCs w:val="24"/>
-          <w:lang w:val="en-US"/>
-        </w:rPr>
-        <w:t>his is a requirement for the city to be viable in games. Loading times mus</w:t>
-      </w:r>
-      <w:r>
-        <w:rPr>
-          <w:sz w:val="24"/>
-          <w:szCs w:val="24"/>
-          <w:lang w:val="en-US"/>
-        </w:rPr>
-        <w:t>t also be constrained. Specific</w:t>
-      </w:r>
-      <w:r>
-        <w:rPr>
-          <w:sz w:val="24"/>
-          <w:szCs w:val="24"/>
-          <w:lang w:val="en-US"/>
-        </w:rPr>
-        <w:t xml:space="preserve"> constraints will be defined in the </w:t>
-      </w:r>
-      <w:r>
-        <w:rPr>
-          <w:sz w:val="24"/>
-          <w:szCs w:val="24"/>
-          <w:lang w:val="en-US"/>
-        </w:rPr>
-        <w:lastRenderedPageBreak/>
-        <w:t xml:space="preserve">thesis after more research has been done for realistic and viable constraints for </w:t>
-      </w:r>
-      <w:r>
-        <w:rPr>
-          <w:sz w:val="24"/>
-          <w:szCs w:val="24"/>
-          <w:lang w:val="en-US"/>
-        </w:rPr>
-        <w:t>the implementation</w:t>
-      </w:r>
-      <w:r>
-        <w:rPr>
-          <w:sz w:val="24"/>
-          <w:szCs w:val="24"/>
-          <w:lang w:val="en-US"/>
-        </w:rPr>
-        <w:t>.</w:t>
-      </w:r>
-      <w:r>
-        <w:rPr>
-          <w:sz w:val="24"/>
-          <w:szCs w:val="24"/>
-          <w:lang w:val="en-US"/>
-        </w:rPr>
-        <w:t xml:space="preserve"> </w:t>
+        <w:t xml:space="preserve"> a city </w:t>
+      </w:r>
+      <w:r>
+        <w:rPr>
+          <w:sz w:val="24"/>
+          <w:szCs w:val="24"/>
+          <w:lang w:val="en-US"/>
+        </w:rPr>
+        <w:t>viable</w:t>
+      </w:r>
+      <w:r>
+        <w:rPr>
+          <w:sz w:val="24"/>
+          <w:szCs w:val="24"/>
+          <w:lang w:val="en-US"/>
+        </w:rPr>
+        <w:t xml:space="preserve"> to </w:t>
+      </w:r>
+      <w:r>
+        <w:rPr>
+          <w:sz w:val="24"/>
+          <w:szCs w:val="24"/>
+          <w:lang w:val="en-US"/>
+        </w:rPr>
+        <w:t>use in games. When measuring the performance of procedurally generating content, impact on the following resources will be measured:</w:t>
       </w:r>
     </w:p>
     <w:p>
       <w:pPr>
-        <w:rPr>
-          <w:sz w:val="24"/>
-          <w:szCs w:val="24"/>
-          <w:lang w:val="en-US"/>
-        </w:rPr>
-      </w:pPr>
-      <w:r>
-        <w:rPr>
-          <w:sz w:val="24"/>
-          <w:szCs w:val="24"/>
-          <w:lang w:val="en-US"/>
-        </w:rPr>
+        <w:pStyle w:val="Liststycke"/>
+        <w:numPr>
+          <w:ilvl w:val="0"/>
+          <w:numId w:val="4"/>
+        </w:numPr>
+        <w:rPr>
+          <w:sz w:val="24"/>
+          <w:szCs w:val="24"/>
+          <w:lang w:val="en-US"/>
+        </w:rPr>
+      </w:pPr>
+      <w:r>
+        <w:rPr>
+          <w:sz w:val="24"/>
+          <w:szCs w:val="24"/>
+          <w:lang w:val="en-US"/>
+        </w:rPr>
+        <w:t>Primary and secondary memory (RAM, disk space).</w:t>
+      </w:r>
+    </w:p>
+    <w:p>
+      <w:pPr>
+        <w:pStyle w:val="Liststycke"/>
+        <w:numPr>
+          <w:ilvl w:val="0"/>
+          <w:numId w:val="4"/>
+        </w:numPr>
+        <w:rPr>
+          <w:sz w:val="24"/>
+          <w:szCs w:val="24"/>
+          <w:lang w:val="en-US"/>
+        </w:rPr>
+      </w:pPr>
+      <w:r>
+        <w:rPr>
+          <w:sz w:val="24"/>
+          <w:szCs w:val="24"/>
+          <w:lang w:val="en-US"/>
+        </w:rPr>
+        <w:t>Video memory (VRAM).</w:t>
+      </w:r>
+    </w:p>
+    <w:p>
+      <w:pPr>
+        <w:pStyle w:val="Liststycke"/>
+        <w:numPr>
+          <w:ilvl w:val="0"/>
+          <w:numId w:val="4"/>
+        </w:numPr>
+        <w:rPr>
+          <w:sz w:val="24"/>
+          <w:szCs w:val="24"/>
+          <w:lang w:val="en-US"/>
+        </w:rPr>
+      </w:pPr>
+      <w:r>
+        <w:rPr>
+          <w:sz w:val="24"/>
+          <w:szCs w:val="24"/>
+          <w:lang w:val="en-US"/>
+        </w:rPr>
+        <w:t>Loading times.</w:t>
+      </w:r>
+    </w:p>
+    <w:p>
+      <w:pPr>
+        <w:pStyle w:val="Liststycke"/>
+        <w:numPr>
+          <w:ilvl w:val="0"/>
+          <w:numId w:val="4"/>
+        </w:numPr>
+        <w:rPr>
+          <w:sz w:val="24"/>
+          <w:szCs w:val="24"/>
+          <w:lang w:val="en-US"/>
+        </w:rPr>
+      </w:pPr>
+      <w:r>
+        <w:rPr>
+          <w:sz w:val="24"/>
+          <w:szCs w:val="24"/>
+          <w:lang w:val="en-US"/>
+        </w:rPr>
+        <w:t>Repetition in patterns.</w:t>
+      </w:r>
+    </w:p>
+    <w:p>
+      <w:pPr>
+        <w:rPr>
+          <w:sz w:val="24"/>
+          <w:szCs w:val="24"/>
+          <w:lang w:val="en-US"/>
+        </w:rPr>
+      </w:pPr>
+      <w:r>
+        <w:rPr>
+          <w:sz w:val="24"/>
+          <w:szCs w:val="24"/>
+          <w:lang w:val="en-US"/>
+        </w:rPr>
+        <w:t>After the initial research into what PCG technique(s) to use, a budget will be specified for each resource. This budget will match system requirements for contemporary games.</w:t>
+      </w:r>
+    </w:p>
+    <w:p>
+      <w:pPr>
+        <w:rPr>
+          <w:sz w:val="24"/>
+          <w:szCs w:val="24"/>
+          <w:lang w:val="en-US"/>
+        </w:rPr>
+      </w:pPr>
+      <w:r>
+        <w:rPr>
+          <w:sz w:val="24"/>
+          <w:szCs w:val="24"/>
+          <w:lang w:val="en-US"/>
+        </w:rPr>
+        <w:lastRenderedPageBreak/>
         <w:t xml:space="preserve">There are many techniques to achieve PCG such as ray marching, </w:t>
       </w:r>
       <w:proofErr w:type="spellStart"/>
@@ -1621,48 +1622,55 @@
           <w:szCs w:val="24"/>
           <w:lang w:val="en-US"/>
         </w:rPr>
-        <w:t>. This implementation will be able to generate cities according to a set of variables, the performance of the implementation will be measured with different input resulting in different cities we are able to measure according to the constraints.</w:t>
-      </w:r>
-      <w:r>
-        <w:rPr>
-          <w:sz w:val="24"/>
-          <w:szCs w:val="24"/>
-          <w:lang w:val="en-US"/>
-        </w:rPr>
-        <w:t xml:space="preserve"> The result of these tests </w:t>
-      </w:r>
-      <w:r>
-        <w:rPr>
-          <w:sz w:val="24"/>
-          <w:szCs w:val="24"/>
-          <w:lang w:val="en-US"/>
-        </w:rPr>
-        <w:t xml:space="preserve">will be analyzed to </w:t>
-      </w:r>
-      <w:r>
-        <w:rPr>
-          <w:sz w:val="24"/>
-          <w:szCs w:val="24"/>
-          <w:lang w:val="en-US"/>
-        </w:rPr>
-        <w:t>answer our research questions.</w:t>
-      </w:r>
-    </w:p>
-    <w:p>
-      <w:pPr>
-        <w:rPr>
-          <w:sz w:val="24"/>
-          <w:szCs w:val="24"/>
-          <w:lang w:val="en-US"/>
-        </w:rPr>
-      </w:pPr>
-      <w:r>
-        <w:rPr>
-          <w:sz w:val="24"/>
-          <w:szCs w:val="24"/>
-          <w:lang w:val="en-US"/>
-        </w:rPr>
-        <w:t>A minimum of ten different tests will carried out and analyzed. These tests will cover a vast number of circumstances for different cities allowing for a good analysis of pros, cons and if the city is viable to use in games.</w:t>
+        <w:t xml:space="preserve">. This implementation will be able to generate cities </w:t>
+      </w:r>
+      <w:r>
+        <w:rPr>
+          <w:sz w:val="24"/>
+          <w:szCs w:val="24"/>
+          <w:lang w:val="en-US"/>
+        </w:rPr>
+        <w:t>according to a set of variables.</w:t>
+      </w:r>
+      <w:r>
+        <w:rPr>
+          <w:sz w:val="24"/>
+          <w:szCs w:val="24"/>
+          <w:lang w:val="en-US"/>
+        </w:rPr>
+        <w:t xml:space="preserve"> </w:t>
+      </w:r>
+      <w:r>
+        <w:rPr>
+          <w:sz w:val="24"/>
+          <w:szCs w:val="24"/>
+          <w:lang w:val="en-US"/>
+        </w:rPr>
+        <w:t>T</w:t>
+      </w:r>
+      <w:r>
+        <w:rPr>
+          <w:sz w:val="24"/>
+          <w:szCs w:val="24"/>
+          <w:lang w:val="en-US"/>
+        </w:rPr>
+        <w:t>he performance of the implementation will be measured with different input resulting in different cities</w:t>
+      </w:r>
+      <w:r>
+        <w:rPr>
+          <w:sz w:val="24"/>
+          <w:szCs w:val="24"/>
+          <w:lang w:val="en-US"/>
+        </w:rPr>
+        <w:t>. The result of these measurements will be compared against the specified resource constraints.</w:t>
+      </w:r>
+      <w:r>
+        <w:rPr>
+          <w:sz w:val="24"/>
+          <w:szCs w:val="24"/>
+          <w:lang w:val="en-US"/>
+        </w:rPr>
+        <w:t xml:space="preserve"> If a result is within limits, it is considered viable.</w:t>
       </w:r>
     </w:p>
     <w:p>
@@ -1699,17 +1707,7 @@
           <w:szCs w:val="24"/>
           <w:lang w:val="en-US"/>
         </w:rPr>
-        <w:t>The focus of this thesis will be on the PCG techniques and if they produce viable results for games, with this in m</w:t>
-      </w:r>
-      <w:bookmarkStart w:id="0" w:name="_GoBack"/>
-      <w:bookmarkEnd w:id="0"/>
-      <w:r>
-        <w:rPr>
-          <w:sz w:val="24"/>
-          <w:szCs w:val="24"/>
-          <w:lang w:val="en-US"/>
-        </w:rPr>
-        <w:t xml:space="preserve">ind we </w:t>
+        <w:t xml:space="preserve">The focus of this thesis will be on the PCG techniques and if they produce viable results for games, with this in mind we </w:t>
       </w:r>
       <w:r>
         <w:rPr>
@@ -1791,7 +1789,7 @@
           <w:szCs w:val="24"/>
           <w:lang w:val="en-US"/>
         </w:rPr>
-        <w:t>Do not test if the city is realistic in any manner.</w:t>
+        <w:t>Limit content generation to the city (i.e. no terrain generation etc.).</w:t>
       </w:r>
     </w:p>
     <w:p>
@@ -1863,7 +1861,6 @@
         <w:rPr>
           <w:lang w:val="en-US"/>
         </w:rPr>
-        <w:lastRenderedPageBreak/>
         <w:t>4.2.1 District generation</w:t>
       </w:r>
     </w:p>
@@ -1903,6 +1900,7 @@
         <w:rPr>
           <w:lang w:val="en-US"/>
         </w:rPr>
+        <w:lastRenderedPageBreak/>
         <w:t>4.2.2 Block generation</w:t>
       </w:r>
     </w:p>
@@ -1987,7 +1985,15 @@
           <w:szCs w:val="24"/>
           <w:lang w:val="en-US"/>
         </w:rPr>
-        <w:t>From the implementation, we will gather a good amount of data making it possible to analyze and answer the research question. Furthermore, the research and experience gained from making this implementation will be valuable to continue our path of great game programmers.</w:t>
+        <w:t>From the implementation, we will gather a good amount of data making it possible to analyze and answer the research question</w:t>
+      </w:r>
+      <w:r>
+        <w:rPr>
+          <w:sz w:val="24"/>
+          <w:szCs w:val="24"/>
+          <w:lang w:val="en-US"/>
+        </w:rPr>
+        <w:t>.</w:t>
       </w:r>
     </w:p>
     <w:p>
@@ -2096,7 +2102,25 @@
           <w:szCs w:val="24"/>
           <w:lang w:val="en-US"/>
         </w:rPr>
-        <w:t xml:space="preserve">The implementation and research will be the first things to be done and they will be done simultaneously. Some parts of the implementation require research before we have the knowledge to implement it, but all the parts of the implementation such as the </w:t>
+        <w:t>The implementation and research will be the first things to be done and they will be done simultaneously. Some parts of the implementation require research before we have the knowledge to implement it, but all the parts of the implementation</w:t>
+      </w:r>
+      <w:r>
+        <w:rPr>
+          <w:rFonts w:asciiTheme="majorHAnsi" w:hAnsiTheme="majorHAnsi"/>
+          <w:sz w:val="24"/>
+          <w:szCs w:val="24"/>
+          <w:lang w:val="en-US"/>
+        </w:rPr>
+        <w:t>,</w:t>
+      </w:r>
+      <w:r>
+        <w:rPr>
+          <w:rFonts w:asciiTheme="majorHAnsi" w:hAnsiTheme="majorHAnsi"/>
+          <w:sz w:val="24"/>
+          <w:szCs w:val="24"/>
+          <w:lang w:val="en-US"/>
+        </w:rPr>
+        <w:t xml:space="preserve"> such as the </w:t>
       </w:r>
       <w:r>
         <w:rPr>
@@ -2169,8 +2193,27 @@
           <w:szCs w:val="24"/>
           <w:lang w:val="en-US"/>
         </w:rPr>
-        <w:lastRenderedPageBreak/>
-        <w:t xml:space="preserve">The writing of the thesis will begin shortly after we have some basic research and base implementation done. The thesis will be worked on every week until completion. When the implementation has enough features, gathering of data and analysis will begin. This data is crucial </w:t>
+        <w:t>The writing of the thesis will begin shortly after we have some basic research and base implementation done. The thesis will be worked on every week until completion. When the implementation has enough features, data</w:t>
+      </w:r>
+      <w:r>
+        <w:rPr>
+          <w:rFonts w:asciiTheme="majorHAnsi" w:hAnsiTheme="majorHAnsi"/>
+          <w:sz w:val="24"/>
+          <w:szCs w:val="24"/>
+          <w:lang w:val="en-US"/>
+        </w:rPr>
+        <w:t xml:space="preserve"> gathering</w:t>
+      </w:r>
+      <w:bookmarkStart w:id="0" w:name="_GoBack"/>
+      <w:bookmarkEnd w:id="0"/>
+      <w:r>
+        <w:rPr>
+          <w:rFonts w:asciiTheme="majorHAnsi" w:hAnsiTheme="majorHAnsi"/>
+          <w:sz w:val="24"/>
+          <w:szCs w:val="24"/>
+          <w:lang w:val="en-US"/>
+        </w:rPr>
+        <w:t xml:space="preserve"> and analysis will begin. This data is crucial </w:t>
       </w:r>
       <w:r>
         <w:rPr>
@@ -2273,6 +2316,7 @@
                 <w:szCs w:val="24"/>
                 <w:lang w:val="en-US"/>
               </w:rPr>
+              <w:lastRenderedPageBreak/>
               <w:t>Risk</w:t>
             </w:r>
           </w:p>
@@ -2468,7 +2512,7 @@
                 <w:szCs w:val="24"/>
                 <w:lang w:val="en-US"/>
               </w:rPr>
-              <w:t>Only implement the most crucial features to answer the research question. Ask supervisor for guidance.</w:t>
+              <w:t xml:space="preserve">Only implement the most crucial features to answer the research question. </w:t>
             </w:r>
           </w:p>
         </w:tc>
@@ -2819,15 +2863,6 @@
                 <w:lang w:val="en-US"/>
               </w:rPr>
             </w:pPr>
-            <w:r>
-              <w:rPr>
-                <w:rFonts w:asciiTheme="majorHAnsi" w:hAnsiTheme="majorHAnsi"/>
-                <w:sz w:val="24"/>
-                <w:szCs w:val="24"/>
-                <w:lang w:val="en-US"/>
-              </w:rPr>
-              <w:t>Not enough contact with supervisor.</w:t>
-            </w:r>
           </w:p>
         </w:tc>
         <w:tc>
@@ -2843,15 +2878,6 @@
                 <w:lang w:val="en-US"/>
               </w:rPr>
             </w:pPr>
-            <w:r>
-              <w:rPr>
-                <w:rFonts w:asciiTheme="majorHAnsi" w:hAnsiTheme="majorHAnsi"/>
-                <w:sz w:val="24"/>
-                <w:szCs w:val="24"/>
-                <w:lang w:val="en-US"/>
-              </w:rPr>
-              <w:t>2</w:t>
-            </w:r>
           </w:p>
         </w:tc>
         <w:tc>
@@ -2867,15 +2893,6 @@
                 <w:lang w:val="en-US"/>
               </w:rPr>
             </w:pPr>
-            <w:r>
-              <w:rPr>
-                <w:rFonts w:asciiTheme="majorHAnsi" w:hAnsiTheme="majorHAnsi"/>
-                <w:sz w:val="24"/>
-                <w:szCs w:val="24"/>
-                <w:lang w:val="en-US"/>
-              </w:rPr>
-              <w:t>3</w:t>
-            </w:r>
           </w:p>
         </w:tc>
         <w:tc>
@@ -2891,15 +2908,6 @@
                 <w:lang w:val="en-US"/>
               </w:rPr>
             </w:pPr>
-            <w:r>
-              <w:rPr>
-                <w:rFonts w:asciiTheme="majorHAnsi" w:hAnsiTheme="majorHAnsi"/>
-                <w:sz w:val="24"/>
-                <w:szCs w:val="24"/>
-                <w:lang w:val="en-US"/>
-              </w:rPr>
-              <w:t>Contact supervisor at regular time intervals.</w:t>
-            </w:r>
           </w:p>
         </w:tc>
       </w:tr>
@@ -2917,15 +2925,6 @@
                 <w:lang w:val="en-US"/>
               </w:rPr>
             </w:pPr>
-            <w:r>
-              <w:rPr>
-                <w:rFonts w:asciiTheme="majorHAnsi" w:hAnsiTheme="majorHAnsi"/>
-                <w:sz w:val="24"/>
-                <w:szCs w:val="24"/>
-                <w:lang w:val="en-US"/>
-              </w:rPr>
-              <w:t>Improper analysis of the data.</w:t>
-            </w:r>
           </w:p>
         </w:tc>
         <w:tc>
@@ -2941,15 +2940,6 @@
                 <w:lang w:val="en-US"/>
               </w:rPr>
             </w:pPr>
-            <w:r>
-              <w:rPr>
-                <w:rFonts w:asciiTheme="majorHAnsi" w:hAnsiTheme="majorHAnsi"/>
-                <w:sz w:val="24"/>
-                <w:szCs w:val="24"/>
-                <w:lang w:val="en-US"/>
-              </w:rPr>
-              <w:t>2</w:t>
-            </w:r>
           </w:p>
         </w:tc>
         <w:tc>
@@ -2965,15 +2955,6 @@
                 <w:lang w:val="en-US"/>
               </w:rPr>
             </w:pPr>
-            <w:r>
-              <w:rPr>
-                <w:rFonts w:asciiTheme="majorHAnsi" w:hAnsiTheme="majorHAnsi"/>
-                <w:sz w:val="24"/>
-                <w:szCs w:val="24"/>
-                <w:lang w:val="en-US"/>
-              </w:rPr>
-              <w:t>5</w:t>
-            </w:r>
           </w:p>
         </w:tc>
         <w:tc>
@@ -2989,15 +2970,6 @@
                 <w:lang w:val="en-US"/>
               </w:rPr>
             </w:pPr>
-            <w:r>
-              <w:rPr>
-                <w:rFonts w:asciiTheme="majorHAnsi" w:hAnsiTheme="majorHAnsi"/>
-                <w:sz w:val="24"/>
-                <w:szCs w:val="24"/>
-                <w:lang w:val="en-US"/>
-              </w:rPr>
-              <w:t>Do not tweak the results to get the expected outcome.</w:t>
-            </w:r>
           </w:p>
         </w:tc>
       </w:tr>
@@ -3015,15 +2987,6 @@
                 <w:lang w:val="en-US"/>
               </w:rPr>
             </w:pPr>
-            <w:r>
-              <w:rPr>
-                <w:rFonts w:asciiTheme="majorHAnsi" w:hAnsiTheme="majorHAnsi"/>
-                <w:sz w:val="24"/>
-                <w:szCs w:val="24"/>
-                <w:lang w:val="en-US"/>
-              </w:rPr>
-              <w:t>Health problems for students or supervisor.</w:t>
-            </w:r>
           </w:p>
         </w:tc>
         <w:tc>
@@ -3039,15 +3002,6 @@
                 <w:lang w:val="en-US"/>
               </w:rPr>
             </w:pPr>
-            <w:r>
-              <w:rPr>
-                <w:rFonts w:asciiTheme="majorHAnsi" w:hAnsiTheme="majorHAnsi"/>
-                <w:sz w:val="24"/>
-                <w:szCs w:val="24"/>
-                <w:lang w:val="en-US"/>
-              </w:rPr>
-              <w:t>1</w:t>
-            </w:r>
           </w:p>
         </w:tc>
         <w:tc>
@@ -3063,15 +3017,6 @@
                 <w:lang w:val="en-US"/>
               </w:rPr>
             </w:pPr>
-            <w:r>
-              <w:rPr>
-                <w:rFonts w:asciiTheme="majorHAnsi" w:hAnsiTheme="majorHAnsi"/>
-                <w:sz w:val="24"/>
-                <w:szCs w:val="24"/>
-                <w:lang w:val="en-US"/>
-              </w:rPr>
-              <w:t>4</w:t>
-            </w:r>
           </w:p>
         </w:tc>
         <w:tc>
@@ -3087,15 +3032,6 @@
                 <w:lang w:val="en-US"/>
               </w:rPr>
             </w:pPr>
-            <w:r>
-              <w:rPr>
-                <w:rFonts w:asciiTheme="majorHAnsi" w:hAnsiTheme="majorHAnsi"/>
-                <w:sz w:val="24"/>
-                <w:szCs w:val="24"/>
-                <w:lang w:val="en-US"/>
-              </w:rPr>
-              <w:t>Work to the best of our ability anyway.</w:t>
-            </w:r>
           </w:p>
         </w:tc>
       </w:tr>
@@ -3113,33 +3049,6 @@
                 <w:lang w:val="en-US"/>
               </w:rPr>
             </w:pPr>
-            <w:r>
-              <w:rPr>
-                <w:rFonts w:asciiTheme="majorHAnsi" w:hAnsiTheme="majorHAnsi"/>
-                <w:sz w:val="24"/>
-                <w:szCs w:val="24"/>
-                <w:lang w:val="en-US"/>
-              </w:rPr>
-              <w:t>Lack of time or confusion</w:t>
-            </w:r>
-            <w:r>
-              <w:rPr>
-                <w:rFonts w:asciiTheme="majorHAnsi" w:hAnsiTheme="majorHAnsi"/>
-                <w:sz w:val="24"/>
-                <w:szCs w:val="24"/>
-                <w:lang w:val="en-US"/>
-              </w:rPr>
-              <w:t xml:space="preserve"> about time management</w:t>
-            </w:r>
-            <w:r>
-              <w:rPr>
-                <w:rFonts w:asciiTheme="majorHAnsi" w:hAnsiTheme="majorHAnsi"/>
-                <w:sz w:val="24"/>
-                <w:szCs w:val="24"/>
-                <w:lang w:val="en-US"/>
-              </w:rPr>
-              <w:t>.</w:t>
-            </w:r>
           </w:p>
         </w:tc>
         <w:tc>
@@ -3155,15 +3064,6 @@
                 <w:lang w:val="en-US"/>
               </w:rPr>
             </w:pPr>
-            <w:r>
-              <w:rPr>
-                <w:rFonts w:asciiTheme="majorHAnsi" w:hAnsiTheme="majorHAnsi"/>
-                <w:sz w:val="24"/>
-                <w:szCs w:val="24"/>
-                <w:lang w:val="en-US"/>
-              </w:rPr>
-              <w:t>3</w:t>
-            </w:r>
           </w:p>
         </w:tc>
         <w:tc>
@@ -3179,15 +3079,6 @@
                 <w:lang w:val="en-US"/>
               </w:rPr>
             </w:pPr>
-            <w:r>
-              <w:rPr>
-                <w:rFonts w:asciiTheme="majorHAnsi" w:hAnsiTheme="majorHAnsi"/>
-                <w:sz w:val="24"/>
-                <w:szCs w:val="24"/>
-                <w:lang w:val="en-US"/>
-              </w:rPr>
-              <w:t>4</w:t>
-            </w:r>
           </w:p>
         </w:tc>
         <w:tc>
@@ -3203,15 +3094,6 @@
                 <w:lang w:val="en-US"/>
               </w:rPr>
             </w:pPr>
-            <w:r>
-              <w:rPr>
-                <w:rFonts w:asciiTheme="majorHAnsi" w:hAnsiTheme="majorHAnsi"/>
-                <w:sz w:val="24"/>
-                <w:szCs w:val="24"/>
-                <w:lang w:val="en-US"/>
-              </w:rPr>
-              <w:t>Follow the project plan. Contact the supervisor. Look for work that can be mitigated.</w:t>
-            </w:r>
           </w:p>
         </w:tc>
       </w:tr>
@@ -3708,95 +3590,9 @@
 <file path=word/numbering.xml><?xml version="1.0" encoding="utf-8"?>
 <w:numbering xmlns:wpc="http://schemas.microsoft.com/office/word/2010/wordprocessingCanvas" xmlns:cx="http://schemas.microsoft.com/office/drawing/2014/chartex" xmlns:cx1="http://schemas.microsoft.com/office/drawing/2015/9/8/chartex" xmlns:cx2="http://schemas.microsoft.com/office/drawing/2015/10/21/chartex" xmlns:cx3="http://schemas.microsoft.com/office/drawing/2016/5/9/chartex" xmlns:cx4="http://schemas.microsoft.com/office/drawing/2016/5/10/chartex" xmlns:cx5="http://schemas.microsoft.com/office/drawing/2016/5/11/chartex" xmlns:cx6="http://schemas.microsoft.com/office/drawing/2016/5/12/chartex" xmlns:cx7="http://schemas.microsoft.com/office/drawing/2016/5/13/chartex" xmlns:cx8="http://schemas.microsoft.com/office/drawing/2016/5/14/chartex" xmlns:mc="http://schemas.openxmlformats.org/markup-compatibility/2006" xmlns:o="urn:schemas-microsoft-com:office:office" xmlns:r="http://schemas.openxmlformats.org/officeDocument/2006/relationships" xmlns:m="http://schemas.openxmlformats.org/officeDocument/2006/math" xmlns:v="urn:schemas-microsoft-com:vml" xmlns:wp14="http://schemas.microsoft.com/office/word/2010/wordprocessingDrawing" xmlns:wp="http://schemas.openxmlformats.org/drawingml/2006/wordprocessingDrawing" xmlns:w10="urn:schemas-microsoft-com:office:word" xmlns:w="http://schemas.openxmlformats.org/wordprocessingml/2006/main" xmlns:w14="http://schemas.microsoft.com/office/word/2010/wordml" xmlns:w15="http://schemas.microsoft.com/office/word/2012/wordml" xmlns:w16se="http://schemas.microsoft.com/office/word/2015/wordml/symex" xmlns:wpg="http://schemas.microsoft.com/office/word/2010/wordprocessingGroup" xmlns:wpi="http://schemas.microsoft.com/office/word/2010/wordprocessingInk" xmlns:wne="http://schemas.microsoft.com/office/word/2006/wordml" xmlns:wps="http://schemas.microsoft.com/office/word/2010/wordprocessingShape" mc:Ignorable="w14 w15 w16se wp14">
   <w:abstractNum w:abstractNumId="0" w15:restartNumberingAfterBreak="0">
-    <w:nsid w:val="3F724593"/>
+    <w:nsid w:val="3C0C682B"/>
     <w:multiLevelType w:val="hybridMultilevel"/>
-    <w:tmpl w:val="91F01022"/>
-    <w:lvl w:ilvl="0" w:tplc="041D000F">
-      <w:start w:val="1"/>
-      <w:numFmt w:val="decimal"/>
-      <w:lvlText w:val="%1."/>
-      <w:lvlJc w:val="left"/>
-      <w:pPr>
-        <w:ind w:left="720" w:hanging="360"/>
-      </w:pPr>
-    </w:lvl>
-    <w:lvl w:ilvl="1" w:tplc="041D0019" w:tentative="1">
-      <w:start w:val="1"/>
-      <w:numFmt w:val="lowerLetter"/>
-      <w:lvlText w:val="%2."/>
-      <w:lvlJc w:val="left"/>
-      <w:pPr>
-        <w:ind w:left="1440" w:hanging="360"/>
-      </w:pPr>
-    </w:lvl>
-    <w:lvl w:ilvl="2" w:tplc="041D001B" w:tentative="1">
-      <w:start w:val="1"/>
-      <w:numFmt w:val="lowerRoman"/>
-      <w:lvlText w:val="%3."/>
-      <w:lvlJc w:val="right"/>
-      <w:pPr>
-        <w:ind w:left="2160" w:hanging="180"/>
-      </w:pPr>
-    </w:lvl>
-    <w:lvl w:ilvl="3" w:tplc="041D000F" w:tentative="1">
-      <w:start w:val="1"/>
-      <w:numFmt w:val="decimal"/>
-      <w:lvlText w:val="%4."/>
-      <w:lvlJc w:val="left"/>
-      <w:pPr>
-        <w:ind w:left="2880" w:hanging="360"/>
-      </w:pPr>
-    </w:lvl>
-    <w:lvl w:ilvl="4" w:tplc="041D0019" w:tentative="1">
-      <w:start w:val="1"/>
-      <w:numFmt w:val="lowerLetter"/>
-      <w:lvlText w:val="%5."/>
-      <w:lvlJc w:val="left"/>
-      <w:pPr>
-        <w:ind w:left="3600" w:hanging="360"/>
-      </w:pPr>
-    </w:lvl>
-    <w:lvl w:ilvl="5" w:tplc="041D001B" w:tentative="1">
-      <w:start w:val="1"/>
-      <w:numFmt w:val="lowerRoman"/>
-      <w:lvlText w:val="%6."/>
-      <w:lvlJc w:val="right"/>
-      <w:pPr>
-        <w:ind w:left="4320" w:hanging="180"/>
-      </w:pPr>
-    </w:lvl>
-    <w:lvl w:ilvl="6" w:tplc="041D000F" w:tentative="1">
-      <w:start w:val="1"/>
-      <w:numFmt w:val="decimal"/>
-      <w:lvlText w:val="%7."/>
-      <w:lvlJc w:val="left"/>
-      <w:pPr>
-        <w:ind w:left="5040" w:hanging="360"/>
-      </w:pPr>
-    </w:lvl>
-    <w:lvl w:ilvl="7" w:tplc="041D0019" w:tentative="1">
-      <w:start w:val="1"/>
-      <w:numFmt w:val="lowerLetter"/>
-      <w:lvlText w:val="%8."/>
-      <w:lvlJc w:val="left"/>
-      <w:pPr>
-        <w:ind w:left="5760" w:hanging="360"/>
-      </w:pPr>
-    </w:lvl>
-    <w:lvl w:ilvl="8" w:tplc="041D001B" w:tentative="1">
-      <w:start w:val="1"/>
-      <w:numFmt w:val="lowerRoman"/>
-      <w:lvlText w:val="%9."/>
-      <w:lvlJc w:val="right"/>
-      <w:pPr>
-        <w:ind w:left="6480" w:hanging="180"/>
-      </w:pPr>
-    </w:lvl>
-  </w:abstractNum>
-  <w:abstractNum w:abstractNumId="1" w15:restartNumberingAfterBreak="0">
-    <w:nsid w:val="43223362"/>
-    <w:multiLevelType w:val="hybridMultilevel"/>
-    <w:tmpl w:val="26062F6C"/>
+    <w:tmpl w:val="172AF72C"/>
     <w:lvl w:ilvl="0" w:tplc="041D0001">
       <w:start w:val="1"/>
       <w:numFmt w:val="bullet"/>
@@ -3906,10 +3702,96 @@
       </w:rPr>
     </w:lvl>
   </w:abstractNum>
+  <w:abstractNum w:abstractNumId="1" w15:restartNumberingAfterBreak="0">
+    <w:nsid w:val="3F724593"/>
+    <w:multiLevelType w:val="hybridMultilevel"/>
+    <w:tmpl w:val="91F01022"/>
+    <w:lvl w:ilvl="0" w:tplc="041D000F">
+      <w:start w:val="1"/>
+      <w:numFmt w:val="decimal"/>
+      <w:lvlText w:val="%1."/>
+      <w:lvlJc w:val="left"/>
+      <w:pPr>
+        <w:ind w:left="720" w:hanging="360"/>
+      </w:pPr>
+    </w:lvl>
+    <w:lvl w:ilvl="1" w:tplc="041D0019" w:tentative="1">
+      <w:start w:val="1"/>
+      <w:numFmt w:val="lowerLetter"/>
+      <w:lvlText w:val="%2."/>
+      <w:lvlJc w:val="left"/>
+      <w:pPr>
+        <w:ind w:left="1440" w:hanging="360"/>
+      </w:pPr>
+    </w:lvl>
+    <w:lvl w:ilvl="2" w:tplc="041D001B" w:tentative="1">
+      <w:start w:val="1"/>
+      <w:numFmt w:val="lowerRoman"/>
+      <w:lvlText w:val="%3."/>
+      <w:lvlJc w:val="right"/>
+      <w:pPr>
+        <w:ind w:left="2160" w:hanging="180"/>
+      </w:pPr>
+    </w:lvl>
+    <w:lvl w:ilvl="3" w:tplc="041D000F" w:tentative="1">
+      <w:start w:val="1"/>
+      <w:numFmt w:val="decimal"/>
+      <w:lvlText w:val="%4."/>
+      <w:lvlJc w:val="left"/>
+      <w:pPr>
+        <w:ind w:left="2880" w:hanging="360"/>
+      </w:pPr>
+    </w:lvl>
+    <w:lvl w:ilvl="4" w:tplc="041D0019" w:tentative="1">
+      <w:start w:val="1"/>
+      <w:numFmt w:val="lowerLetter"/>
+      <w:lvlText w:val="%5."/>
+      <w:lvlJc w:val="left"/>
+      <w:pPr>
+        <w:ind w:left="3600" w:hanging="360"/>
+      </w:pPr>
+    </w:lvl>
+    <w:lvl w:ilvl="5" w:tplc="041D001B" w:tentative="1">
+      <w:start w:val="1"/>
+      <w:numFmt w:val="lowerRoman"/>
+      <w:lvlText w:val="%6."/>
+      <w:lvlJc w:val="right"/>
+      <w:pPr>
+        <w:ind w:left="4320" w:hanging="180"/>
+      </w:pPr>
+    </w:lvl>
+    <w:lvl w:ilvl="6" w:tplc="041D000F" w:tentative="1">
+      <w:start w:val="1"/>
+      <w:numFmt w:val="decimal"/>
+      <w:lvlText w:val="%7."/>
+      <w:lvlJc w:val="left"/>
+      <w:pPr>
+        <w:ind w:left="5040" w:hanging="360"/>
+      </w:pPr>
+    </w:lvl>
+    <w:lvl w:ilvl="7" w:tplc="041D0019" w:tentative="1">
+      <w:start w:val="1"/>
+      <w:numFmt w:val="lowerLetter"/>
+      <w:lvlText w:val="%8."/>
+      <w:lvlJc w:val="left"/>
+      <w:pPr>
+        <w:ind w:left="5760" w:hanging="360"/>
+      </w:pPr>
+    </w:lvl>
+    <w:lvl w:ilvl="8" w:tplc="041D001B" w:tentative="1">
+      <w:start w:val="1"/>
+      <w:numFmt w:val="lowerRoman"/>
+      <w:lvlText w:val="%9."/>
+      <w:lvlJc w:val="right"/>
+      <w:pPr>
+        <w:ind w:left="6480" w:hanging="180"/>
+      </w:pPr>
+    </w:lvl>
+  </w:abstractNum>
   <w:abstractNum w:abstractNumId="2" w15:restartNumberingAfterBreak="0">
-    <w:nsid w:val="65123E41"/>
+    <w:nsid w:val="43223362"/>
     <w:multiLevelType w:val="hybridMultilevel"/>
-    <w:tmpl w:val="0FC44A68"/>
+    <w:tmpl w:val="26062F6C"/>
     <w:lvl w:ilvl="0" w:tplc="041D0001">
       <w:start w:val="1"/>
       <w:numFmt w:val="bullet"/>
@@ -4019,13 +3901,129 @@
       </w:rPr>
     </w:lvl>
   </w:abstractNum>
+  <w:abstractNum w:abstractNumId="3" w15:restartNumberingAfterBreak="0">
+    <w:nsid w:val="65123E41"/>
+    <w:multiLevelType w:val="hybridMultilevel"/>
+    <w:tmpl w:val="0FC44A68"/>
+    <w:lvl w:ilvl="0" w:tplc="041D0001">
+      <w:start w:val="1"/>
+      <w:numFmt w:val="bullet"/>
+      <w:lvlText w:val=""/>
+      <w:lvlJc w:val="left"/>
+      <w:pPr>
+        <w:ind w:left="720" w:hanging="360"/>
+      </w:pPr>
+      <w:rPr>
+        <w:rFonts w:ascii="Symbol" w:hAnsi="Symbol" w:hint="default"/>
+      </w:rPr>
+    </w:lvl>
+    <w:lvl w:ilvl="1" w:tplc="041D0003" w:tentative="1">
+      <w:start w:val="1"/>
+      <w:numFmt w:val="bullet"/>
+      <w:lvlText w:val="o"/>
+      <w:lvlJc w:val="left"/>
+      <w:pPr>
+        <w:ind w:left="1440" w:hanging="360"/>
+      </w:pPr>
+      <w:rPr>
+        <w:rFonts w:ascii="Courier New" w:hAnsi="Courier New" w:cs="Courier New" w:hint="default"/>
+      </w:rPr>
+    </w:lvl>
+    <w:lvl w:ilvl="2" w:tplc="041D0005" w:tentative="1">
+      <w:start w:val="1"/>
+      <w:numFmt w:val="bullet"/>
+      <w:lvlText w:val=""/>
+      <w:lvlJc w:val="left"/>
+      <w:pPr>
+        <w:ind w:left="2160" w:hanging="360"/>
+      </w:pPr>
+      <w:rPr>
+        <w:rFonts w:ascii="Wingdings" w:hAnsi="Wingdings" w:hint="default"/>
+      </w:rPr>
+    </w:lvl>
+    <w:lvl w:ilvl="3" w:tplc="041D0001" w:tentative="1">
+      <w:start w:val="1"/>
+      <w:numFmt w:val="bullet"/>
+      <w:lvlText w:val=""/>
+      <w:lvlJc w:val="left"/>
+      <w:pPr>
+        <w:ind w:left="2880" w:hanging="360"/>
+      </w:pPr>
+      <w:rPr>
+        <w:rFonts w:ascii="Symbol" w:hAnsi="Symbol" w:hint="default"/>
+      </w:rPr>
+    </w:lvl>
+    <w:lvl w:ilvl="4" w:tplc="041D0003" w:tentative="1">
+      <w:start w:val="1"/>
+      <w:numFmt w:val="bullet"/>
+      <w:lvlText w:val="o"/>
+      <w:lvlJc w:val="left"/>
+      <w:pPr>
+        <w:ind w:left="3600" w:hanging="360"/>
+      </w:pPr>
+      <w:rPr>
+        <w:rFonts w:ascii="Courier New" w:hAnsi="Courier New" w:cs="Courier New" w:hint="default"/>
+      </w:rPr>
+    </w:lvl>
+    <w:lvl w:ilvl="5" w:tplc="041D0005" w:tentative="1">
+      <w:start w:val="1"/>
+      <w:numFmt w:val="bullet"/>
+      <w:lvlText w:val=""/>
+      <w:lvlJc w:val="left"/>
+      <w:pPr>
+        <w:ind w:left="4320" w:hanging="360"/>
+      </w:pPr>
+      <w:rPr>
+        <w:rFonts w:ascii="Wingdings" w:hAnsi="Wingdings" w:hint="default"/>
+      </w:rPr>
+    </w:lvl>
+    <w:lvl w:ilvl="6" w:tplc="041D0001" w:tentative="1">
+      <w:start w:val="1"/>
+      <w:numFmt w:val="bullet"/>
+      <w:lvlText w:val=""/>
+      <w:lvlJc w:val="left"/>
+      <w:pPr>
+        <w:ind w:left="5040" w:hanging="360"/>
+      </w:pPr>
+      <w:rPr>
+        <w:rFonts w:ascii="Symbol" w:hAnsi="Symbol" w:hint="default"/>
+      </w:rPr>
+    </w:lvl>
+    <w:lvl w:ilvl="7" w:tplc="041D0003" w:tentative="1">
+      <w:start w:val="1"/>
+      <w:numFmt w:val="bullet"/>
+      <w:lvlText w:val="o"/>
+      <w:lvlJc w:val="left"/>
+      <w:pPr>
+        <w:ind w:left="5760" w:hanging="360"/>
+      </w:pPr>
+      <w:rPr>
+        <w:rFonts w:ascii="Courier New" w:hAnsi="Courier New" w:cs="Courier New" w:hint="default"/>
+      </w:rPr>
+    </w:lvl>
+    <w:lvl w:ilvl="8" w:tplc="041D0005" w:tentative="1">
+      <w:start w:val="1"/>
+      <w:numFmt w:val="bullet"/>
+      <w:lvlText w:val=""/>
+      <w:lvlJc w:val="left"/>
+      <w:pPr>
+        <w:ind w:left="6480" w:hanging="360"/>
+      </w:pPr>
+      <w:rPr>
+        <w:rFonts w:ascii="Wingdings" w:hAnsi="Wingdings" w:hint="default"/>
+      </w:rPr>
+    </w:lvl>
+  </w:abstractNum>
   <w:num w:numId="1">
+    <w:abstractNumId w:val="3"/>
+  </w:num>
+  <w:num w:numId="2">
     <w:abstractNumId w:val="2"/>
   </w:num>
-  <w:num w:numId="2">
+  <w:num w:numId="3">
     <w:abstractNumId w:val="1"/>
   </w:num>
-  <w:num w:numId="3">
+  <w:num w:numId="4">
     <w:abstractNumId w:val="0"/>
   </w:num>
 </w:numbering>
@@ -5050,7 +5048,7 @@
 </file>
 
 <file path=customXml/itemProps1.xml><?xml version="1.0" encoding="utf-8"?>
-<ds:datastoreItem xmlns:ds="http://schemas.openxmlformats.org/officeDocument/2006/customXml" ds:itemID="{B14B8287-905F-4174-B002-4B2DCE9F59B0}">
+<ds:datastoreItem xmlns:ds="http://schemas.openxmlformats.org/officeDocument/2006/customXml" ds:itemID="{76C4F3C1-FFD8-47DA-92C8-196394E144C1}">
   <ds:schemaRefs>
     <ds:schemaRef ds:uri="http://schemas.openxmlformats.org/officeDocument/2006/bibliography"/>
   </ds:schemaRefs>

</xml_diff>

<commit_message>
Project Plan - Tiny fixes
</commit_message>
<xml_diff>
--- a/Project Plan.docx
+++ b/Project Plan.docx
@@ -1,6 +1,6 @@
 
 <file path=word/document.xml><?xml version="1.0" encoding="utf-8"?>
-<w:document xmlns:wpc="http://schemas.microsoft.com/office/word/2010/wordprocessingCanvas" xmlns:cx="http://schemas.microsoft.com/office/drawing/2014/chartex" xmlns:cx1="http://schemas.microsoft.com/office/drawing/2015/9/8/chartex" xmlns:cx2="http://schemas.microsoft.com/office/drawing/2015/10/21/chartex" xmlns:cx3="http://schemas.microsoft.com/office/drawing/2016/5/9/chartex" xmlns:cx4="http://schemas.microsoft.com/office/drawing/2016/5/10/chartex" xmlns:cx5="http://schemas.microsoft.com/office/drawing/2016/5/11/chartex" xmlns:cx6="http://schemas.microsoft.com/office/drawing/2016/5/12/chartex" xmlns:cx7="http://schemas.microsoft.com/office/drawing/2016/5/13/chartex" xmlns:cx8="http://schemas.microsoft.com/office/drawing/2016/5/14/chartex" xmlns:mc="http://schemas.openxmlformats.org/markup-compatibility/2006" xmlns:o="urn:schemas-microsoft-com:office:office" xmlns:r="http://schemas.openxmlformats.org/officeDocument/2006/relationships" xmlns:m="http://schemas.openxmlformats.org/officeDocument/2006/math" xmlns:v="urn:schemas-microsoft-com:vml" xmlns:wp14="http://schemas.microsoft.com/office/word/2010/wordprocessingDrawing" xmlns:wp="http://schemas.openxmlformats.org/drawingml/2006/wordprocessingDrawing" xmlns:w10="urn:schemas-microsoft-com:office:word" xmlns:w="http://schemas.openxmlformats.org/wordprocessingml/2006/main" xmlns:w14="http://schemas.microsoft.com/office/word/2010/wordml" xmlns:w15="http://schemas.microsoft.com/office/word/2012/wordml" xmlns:w16se="http://schemas.microsoft.com/office/word/2015/wordml/symex" xmlns:wpg="http://schemas.microsoft.com/office/word/2010/wordprocessingGroup" xmlns:wpi="http://schemas.microsoft.com/office/word/2010/wordprocessingInk" xmlns:wne="http://schemas.microsoft.com/office/word/2006/wordml" xmlns:wps="http://schemas.microsoft.com/office/word/2010/wordprocessingShape" mc:Ignorable="w14 w15 w16se wp14">
+<w:document xmlns:wpc="http://schemas.microsoft.com/office/word/2010/wordprocessingCanvas" xmlns:cx="http://schemas.microsoft.com/office/drawing/2014/chartex" xmlns:cx1="http://schemas.microsoft.com/office/drawing/2015/9/8/chartex" xmlns:cx2="http://schemas.microsoft.com/office/drawing/2015/10/21/chartex" xmlns:cx3="http://schemas.microsoft.com/office/drawing/2016/5/9/chartex" xmlns:cx4="http://schemas.microsoft.com/office/drawing/2016/5/10/chartex" xmlns:cx5="http://schemas.microsoft.com/office/drawing/2016/5/11/chartex" xmlns:mc="http://schemas.openxmlformats.org/markup-compatibility/2006" xmlns:o="urn:schemas-microsoft-com:office:office" xmlns:r="http://schemas.openxmlformats.org/officeDocument/2006/relationships" xmlns:m="http://schemas.openxmlformats.org/officeDocument/2006/math" xmlns:v="urn:schemas-microsoft-com:vml" xmlns:wp14="http://schemas.microsoft.com/office/word/2010/wordprocessingDrawing" xmlns:wp="http://schemas.openxmlformats.org/drawingml/2006/wordprocessingDrawing" xmlns:w10="urn:schemas-microsoft-com:office:word" xmlns:w="http://schemas.openxmlformats.org/wordprocessingml/2006/main" xmlns:w14="http://schemas.microsoft.com/office/word/2010/wordml" xmlns:w15="http://schemas.microsoft.com/office/word/2012/wordml" xmlns:w16se="http://schemas.microsoft.com/office/word/2015/wordml/symex" xmlns:wpg="http://schemas.microsoft.com/office/word/2010/wordprocessingGroup" xmlns:wpi="http://schemas.microsoft.com/office/word/2010/wordprocessingInk" xmlns:wne="http://schemas.microsoft.com/office/word/2006/wordml" xmlns:wps="http://schemas.microsoft.com/office/word/2010/wordprocessingShape" mc:Ignorable="w14 w15 w16se wp14">
   <w:body>
     <w:p>
       <w:pPr>
@@ -1654,7 +1654,23 @@
           <w:szCs w:val="24"/>
           <w:lang w:val="en-US"/>
         </w:rPr>
-        <w:t>he performance of the implementation will be measured with different input resulting in different cities</w:t>
+        <w:t>he performance of the implementation will be measured with different input resulting in</w:t>
+      </w:r>
+      <w:r>
+        <w:rPr>
+          <w:sz w:val="24"/>
+          <w:szCs w:val="24"/>
+          <w:lang w:val="en-US"/>
+        </w:rPr>
+        <w:t xml:space="preserve"> generation of</w:t>
+      </w:r>
+      <w:r>
+        <w:rPr>
+          <w:sz w:val="24"/>
+          <w:szCs w:val="24"/>
+          <w:lang w:val="en-US"/>
+        </w:rPr>
+        <w:t xml:space="preserve"> different cities</w:t>
       </w:r>
       <w:r>
         <w:rPr>
@@ -1794,6 +1810,28 @@
     </w:p>
     <w:p>
       <w:pPr>
+        <w:pStyle w:val="Liststycke"/>
+        <w:numPr>
+          <w:ilvl w:val="0"/>
+          <w:numId w:val="2"/>
+        </w:numPr>
+        <w:rPr>
+          <w:sz w:val="24"/>
+          <w:szCs w:val="24"/>
+          <w:lang w:val="en-US"/>
+        </w:rPr>
+      </w:pPr>
+      <w:r>
+        <w:rPr>
+          <w:sz w:val="24"/>
+          <w:szCs w:val="24"/>
+          <w:lang w:val="en-US"/>
+        </w:rPr>
+        <w:t>Do not Implement property generation (i.e. no cars or street signs etc.)</w:t>
+      </w:r>
+    </w:p>
+    <w:p>
+      <w:pPr>
         <w:rPr>
           <w:rFonts w:asciiTheme="majorHAnsi" w:hAnsiTheme="majorHAnsi"/>
           <w:b/>
@@ -1849,6 +1887,14 @@
         </w:rPr>
         <w:t>To generate a city viable to use in games, three different generation stages have been recognized.</w:t>
       </w:r>
+      <w:r>
+        <w:rPr>
+          <w:sz w:val="24"/>
+          <w:szCs w:val="24"/>
+          <w:lang w:val="en-US"/>
+        </w:rPr>
+        <w:t xml:space="preserve"> The city will contain houses that will be arranged in blocks connected with roads.</w:t>
+      </w:r>
     </w:p>
     <w:p>
       <w:pPr>
@@ -1861,6 +1907,7 @@
         <w:rPr>
           <w:lang w:val="en-US"/>
         </w:rPr>
+        <w:lastRenderedPageBreak/>
         <w:t>4.2.1 District generation</w:t>
       </w:r>
     </w:p>
@@ -1900,7 +1947,6 @@
         <w:rPr>
           <w:lang w:val="en-US"/>
         </w:rPr>
-        <w:lastRenderedPageBreak/>
         <w:t>4.2.2 Block generation</w:t>
       </w:r>
     </w:p>
@@ -2193,6 +2239,7 @@
           <w:szCs w:val="24"/>
           <w:lang w:val="en-US"/>
         </w:rPr>
+        <w:lastRenderedPageBreak/>
         <w:t>The writing of the thesis will begin shortly after we have some basic research and base implementation done. The thesis will be worked on every week until completion. When the implementation has enough features, data</w:t>
       </w:r>
       <w:r>
@@ -2204,16 +2251,32 @@
         </w:rPr>
         <w:t xml:space="preserve"> gathering</w:t>
       </w:r>
-      <w:bookmarkStart w:id="0" w:name="_GoBack"/>
-      <w:bookmarkEnd w:id="0"/>
-      <w:r>
-        <w:rPr>
-          <w:rFonts w:asciiTheme="majorHAnsi" w:hAnsiTheme="majorHAnsi"/>
-          <w:sz w:val="24"/>
-          <w:szCs w:val="24"/>
-          <w:lang w:val="en-US"/>
-        </w:rPr>
-        <w:t xml:space="preserve"> and analysis will begin. This data is crucial </w:t>
+      <w:r>
+        <w:rPr>
+          <w:rFonts w:asciiTheme="majorHAnsi" w:hAnsiTheme="majorHAnsi"/>
+          <w:sz w:val="24"/>
+          <w:szCs w:val="24"/>
+          <w:lang w:val="en-US"/>
+        </w:rPr>
+        <w:t xml:space="preserve"> and analysis</w:t>
+      </w:r>
+      <w:r>
+        <w:rPr>
+          <w:rFonts w:asciiTheme="majorHAnsi" w:hAnsiTheme="majorHAnsi"/>
+          <w:sz w:val="24"/>
+          <w:szCs w:val="24"/>
+          <w:lang w:val="en-US"/>
+        </w:rPr>
+        <w:t xml:space="preserve"> of this data</w:t>
+      </w:r>
+      <w:r>
+        <w:rPr>
+          <w:rFonts w:asciiTheme="majorHAnsi" w:hAnsiTheme="majorHAnsi"/>
+          <w:sz w:val="24"/>
+          <w:szCs w:val="24"/>
+          <w:lang w:val="en-US"/>
+        </w:rPr>
+        <w:t xml:space="preserve"> will begin. This data is crucial </w:t>
       </w:r>
       <w:r>
         <w:rPr>
@@ -2231,16 +2294,34 @@
           <w:szCs w:val="24"/>
           <w:lang w:val="en-US"/>
         </w:rPr>
-        <w:t xml:space="preserve"> answering the research question</w:t>
-      </w:r>
-      <w:r>
-        <w:rPr>
-          <w:rFonts w:asciiTheme="majorHAnsi" w:hAnsiTheme="majorHAnsi"/>
-          <w:sz w:val="24"/>
-          <w:szCs w:val="24"/>
-          <w:lang w:val="en-US"/>
-        </w:rPr>
-        <w:t xml:space="preserve"> and concluding the thesis</w:t>
+        <w:t xml:space="preserve"> answer the research question</w:t>
+      </w:r>
+      <w:r>
+        <w:rPr>
+          <w:rFonts w:asciiTheme="majorHAnsi" w:hAnsiTheme="majorHAnsi"/>
+          <w:sz w:val="24"/>
+          <w:szCs w:val="24"/>
+          <w:lang w:val="en-US"/>
+        </w:rPr>
+        <w:t xml:space="preserve"> and </w:t>
+      </w:r>
+      <w:r>
+        <w:rPr>
+          <w:rFonts w:asciiTheme="majorHAnsi" w:hAnsiTheme="majorHAnsi"/>
+          <w:sz w:val="24"/>
+          <w:szCs w:val="24"/>
+          <w:lang w:val="en-US"/>
+        </w:rPr>
+        <w:t>conclude</w:t>
+      </w:r>
+      <w:r>
+        <w:rPr>
+          <w:rFonts w:asciiTheme="majorHAnsi" w:hAnsiTheme="majorHAnsi"/>
+          <w:sz w:val="24"/>
+          <w:szCs w:val="24"/>
+          <w:lang w:val="en-US"/>
+        </w:rPr>
+        <w:t xml:space="preserve"> the thesis</w:t>
       </w:r>
       <w:r>
         <w:rPr>
@@ -2316,7 +2397,6 @@
                 <w:szCs w:val="24"/>
                 <w:lang w:val="en-US"/>
               </w:rPr>
-              <w:lastRenderedPageBreak/>
               <w:t>Risk</w:t>
             </w:r>
           </w:p>
@@ -2863,6 +2943,26 @@
                 <w:lang w:val="en-US"/>
               </w:rPr>
             </w:pPr>
+            <w:r>
+              <w:rPr>
+                <w:rFonts w:asciiTheme="majorHAnsi" w:hAnsiTheme="majorHAnsi"/>
+                <w:sz w:val="24"/>
+                <w:szCs w:val="24"/>
+                <w:lang w:val="en-US"/>
+              </w:rPr>
+              <w:t>De</w:t>
+            </w:r>
+            <w:bookmarkStart w:id="0" w:name="_GoBack"/>
+            <w:bookmarkEnd w:id="0"/>
+            <w:r>
+              <w:rPr>
+                <w:rFonts w:asciiTheme="majorHAnsi" w:hAnsiTheme="majorHAnsi"/>
+                <w:sz w:val="24"/>
+                <w:szCs w:val="24"/>
+                <w:lang w:val="en-US"/>
+              </w:rPr>
+              <w:t>fective construction of implementation.</w:t>
+            </w:r>
           </w:p>
         </w:tc>
         <w:tc>
@@ -2878,6 +2978,15 @@
                 <w:lang w:val="en-US"/>
               </w:rPr>
             </w:pPr>
+            <w:r>
+              <w:rPr>
+                <w:rFonts w:asciiTheme="majorHAnsi" w:hAnsiTheme="majorHAnsi"/>
+                <w:sz w:val="24"/>
+                <w:szCs w:val="24"/>
+                <w:lang w:val="en-US"/>
+              </w:rPr>
+              <w:t>2</w:t>
+            </w:r>
           </w:p>
         </w:tc>
         <w:tc>
@@ -2893,6 +3002,15 @@
                 <w:lang w:val="en-US"/>
               </w:rPr>
             </w:pPr>
+            <w:r>
+              <w:rPr>
+                <w:rFonts w:asciiTheme="majorHAnsi" w:hAnsiTheme="majorHAnsi"/>
+                <w:sz w:val="24"/>
+                <w:szCs w:val="24"/>
+                <w:lang w:val="en-US"/>
+              </w:rPr>
+              <w:t>4</w:t>
+            </w:r>
           </w:p>
         </w:tc>
         <w:tc>
@@ -2908,192 +3026,15 @@
                 <w:lang w:val="en-US"/>
               </w:rPr>
             </w:pPr>
-          </w:p>
-        </w:tc>
-      </w:tr>
-      <w:tr>
-        <w:tc>
-          <w:tcPr>
-            <w:tcW w:w="2265" w:type="dxa"/>
-          </w:tcPr>
-          <w:p>
-            <w:pPr>
-              <w:rPr>
-                <w:rFonts w:asciiTheme="majorHAnsi" w:hAnsiTheme="majorHAnsi"/>
-                <w:sz w:val="24"/>
-                <w:szCs w:val="24"/>
-                <w:lang w:val="en-US"/>
-              </w:rPr>
-            </w:pPr>
-          </w:p>
-        </w:tc>
-        <w:tc>
-          <w:tcPr>
-            <w:tcW w:w="2265" w:type="dxa"/>
-          </w:tcPr>
-          <w:p>
-            <w:pPr>
-              <w:rPr>
-                <w:rFonts w:asciiTheme="majorHAnsi" w:hAnsiTheme="majorHAnsi"/>
-                <w:sz w:val="24"/>
-                <w:szCs w:val="24"/>
-                <w:lang w:val="en-US"/>
-              </w:rPr>
-            </w:pPr>
-          </w:p>
-        </w:tc>
-        <w:tc>
-          <w:tcPr>
-            <w:tcW w:w="2266" w:type="dxa"/>
-          </w:tcPr>
-          <w:p>
-            <w:pPr>
-              <w:rPr>
-                <w:rFonts w:asciiTheme="majorHAnsi" w:hAnsiTheme="majorHAnsi"/>
-                <w:sz w:val="24"/>
-                <w:szCs w:val="24"/>
-                <w:lang w:val="en-US"/>
-              </w:rPr>
-            </w:pPr>
-          </w:p>
-        </w:tc>
-        <w:tc>
-          <w:tcPr>
-            <w:tcW w:w="2266" w:type="dxa"/>
-          </w:tcPr>
-          <w:p>
-            <w:pPr>
-              <w:rPr>
-                <w:rFonts w:asciiTheme="majorHAnsi" w:hAnsiTheme="majorHAnsi"/>
-                <w:sz w:val="24"/>
-                <w:szCs w:val="24"/>
-                <w:lang w:val="en-US"/>
-              </w:rPr>
-            </w:pPr>
-          </w:p>
-        </w:tc>
-      </w:tr>
-      <w:tr>
-        <w:tc>
-          <w:tcPr>
-            <w:tcW w:w="2265" w:type="dxa"/>
-          </w:tcPr>
-          <w:p>
-            <w:pPr>
-              <w:rPr>
-                <w:rFonts w:asciiTheme="majorHAnsi" w:hAnsiTheme="majorHAnsi"/>
-                <w:sz w:val="24"/>
-                <w:szCs w:val="24"/>
-                <w:lang w:val="en-US"/>
-              </w:rPr>
-            </w:pPr>
-          </w:p>
-        </w:tc>
-        <w:tc>
-          <w:tcPr>
-            <w:tcW w:w="2265" w:type="dxa"/>
-          </w:tcPr>
-          <w:p>
-            <w:pPr>
-              <w:rPr>
-                <w:rFonts w:asciiTheme="majorHAnsi" w:hAnsiTheme="majorHAnsi"/>
-                <w:sz w:val="24"/>
-                <w:szCs w:val="24"/>
-                <w:lang w:val="en-US"/>
-              </w:rPr>
-            </w:pPr>
-          </w:p>
-        </w:tc>
-        <w:tc>
-          <w:tcPr>
-            <w:tcW w:w="2266" w:type="dxa"/>
-          </w:tcPr>
-          <w:p>
-            <w:pPr>
-              <w:rPr>
-                <w:rFonts w:asciiTheme="majorHAnsi" w:hAnsiTheme="majorHAnsi"/>
-                <w:sz w:val="24"/>
-                <w:szCs w:val="24"/>
-                <w:lang w:val="en-US"/>
-              </w:rPr>
-            </w:pPr>
-          </w:p>
-        </w:tc>
-        <w:tc>
-          <w:tcPr>
-            <w:tcW w:w="2266" w:type="dxa"/>
-          </w:tcPr>
-          <w:p>
-            <w:pPr>
-              <w:rPr>
-                <w:rFonts w:asciiTheme="majorHAnsi" w:hAnsiTheme="majorHAnsi"/>
-                <w:sz w:val="24"/>
-                <w:szCs w:val="24"/>
-                <w:lang w:val="en-US"/>
-              </w:rPr>
-            </w:pPr>
-          </w:p>
-        </w:tc>
-      </w:tr>
-      <w:tr>
-        <w:tc>
-          <w:tcPr>
-            <w:tcW w:w="2265" w:type="dxa"/>
-          </w:tcPr>
-          <w:p>
-            <w:pPr>
-              <w:rPr>
-                <w:rFonts w:asciiTheme="majorHAnsi" w:hAnsiTheme="majorHAnsi"/>
-                <w:sz w:val="24"/>
-                <w:szCs w:val="24"/>
-                <w:lang w:val="en-US"/>
-              </w:rPr>
-            </w:pPr>
-          </w:p>
-        </w:tc>
-        <w:tc>
-          <w:tcPr>
-            <w:tcW w:w="2265" w:type="dxa"/>
-          </w:tcPr>
-          <w:p>
-            <w:pPr>
-              <w:rPr>
-                <w:rFonts w:asciiTheme="majorHAnsi" w:hAnsiTheme="majorHAnsi"/>
-                <w:sz w:val="24"/>
-                <w:szCs w:val="24"/>
-                <w:lang w:val="en-US"/>
-              </w:rPr>
-            </w:pPr>
-          </w:p>
-        </w:tc>
-        <w:tc>
-          <w:tcPr>
-            <w:tcW w:w="2266" w:type="dxa"/>
-          </w:tcPr>
-          <w:p>
-            <w:pPr>
-              <w:rPr>
-                <w:rFonts w:asciiTheme="majorHAnsi" w:hAnsiTheme="majorHAnsi"/>
-                <w:sz w:val="24"/>
-                <w:szCs w:val="24"/>
-                <w:lang w:val="en-US"/>
-              </w:rPr>
-            </w:pPr>
-          </w:p>
-        </w:tc>
-        <w:tc>
-          <w:tcPr>
-            <w:tcW w:w="2266" w:type="dxa"/>
-          </w:tcPr>
-          <w:p>
-            <w:pPr>
-              <w:rPr>
-                <w:rFonts w:asciiTheme="majorHAnsi" w:hAnsiTheme="majorHAnsi"/>
-                <w:sz w:val="24"/>
-                <w:szCs w:val="24"/>
-                <w:lang w:val="en-US"/>
-              </w:rPr>
-            </w:pPr>
+            <w:r>
+              <w:rPr>
+                <w:rFonts w:asciiTheme="majorHAnsi" w:hAnsiTheme="majorHAnsi"/>
+                <w:sz w:val="24"/>
+                <w:szCs w:val="24"/>
+                <w:lang w:val="en-US"/>
+              </w:rPr>
+              <w:t>Before coding the implementation make sure there is a good plan to follow.</w:t>
+            </w:r>
           </w:p>
         </w:tc>
       </w:tr>
@@ -3588,7 +3529,7 @@
 </file>
 
 <file path=word/numbering.xml><?xml version="1.0" encoding="utf-8"?>
-<w:numbering xmlns:wpc="http://schemas.microsoft.com/office/word/2010/wordprocessingCanvas" xmlns:cx="http://schemas.microsoft.com/office/drawing/2014/chartex" xmlns:cx1="http://schemas.microsoft.com/office/drawing/2015/9/8/chartex" xmlns:cx2="http://schemas.microsoft.com/office/drawing/2015/10/21/chartex" xmlns:cx3="http://schemas.microsoft.com/office/drawing/2016/5/9/chartex" xmlns:cx4="http://schemas.microsoft.com/office/drawing/2016/5/10/chartex" xmlns:cx5="http://schemas.microsoft.com/office/drawing/2016/5/11/chartex" xmlns:cx6="http://schemas.microsoft.com/office/drawing/2016/5/12/chartex" xmlns:cx7="http://schemas.microsoft.com/office/drawing/2016/5/13/chartex" xmlns:cx8="http://schemas.microsoft.com/office/drawing/2016/5/14/chartex" xmlns:mc="http://schemas.openxmlformats.org/markup-compatibility/2006" xmlns:o="urn:schemas-microsoft-com:office:office" xmlns:r="http://schemas.openxmlformats.org/officeDocument/2006/relationships" xmlns:m="http://schemas.openxmlformats.org/officeDocument/2006/math" xmlns:v="urn:schemas-microsoft-com:vml" xmlns:wp14="http://schemas.microsoft.com/office/word/2010/wordprocessingDrawing" xmlns:wp="http://schemas.openxmlformats.org/drawingml/2006/wordprocessingDrawing" xmlns:w10="urn:schemas-microsoft-com:office:word" xmlns:w="http://schemas.openxmlformats.org/wordprocessingml/2006/main" xmlns:w14="http://schemas.microsoft.com/office/word/2010/wordml" xmlns:w15="http://schemas.microsoft.com/office/word/2012/wordml" xmlns:w16se="http://schemas.microsoft.com/office/word/2015/wordml/symex" xmlns:wpg="http://schemas.microsoft.com/office/word/2010/wordprocessingGroup" xmlns:wpi="http://schemas.microsoft.com/office/word/2010/wordprocessingInk" xmlns:wne="http://schemas.microsoft.com/office/word/2006/wordml" xmlns:wps="http://schemas.microsoft.com/office/word/2010/wordprocessingShape" mc:Ignorable="w14 w15 w16se wp14">
+<w:numbering xmlns:wpc="http://schemas.microsoft.com/office/word/2010/wordprocessingCanvas" xmlns:cx="http://schemas.microsoft.com/office/drawing/2014/chartex" xmlns:cx1="http://schemas.microsoft.com/office/drawing/2015/9/8/chartex" xmlns:cx2="http://schemas.microsoft.com/office/drawing/2015/10/21/chartex" xmlns:cx3="http://schemas.microsoft.com/office/drawing/2016/5/9/chartex" xmlns:cx4="http://schemas.microsoft.com/office/drawing/2016/5/10/chartex" xmlns:cx5="http://schemas.microsoft.com/office/drawing/2016/5/11/chartex" xmlns:mc="http://schemas.openxmlformats.org/markup-compatibility/2006" xmlns:o="urn:schemas-microsoft-com:office:office" xmlns:r="http://schemas.openxmlformats.org/officeDocument/2006/relationships" xmlns:m="http://schemas.openxmlformats.org/officeDocument/2006/math" xmlns:v="urn:schemas-microsoft-com:vml" xmlns:wp14="http://schemas.microsoft.com/office/word/2010/wordprocessingDrawing" xmlns:wp="http://schemas.openxmlformats.org/drawingml/2006/wordprocessingDrawing" xmlns:w10="urn:schemas-microsoft-com:office:word" xmlns:w="http://schemas.openxmlformats.org/wordprocessingml/2006/main" xmlns:w14="http://schemas.microsoft.com/office/word/2010/wordml" xmlns:w15="http://schemas.microsoft.com/office/word/2012/wordml" xmlns:w16se="http://schemas.microsoft.com/office/word/2015/wordml/symex" xmlns:wpg="http://schemas.microsoft.com/office/word/2010/wordprocessingGroup" xmlns:wpi="http://schemas.microsoft.com/office/word/2010/wordprocessingInk" xmlns:wne="http://schemas.microsoft.com/office/word/2006/wordml" xmlns:wps="http://schemas.microsoft.com/office/word/2010/wordprocessingShape" mc:Ignorable="w14 w15 w16se wp14">
   <w:abstractNum w:abstractNumId="0" w15:restartNumberingAfterBreak="0">
     <w:nsid w:val="3C0C682B"/>
     <w:multiLevelType w:val="hybridMultilevel"/>
@@ -5048,7 +4989,7 @@
 </file>
 
 <file path=customXml/itemProps1.xml><?xml version="1.0" encoding="utf-8"?>
-<ds:datastoreItem xmlns:ds="http://schemas.openxmlformats.org/officeDocument/2006/customXml" ds:itemID="{76C4F3C1-FFD8-47DA-92C8-196394E144C1}">
+<ds:datastoreItem xmlns:ds="http://schemas.openxmlformats.org/officeDocument/2006/customXml" ds:itemID="{56FDCAB1-82EC-43F3-BE8F-9A0C35E19DE3}">
   <ds:schemaRefs>
     <ds:schemaRef ds:uri="http://schemas.openxmlformats.org/officeDocument/2006/bibliography"/>
   </ds:schemaRefs>

</xml_diff>

<commit_message>
Project Plan tiny update
</commit_message>
<xml_diff>
--- a/Project Plan.docx
+++ b/Project Plan.docx
@@ -860,7 +860,39 @@
           <w:szCs w:val="24"/>
           <w:lang w:val="en-US"/>
         </w:rPr>
-        <w:t xml:space="preserve">Exploring a huge open world environment is a desirable feature in a game. But creating a big open city such as in the </w:t>
+        <w:t>Exploring a huge open world environ</w:t>
+      </w:r>
+      <w:r>
+        <w:rPr>
+          <w:sz w:val="24"/>
+          <w:szCs w:val="24"/>
+          <w:lang w:val="en-US"/>
+        </w:rPr>
+        <w:t>ment is a desirable feature in</w:t>
+      </w:r>
+      <w:r>
+        <w:rPr>
+          <w:sz w:val="24"/>
+          <w:szCs w:val="24"/>
+          <w:lang w:val="en-US"/>
+        </w:rPr>
+        <w:t xml:space="preserve"> game</w:t>
+      </w:r>
+      <w:r>
+        <w:rPr>
+          <w:sz w:val="24"/>
+          <w:szCs w:val="24"/>
+          <w:lang w:val="en-US"/>
+        </w:rPr>
+        <w:t>s</w:t>
+      </w:r>
+      <w:r>
+        <w:rPr>
+          <w:sz w:val="24"/>
+          <w:szCs w:val="24"/>
+          <w:lang w:val="en-US"/>
+        </w:rPr>
+        <w:t xml:space="preserve">. But creating a big open city such as in the </w:t>
       </w:r>
       <w:r>
         <w:rPr>
@@ -2950,7 +2982,16 @@
                 <w:szCs w:val="24"/>
                 <w:lang w:val="en-US"/>
               </w:rPr>
-              <w:t>De</w:t>
+              <w:t xml:space="preserve">Defective construction of </w:t>
+            </w:r>
+            <w:r>
+              <w:rPr>
+                <w:rFonts w:asciiTheme="majorHAnsi" w:hAnsiTheme="majorHAnsi"/>
+                <w:sz w:val="24"/>
+                <w:szCs w:val="24"/>
+                <w:lang w:val="en-US"/>
+              </w:rPr>
+              <w:t xml:space="preserve">the </w:t>
             </w:r>
             <w:bookmarkStart w:id="0" w:name="_GoBack"/>
             <w:bookmarkEnd w:id="0"/>
@@ -2961,7 +3002,7 @@
                 <w:szCs w:val="24"/>
                 <w:lang w:val="en-US"/>
               </w:rPr>
-              <w:t>fective construction of implementation.</w:t>
+              <w:t>implementation.</w:t>
             </w:r>
           </w:p>
         </w:tc>
@@ -4989,7 +5030,7 @@
 </file>
 
 <file path=customXml/itemProps1.xml><?xml version="1.0" encoding="utf-8"?>
-<ds:datastoreItem xmlns:ds="http://schemas.openxmlformats.org/officeDocument/2006/customXml" ds:itemID="{56FDCAB1-82EC-43F3-BE8F-9A0C35E19DE3}">
+<ds:datastoreItem xmlns:ds="http://schemas.openxmlformats.org/officeDocument/2006/customXml" ds:itemID="{81B82328-0A5E-426C-9EBD-1D753D348EAF}">
   <ds:schemaRefs>
     <ds:schemaRef ds:uri="http://schemas.openxmlformats.org/officeDocument/2006/bibliography"/>
   </ds:schemaRefs>

</xml_diff>

<commit_message>
Project Plan - ACM Classification fix
</commit_message>
<xml_diff>
--- a/Project Plan.docx
+++ b/Project Plan.docx
@@ -197,34 +197,40 @@
           <w:p>
             <w:pPr>
               <w:rPr>
-                <w:sz w:val="24"/>
-                <w:szCs w:val="24"/>
-                <w:lang w:val="en-US"/>
-              </w:rPr>
-            </w:pPr>
-            <w:r>
-              <w:rPr>
-                <w:sz w:val="24"/>
-                <w:szCs w:val="24"/>
-                <w:lang w:val="en-US"/>
-              </w:rPr>
-              <w:t xml:space="preserve">Procedural content generation, </w:t>
-            </w:r>
-            <w:r>
-              <w:rPr>
-                <w:sz w:val="24"/>
-                <w:szCs w:val="24"/>
-                <w:lang w:val="en-US"/>
-              </w:rPr>
-              <w:t xml:space="preserve">Games, Rendering, </w:t>
-            </w:r>
-            <w:r>
-              <w:rPr>
-                <w:sz w:val="24"/>
-                <w:szCs w:val="24"/>
-                <w:lang w:val="en-US"/>
-              </w:rPr>
-              <w:t>City</w:t>
+                <w:lang w:val="en-US"/>
+              </w:rPr>
+            </w:pPr>
+            <w:r>
+              <w:rPr>
+                <w:lang w:val="en-US"/>
+              </w:rPr>
+              <w:t> Theory of computation</w:t>
+            </w:r>
+            <w:r>
+              <w:rPr>
+                <w:lang w:val="en-US"/>
+              </w:rPr>
+              <w:t xml:space="preserve">, </w:t>
+            </w:r>
+            <w:r>
+              <w:rPr>
+                <w:lang w:val="en-US"/>
+              </w:rPr>
+              <w:t>Randomness, geometry and discrete structures</w:t>
+            </w:r>
+            <w:r>
+              <w:rPr>
+                <w:lang w:val="en-US"/>
+              </w:rPr>
+              <w:t xml:space="preserve">, </w:t>
+            </w:r>
+            <w:bookmarkStart w:id="0" w:name="_GoBack"/>
+            <w:bookmarkEnd w:id="0"/>
+            <w:r>
+              <w:rPr>
+                <w:lang w:val="en-US"/>
+              </w:rPr>
+              <w:t>Computational geometry</w:t>
             </w:r>
           </w:p>
         </w:tc>
@@ -1331,6 +1337,7 @@
           <w:szCs w:val="24"/>
           <w:lang w:val="en-US"/>
         </w:rPr>
+        <w:lastRenderedPageBreak/>
         <w:t>After the initial research into what PCG technique(s) to use, a budget will be specified for each resource. This budget will match system requirements for contemporary games.</w:t>
       </w:r>
     </w:p>
@@ -1348,7 +1355,6 @@
           <w:szCs w:val="24"/>
           <w:lang w:val="en-US"/>
         </w:rPr>
-        <w:lastRenderedPageBreak/>
         <w:t xml:space="preserve">There are many techniques to achieve PCG such as ray marching, </w:t>
       </w:r>
       <w:proofErr w:type="spellStart"/>
@@ -2993,8 +2999,6 @@
               </w:rPr>
               <w:t xml:space="preserve">the </w:t>
             </w:r>
-            <w:bookmarkStart w:id="0" w:name="_GoBack"/>
-            <w:bookmarkEnd w:id="0"/>
             <w:r>
               <w:rPr>
                 <w:rFonts w:asciiTheme="majorHAnsi" w:hAnsiTheme="majorHAnsi"/>
@@ -4545,6 +4549,33 @@
       <w:szCs w:val="26"/>
     </w:rPr>
   </w:style>
+  <w:style w:type="character" w:customStyle="1" w:styleId="apple-converted-space">
+    <w:name w:val="apple-converted-space"/>
+    <w:basedOn w:val="Standardstycketeckensnitt"/>
+    <w:rsid w:val="008222CD"/>
+  </w:style>
+  <w:style w:type="character" w:styleId="Hyperlnk">
+    <w:name w:val="Hyperlink"/>
+    <w:basedOn w:val="Standardstycketeckensnitt"/>
+    <w:uiPriority w:val="99"/>
+    <w:unhideWhenUsed/>
+    <w:rsid w:val="008222CD"/>
+    <w:rPr>
+      <w:color w:val="0000FF"/>
+      <w:u w:val="single"/>
+    </w:rPr>
+  </w:style>
+  <w:style w:type="character" w:styleId="Stark">
+    <w:name w:val="Strong"/>
+    <w:basedOn w:val="Standardstycketeckensnitt"/>
+    <w:uiPriority w:val="22"/>
+    <w:qFormat/>
+    <w:rsid w:val="008222CD"/>
+    <w:rPr>
+      <w:b/>
+      <w:bCs/>
+    </w:rPr>
+  </w:style>
 </w:styles>
 </file>
 
@@ -5030,7 +5061,7 @@
 </file>
 
 <file path=customXml/itemProps1.xml><?xml version="1.0" encoding="utf-8"?>
-<ds:datastoreItem xmlns:ds="http://schemas.openxmlformats.org/officeDocument/2006/customXml" ds:itemID="{81B82328-0A5E-426C-9EBD-1D753D348EAF}">
+<ds:datastoreItem xmlns:ds="http://schemas.openxmlformats.org/officeDocument/2006/customXml" ds:itemID="{F8E28D6B-64C6-4A43-A023-16713C1A6A60}">
   <ds:schemaRefs>
     <ds:schemaRef ds:uri="http://schemas.openxmlformats.org/officeDocument/2006/bibliography"/>
   </ds:schemaRefs>

</xml_diff>

<commit_message>
Project plan - Hopefurry finar
</commit_message>
<xml_diff>
--- a/Project Plan.docx
+++ b/Project Plan.docx
@@ -1,6 +1,6 @@
 
 <file path=word/document.xml><?xml version="1.0" encoding="utf-8"?>
-<w:document xmlns:wpc="http://schemas.microsoft.com/office/word/2010/wordprocessingCanvas" xmlns:cx="http://schemas.microsoft.com/office/drawing/2014/chartex" xmlns:cx1="http://schemas.microsoft.com/office/drawing/2015/9/8/chartex" xmlns:cx2="http://schemas.microsoft.com/office/drawing/2015/10/21/chartex" xmlns:cx3="http://schemas.microsoft.com/office/drawing/2016/5/9/chartex" xmlns:cx4="http://schemas.microsoft.com/office/drawing/2016/5/10/chartex" xmlns:cx5="http://schemas.microsoft.com/office/drawing/2016/5/11/chartex" xmlns:mc="http://schemas.openxmlformats.org/markup-compatibility/2006" xmlns:o="urn:schemas-microsoft-com:office:office" xmlns:r="http://schemas.openxmlformats.org/officeDocument/2006/relationships" xmlns:m="http://schemas.openxmlformats.org/officeDocument/2006/math" xmlns:v="urn:schemas-microsoft-com:vml" xmlns:wp14="http://schemas.microsoft.com/office/word/2010/wordprocessingDrawing" xmlns:wp="http://schemas.openxmlformats.org/drawingml/2006/wordprocessingDrawing" xmlns:w10="urn:schemas-microsoft-com:office:word" xmlns:w="http://schemas.openxmlformats.org/wordprocessingml/2006/main" xmlns:w14="http://schemas.microsoft.com/office/word/2010/wordml" xmlns:w15="http://schemas.microsoft.com/office/word/2012/wordml" xmlns:w16se="http://schemas.microsoft.com/office/word/2015/wordml/symex" xmlns:wpg="http://schemas.microsoft.com/office/word/2010/wordprocessingGroup" xmlns:wpi="http://schemas.microsoft.com/office/word/2010/wordprocessingInk" xmlns:wne="http://schemas.microsoft.com/office/word/2006/wordml" xmlns:wps="http://schemas.microsoft.com/office/word/2010/wordprocessingShape" mc:Ignorable="w14 w15 w16se wp14">
+<w:document xmlns:wpc="http://schemas.microsoft.com/office/word/2010/wordprocessingCanvas" xmlns:cx="http://schemas.microsoft.com/office/drawing/2014/chartex" xmlns:cx1="http://schemas.microsoft.com/office/drawing/2015/9/8/chartex" xmlns:cx2="http://schemas.microsoft.com/office/drawing/2015/10/21/chartex" xmlns:cx3="http://schemas.microsoft.com/office/drawing/2016/5/9/chartex" xmlns:cx4="http://schemas.microsoft.com/office/drawing/2016/5/10/chartex" xmlns:cx5="http://schemas.microsoft.com/office/drawing/2016/5/11/chartex" xmlns:cx6="http://schemas.microsoft.com/office/drawing/2016/5/12/chartex" xmlns:cx7="http://schemas.microsoft.com/office/drawing/2016/5/13/chartex" xmlns:cx8="http://schemas.microsoft.com/office/drawing/2016/5/14/chartex" xmlns:mc="http://schemas.openxmlformats.org/markup-compatibility/2006" xmlns:o="urn:schemas-microsoft-com:office:office" xmlns:r="http://schemas.openxmlformats.org/officeDocument/2006/relationships" xmlns:m="http://schemas.openxmlformats.org/officeDocument/2006/math" xmlns:v="urn:schemas-microsoft-com:vml" xmlns:wp14="http://schemas.microsoft.com/office/word/2010/wordprocessingDrawing" xmlns:wp="http://schemas.openxmlformats.org/drawingml/2006/wordprocessingDrawing" xmlns:w10="urn:schemas-microsoft-com:office:word" xmlns:w="http://schemas.openxmlformats.org/wordprocessingml/2006/main" xmlns:w14="http://schemas.microsoft.com/office/word/2010/wordml" xmlns:w15="http://schemas.microsoft.com/office/word/2012/wordml" xmlns:w16se="http://schemas.microsoft.com/office/word/2015/wordml/symex" xmlns:wpg="http://schemas.microsoft.com/office/word/2010/wordprocessingGroup" xmlns:wpi="http://schemas.microsoft.com/office/word/2010/wordprocessingInk" xmlns:wne="http://schemas.microsoft.com/office/word/2006/wordml" xmlns:wps="http://schemas.microsoft.com/office/word/2010/wordprocessingShape" mc:Ignorable="w14 w15 w16se wp14">
   <w:body>
     <w:p>
       <w:pPr>
@@ -224,8 +224,6 @@
               </w:rPr>
               <w:t xml:space="preserve">, </w:t>
             </w:r>
-            <w:bookmarkStart w:id="0" w:name="_GoBack"/>
-            <w:bookmarkEnd w:id="0"/>
             <w:r>
               <w:rPr>
                 <w:lang w:val="en-US"/>
@@ -915,6 +913,22 @@
           <w:szCs w:val="24"/>
           <w:lang w:val="en-US"/>
         </w:rPr>
+        <w:t>[1</w:t>
+      </w:r>
+      <w:r>
+        <w:rPr>
+          <w:sz w:val="24"/>
+          <w:szCs w:val="24"/>
+          <w:lang w:val="en-US"/>
+        </w:rPr>
+        <w:t>]</w:t>
+      </w:r>
+      <w:r>
+        <w:rPr>
+          <w:sz w:val="24"/>
+          <w:szCs w:val="24"/>
+          <w:lang w:val="en-US"/>
+        </w:rPr>
         <w:t xml:space="preserve"> </w:t>
       </w:r>
       <w:r>
@@ -953,6 +967,30 @@
           <w:lang w:val="en-US"/>
         </w:rPr>
         <w:t xml:space="preserve"> City</w:t>
+      </w:r>
+      <w:r>
+        <w:rPr>
+          <w:sz w:val="24"/>
+          <w:szCs w:val="24"/>
+          <w:lang w:val="en-US"/>
+        </w:rPr>
+        <w:t>[</w:t>
+      </w:r>
+      <w:r>
+        <w:rPr>
+          <w:sz w:val="24"/>
+          <w:szCs w:val="24"/>
+          <w:lang w:val="en-US"/>
+        </w:rPr>
+        <w:t>2</w:t>
+      </w:r>
+      <w:r>
+        <w:rPr>
+          <w:sz w:val="24"/>
+          <w:szCs w:val="24"/>
+          <w:lang w:val="en-US"/>
+        </w:rPr>
+        <w:t>]</w:t>
       </w:r>
       <w:r>
         <w:rPr>
@@ -1102,6 +1140,30 @@
           <w:szCs w:val="24"/>
           <w:lang w:val="en-US"/>
         </w:rPr>
+        <w:t>[</w:t>
+      </w:r>
+      <w:r>
+        <w:rPr>
+          <w:sz w:val="24"/>
+          <w:szCs w:val="24"/>
+          <w:lang w:val="en-US"/>
+        </w:rPr>
+        <w:t>3</w:t>
+      </w:r>
+      <w:r>
+        <w:rPr>
+          <w:sz w:val="24"/>
+          <w:szCs w:val="24"/>
+          <w:lang w:val="en-US"/>
+        </w:rPr>
+        <w:t>]</w:t>
+      </w:r>
+      <w:r>
+        <w:rPr>
+          <w:sz w:val="24"/>
+          <w:szCs w:val="24"/>
+          <w:lang w:val="en-US"/>
+        </w:rPr>
         <w:t xml:space="preserve"> is an excellent example of </w:t>
       </w:r>
       <w:r>
@@ -1134,7 +1196,23 @@
           <w:szCs w:val="24"/>
           <w:lang w:val="en-US"/>
         </w:rPr>
-        <w:t xml:space="preserve"> evolved into a method to minimize workforce required for content, </w:t>
+        <w:t xml:space="preserve"> evolved into a method to minimize</w:t>
+      </w:r>
+      <w:r>
+        <w:rPr>
+          <w:sz w:val="24"/>
+          <w:szCs w:val="24"/>
+          <w:lang w:val="en-US"/>
+        </w:rPr>
+        <w:t xml:space="preserve"> workforce required for content.</w:t>
+      </w:r>
+      <w:r>
+        <w:rPr>
+          <w:sz w:val="24"/>
+          <w:szCs w:val="24"/>
+          <w:lang w:val="en-US"/>
+        </w:rPr>
+        <w:t xml:space="preserve"> </w:t>
       </w:r>
       <w:r>
         <w:rPr>
@@ -1144,6 +1222,14 @@
           <w:lang w:val="en-US"/>
         </w:rPr>
         <w:t>No man’s sky</w:t>
+      </w:r>
+      <w:r>
+        <w:rPr>
+          <w:sz w:val="24"/>
+          <w:szCs w:val="24"/>
+          <w:lang w:val="en-US"/>
+        </w:rPr>
+        <w:t>[4]</w:t>
       </w:r>
       <w:r>
         <w:rPr>
@@ -1391,6 +1477,30 @@
           <w:szCs w:val="24"/>
           <w:lang w:val="en-US"/>
         </w:rPr>
+        <w:t>[</w:t>
+      </w:r>
+      <w:r>
+        <w:rPr>
+          <w:sz w:val="24"/>
+          <w:szCs w:val="24"/>
+          <w:lang w:val="en-US"/>
+        </w:rPr>
+        <w:t>5</w:t>
+      </w:r>
+      <w:r>
+        <w:rPr>
+          <w:sz w:val="24"/>
+          <w:szCs w:val="24"/>
+          <w:lang w:val="en-US"/>
+        </w:rPr>
+        <w:t>]</w:t>
+      </w:r>
+      <w:r>
+        <w:rPr>
+          <w:sz w:val="24"/>
+          <w:szCs w:val="24"/>
+          <w:lang w:val="en-US"/>
+        </w:rPr>
         <w:t xml:space="preserve">, </w:t>
       </w:r>
       <w:proofErr w:type="spellStart"/>
@@ -1409,15 +1519,79 @@
           <w:szCs w:val="24"/>
           <w:lang w:val="en-US"/>
         </w:rPr>
-        <w:t xml:space="preserve"> noise, fractals and many others. Part of this work will be to research what </w:t>
-      </w:r>
-      <w:r>
-        <w:rPr>
-          <w:sz w:val="24"/>
-          <w:szCs w:val="24"/>
-          <w:lang w:val="en-US"/>
-        </w:rPr>
-        <w:t>technique works best for our purpose.</w:t>
+        <w:t xml:space="preserve"> noise, fractals and many others</w:t>
+      </w:r>
+      <w:r>
+        <w:rPr>
+          <w:sz w:val="24"/>
+          <w:szCs w:val="24"/>
+          <w:lang w:val="en-US"/>
+        </w:rPr>
+        <w:t xml:space="preserve">. </w:t>
+      </w:r>
+      <w:r>
+        <w:rPr>
+          <w:sz w:val="24"/>
+          <w:szCs w:val="24"/>
+          <w:lang w:val="en-US"/>
+        </w:rPr>
+        <w:t xml:space="preserve">Part of this work will be to research </w:t>
+      </w:r>
+      <w:r>
+        <w:rPr>
+          <w:sz w:val="24"/>
+          <w:szCs w:val="24"/>
+          <w:lang w:val="en-US"/>
+        </w:rPr>
+        <w:t>previous work on the subject</w:t>
+      </w:r>
+      <w:r>
+        <w:rPr>
+          <w:sz w:val="24"/>
+          <w:szCs w:val="24"/>
+          <w:lang w:val="en-US"/>
+        </w:rPr>
+        <w:t>[6][7][8][9][10][11]</w:t>
+      </w:r>
+      <w:r>
+        <w:rPr>
+          <w:sz w:val="24"/>
+          <w:szCs w:val="24"/>
+          <w:lang w:val="en-US"/>
+        </w:rPr>
+        <w:t xml:space="preserve"> and evaluate </w:t>
+      </w:r>
+      <w:r>
+        <w:rPr>
+          <w:sz w:val="24"/>
+          <w:szCs w:val="24"/>
+          <w:lang w:val="en-US"/>
+        </w:rPr>
+        <w:t xml:space="preserve">what </w:t>
+      </w:r>
+      <w:r>
+        <w:rPr>
+          <w:sz w:val="24"/>
+          <w:szCs w:val="24"/>
+          <w:lang w:val="en-US"/>
+        </w:rPr>
+        <w:t>technique</w:t>
+      </w:r>
+      <w:r>
+        <w:rPr>
+          <w:sz w:val="24"/>
+          <w:szCs w:val="24"/>
+          <w:lang w:val="en-US"/>
+        </w:rPr>
+        <w:t>(s)</w:t>
+      </w:r>
+      <w:r>
+        <w:rPr>
+          <w:sz w:val="24"/>
+          <w:szCs w:val="24"/>
+          <w:lang w:val="en-US"/>
+        </w:rPr>
+        <w:t xml:space="preserve"> works best for our purpose.</w:t>
       </w:r>
     </w:p>
     <w:p>
@@ -1865,7 +2039,15 @@
           <w:szCs w:val="24"/>
           <w:lang w:val="en-US"/>
         </w:rPr>
-        <w:t>Do not Implement property generation (i.e. no cars or street signs etc.)</w:t>
+        <w:t>Do not i</w:t>
+      </w:r>
+      <w:r>
+        <w:rPr>
+          <w:sz w:val="24"/>
+          <w:szCs w:val="24"/>
+          <w:lang w:val="en-US"/>
+        </w:rPr>
+        <w:t>mplement property generation (i.e. no cars or street signs etc.)</w:t>
       </w:r>
     </w:p>
     <w:p>
@@ -2069,7 +2251,23 @@
           <w:szCs w:val="24"/>
           <w:lang w:val="en-US"/>
         </w:rPr>
-        <w:t>From the implementation, we will gather a good amount of data making it possible to analyze and answer the research question</w:t>
+        <w:t xml:space="preserve">From the </w:t>
+      </w:r>
+      <w:r>
+        <w:rPr>
+          <w:sz w:val="24"/>
+          <w:szCs w:val="24"/>
+          <w:lang w:val="en-US"/>
+        </w:rPr>
+        <w:t>implementation, we will gather</w:t>
+      </w:r>
+      <w:r>
+        <w:rPr>
+          <w:sz w:val="24"/>
+          <w:szCs w:val="24"/>
+          <w:lang w:val="en-US"/>
+        </w:rPr>
+        <w:t xml:space="preserve"> data to analyze and answer the research question</w:t>
       </w:r>
       <w:r>
         <w:rPr>
@@ -2270,6 +2468,18 @@
           <w:lang w:val="en-US"/>
         </w:rPr>
       </w:pPr>
+    </w:p>
+    <w:p>
+      <w:pPr>
+        <w:rPr>
+          <w:rFonts w:asciiTheme="majorHAnsi" w:hAnsiTheme="majorHAnsi"/>
+          <w:sz w:val="24"/>
+          <w:szCs w:val="24"/>
+          <w:lang w:val="en-US"/>
+        </w:rPr>
+      </w:pPr>
+      <w:bookmarkStart w:id="0" w:name="_GoBack"/>
+      <w:bookmarkEnd w:id="0"/>
       <w:r>
         <w:rPr>
           <w:rFonts w:asciiTheme="majorHAnsi" w:hAnsiTheme="majorHAnsi"/>
@@ -3145,25 +3355,28 @@
                 <w:ind w:left="720" w:hanging="720"/>
                 <w:rPr>
                   <w:noProof/>
-                  <w:sz w:val="24"/>
-                  <w:szCs w:val="24"/>
                   <w:lang w:val="en-US"/>
                 </w:rPr>
               </w:pPr>
               <w:r>
-                <w:fldChar w:fldCharType="begin"/>
-              </w:r>
-              <w:r>
-                <w:instrText>BIBLIOGRAPHY</w:instrText>
-              </w:r>
-              <w:r>
-                <w:fldChar w:fldCharType="separate"/>
-              </w:r>
-              <w:r>
-                <w:rPr>
-                  <w:noProof/>
-                </w:rPr>
-                <w:t xml:space="preserve">Carlos A. Vanegas, I. G.-D. (2012). </w:t>
+                <w:rPr>
+                  <w:lang w:val="en-US"/>
+                </w:rPr>
+                <w:t xml:space="preserve">[1] </w:t>
+              </w:r>
+              <w:r>
+                <w:rPr>
+                  <w:noProof/>
+                  <w:lang w:val="en-US"/>
+                </w:rPr>
+                <w:t>Rockstar Games</w:t>
+              </w:r>
+              <w:r>
+                <w:rPr>
+                  <w:noProof/>
+                  <w:lang w:val="en-US"/>
+                </w:rPr>
+                <w:t xml:space="preserve">. (1997-2013). </w:t>
               </w:r>
               <w:r>
                 <w:rPr>
@@ -3172,14 +3385,60 @@
                   <w:noProof/>
                   <w:lang w:val="en-US"/>
                 </w:rPr>
-                <w:t>Inverse design of urban procedural models.</w:t>
-              </w:r>
-              <w:r>
-                <w:rPr>
-                  <w:noProof/>
-                  <w:lang w:val="en-US"/>
-                </w:rPr>
-                <w:t xml:space="preserve"> New York: ACM Transactions on Graphics.</w:t>
+                <w:t>Grand Theft Auto Series.</w:t>
+              </w:r>
+              <w:r>
+                <w:rPr>
+                  <w:noProof/>
+                  <w:lang w:val="en-US"/>
+                </w:rPr>
+                <w:t xml:space="preserve"> </w:t>
+              </w:r>
+              <w:r>
+                <w:fldChar w:fldCharType="begin"/>
+              </w:r>
+              <w:r>
+                <w:instrText>BIBLIOGRAPHY</w:instrText>
+              </w:r>
+              <w:r>
+                <w:fldChar w:fldCharType="separate"/>
+              </w:r>
+            </w:p>
+            <w:p>
+              <w:pPr>
+                <w:rPr>
+                  <w:lang w:val="en-US"/>
+                </w:rPr>
+              </w:pPr>
+              <w:r>
+                <w:rPr>
+                  <w:noProof/>
+                  <w:lang w:val="en-US"/>
+                </w:rPr>
+                <w:t>[2] Rocksteady Studios</w:t>
+              </w:r>
+              <w:r>
+                <w:rPr>
+                  <w:noProof/>
+                  <w:lang w:val="en-US"/>
+                </w:rPr>
+                <w:t xml:space="preserve">. (2011). </w:t>
+              </w:r>
+              <w:r>
+                <w:rPr>
+                  <w:i/>
+                  <w:iCs/>
+                  <w:noProof/>
+                  <w:lang w:val="en-US"/>
+                </w:rPr>
+                <w:t>Batman: Arkham City.</w:t>
+              </w:r>
+              <w:r>
+                <w:rPr>
+                  <w:noProof/>
+                  <w:lang w:val="en-US"/>
+                </w:rPr>
+                <w:t xml:space="preserve"> Warner Bros, Square Enix.</w:t>
               </w:r>
             </w:p>
             <w:p>
@@ -3196,6 +3455,20 @@
                   <w:noProof/>
                   <w:lang w:val="en-US"/>
                 </w:rPr>
+                <w:t>[3</w:t>
+              </w:r>
+              <w:r>
+                <w:rPr>
+                  <w:noProof/>
+                  <w:lang w:val="en-US"/>
+                </w:rPr>
+                <w:t xml:space="preserve">] </w:t>
+              </w:r>
+              <w:r>
+                <w:rPr>
+                  <w:noProof/>
+                  <w:lang w:val="en-US"/>
+                </w:rPr>
                 <w:t xml:space="preserve">Farbrausch. (2004). </w:t>
               </w:r>
               <w:r>
@@ -3229,7 +3502,14 @@
                   <w:noProof/>
                   <w:lang w:val="en-US"/>
                 </w:rPr>
-                <w:t xml:space="preserve">Fernando Marson, S. M. (2010). </w:t>
+                <w:t>[4] Hello Games</w:t>
+              </w:r>
+              <w:r>
+                <w:rPr>
+                  <w:noProof/>
+                  <w:lang w:val="en-US"/>
+                </w:rPr>
+                <w:t xml:space="preserve">. (2016). </w:t>
               </w:r>
               <w:r>
                 <w:rPr>
@@ -3238,14 +3518,14 @@
                   <w:noProof/>
                   <w:lang w:val="en-US"/>
                 </w:rPr>
-                <w:t>Automatic Real-Time Generation of Floor Plans Based on Squarified Treemaps Algorithm.</w:t>
-              </w:r>
-              <w:r>
-                <w:rPr>
-                  <w:noProof/>
-                  <w:lang w:val="en-US"/>
-                </w:rPr>
-                <w:t xml:space="preserve"> Brazil: International Journal of Computer Games Technology.</w:t>
+                <w:t>No man’s sky .</w:t>
+              </w:r>
+              <w:r>
+                <w:rPr>
+                  <w:noProof/>
+                  <w:lang w:val="en-US"/>
+                </w:rPr>
+                <w:t xml:space="preserve"> Hello Games, Sony.</w:t>
               </w:r>
             </w:p>
             <w:p>
@@ -3262,14 +3542,21 @@
                   <w:noProof/>
                   <w:lang w:val="en-US"/>
                 </w:rPr>
-                <w:t>Hello Games</w:t>
-              </w:r>
-              <w:r>
-                <w:rPr>
-                  <w:noProof/>
-                  <w:lang w:val="en-US"/>
-                </w:rPr>
-                <w:t xml:space="preserve">. (2016). </w:t>
+                <w:t>[5</w:t>
+              </w:r>
+              <w:r>
+                <w:rPr>
+                  <w:noProof/>
+                  <w:lang w:val="en-US"/>
+                </w:rPr>
+                <w:t xml:space="preserve">] </w:t>
+              </w:r>
+              <w:r>
+                <w:rPr>
+                  <w:noProof/>
+                  <w:lang w:val="en-US"/>
+                </w:rPr>
+                <w:t xml:space="preserve">Fernando Marson, S. M. (2010). </w:t>
               </w:r>
               <w:r>
                 <w:rPr>
@@ -3278,14 +3565,14 @@
                   <w:noProof/>
                   <w:lang w:val="en-US"/>
                 </w:rPr>
-                <w:t>No man’s sky .</w:t>
-              </w:r>
-              <w:r>
-                <w:rPr>
-                  <w:noProof/>
-                  <w:lang w:val="en-US"/>
-                </w:rPr>
-                <w:t xml:space="preserve"> Hello Games, Sony.</w:t>
+                <w:t>Automatic Real-Time Generation of Floor Plans Based on Squarified Treemaps Algorithm.</w:t>
+              </w:r>
+              <w:r>
+                <w:rPr>
+                  <w:noProof/>
+                  <w:lang w:val="en-US"/>
+                </w:rPr>
+                <w:t xml:space="preserve"> Brazil: International Journal of Computer Games Technology.</w:t>
               </w:r>
             </w:p>
             <w:p>
@@ -3300,16 +3587,20 @@
               <w:r>
                 <w:rPr>
                   <w:noProof/>
-                  <w:lang w:val="en-US"/>
-                </w:rPr>
-                <w:t>Rockstar Games</w:t>
-              </w:r>
-              <w:r>
-                <w:rPr>
-                  <w:noProof/>
-                  <w:lang w:val="en-US"/>
-                </w:rPr>
-                <w:t xml:space="preserve">. (1997-2013). </w:t>
+                </w:rPr>
+                <w:t>[6]</w:t>
+              </w:r>
+              <w:r>
+                <w:rPr>
+                  <w:noProof/>
+                </w:rPr>
+                <w:t xml:space="preserve"> </w:t>
+              </w:r>
+              <w:r>
+                <w:rPr>
+                  <w:noProof/>
+                </w:rPr>
+                <w:t xml:space="preserve">Carlos A. Vanegas, I. G.-D. (2012). </w:t>
               </w:r>
               <w:r>
                 <w:rPr>
@@ -3318,14 +3609,14 @@
                   <w:noProof/>
                   <w:lang w:val="en-US"/>
                 </w:rPr>
-                <w:t>Grand Theft Auto Series.</w:t>
-              </w:r>
-              <w:r>
-                <w:rPr>
-                  <w:noProof/>
-                  <w:lang w:val="en-US"/>
-                </w:rPr>
-                <w:t xml:space="preserve"> </w:t>
+                <w:t>Inverse design of urban procedural models.</w:t>
+              </w:r>
+              <w:r>
+                <w:rPr>
+                  <w:noProof/>
+                  <w:lang w:val="en-US"/>
+                </w:rPr>
+                <w:t xml:space="preserve"> New York: ACM Transactions on Graphics.</w:t>
               </w:r>
             </w:p>
             <w:p>
@@ -3342,6 +3633,20 @@
                   <w:noProof/>
                   <w:lang w:val="en-US"/>
                 </w:rPr>
+                <w:t>[7</w:t>
+              </w:r>
+              <w:r>
+                <w:rPr>
+                  <w:noProof/>
+                  <w:lang w:val="en-US"/>
+                </w:rPr>
+                <w:t xml:space="preserve">] </w:t>
+              </w:r>
+              <w:r>
+                <w:rPr>
+                  <w:noProof/>
+                  <w:lang w:val="en-US"/>
+                </w:rPr>
                 <w:t xml:space="preserve">Markus Steinberger, M. K. (2014). </w:t>
               </w:r>
               <w:r>
@@ -3375,6 +3680,20 @@
                   <w:noProof/>
                   <w:lang w:val="en-US"/>
                 </w:rPr>
+                <w:t>[8</w:t>
+              </w:r>
+              <w:r>
+                <w:rPr>
+                  <w:noProof/>
+                  <w:lang w:val="en-US"/>
+                </w:rPr>
+                <w:t xml:space="preserve">] </w:t>
+              </w:r>
+              <w:r>
+                <w:rPr>
+                  <w:noProof/>
+                  <w:lang w:val="en-US"/>
+                </w:rPr>
                 <w:t>Ubisoft Montreal</w:t>
               </w:r>
               <w:r>
@@ -3415,6 +3734,20 @@
                   <w:noProof/>
                   <w:lang w:val="en-US"/>
                 </w:rPr>
+                <w:t>[9</w:t>
+              </w:r>
+              <w:r>
+                <w:rPr>
+                  <w:noProof/>
+                  <w:lang w:val="en-US"/>
+                </w:rPr>
+                <w:t xml:space="preserve">] </w:t>
+              </w:r>
+              <w:r>
+                <w:rPr>
+                  <w:noProof/>
+                  <w:lang w:val="en-US"/>
+                </w:rPr>
                 <w:t xml:space="preserve">Muller, P. (2006). </w:t>
               </w:r>
               <w:r>
@@ -3448,6 +3781,20 @@
                   <w:noProof/>
                   <w:lang w:val="en-US"/>
                 </w:rPr>
+                <w:t>[10</w:t>
+              </w:r>
+              <w:r>
+                <w:rPr>
+                  <w:noProof/>
+                  <w:lang w:val="en-US"/>
+                </w:rPr>
+                <w:t xml:space="preserve">] </w:t>
+              </w:r>
+              <w:r>
+                <w:rPr>
+                  <w:noProof/>
+                  <w:lang w:val="en-US"/>
+                </w:rPr>
                 <w:t xml:space="preserve">Müller, P. (2001). </w:t>
               </w:r>
               <w:r>
@@ -3481,6 +3828,20 @@
                   <w:noProof/>
                   <w:lang w:val="en-US"/>
                 </w:rPr>
+                <w:t>[11</w:t>
+              </w:r>
+              <w:r>
+                <w:rPr>
+                  <w:noProof/>
+                  <w:lang w:val="en-US"/>
+                </w:rPr>
+                <w:t xml:space="preserve">] </w:t>
+              </w:r>
+              <w:r>
+                <w:rPr>
+                  <w:noProof/>
+                  <w:lang w:val="en-US"/>
+                </w:rPr>
                 <w:t xml:space="preserve">Stefan Greuter, J. p. (2003). </w:t>
               </w:r>
               <w:r>
@@ -3498,46 +3859,6 @@
                   <w:lang w:val="en-US"/>
                 </w:rPr>
                 <w:t xml:space="preserve"> Australia: Graphite.</w:t>
-              </w:r>
-            </w:p>
-            <w:p>
-              <w:pPr>
-                <w:pStyle w:val="Litteraturfrteckning"/>
-                <w:ind w:left="720" w:hanging="720"/>
-                <w:rPr>
-                  <w:noProof/>
-                  <w:lang w:val="en-US"/>
-                </w:rPr>
-              </w:pPr>
-              <w:r>
-                <w:rPr>
-                  <w:noProof/>
-                  <w:lang w:val="en-US"/>
-                </w:rPr>
-                <w:t>Rocksteady Studios</w:t>
-              </w:r>
-              <w:r>
-                <w:rPr>
-                  <w:noProof/>
-                  <w:lang w:val="en-US"/>
-                </w:rPr>
-                <w:t xml:space="preserve">. (2011). </w:t>
-              </w:r>
-              <w:r>
-                <w:rPr>
-                  <w:i/>
-                  <w:iCs/>
-                  <w:noProof/>
-                  <w:lang w:val="en-US"/>
-                </w:rPr>
-                <w:t>Batman: Arkham City.</w:t>
-              </w:r>
-              <w:r>
-                <w:rPr>
-                  <w:noProof/>
-                  <w:lang w:val="en-US"/>
-                </w:rPr>
-                <w:t xml:space="preserve"> Warner Bros, Square Enix.</w:t>
               </w:r>
             </w:p>
             <w:p>
@@ -3574,7 +3895,7 @@
 </file>
 
 <file path=word/numbering.xml><?xml version="1.0" encoding="utf-8"?>
-<w:numbering xmlns:wpc="http://schemas.microsoft.com/office/word/2010/wordprocessingCanvas" xmlns:cx="http://schemas.microsoft.com/office/drawing/2014/chartex" xmlns:cx1="http://schemas.microsoft.com/office/drawing/2015/9/8/chartex" xmlns:cx2="http://schemas.microsoft.com/office/drawing/2015/10/21/chartex" xmlns:cx3="http://schemas.microsoft.com/office/drawing/2016/5/9/chartex" xmlns:cx4="http://schemas.microsoft.com/office/drawing/2016/5/10/chartex" xmlns:cx5="http://schemas.microsoft.com/office/drawing/2016/5/11/chartex" xmlns:mc="http://schemas.openxmlformats.org/markup-compatibility/2006" xmlns:o="urn:schemas-microsoft-com:office:office" xmlns:r="http://schemas.openxmlformats.org/officeDocument/2006/relationships" xmlns:m="http://schemas.openxmlformats.org/officeDocument/2006/math" xmlns:v="urn:schemas-microsoft-com:vml" xmlns:wp14="http://schemas.microsoft.com/office/word/2010/wordprocessingDrawing" xmlns:wp="http://schemas.openxmlformats.org/drawingml/2006/wordprocessingDrawing" xmlns:w10="urn:schemas-microsoft-com:office:word" xmlns:w="http://schemas.openxmlformats.org/wordprocessingml/2006/main" xmlns:w14="http://schemas.microsoft.com/office/word/2010/wordml" xmlns:w15="http://schemas.microsoft.com/office/word/2012/wordml" xmlns:w16se="http://schemas.microsoft.com/office/word/2015/wordml/symex" xmlns:wpg="http://schemas.microsoft.com/office/word/2010/wordprocessingGroup" xmlns:wpi="http://schemas.microsoft.com/office/word/2010/wordprocessingInk" xmlns:wne="http://schemas.microsoft.com/office/word/2006/wordml" xmlns:wps="http://schemas.microsoft.com/office/word/2010/wordprocessingShape" mc:Ignorable="w14 w15 w16se wp14">
+<w:numbering xmlns:wpc="http://schemas.microsoft.com/office/word/2010/wordprocessingCanvas" xmlns:cx="http://schemas.microsoft.com/office/drawing/2014/chartex" xmlns:cx1="http://schemas.microsoft.com/office/drawing/2015/9/8/chartex" xmlns:cx2="http://schemas.microsoft.com/office/drawing/2015/10/21/chartex" xmlns:cx3="http://schemas.microsoft.com/office/drawing/2016/5/9/chartex" xmlns:cx4="http://schemas.microsoft.com/office/drawing/2016/5/10/chartex" xmlns:cx5="http://schemas.microsoft.com/office/drawing/2016/5/11/chartex" xmlns:cx6="http://schemas.microsoft.com/office/drawing/2016/5/12/chartex" xmlns:cx7="http://schemas.microsoft.com/office/drawing/2016/5/13/chartex" xmlns:cx8="http://schemas.microsoft.com/office/drawing/2016/5/14/chartex" xmlns:mc="http://schemas.openxmlformats.org/markup-compatibility/2006" xmlns:o="urn:schemas-microsoft-com:office:office" xmlns:r="http://schemas.openxmlformats.org/officeDocument/2006/relationships" xmlns:m="http://schemas.openxmlformats.org/officeDocument/2006/math" xmlns:v="urn:schemas-microsoft-com:vml" xmlns:wp14="http://schemas.microsoft.com/office/word/2010/wordprocessingDrawing" xmlns:wp="http://schemas.openxmlformats.org/drawingml/2006/wordprocessingDrawing" xmlns:w10="urn:schemas-microsoft-com:office:word" xmlns:w="http://schemas.openxmlformats.org/wordprocessingml/2006/main" xmlns:w14="http://schemas.microsoft.com/office/word/2010/wordml" xmlns:w15="http://schemas.microsoft.com/office/word/2012/wordml" xmlns:w16se="http://schemas.microsoft.com/office/word/2015/wordml/symex" xmlns:wpg="http://schemas.microsoft.com/office/word/2010/wordprocessingGroup" xmlns:wpi="http://schemas.microsoft.com/office/word/2010/wordprocessingInk" xmlns:wne="http://schemas.microsoft.com/office/word/2006/wordml" xmlns:wps="http://schemas.microsoft.com/office/word/2010/wordprocessingShape" mc:Ignorable="w14 w15 w16se wp14">
   <w:abstractNum w:abstractNumId="0" w15:restartNumberingAfterBreak="0">
     <w:nsid w:val="3C0C682B"/>
     <w:multiLevelType w:val="hybridMultilevel"/>
@@ -5061,7 +5382,7 @@
 </file>
 
 <file path=customXml/itemProps1.xml><?xml version="1.0" encoding="utf-8"?>
-<ds:datastoreItem xmlns:ds="http://schemas.openxmlformats.org/officeDocument/2006/customXml" ds:itemID="{F8E28D6B-64C6-4A43-A023-16713C1A6A60}">
+<ds:datastoreItem xmlns:ds="http://schemas.openxmlformats.org/officeDocument/2006/customXml" ds:itemID="{69D00AF0-C1A1-4876-8C65-9D0F612BD30D}">
   <ds:schemaRefs>
     <ds:schemaRef ds:uri="http://schemas.openxmlformats.org/officeDocument/2006/bibliography"/>
   </ds:schemaRefs>

</xml_diff>

<commit_message>
Project Plan - Fixed a few errors according to parshant commentary
</commit_message>
<xml_diff>
--- a/Project Plan.docx
+++ b/Project Plan.docx
@@ -1,6 +1,6 @@
 
 <file path=word/document.xml><?xml version="1.0" encoding="utf-8"?>
-<w:document xmlns:wpc="http://schemas.microsoft.com/office/word/2010/wordprocessingCanvas" xmlns:cx="http://schemas.microsoft.com/office/drawing/2014/chartex" xmlns:cx1="http://schemas.microsoft.com/office/drawing/2015/9/8/chartex" xmlns:cx2="http://schemas.microsoft.com/office/drawing/2015/10/21/chartex" xmlns:cx3="http://schemas.microsoft.com/office/drawing/2016/5/9/chartex" xmlns:cx4="http://schemas.microsoft.com/office/drawing/2016/5/10/chartex" xmlns:cx5="http://schemas.microsoft.com/office/drawing/2016/5/11/chartex" xmlns:cx6="http://schemas.microsoft.com/office/drawing/2016/5/12/chartex" xmlns:cx7="http://schemas.microsoft.com/office/drawing/2016/5/13/chartex" xmlns:cx8="http://schemas.microsoft.com/office/drawing/2016/5/14/chartex" xmlns:mc="http://schemas.openxmlformats.org/markup-compatibility/2006" xmlns:o="urn:schemas-microsoft-com:office:office" xmlns:r="http://schemas.openxmlformats.org/officeDocument/2006/relationships" xmlns:m="http://schemas.openxmlformats.org/officeDocument/2006/math" xmlns:v="urn:schemas-microsoft-com:vml" xmlns:wp14="http://schemas.microsoft.com/office/word/2010/wordprocessingDrawing" xmlns:wp="http://schemas.openxmlformats.org/drawingml/2006/wordprocessingDrawing" xmlns:w10="urn:schemas-microsoft-com:office:word" xmlns:w="http://schemas.openxmlformats.org/wordprocessingml/2006/main" xmlns:w14="http://schemas.microsoft.com/office/word/2010/wordml" xmlns:w15="http://schemas.microsoft.com/office/word/2012/wordml" xmlns:w16se="http://schemas.microsoft.com/office/word/2015/wordml/symex" xmlns:wpg="http://schemas.microsoft.com/office/word/2010/wordprocessingGroup" xmlns:wpi="http://schemas.microsoft.com/office/word/2010/wordprocessingInk" xmlns:wne="http://schemas.microsoft.com/office/word/2006/wordml" xmlns:wps="http://schemas.microsoft.com/office/word/2010/wordprocessingShape" mc:Ignorable="w14 w15 w16se wp14">
+<w:document xmlns:wpc="http://schemas.microsoft.com/office/word/2010/wordprocessingCanvas" xmlns:cx="http://schemas.microsoft.com/office/drawing/2014/chartex" xmlns:cx1="http://schemas.microsoft.com/office/drawing/2015/9/8/chartex" xmlns:cx2="http://schemas.microsoft.com/office/drawing/2015/10/21/chartex" xmlns:cx3="http://schemas.microsoft.com/office/drawing/2016/5/9/chartex" xmlns:cx4="http://schemas.microsoft.com/office/drawing/2016/5/10/chartex" xmlns:cx5="http://schemas.microsoft.com/office/drawing/2016/5/11/chartex" xmlns:mc="http://schemas.openxmlformats.org/markup-compatibility/2006" xmlns:o="urn:schemas-microsoft-com:office:office" xmlns:r="http://schemas.openxmlformats.org/officeDocument/2006/relationships" xmlns:m="http://schemas.openxmlformats.org/officeDocument/2006/math" xmlns:v="urn:schemas-microsoft-com:vml" xmlns:wp14="http://schemas.microsoft.com/office/word/2010/wordprocessingDrawing" xmlns:wp="http://schemas.openxmlformats.org/drawingml/2006/wordprocessingDrawing" xmlns:w10="urn:schemas-microsoft-com:office:word" xmlns:w="http://schemas.openxmlformats.org/wordprocessingml/2006/main" xmlns:w14="http://schemas.microsoft.com/office/word/2010/wordml" xmlns:w15="http://schemas.microsoft.com/office/word/2012/wordml" xmlns:w16se="http://schemas.microsoft.com/office/word/2015/wordml/symex" xmlns:wpg="http://schemas.microsoft.com/office/word/2010/wordprocessingGroup" xmlns:wpi="http://schemas.microsoft.com/office/word/2010/wordprocessingInk" xmlns:wne="http://schemas.microsoft.com/office/word/2006/wordml" xmlns:wps="http://schemas.microsoft.com/office/word/2010/wordprocessingShape" mc:Ignorable="w14 w15 w16se wp14">
   <w:body>
     <w:p>
       <w:pPr>
@@ -1462,6 +1462,7 @@
         <w:t xml:space="preserve"> </w:t>
       </w:r>
       <w:proofErr w:type="spellStart"/>
+      <w:proofErr w:type="gramStart"/>
       <w:r>
         <w:rPr>
           <w:sz w:val="24"/>
@@ -1479,6 +1480,7 @@
         </w:rPr>
         <w:t>[</w:t>
       </w:r>
+      <w:proofErr w:type="gramEnd"/>
       <w:r>
         <w:rPr>
           <w:sz w:val="24"/>
@@ -1501,25 +1503,31 @@
           <w:szCs w:val="24"/>
           <w:lang w:val="en-US"/>
         </w:rPr>
-        <w:t xml:space="preserve">, </w:t>
-      </w:r>
-      <w:proofErr w:type="spellStart"/>
-      <w:r>
-        <w:rPr>
-          <w:sz w:val="24"/>
-          <w:szCs w:val="24"/>
-          <w:lang w:val="en-US"/>
-        </w:rPr>
-        <w:t>perlin</w:t>
-      </w:r>
-      <w:proofErr w:type="spellEnd"/>
-      <w:r>
-        <w:rPr>
-          <w:sz w:val="24"/>
-          <w:szCs w:val="24"/>
-          <w:lang w:val="en-US"/>
-        </w:rPr>
-        <w:t xml:space="preserve"> noise, fractals and many others</w:t>
+        <w:t>, P</w:t>
+      </w:r>
+      <w:r>
+        <w:rPr>
+          <w:sz w:val="24"/>
+          <w:szCs w:val="24"/>
+          <w:lang w:val="en-US"/>
+        </w:rPr>
+        <w:t>erlin noise</w:t>
+      </w:r>
+      <w:r>
+        <w:rPr>
+          <w:sz w:val="24"/>
+          <w:szCs w:val="24"/>
+          <w:lang w:val="en-US"/>
+        </w:rPr>
+        <w:t xml:space="preserve"> [12]</w:t>
+      </w:r>
+      <w:r>
+        <w:rPr>
+          <w:sz w:val="24"/>
+          <w:szCs w:val="24"/>
+          <w:lang w:val="en-US"/>
+        </w:rPr>
+        <w:t>, fractals and many others</w:t>
       </w:r>
       <w:r>
         <w:rPr>
@@ -1543,15 +1551,33 @@
           <w:szCs w:val="24"/>
           <w:lang w:val="en-US"/>
         </w:rPr>
-        <w:t>previous work on the subject</w:t>
-      </w:r>
-      <w:r>
-        <w:rPr>
-          <w:sz w:val="24"/>
-          <w:szCs w:val="24"/>
-          <w:lang w:val="en-US"/>
-        </w:rPr>
-        <w:t>[6][7][8][9][10][11]</w:t>
+        <w:t xml:space="preserve">previous work on the </w:t>
+      </w:r>
+      <w:proofErr w:type="gramStart"/>
+      <w:r>
+        <w:rPr>
+          <w:sz w:val="24"/>
+          <w:szCs w:val="24"/>
+          <w:lang w:val="en-US"/>
+        </w:rPr>
+        <w:t>subject</w:t>
+      </w:r>
+      <w:r>
+        <w:rPr>
+          <w:sz w:val="24"/>
+          <w:szCs w:val="24"/>
+          <w:lang w:val="en-US"/>
+        </w:rPr>
+        <w:t>[</w:t>
+      </w:r>
+      <w:proofErr w:type="gramEnd"/>
+      <w:r>
+        <w:rPr>
+          <w:sz w:val="24"/>
+          <w:szCs w:val="24"/>
+          <w:lang w:val="en-US"/>
+        </w:rPr>
+        <w:t>6][7][8][9][10][11]</w:t>
       </w:r>
       <w:r>
         <w:rPr>
@@ -1890,7 +1916,32 @@
           <w:szCs w:val="24"/>
           <w:lang w:val="en-US"/>
         </w:rPr>
-        <w:t>. The result of these measurements will be compared against the specified resource constraints.</w:t>
+        <w:t>. The result of these measurements will be compared against the specified resource constraints</w:t>
+      </w:r>
+      <w:r>
+        <w:rPr>
+          <w:sz w:val="24"/>
+          <w:szCs w:val="24"/>
+          <w:lang w:val="en-US"/>
+        </w:rPr>
+        <w:t xml:space="preserve"> in </w:t>
+      </w:r>
+      <w:r>
+        <w:rPr>
+          <w:b/>
+          <w:sz w:val="24"/>
+          <w:szCs w:val="24"/>
+          <w:lang w:val="en-US"/>
+        </w:rPr>
+        <w:t>1: Introduction</w:t>
+      </w:r>
+      <w:r>
+        <w:rPr>
+          <w:sz w:val="24"/>
+          <w:szCs w:val="24"/>
+          <w:lang w:val="en-US"/>
+        </w:rPr>
+        <w:t>.</w:t>
       </w:r>
       <w:r>
         <w:rPr>
@@ -1904,54 +1955,71 @@
     <w:p>
       <w:pPr>
         <w:rPr>
-          <w:rFonts w:asciiTheme="majorHAnsi" w:hAnsiTheme="majorHAnsi"/>
-          <w:sz w:val="40"/>
-          <w:szCs w:val="40"/>
-          <w:lang w:val="en-US"/>
-        </w:rPr>
-      </w:pPr>
-      <w:r>
-        <w:rPr>
-          <w:rFonts w:asciiTheme="majorHAnsi" w:hAnsiTheme="majorHAnsi"/>
+          <w:sz w:val="24"/>
+          <w:szCs w:val="24"/>
+          <w:lang w:val="en-US"/>
+        </w:rPr>
+      </w:pPr>
+      <w:r>
+        <w:rPr>
           <w:b/>
-          <w:sz w:val="40"/>
-          <w:szCs w:val="40"/>
-          <w:lang w:val="en-US"/>
-        </w:rPr>
-        <w:t>4.1: Constraints</w:t>
-      </w:r>
-    </w:p>
-    <w:p>
-      <w:pPr>
-        <w:rPr>
-          <w:sz w:val="24"/>
-          <w:szCs w:val="24"/>
-          <w:lang w:val="en-US"/>
-        </w:rPr>
-      </w:pPr>
-      <w:r>
-        <w:rPr>
-          <w:sz w:val="24"/>
-          <w:szCs w:val="24"/>
-          <w:lang w:val="en-US"/>
-        </w:rPr>
-        <w:t xml:space="preserve">The focus of this thesis will be on the PCG techniques and if they produce viable results for games, with this in mind we </w:t>
-      </w:r>
-      <w:r>
-        <w:rPr>
-          <w:sz w:val="24"/>
-          <w:szCs w:val="24"/>
-          <w:lang w:val="en-US"/>
-        </w:rPr>
-        <w:t>have the</w:t>
-      </w:r>
-      <w:r>
-        <w:rPr>
-          <w:sz w:val="24"/>
-          <w:szCs w:val="24"/>
-          <w:lang w:val="en-US"/>
-        </w:rPr>
-        <w:t xml:space="preserve"> following constraints.</w:t>
+          <w:sz w:val="24"/>
+          <w:szCs w:val="24"/>
+          <w:lang w:val="en-US"/>
+        </w:rPr>
+        <w:t>Limitation:</w:t>
+      </w:r>
+      <w:r>
+        <w:rPr>
+          <w:sz w:val="24"/>
+          <w:szCs w:val="24"/>
+          <w:lang w:val="en-US"/>
+        </w:rPr>
+        <w:t xml:space="preserve"> To find a set of suitable parameters that can be used in generating a city viable in games through PCG is a big difficulty. Generating content that is viable requires computational power and the ability to judge that content to check if it is indeed viable. The generation also must satisfy all the constraints imposed by all parameters we choose to </w:t>
+      </w:r>
+      <w:proofErr w:type="gramStart"/>
+      <w:r>
+        <w:rPr>
+          <w:sz w:val="24"/>
+          <w:szCs w:val="24"/>
+          <w:lang w:val="en-US"/>
+        </w:rPr>
+        <w:t>use.[</w:t>
+      </w:r>
+      <w:proofErr w:type="gramEnd"/>
+      <w:r>
+        <w:rPr>
+          <w:sz w:val="24"/>
+          <w:szCs w:val="24"/>
+          <w:lang w:val="en-US"/>
+        </w:rPr>
+        <w:t>13][14] This may cause a complexity out of the scope of this thesis, culling or changing of parameters may be needed.</w:t>
+      </w:r>
+    </w:p>
+    <w:p>
+      <w:pPr>
+        <w:rPr>
+          <w:sz w:val="24"/>
+          <w:szCs w:val="24"/>
+          <w:lang w:val="en-US"/>
+        </w:rPr>
+      </w:pPr>
+      <w:r>
+        <w:rPr>
+          <w:b/>
+          <w:sz w:val="24"/>
+          <w:szCs w:val="24"/>
+          <w:lang w:val="en-US"/>
+        </w:rPr>
+        <w:t>Parameters:</w:t>
+      </w:r>
+      <w:r>
+        <w:rPr>
+          <w:sz w:val="24"/>
+          <w:szCs w:val="24"/>
+          <w:lang w:val="en-US"/>
+        </w:rPr>
+        <w:t xml:space="preserve"> </w:t>
       </w:r>
     </w:p>
     <w:p>
@@ -1973,7 +2041,25 @@
           <w:szCs w:val="24"/>
           <w:lang w:val="en-US"/>
         </w:rPr>
-        <w:t>Do not create our own models for any property in the implementation.</w:t>
+        <w:t xml:space="preserve">Seed, this will be used to keep all generation deterministic, this may also be used to create a pseudo infinite </w:t>
+      </w:r>
+      <w:proofErr w:type="gramStart"/>
+      <w:r>
+        <w:rPr>
+          <w:sz w:val="24"/>
+          <w:szCs w:val="24"/>
+          <w:lang w:val="en-US"/>
+        </w:rPr>
+        <w:t>amount</w:t>
+      </w:r>
+      <w:proofErr w:type="gramEnd"/>
+      <w:r>
+        <w:rPr>
+          <w:sz w:val="24"/>
+          <w:szCs w:val="24"/>
+          <w:lang w:val="en-US"/>
+        </w:rPr>
+        <w:t xml:space="preserve"> of cities with all the same parameters except the seed.</w:t>
       </w:r>
     </w:p>
     <w:p>
@@ -1995,7 +2081,15 @@
           <w:szCs w:val="24"/>
           <w:lang w:val="en-US"/>
         </w:rPr>
-        <w:t>Do not implement optimizing techniques for the rendering pipeline.</w:t>
+        <w:t>Distance between district, this will be used</w:t>
+      </w:r>
+      <w:r>
+        <w:rPr>
+          <w:sz w:val="24"/>
+          <w:szCs w:val="24"/>
+          <w:lang w:val="en-US"/>
+        </w:rPr>
+        <w:t xml:space="preserve"> as a guide for the procedural generation how close two districts may be placed.</w:t>
       </w:r>
     </w:p>
     <w:p>
@@ -2017,7 +2111,8 @@
           <w:szCs w:val="24"/>
           <w:lang w:val="en-US"/>
         </w:rPr>
-        <w:t>Limit content generation to the city (i.e. no terrain generation etc.).</w:t>
+        <w:lastRenderedPageBreak/>
+        <w:t>District spread, approximately how big will the district be.</w:t>
       </w:r>
     </w:p>
     <w:p>
@@ -2039,19 +2134,85 @@
           <w:szCs w:val="24"/>
           <w:lang w:val="en-US"/>
         </w:rPr>
-        <w:t>Do not i</w:t>
-      </w:r>
-      <w:r>
-        <w:rPr>
-          <w:sz w:val="24"/>
-          <w:szCs w:val="24"/>
-          <w:lang w:val="en-US"/>
-        </w:rPr>
-        <w:t>mplement property generation (i.e. no cars or street signs etc.)</w:t>
-      </w:r>
-    </w:p>
-    <w:p>
-      <w:pPr>
+        <w:t>Density, how closely packed are the houses within the blocks in a district.</w:t>
+      </w:r>
+    </w:p>
+    <w:p>
+      <w:pPr>
+        <w:pStyle w:val="Liststycke"/>
+        <w:numPr>
+          <w:ilvl w:val="0"/>
+          <w:numId w:val="2"/>
+        </w:numPr>
+        <w:rPr>
+          <w:sz w:val="24"/>
+          <w:szCs w:val="24"/>
+          <w:lang w:val="en-US"/>
+        </w:rPr>
+      </w:pPr>
+      <w:r>
+        <w:rPr>
+          <w:sz w:val="24"/>
+          <w:szCs w:val="24"/>
+          <w:lang w:val="en-US"/>
+        </w:rPr>
+        <w:t>House size, how big or small should the houses be in this district.</w:t>
+      </w:r>
+    </w:p>
+    <w:p>
+      <w:pPr>
+        <w:pStyle w:val="Liststycke"/>
+        <w:numPr>
+          <w:ilvl w:val="0"/>
+          <w:numId w:val="2"/>
+        </w:numPr>
+        <w:rPr>
+          <w:sz w:val="24"/>
+          <w:szCs w:val="24"/>
+          <w:lang w:val="en-US"/>
+        </w:rPr>
+      </w:pPr>
+      <w:r>
+        <w:rPr>
+          <w:sz w:val="24"/>
+          <w:szCs w:val="24"/>
+          <w:lang w:val="en-US"/>
+        </w:rPr>
+        <w:t>House part to district connection, some house parts may only be used in certain districts.</w:t>
+      </w:r>
+    </w:p>
+    <w:p>
+      <w:pPr>
+        <w:pStyle w:val="Liststycke"/>
+        <w:numPr>
+          <w:ilvl w:val="0"/>
+          <w:numId w:val="2"/>
+        </w:numPr>
+        <w:rPr>
+          <w:sz w:val="24"/>
+          <w:szCs w:val="24"/>
+          <w:lang w:val="en-US"/>
+        </w:rPr>
+      </w:pPr>
+      <w:r>
+        <w:rPr>
+          <w:sz w:val="24"/>
+          <w:szCs w:val="24"/>
+          <w:lang w:val="en-US"/>
+        </w:rPr>
+        <w:t>District amount, how many districts of this type will there be.</w:t>
+      </w:r>
+    </w:p>
+    <w:p>
+      <w:pPr>
+        <w:rPr>
+          <w:rFonts w:asciiTheme="majorHAnsi" w:hAnsiTheme="majorHAnsi"/>
+          <w:sz w:val="40"/>
+          <w:szCs w:val="40"/>
+          <w:lang w:val="en-US"/>
+        </w:rPr>
+      </w:pPr>
+      <w:r>
         <w:rPr>
           <w:rFonts w:asciiTheme="majorHAnsi" w:hAnsiTheme="majorHAnsi"/>
           <w:b/>
@@ -2059,8 +2220,140 @@
           <w:szCs w:val="40"/>
           <w:lang w:val="en-US"/>
         </w:rPr>
-      </w:pPr>
-      <w:r>
+        <w:t>4.1: Constraints</w:t>
+      </w:r>
+    </w:p>
+    <w:p>
+      <w:pPr>
+        <w:rPr>
+          <w:sz w:val="24"/>
+          <w:szCs w:val="24"/>
+          <w:lang w:val="en-US"/>
+        </w:rPr>
+      </w:pPr>
+      <w:r>
+        <w:rPr>
+          <w:sz w:val="24"/>
+          <w:szCs w:val="24"/>
+          <w:lang w:val="en-US"/>
+        </w:rPr>
+        <w:t xml:space="preserve">The focus of this thesis will be on the PCG techniques and if they produce viable results for games, with this in mind we </w:t>
+      </w:r>
+      <w:r>
+        <w:rPr>
+          <w:sz w:val="24"/>
+          <w:szCs w:val="24"/>
+          <w:lang w:val="en-US"/>
+        </w:rPr>
+        <w:t>have the</w:t>
+      </w:r>
+      <w:r>
+        <w:rPr>
+          <w:sz w:val="24"/>
+          <w:szCs w:val="24"/>
+          <w:lang w:val="en-US"/>
+        </w:rPr>
+        <w:t xml:space="preserve"> following constraints.</w:t>
+      </w:r>
+    </w:p>
+    <w:p>
+      <w:pPr>
+        <w:pStyle w:val="Liststycke"/>
+        <w:numPr>
+          <w:ilvl w:val="0"/>
+          <w:numId w:val="2"/>
+        </w:numPr>
+        <w:rPr>
+          <w:sz w:val="24"/>
+          <w:szCs w:val="24"/>
+          <w:lang w:val="en-US"/>
+        </w:rPr>
+      </w:pPr>
+      <w:r>
+        <w:rPr>
+          <w:sz w:val="24"/>
+          <w:szCs w:val="24"/>
+          <w:lang w:val="en-US"/>
+        </w:rPr>
+        <w:t>Do not create our own models for any property in the implementation.</w:t>
+      </w:r>
+    </w:p>
+    <w:p>
+      <w:pPr>
+        <w:pStyle w:val="Liststycke"/>
+        <w:numPr>
+          <w:ilvl w:val="0"/>
+          <w:numId w:val="2"/>
+        </w:numPr>
+        <w:rPr>
+          <w:sz w:val="24"/>
+          <w:szCs w:val="24"/>
+          <w:lang w:val="en-US"/>
+        </w:rPr>
+      </w:pPr>
+      <w:r>
+        <w:rPr>
+          <w:sz w:val="24"/>
+          <w:szCs w:val="24"/>
+          <w:lang w:val="en-US"/>
+        </w:rPr>
+        <w:t>Do not implement optimizing techniques for the rendering pipeline.</w:t>
+      </w:r>
+    </w:p>
+    <w:p>
+      <w:pPr>
+        <w:pStyle w:val="Liststycke"/>
+        <w:numPr>
+          <w:ilvl w:val="0"/>
+          <w:numId w:val="2"/>
+        </w:numPr>
+        <w:rPr>
+          <w:sz w:val="24"/>
+          <w:szCs w:val="24"/>
+          <w:lang w:val="en-US"/>
+        </w:rPr>
+      </w:pPr>
+      <w:r>
+        <w:rPr>
+          <w:sz w:val="24"/>
+          <w:szCs w:val="24"/>
+          <w:lang w:val="en-US"/>
+        </w:rPr>
+        <w:t>Limit content generation to the city (i.e. no terrain generation etc.).</w:t>
+      </w:r>
+    </w:p>
+    <w:p>
+      <w:pPr>
+        <w:pStyle w:val="Liststycke"/>
+        <w:numPr>
+          <w:ilvl w:val="0"/>
+          <w:numId w:val="2"/>
+        </w:numPr>
+        <w:rPr>
+          <w:sz w:val="24"/>
+          <w:szCs w:val="24"/>
+          <w:lang w:val="en-US"/>
+        </w:rPr>
+      </w:pPr>
+      <w:r>
+        <w:rPr>
+          <w:sz w:val="24"/>
+          <w:szCs w:val="24"/>
+          <w:lang w:val="en-US"/>
+        </w:rPr>
+        <w:t>Do not i</w:t>
+      </w:r>
+      <w:r>
+        <w:rPr>
+          <w:sz w:val="24"/>
+          <w:szCs w:val="24"/>
+          <w:lang w:val="en-US"/>
+        </w:rPr>
+        <w:t>mplement property generation (i.e. no cars or street signs etc.)</w:t>
+      </w:r>
+    </w:p>
+    <w:p>
+      <w:pPr>
         <w:rPr>
           <w:rFonts w:asciiTheme="majorHAnsi" w:hAnsiTheme="majorHAnsi"/>
           <w:b/>
@@ -2068,8 +2361,7 @@
           <w:szCs w:val="40"/>
           <w:lang w:val="en-US"/>
         </w:rPr>
-        <w:t>4.2</w:t>
-      </w:r>
+      </w:pPr>
       <w:r>
         <w:rPr>
           <w:rFonts w:asciiTheme="majorHAnsi" w:hAnsiTheme="majorHAnsi"/>
@@ -2078,7 +2370,7 @@
           <w:szCs w:val="40"/>
           <w:lang w:val="en-US"/>
         </w:rPr>
-        <w:t xml:space="preserve">: </w:t>
+        <w:t>4.2</w:t>
       </w:r>
       <w:r>
         <w:rPr>
@@ -2088,136 +2380,9 @@
           <w:szCs w:val="40"/>
           <w:lang w:val="en-US"/>
         </w:rPr>
-        <w:t>Early implementation plan</w:t>
-      </w:r>
-    </w:p>
-    <w:p>
-      <w:pPr>
-        <w:rPr>
-          <w:sz w:val="24"/>
-          <w:szCs w:val="24"/>
-          <w:lang w:val="en-US"/>
-        </w:rPr>
-      </w:pPr>
-      <w:r>
-        <w:rPr>
-          <w:sz w:val="24"/>
-          <w:szCs w:val="24"/>
-          <w:lang w:val="en-US"/>
-        </w:rPr>
-        <w:t>To generate a city viable to use in games, three different generation stages have been recognized.</w:t>
-      </w:r>
-      <w:r>
-        <w:rPr>
-          <w:sz w:val="24"/>
-          <w:szCs w:val="24"/>
-          <w:lang w:val="en-US"/>
-        </w:rPr>
-        <w:t xml:space="preserve"> The city will contain houses that will be arranged in blocks connected with roads.</w:t>
-      </w:r>
-    </w:p>
-    <w:p>
-      <w:pPr>
-        <w:pStyle w:val="Rubrik2"/>
-        <w:rPr>
-          <w:lang w:val="en-US"/>
-        </w:rPr>
-      </w:pPr>
-      <w:r>
-        <w:rPr>
-          <w:lang w:val="en-US"/>
-        </w:rPr>
-        <w:lastRenderedPageBreak/>
-        <w:t>4.2.1 District generation</w:t>
-      </w:r>
-    </w:p>
-    <w:p>
-      <w:pPr>
-        <w:rPr>
-          <w:lang w:val="en-US"/>
-        </w:rPr>
-      </w:pPr>
-      <w:r>
-        <w:rPr>
-          <w:lang w:val="en-US"/>
-        </w:rPr>
-        <w:t>For more variety and logical placement of the houses in the city districts will be generated. A city may have several district areas covering the whole city. Districts may have different</w:t>
-      </w:r>
-      <w:r>
-        <w:rPr>
-          <w:lang w:val="en-US"/>
-        </w:rPr>
-        <w:t xml:space="preserve"> kinds of</w:t>
-      </w:r>
-      <w:r>
-        <w:rPr>
-          <w:lang w:val="en-US"/>
-        </w:rPr>
-        <w:t xml:space="preserve"> houses in them. For example, there may not be big skyscrapers in a poor district.</w:t>
-      </w:r>
-    </w:p>
-    <w:p>
-      <w:pPr>
-        <w:pStyle w:val="Rubrik2"/>
-        <w:rPr>
-          <w:lang w:val="en-US"/>
-        </w:rPr>
-      </w:pPr>
-      <w:r>
-        <w:rPr>
-          <w:lang w:val="en-US"/>
-        </w:rPr>
-        <w:t>4.2.2 Block generation</w:t>
-      </w:r>
-    </w:p>
-    <w:p>
-      <w:pPr>
-        <w:rPr>
-          <w:lang w:val="en-US"/>
-        </w:rPr>
-      </w:pPr>
-      <w:r>
-        <w:rPr>
-          <w:lang w:val="en-US"/>
-        </w:rPr>
-        <w:t>Blocks and roads needs to cover the entire city. The roads need to connect the whole city and the blocks may not have anomalies such as the block is in no way connected to any road. The blocks may have some constraints in their form and size.</w:t>
-      </w:r>
-    </w:p>
-    <w:p>
-      <w:pPr>
-        <w:pStyle w:val="Rubrik2"/>
-        <w:rPr>
-          <w:lang w:val="en-US"/>
-        </w:rPr>
-      </w:pPr>
-      <w:r>
-        <w:rPr>
-          <w:lang w:val="en-US"/>
-        </w:rPr>
-        <w:t>4.2.3 House generation</w:t>
-      </w:r>
-    </w:p>
-    <w:p>
-      <w:pPr>
-        <w:rPr>
-          <w:lang w:val="en-US"/>
-        </w:rPr>
-      </w:pPr>
-      <w:r>
-        <w:rPr>
-          <w:lang w:val="en-US"/>
-        </w:rPr>
-        <w:t>The houses will be generated to avoid repeating houses all over the city. This generation system will add different house-parts together creating a seemingly new house. This system will decrease the re</w:t>
-      </w:r>
-      <w:r>
-        <w:rPr>
-          <w:lang w:val="en-US"/>
-        </w:rPr>
-        <w:t>peatability of the city creating a more organic city that hopefully is viable in games.</w:t>
-      </w:r>
-    </w:p>
-    <w:p>
-      <w:pPr>
+        <w:t xml:space="preserve">: </w:t>
+      </w:r>
+      <w:r>
         <w:rPr>
           <w:rFonts w:asciiTheme="majorHAnsi" w:hAnsiTheme="majorHAnsi"/>
           <w:b/>
@@ -2225,8 +2390,290 @@
           <w:szCs w:val="40"/>
           <w:lang w:val="en-US"/>
         </w:rPr>
-      </w:pPr>
-      <w:r>
+        <w:t>Early implementation plan</w:t>
+      </w:r>
+    </w:p>
+    <w:p>
+      <w:pPr>
+        <w:rPr>
+          <w:sz w:val="24"/>
+          <w:szCs w:val="24"/>
+          <w:lang w:val="en-US"/>
+        </w:rPr>
+      </w:pPr>
+      <w:r>
+        <w:rPr>
+          <w:sz w:val="24"/>
+          <w:szCs w:val="24"/>
+          <w:lang w:val="en-US"/>
+        </w:rPr>
+        <w:t>To generate a city viable to use in games, three different generation stages have been recognized.</w:t>
+      </w:r>
+      <w:r>
+        <w:rPr>
+          <w:sz w:val="24"/>
+          <w:szCs w:val="24"/>
+          <w:lang w:val="en-US"/>
+        </w:rPr>
+        <w:t xml:space="preserve"> The city will contain houses that will be arranged in blocks connected with roads.</w:t>
+      </w:r>
+    </w:p>
+    <w:p>
+      <w:pPr>
+        <w:pStyle w:val="Rubrik2"/>
+        <w:rPr>
+          <w:lang w:val="en-US"/>
+        </w:rPr>
+      </w:pPr>
+      <w:r>
+        <w:rPr>
+          <w:lang w:val="en-US"/>
+        </w:rPr>
+        <w:t>4.2.1 District generation</w:t>
+      </w:r>
+    </w:p>
+    <w:p>
+      <w:pPr>
+        <w:rPr>
+          <w:lang w:val="en-US"/>
+        </w:rPr>
+      </w:pPr>
+      <w:r>
+        <w:rPr>
+          <w:lang w:val="en-US"/>
+        </w:rPr>
+        <w:t>For more variety and logical placement of the houses in the city districts will be generated. A city may have several district areas covering the whole city. Districts may have different</w:t>
+      </w:r>
+      <w:r>
+        <w:rPr>
+          <w:lang w:val="en-US"/>
+        </w:rPr>
+        <w:t xml:space="preserve"> kinds of</w:t>
+      </w:r>
+      <w:r>
+        <w:rPr>
+          <w:lang w:val="en-US"/>
+        </w:rPr>
+        <w:t xml:space="preserve"> houses in them. For example, there may not be big skyscrapers in a poor district.</w:t>
+      </w:r>
+      <w:r>
+        <w:rPr>
+          <w:lang w:val="en-US"/>
+        </w:rPr>
+        <w:t xml:space="preserve"> Every district will be generated through a seed position and will grow outwards from that position conforming with the districts spread variable.</w:t>
+      </w:r>
+    </w:p>
+    <w:p>
+      <w:pPr>
+        <w:pStyle w:val="Rubrik2"/>
+        <w:rPr>
+          <w:lang w:val="en-US"/>
+        </w:rPr>
+      </w:pPr>
+      <w:r>
+        <w:rPr>
+          <w:lang w:val="en-US"/>
+        </w:rPr>
+        <w:t>4.2.2 Block generation</w:t>
+      </w:r>
+    </w:p>
+    <w:p>
+      <w:pPr>
+        <w:rPr>
+          <w:lang w:val="en-US"/>
+        </w:rPr>
+      </w:pPr>
+      <w:r>
+        <w:rPr>
+          <w:lang w:val="en-US"/>
+        </w:rPr>
+        <w:t>Blocks and roads needs to cover the entire city. The roads need to connect the whole city and the blocks may not have anomalies such as the block is in no way connected to any road. The blocks may have some constraints in their form and size.</w:t>
+      </w:r>
+    </w:p>
+    <w:p>
+      <w:pPr>
+        <w:pStyle w:val="Rubrik2"/>
+        <w:rPr>
+          <w:lang w:val="en-US"/>
+        </w:rPr>
+      </w:pPr>
+      <w:r>
+        <w:rPr>
+          <w:lang w:val="en-US"/>
+        </w:rPr>
+        <w:t>4.2.3 House generation</w:t>
+      </w:r>
+    </w:p>
+    <w:p>
+      <w:pPr>
+        <w:rPr>
+          <w:lang w:val="en-US"/>
+        </w:rPr>
+      </w:pPr>
+      <w:r>
+        <w:rPr>
+          <w:lang w:val="en-US"/>
+        </w:rPr>
+        <w:t>The houses will be generated to avoid repeating houses all over the city. This generation system will add different house-parts together creating a seemingly new house. This system will decrease the re</w:t>
+      </w:r>
+      <w:r>
+        <w:rPr>
+          <w:lang w:val="en-US"/>
+        </w:rPr>
+        <w:t>peatability of the city creating a more organic city that hopefully is viable in games.</w:t>
+      </w:r>
+    </w:p>
+    <w:p>
+      <w:pPr>
+        <w:pStyle w:val="Rubrik2"/>
+        <w:rPr>
+          <w:lang w:val="en-US"/>
+        </w:rPr>
+      </w:pPr>
+      <w:r>
+        <w:rPr>
+          <w:lang w:val="en-US"/>
+        </w:rPr>
+        <w:t>4.2.4</w:t>
+      </w:r>
+      <w:r>
+        <w:rPr>
+          <w:lang w:val="en-US"/>
+        </w:rPr>
+        <w:t xml:space="preserve"> </w:t>
+      </w:r>
+      <w:r>
+        <w:rPr>
+          <w:lang w:val="en-US"/>
+        </w:rPr>
+        <w:t>Rendering pipeline and libraries</w:t>
+      </w:r>
+    </w:p>
+    <w:p>
+      <w:pPr>
+        <w:rPr>
+          <w:lang w:val="en-US"/>
+        </w:rPr>
+      </w:pPr>
+    </w:p>
+    <w:p>
+      <w:pPr>
+        <w:pStyle w:val="Rubrik2"/>
+        <w:rPr>
+          <w:lang w:val="en-US"/>
+        </w:rPr>
+      </w:pPr>
+      <w:r>
+        <w:rPr>
+          <w:lang w:val="en-US"/>
+        </w:rPr>
+        <w:t>4.2.5</w:t>
+      </w:r>
+      <w:r>
+        <w:rPr>
+          <w:lang w:val="en-US"/>
+        </w:rPr>
+        <w:t xml:space="preserve"> </w:t>
+      </w:r>
+      <w:r>
+        <w:rPr>
+          <w:lang w:val="en-US"/>
+        </w:rPr>
+        <w:t>Complexity</w:t>
+      </w:r>
+      <w:bookmarkStart w:id="0" w:name="_GoBack"/>
+      <w:bookmarkEnd w:id="0"/>
+    </w:p>
+    <w:p>
+      <w:pPr>
+        <w:rPr>
+          <w:lang w:val="en-US"/>
+        </w:rPr>
+      </w:pPr>
+    </w:p>
+    <w:p>
+      <w:pPr>
+        <w:pStyle w:val="Rubrik2"/>
+        <w:rPr>
+          <w:lang w:val="en-US"/>
+        </w:rPr>
+      </w:pPr>
+      <w:r>
+        <w:rPr>
+          <w:lang w:val="en-US"/>
+        </w:rPr>
+        <w:t>4.2.6</w:t>
+      </w:r>
+      <w:r>
+        <w:rPr>
+          <w:lang w:val="en-US"/>
+        </w:rPr>
+        <w:t xml:space="preserve"> </w:t>
+      </w:r>
+      <w:r>
+        <w:rPr>
+          <w:lang w:val="en-US"/>
+        </w:rPr>
+        <w:t>Hierarchical PCG</w:t>
+      </w:r>
+    </w:p>
+    <w:p>
+      <w:pPr>
+        <w:rPr>
+          <w:lang w:val="en-US"/>
+        </w:rPr>
+      </w:pPr>
+    </w:p>
+    <w:p>
+      <w:pPr>
+        <w:pStyle w:val="Rubrik2"/>
+        <w:rPr>
+          <w:lang w:val="en-US"/>
+        </w:rPr>
+      </w:pPr>
+      <w:r>
+        <w:rPr>
+          <w:lang w:val="en-US"/>
+        </w:rPr>
+        <w:lastRenderedPageBreak/>
+        <w:t>4.2.7</w:t>
+      </w:r>
+      <w:r>
+        <w:rPr>
+          <w:lang w:val="en-US"/>
+        </w:rPr>
+        <w:t xml:space="preserve"> </w:t>
+      </w:r>
+      <w:r>
+        <w:rPr>
+          <w:lang w:val="en-US"/>
+        </w:rPr>
+        <w:t>Techniques and previous work</w:t>
+      </w:r>
+    </w:p>
+    <w:p>
+      <w:pPr>
+        <w:rPr>
+          <w:lang w:val="en-US"/>
+        </w:rPr>
+      </w:pPr>
+    </w:p>
+    <w:p>
+      <w:pPr>
+        <w:rPr>
+          <w:lang w:val="en-US"/>
+        </w:rPr>
+      </w:pPr>
+    </w:p>
+    <w:p>
+      <w:pPr>
+        <w:rPr>
+          <w:lang w:val="en-US"/>
+        </w:rPr>
+      </w:pPr>
+    </w:p>
+    <w:p>
+      <w:pPr>
         <w:rPr>
           <w:rFonts w:asciiTheme="majorHAnsi" w:hAnsiTheme="majorHAnsi"/>
           <w:b/>
@@ -2234,52 +2681,8 @@
           <w:szCs w:val="40"/>
           <w:lang w:val="en-US"/>
         </w:rPr>
-        <w:t>5: Expected outcomes</w:t>
-      </w:r>
-    </w:p>
-    <w:p>
-      <w:pPr>
-        <w:rPr>
-          <w:sz w:val="24"/>
-          <w:szCs w:val="24"/>
-          <w:lang w:val="en-US"/>
-        </w:rPr>
-      </w:pPr>
-      <w:r>
-        <w:rPr>
-          <w:sz w:val="24"/>
-          <w:szCs w:val="24"/>
-          <w:lang w:val="en-US"/>
-        </w:rPr>
-        <w:t xml:space="preserve">From the </w:t>
-      </w:r>
-      <w:r>
-        <w:rPr>
-          <w:sz w:val="24"/>
-          <w:szCs w:val="24"/>
-          <w:lang w:val="en-US"/>
-        </w:rPr>
-        <w:t>implementation, we will gather</w:t>
-      </w:r>
-      <w:r>
-        <w:rPr>
-          <w:sz w:val="24"/>
-          <w:szCs w:val="24"/>
-          <w:lang w:val="en-US"/>
-        </w:rPr>
-        <w:t xml:space="preserve"> data to analyze and answer the research question</w:t>
-      </w:r>
-      <w:r>
-        <w:rPr>
-          <w:sz w:val="24"/>
-          <w:szCs w:val="24"/>
-          <w:lang w:val="en-US"/>
-        </w:rPr>
-        <w:t>.</w:t>
-      </w:r>
-    </w:p>
-    <w:p>
-      <w:pPr>
+      </w:pPr>
+      <w:r>
         <w:rPr>
           <w:rFonts w:asciiTheme="majorHAnsi" w:hAnsiTheme="majorHAnsi"/>
           <w:b/>
@@ -2287,8 +2690,52 @@
           <w:szCs w:val="40"/>
           <w:lang w:val="en-US"/>
         </w:rPr>
-      </w:pPr>
-      <w:r>
+        <w:t>5: Expected outcomes</w:t>
+      </w:r>
+    </w:p>
+    <w:p>
+      <w:pPr>
+        <w:rPr>
+          <w:sz w:val="24"/>
+          <w:szCs w:val="24"/>
+          <w:lang w:val="en-US"/>
+        </w:rPr>
+      </w:pPr>
+      <w:r>
+        <w:rPr>
+          <w:sz w:val="24"/>
+          <w:szCs w:val="24"/>
+          <w:lang w:val="en-US"/>
+        </w:rPr>
+        <w:t xml:space="preserve">From the </w:t>
+      </w:r>
+      <w:r>
+        <w:rPr>
+          <w:sz w:val="24"/>
+          <w:szCs w:val="24"/>
+          <w:lang w:val="en-US"/>
+        </w:rPr>
+        <w:t>implementation, we will gather</w:t>
+      </w:r>
+      <w:r>
+        <w:rPr>
+          <w:sz w:val="24"/>
+          <w:szCs w:val="24"/>
+          <w:lang w:val="en-US"/>
+        </w:rPr>
+        <w:t xml:space="preserve"> data to analyze and answer the research question</w:t>
+      </w:r>
+      <w:r>
+        <w:rPr>
+          <w:sz w:val="24"/>
+          <w:szCs w:val="24"/>
+          <w:lang w:val="en-US"/>
+        </w:rPr>
+        <w:t>.</w:t>
+      </w:r>
+    </w:p>
+    <w:p>
+      <w:pPr>
         <w:rPr>
           <w:rFonts w:asciiTheme="majorHAnsi" w:hAnsiTheme="majorHAnsi"/>
           <w:b/>
@@ -2296,11 +2743,8 @@
           <w:szCs w:val="40"/>
           <w:lang w:val="en-US"/>
         </w:rPr>
-        <w:t>6: Time and activity plan</w:t>
-      </w:r>
-    </w:p>
-    <w:p>
-      <w:pPr>
+      </w:pPr>
+      <w:r>
         <w:rPr>
           <w:rFonts w:asciiTheme="majorHAnsi" w:hAnsiTheme="majorHAnsi"/>
           <w:b/>
@@ -2308,6 +2752,19 @@
           <w:szCs w:val="40"/>
           <w:lang w:val="en-US"/>
         </w:rPr>
+        <w:t>6: Time and activity plan</w:t>
+      </w:r>
+    </w:p>
+    <w:p>
+      <w:pPr>
+        <w:ind w:left="1304" w:hanging="1304"/>
+        <w:rPr>
+          <w:rFonts w:asciiTheme="majorHAnsi" w:hAnsiTheme="majorHAnsi"/>
+          <w:b/>
+          <w:sz w:val="40"/>
+          <w:szCs w:val="40"/>
+          <w:lang w:val="en-US"/>
+        </w:rPr>
       </w:pPr>
       <w:r>
         <w:rPr>
@@ -2319,9 +2776,9 @@
           <w:lang w:eastAsia="sv-SE"/>
         </w:rPr>
         <w:drawing>
-          <wp:inline distT="0" distB="0" distL="0" distR="0" wp14:anchorId="554D76F9" wp14:editId="784C04AF">
-            <wp:extent cx="5012947" cy="3495675"/>
-            <wp:effectExtent l="0" t="0" r="0" b="0"/>
+          <wp:inline distT="0" distB="0" distL="0" distR="0" wp14:anchorId="554D76F9" wp14:editId="271AD5A6">
+            <wp:extent cx="5105113" cy="3514725"/>
+            <wp:effectExtent l="0" t="0" r="635" b="0"/>
             <wp:docPr id="1" name="Bildobjekt 1"/>
             <wp:cNvGraphicFramePr>
               <a:graphicFrameLocks xmlns:a="http://schemas.openxmlformats.org/drawingml/2006/main" noChangeAspect="1"/>
@@ -2341,13 +2798,13 @@
                         </a:ext>
                       </a:extLst>
                     </a:blip>
-                    <a:srcRect b="30267"/>
+                    <a:srcRect b="31153"/>
                     <a:stretch/>
                   </pic:blipFill>
                   <pic:spPr bwMode="auto">
                     <a:xfrm>
                       <a:off x="0" y="0"/>
-                      <a:ext cx="5039964" cy="3514515"/>
+                      <a:ext cx="5144860" cy="3542089"/>
                     </a:xfrm>
                     <a:prstGeom prst="rect">
                       <a:avLst/>
@@ -2370,6 +2827,18 @@
     </w:p>
     <w:p>
       <w:pPr>
+        <w:ind w:left="1304" w:hanging="1304"/>
+        <w:rPr>
+          <w:rFonts w:asciiTheme="majorHAnsi" w:hAnsiTheme="majorHAnsi"/>
+          <w:b/>
+          <w:sz w:val="24"/>
+          <w:szCs w:val="24"/>
+          <w:lang w:val="en-US"/>
+        </w:rPr>
+      </w:pPr>
+    </w:p>
+    <w:p>
+      <w:pPr>
         <w:rPr>
           <w:rFonts w:asciiTheme="majorHAnsi" w:hAnsiTheme="majorHAnsi"/>
           <w:sz w:val="24"/>
@@ -2478,8 +2947,215 @@
           <w:lang w:val="en-US"/>
         </w:rPr>
       </w:pPr>
-      <w:bookmarkStart w:id="0" w:name="_GoBack"/>
-      <w:bookmarkEnd w:id="0"/>
+      <w:r>
+        <w:rPr>
+          <w:rFonts w:asciiTheme="majorHAnsi" w:hAnsiTheme="majorHAnsi"/>
+          <w:sz w:val="24"/>
+          <w:szCs w:val="24"/>
+          <w:lang w:val="en-US"/>
+        </w:rPr>
+        <w:t>The writing of the thesis will begin shortly after we have some basic research and base implementation done. The thesis will be worked on every week until completion. When the implementation has enough features, data</w:t>
+      </w:r>
+      <w:r>
+        <w:rPr>
+          <w:rFonts w:asciiTheme="majorHAnsi" w:hAnsiTheme="majorHAnsi"/>
+          <w:sz w:val="24"/>
+          <w:szCs w:val="24"/>
+          <w:lang w:val="en-US"/>
+        </w:rPr>
+        <w:t xml:space="preserve"> gathering</w:t>
+      </w:r>
+      <w:r>
+        <w:rPr>
+          <w:rFonts w:asciiTheme="majorHAnsi" w:hAnsiTheme="majorHAnsi"/>
+          <w:sz w:val="24"/>
+          <w:szCs w:val="24"/>
+          <w:lang w:val="en-US"/>
+        </w:rPr>
+        <w:t xml:space="preserve"> and analysis</w:t>
+      </w:r>
+      <w:r>
+        <w:rPr>
+          <w:rFonts w:asciiTheme="majorHAnsi" w:hAnsiTheme="majorHAnsi"/>
+          <w:sz w:val="24"/>
+          <w:szCs w:val="24"/>
+          <w:lang w:val="en-US"/>
+        </w:rPr>
+        <w:t xml:space="preserve"> of this data</w:t>
+      </w:r>
+      <w:r>
+        <w:rPr>
+          <w:rFonts w:asciiTheme="majorHAnsi" w:hAnsiTheme="majorHAnsi"/>
+          <w:sz w:val="24"/>
+          <w:szCs w:val="24"/>
+          <w:lang w:val="en-US"/>
+        </w:rPr>
+        <w:t xml:space="preserve"> will begin. This data is crucial </w:t>
+      </w:r>
+      <w:r>
+        <w:rPr>
+          <w:rFonts w:asciiTheme="majorHAnsi" w:hAnsiTheme="majorHAnsi"/>
+          <w:sz w:val="24"/>
+          <w:szCs w:val="24"/>
+          <w:lang w:val="en-US"/>
+        </w:rPr>
+        <w:t>to</w:t>
+      </w:r>
+      <w:r>
+        <w:rPr>
+          <w:rFonts w:asciiTheme="majorHAnsi" w:hAnsiTheme="majorHAnsi"/>
+          <w:sz w:val="24"/>
+          <w:szCs w:val="24"/>
+          <w:lang w:val="en-US"/>
+        </w:rPr>
+        <w:t xml:space="preserve"> answer the research question</w:t>
+      </w:r>
+      <w:r>
+        <w:rPr>
+          <w:rFonts w:asciiTheme="majorHAnsi" w:hAnsiTheme="majorHAnsi"/>
+          <w:sz w:val="24"/>
+          <w:szCs w:val="24"/>
+          <w:lang w:val="en-US"/>
+        </w:rPr>
+        <w:t xml:space="preserve"> and </w:t>
+      </w:r>
+      <w:r>
+        <w:rPr>
+          <w:rFonts w:asciiTheme="majorHAnsi" w:hAnsiTheme="majorHAnsi"/>
+          <w:sz w:val="24"/>
+          <w:szCs w:val="24"/>
+          <w:lang w:val="en-US"/>
+        </w:rPr>
+        <w:t>conclude</w:t>
+      </w:r>
+      <w:r>
+        <w:rPr>
+          <w:rFonts w:asciiTheme="majorHAnsi" w:hAnsiTheme="majorHAnsi"/>
+          <w:sz w:val="24"/>
+          <w:szCs w:val="24"/>
+          <w:lang w:val="en-US"/>
+        </w:rPr>
+        <w:t xml:space="preserve"> the thesis</w:t>
+      </w:r>
+      <w:r>
+        <w:rPr>
+          <w:rFonts w:asciiTheme="majorHAnsi" w:hAnsiTheme="majorHAnsi"/>
+          <w:sz w:val="24"/>
+          <w:szCs w:val="24"/>
+          <w:lang w:val="en-US"/>
+        </w:rPr>
+        <w:t>.</w:t>
+      </w:r>
+      <w:r>
+        <w:rPr>
+          <w:rFonts w:asciiTheme="majorHAnsi" w:hAnsiTheme="majorHAnsi"/>
+          <w:sz w:val="24"/>
+          <w:szCs w:val="24"/>
+          <w:lang w:val="en-US"/>
+        </w:rPr>
+        <w:t xml:space="preserve"> </w:t>
+      </w:r>
+    </w:p>
+    <w:p>
+      <w:pPr>
+        <w:pStyle w:val="Liststycke"/>
+        <w:numPr>
+          <w:ilvl w:val="0"/>
+          <w:numId w:val="5"/>
+        </w:numPr>
+        <w:rPr>
+          <w:rFonts w:asciiTheme="majorHAnsi" w:hAnsiTheme="majorHAnsi"/>
+          <w:sz w:val="24"/>
+          <w:szCs w:val="24"/>
+          <w:lang w:val="en-US"/>
+        </w:rPr>
+      </w:pPr>
+      <w:r>
+        <w:rPr>
+          <w:rFonts w:asciiTheme="majorHAnsi" w:hAnsiTheme="majorHAnsi"/>
+          <w:sz w:val="24"/>
+          <w:szCs w:val="24"/>
+          <w:lang w:val="en-US"/>
+        </w:rPr>
+        <w:t xml:space="preserve">Project lifetime </w:t>
+      </w:r>
+      <w:r>
+        <w:rPr>
+          <w:rFonts w:asciiTheme="majorHAnsi" w:hAnsiTheme="majorHAnsi"/>
+          <w:sz w:val="24"/>
+          <w:szCs w:val="24"/>
+          <w:lang w:val="en-US"/>
+        </w:rPr>
+        <w:tab/>
+      </w:r>
+      <w:r>
+        <w:rPr>
+          <w:rFonts w:asciiTheme="majorHAnsi" w:hAnsiTheme="majorHAnsi"/>
+          <w:sz w:val="24"/>
+          <w:szCs w:val="24"/>
+          <w:lang w:val="en-US"/>
+        </w:rPr>
+        <w:tab/>
+        <w:t>2017-03-27 – 2017-06-11</w:t>
+      </w:r>
+    </w:p>
+    <w:p>
+      <w:pPr>
+        <w:pStyle w:val="Liststycke"/>
+        <w:numPr>
+          <w:ilvl w:val="0"/>
+          <w:numId w:val="5"/>
+        </w:numPr>
+        <w:rPr>
+          <w:rFonts w:asciiTheme="majorHAnsi" w:hAnsiTheme="majorHAnsi"/>
+          <w:sz w:val="24"/>
+          <w:szCs w:val="24"/>
+          <w:lang w:val="en-US"/>
+        </w:rPr>
+      </w:pPr>
+      <w:r>
+        <w:rPr>
+          <w:rFonts w:asciiTheme="majorHAnsi" w:hAnsiTheme="majorHAnsi"/>
+          <w:sz w:val="24"/>
+          <w:szCs w:val="24"/>
+          <w:lang w:val="en-US"/>
+        </w:rPr>
+        <w:t xml:space="preserve">Research </w:t>
+      </w:r>
+      <w:r>
+        <w:rPr>
+          <w:rFonts w:asciiTheme="majorHAnsi" w:hAnsiTheme="majorHAnsi"/>
+          <w:sz w:val="24"/>
+          <w:szCs w:val="24"/>
+          <w:lang w:val="en-US"/>
+        </w:rPr>
+        <w:tab/>
+      </w:r>
+      <w:r>
+        <w:rPr>
+          <w:rFonts w:asciiTheme="majorHAnsi" w:hAnsiTheme="majorHAnsi"/>
+          <w:sz w:val="24"/>
+          <w:szCs w:val="24"/>
+          <w:lang w:val="en-US"/>
+        </w:rPr>
+        <w:tab/>
+        <w:t>2017-03-27 – 2017-06-01</w:t>
+      </w:r>
+    </w:p>
+    <w:p>
+      <w:pPr>
+        <w:pStyle w:val="Liststycke"/>
+        <w:numPr>
+          <w:ilvl w:val="0"/>
+          <w:numId w:val="5"/>
+        </w:numPr>
+        <w:rPr>
+          <w:rFonts w:asciiTheme="majorHAnsi" w:hAnsiTheme="majorHAnsi"/>
+          <w:sz w:val="24"/>
+          <w:szCs w:val="24"/>
+          <w:lang w:val="en-US"/>
+        </w:rPr>
+      </w:pPr>
       <w:r>
         <w:rPr>
           <w:rFonts w:asciiTheme="majorHAnsi" w:hAnsiTheme="majorHAnsi"/>
@@ -2488,106 +3164,216 @@
           <w:lang w:val="en-US"/>
         </w:rPr>
         <w:lastRenderedPageBreak/>
-        <w:t>The writing of the thesis will begin shortly after we have some basic research and base implementation done. The thesis will be worked on every week until completion. When the implementation has enough features, data</w:t>
-      </w:r>
-      <w:r>
-        <w:rPr>
-          <w:rFonts w:asciiTheme="majorHAnsi" w:hAnsiTheme="majorHAnsi"/>
-          <w:sz w:val="24"/>
-          <w:szCs w:val="24"/>
-          <w:lang w:val="en-US"/>
-        </w:rPr>
-        <w:t xml:space="preserve"> gathering</w:t>
-      </w:r>
-      <w:r>
-        <w:rPr>
-          <w:rFonts w:asciiTheme="majorHAnsi" w:hAnsiTheme="majorHAnsi"/>
-          <w:sz w:val="24"/>
-          <w:szCs w:val="24"/>
-          <w:lang w:val="en-US"/>
-        </w:rPr>
-        <w:t xml:space="preserve"> and analysis</w:t>
-      </w:r>
-      <w:r>
-        <w:rPr>
-          <w:rFonts w:asciiTheme="majorHAnsi" w:hAnsiTheme="majorHAnsi"/>
-          <w:sz w:val="24"/>
-          <w:szCs w:val="24"/>
-          <w:lang w:val="en-US"/>
-        </w:rPr>
-        <w:t xml:space="preserve"> of this data</w:t>
-      </w:r>
-      <w:r>
-        <w:rPr>
-          <w:rFonts w:asciiTheme="majorHAnsi" w:hAnsiTheme="majorHAnsi"/>
-          <w:sz w:val="24"/>
-          <w:szCs w:val="24"/>
-          <w:lang w:val="en-US"/>
-        </w:rPr>
-        <w:t xml:space="preserve"> will begin. This data is crucial </w:t>
-      </w:r>
-      <w:r>
-        <w:rPr>
-          <w:rFonts w:asciiTheme="majorHAnsi" w:hAnsiTheme="majorHAnsi"/>
-          <w:sz w:val="24"/>
-          <w:szCs w:val="24"/>
-          <w:lang w:val="en-US"/>
-        </w:rPr>
-        <w:t>to</w:t>
-      </w:r>
-      <w:r>
-        <w:rPr>
-          <w:rFonts w:asciiTheme="majorHAnsi" w:hAnsiTheme="majorHAnsi"/>
-          <w:sz w:val="24"/>
-          <w:szCs w:val="24"/>
-          <w:lang w:val="en-US"/>
-        </w:rPr>
-        <w:t xml:space="preserve"> answer the research question</w:t>
-      </w:r>
-      <w:r>
-        <w:rPr>
-          <w:rFonts w:asciiTheme="majorHAnsi" w:hAnsiTheme="majorHAnsi"/>
-          <w:sz w:val="24"/>
-          <w:szCs w:val="24"/>
-          <w:lang w:val="en-US"/>
-        </w:rPr>
-        <w:t xml:space="preserve"> and </w:t>
-      </w:r>
-      <w:r>
-        <w:rPr>
-          <w:rFonts w:asciiTheme="majorHAnsi" w:hAnsiTheme="majorHAnsi"/>
-          <w:sz w:val="24"/>
-          <w:szCs w:val="24"/>
-          <w:lang w:val="en-US"/>
-        </w:rPr>
-        <w:t>conclude</w:t>
-      </w:r>
-      <w:r>
-        <w:rPr>
-          <w:rFonts w:asciiTheme="majorHAnsi" w:hAnsiTheme="majorHAnsi"/>
-          <w:sz w:val="24"/>
-          <w:szCs w:val="24"/>
-          <w:lang w:val="en-US"/>
-        </w:rPr>
-        <w:t xml:space="preserve"> the thesis</w:t>
-      </w:r>
-      <w:r>
-        <w:rPr>
-          <w:rFonts w:asciiTheme="majorHAnsi" w:hAnsiTheme="majorHAnsi"/>
-          <w:sz w:val="24"/>
-          <w:szCs w:val="24"/>
-          <w:lang w:val="en-US"/>
-        </w:rPr>
-        <w:t>.</w:t>
-      </w:r>
-      <w:r>
-        <w:rPr>
-          <w:rFonts w:asciiTheme="majorHAnsi" w:hAnsiTheme="majorHAnsi"/>
-          <w:sz w:val="24"/>
-          <w:szCs w:val="24"/>
-          <w:lang w:val="en-US"/>
-        </w:rPr>
-        <w:t xml:space="preserve"> </w:t>
+        <w:t xml:space="preserve">Writing thesis </w:t>
+      </w:r>
+      <w:r>
+        <w:rPr>
+          <w:rFonts w:asciiTheme="majorHAnsi" w:hAnsiTheme="majorHAnsi"/>
+          <w:sz w:val="24"/>
+          <w:szCs w:val="24"/>
+          <w:lang w:val="en-US"/>
+        </w:rPr>
+        <w:tab/>
+      </w:r>
+      <w:r>
+        <w:rPr>
+          <w:rFonts w:asciiTheme="majorHAnsi" w:hAnsiTheme="majorHAnsi"/>
+          <w:sz w:val="24"/>
+          <w:szCs w:val="24"/>
+          <w:lang w:val="en-US"/>
+        </w:rPr>
+        <w:tab/>
+        <w:t>2017-04-17 – 2017-06-11</w:t>
+      </w:r>
+    </w:p>
+    <w:p>
+      <w:pPr>
+        <w:pStyle w:val="Liststycke"/>
+        <w:numPr>
+          <w:ilvl w:val="0"/>
+          <w:numId w:val="5"/>
+        </w:numPr>
+        <w:rPr>
+          <w:rFonts w:asciiTheme="majorHAnsi" w:hAnsiTheme="majorHAnsi"/>
+          <w:sz w:val="24"/>
+          <w:szCs w:val="24"/>
+          <w:lang w:val="en-US"/>
+        </w:rPr>
+      </w:pPr>
+      <w:r>
+        <w:rPr>
+          <w:rFonts w:asciiTheme="majorHAnsi" w:hAnsiTheme="majorHAnsi"/>
+          <w:sz w:val="24"/>
+          <w:szCs w:val="24"/>
+          <w:lang w:val="en-US"/>
+        </w:rPr>
+        <w:t xml:space="preserve">Implementation </w:t>
+      </w:r>
+      <w:r>
+        <w:rPr>
+          <w:rFonts w:asciiTheme="majorHAnsi" w:hAnsiTheme="majorHAnsi"/>
+          <w:sz w:val="24"/>
+          <w:szCs w:val="24"/>
+          <w:lang w:val="en-US"/>
+        </w:rPr>
+        <w:tab/>
+      </w:r>
+      <w:r>
+        <w:rPr>
+          <w:rFonts w:asciiTheme="majorHAnsi" w:hAnsiTheme="majorHAnsi"/>
+          <w:sz w:val="24"/>
+          <w:szCs w:val="24"/>
+          <w:lang w:val="en-US"/>
+        </w:rPr>
+        <w:tab/>
+        <w:t>2017-03-27 – 2017-06-01</w:t>
+      </w:r>
+    </w:p>
+    <w:p>
+      <w:pPr>
+        <w:pStyle w:val="Liststycke"/>
+        <w:numPr>
+          <w:ilvl w:val="0"/>
+          <w:numId w:val="5"/>
+        </w:numPr>
+        <w:rPr>
+          <w:rFonts w:asciiTheme="majorHAnsi" w:hAnsiTheme="majorHAnsi"/>
+          <w:sz w:val="24"/>
+          <w:szCs w:val="24"/>
+          <w:lang w:val="en-US"/>
+        </w:rPr>
+      </w:pPr>
+      <w:r>
+        <w:rPr>
+          <w:rFonts w:asciiTheme="majorHAnsi" w:hAnsiTheme="majorHAnsi"/>
+          <w:sz w:val="24"/>
+          <w:szCs w:val="24"/>
+          <w:lang w:val="en-US"/>
+        </w:rPr>
+        <w:t xml:space="preserve">Testing </w:t>
+      </w:r>
+      <w:r>
+        <w:rPr>
+          <w:rFonts w:asciiTheme="majorHAnsi" w:hAnsiTheme="majorHAnsi"/>
+          <w:sz w:val="24"/>
+          <w:szCs w:val="24"/>
+          <w:lang w:val="en-US"/>
+        </w:rPr>
+        <w:tab/>
+      </w:r>
+      <w:r>
+        <w:rPr>
+          <w:rFonts w:asciiTheme="majorHAnsi" w:hAnsiTheme="majorHAnsi"/>
+          <w:sz w:val="24"/>
+          <w:szCs w:val="24"/>
+          <w:lang w:val="en-US"/>
+        </w:rPr>
+        <w:tab/>
+        <w:t>2017-04-10 – 2017-06-01</w:t>
+      </w:r>
+    </w:p>
+    <w:p>
+      <w:pPr>
+        <w:pStyle w:val="Liststycke"/>
+        <w:numPr>
+          <w:ilvl w:val="0"/>
+          <w:numId w:val="5"/>
+        </w:numPr>
+        <w:rPr>
+          <w:rFonts w:asciiTheme="majorHAnsi" w:hAnsiTheme="majorHAnsi"/>
+          <w:sz w:val="24"/>
+          <w:szCs w:val="24"/>
+          <w:lang w:val="en-US"/>
+        </w:rPr>
+      </w:pPr>
+      <w:r>
+        <w:rPr>
+          <w:rFonts w:asciiTheme="majorHAnsi" w:hAnsiTheme="majorHAnsi"/>
+          <w:sz w:val="24"/>
+          <w:szCs w:val="24"/>
+          <w:lang w:val="en-US"/>
+        </w:rPr>
+        <w:t xml:space="preserve">Analyzing data </w:t>
+      </w:r>
+      <w:r>
+        <w:rPr>
+          <w:rFonts w:asciiTheme="majorHAnsi" w:hAnsiTheme="majorHAnsi"/>
+          <w:sz w:val="24"/>
+          <w:szCs w:val="24"/>
+          <w:lang w:val="en-US"/>
+        </w:rPr>
+        <w:tab/>
+      </w:r>
+      <w:r>
+        <w:rPr>
+          <w:rFonts w:asciiTheme="majorHAnsi" w:hAnsiTheme="majorHAnsi"/>
+          <w:sz w:val="24"/>
+          <w:szCs w:val="24"/>
+          <w:lang w:val="en-US"/>
+        </w:rPr>
+        <w:tab/>
+        <w:t xml:space="preserve">2017-05-22 </w:t>
+      </w:r>
+      <w:r>
+        <w:rPr>
+          <w:rFonts w:asciiTheme="majorHAnsi" w:hAnsiTheme="majorHAnsi"/>
+          <w:sz w:val="24"/>
+          <w:szCs w:val="24"/>
+          <w:lang w:val="en-US"/>
+        </w:rPr>
+        <w:t xml:space="preserve">– </w:t>
+      </w:r>
+      <w:r>
+        <w:rPr>
+          <w:rFonts w:asciiTheme="majorHAnsi" w:hAnsiTheme="majorHAnsi"/>
+          <w:sz w:val="24"/>
+          <w:szCs w:val="24"/>
+          <w:lang w:val="en-US"/>
+        </w:rPr>
+        <w:t>2017-06-</w:t>
+      </w:r>
+      <w:r>
+        <w:rPr>
+          <w:rFonts w:asciiTheme="majorHAnsi" w:hAnsiTheme="majorHAnsi"/>
+          <w:sz w:val="24"/>
+          <w:szCs w:val="24"/>
+          <w:lang w:val="en-US"/>
+        </w:rPr>
+        <w:t>01</w:t>
+      </w:r>
+    </w:p>
+    <w:p>
+      <w:pPr>
+        <w:pStyle w:val="Liststycke"/>
+        <w:numPr>
+          <w:ilvl w:val="0"/>
+          <w:numId w:val="5"/>
+        </w:numPr>
+        <w:rPr>
+          <w:rFonts w:asciiTheme="majorHAnsi" w:hAnsiTheme="majorHAnsi"/>
+          <w:sz w:val="24"/>
+          <w:szCs w:val="24"/>
+          <w:lang w:val="en-US"/>
+        </w:rPr>
+      </w:pPr>
+      <w:r>
+        <w:rPr>
+          <w:rFonts w:asciiTheme="majorHAnsi" w:hAnsiTheme="majorHAnsi"/>
+          <w:sz w:val="24"/>
+          <w:szCs w:val="24"/>
+          <w:lang w:val="en-US"/>
+        </w:rPr>
+        <w:t xml:space="preserve">Thesis opposition and defense </w:t>
+      </w:r>
+      <w:r>
+        <w:rPr>
+          <w:rFonts w:asciiTheme="majorHAnsi" w:hAnsiTheme="majorHAnsi"/>
+          <w:sz w:val="24"/>
+          <w:szCs w:val="24"/>
+          <w:lang w:val="en-US"/>
+        </w:rPr>
+        <w:tab/>
+        <w:t>2017-05-22 – 2017-05-28</w:t>
       </w:r>
     </w:p>
     <w:p>
@@ -3337,9 +4123,15 @@
         <w:p>
           <w:pPr>
             <w:pStyle w:val="Rubrik1"/>
+            <w:rPr>
+              <w:lang w:val="en-US"/>
+            </w:rPr>
           </w:pPr>
           <w:r>
-            <w:t>Referenser</w:t>
+            <w:rPr>
+              <w:lang w:val="en-US"/>
+            </w:rPr>
+            <w:t>References</w:t>
           </w:r>
         </w:p>
         <w:sdt>
@@ -3398,6 +4190,9 @@
                 <w:fldChar w:fldCharType="begin"/>
               </w:r>
               <w:r>
+                <w:rPr>
+                  <w:lang w:val="en-US"/>
+                </w:rPr>
                 <w:instrText>BIBLIOGRAPHY</w:instrText>
               </w:r>
               <w:r>
@@ -3587,20 +4382,9 @@
               <w:r>
                 <w:rPr>
                   <w:noProof/>
-                </w:rPr>
-                <w:t>[6]</w:t>
-              </w:r>
-              <w:r>
-                <w:rPr>
-                  <w:noProof/>
-                </w:rPr>
-                <w:t xml:space="preserve"> </w:t>
-              </w:r>
-              <w:r>
-                <w:rPr>
-                  <w:noProof/>
-                </w:rPr>
-                <w:t xml:space="preserve">Carlos A. Vanegas, I. G.-D. (2012). </w:t>
+                  <w:lang w:val="en-US"/>
+                </w:rPr>
+                <w:t xml:space="preserve">[6] Carlos A. Vanegas, I. G.-D. (2012). </w:t>
               </w:r>
               <w:r>
                 <w:rPr>
@@ -3860,6 +4644,108 @@
                 </w:rPr>
                 <w:t xml:space="preserve"> Australia: Graphite.</w:t>
               </w:r>
+            </w:p>
+            <w:p>
+              <w:pPr>
+                <w:rPr>
+                  <w:lang w:val="en-US"/>
+                </w:rPr>
+              </w:pPr>
+              <w:r>
+                <w:rPr>
+                  <w:lang w:val="en-US"/>
+                </w:rPr>
+                <w:t>[12] Perlin Noise, Ken Perlin (1983)</w:t>
+              </w:r>
+            </w:p>
+            <w:p>
+              <w:pPr>
+                <w:rPr>
+                  <w:lang w:val="en-US"/>
+                </w:rPr>
+              </w:pPr>
+              <w:r>
+                <w:rPr>
+                  <w:lang w:val="en-US"/>
+                </w:rPr>
+                <w:t xml:space="preserve">[13] </w:t>
+              </w:r>
+              <w:r>
+                <w:rPr>
+                  <w:lang w:val="en-US"/>
+                </w:rPr>
+                <w:t>Procedural Content Generation for Games: A Survey, MARK HENDRIKX, SEBASTIAAN MEIJER, JOERI VAN DER VELDEN, and ALEXANDRU IOSUP Delft University of Technology, the Netherlands</w:t>
+              </w:r>
+            </w:p>
+            <w:p>
+              <w:r>
+                <w:t xml:space="preserve">[14] </w:t>
+              </w:r>
+              <w:proofErr w:type="spellStart"/>
+              <w:r>
+                <w:t>Interactive</w:t>
+              </w:r>
+              <w:proofErr w:type="spellEnd"/>
+              <w:r>
+                <w:t xml:space="preserve"> </w:t>
+              </w:r>
+              <w:proofErr w:type="spellStart"/>
+              <w:r>
+                <w:t>Geometric</w:t>
+              </w:r>
+              <w:proofErr w:type="spellEnd"/>
+              <w:r>
+                <w:t xml:space="preserve"> Simulation </w:t>
+              </w:r>
+              <w:proofErr w:type="spellStart"/>
+              <w:r>
+                <w:t>of</w:t>
+              </w:r>
+              <w:proofErr w:type="spellEnd"/>
+              <w:r>
+                <w:t xml:space="preserve"> 4D </w:t>
+              </w:r>
+              <w:proofErr w:type="spellStart"/>
+              <w:r>
+                <w:t>Cities</w:t>
+              </w:r>
+              <w:proofErr w:type="spellEnd"/>
+              <w:r>
+                <w:t xml:space="preserve">, Basil </w:t>
+              </w:r>
+              <w:proofErr w:type="spellStart"/>
+              <w:proofErr w:type="gramStart"/>
+              <w:r>
+                <w:t>Weber,Pascal</w:t>
+              </w:r>
+              <w:proofErr w:type="spellEnd"/>
+              <w:proofErr w:type="gramEnd"/>
+              <w:r>
+                <w:t xml:space="preserve"> </w:t>
+              </w:r>
+              <w:proofErr w:type="spellStart"/>
+              <w:r>
+                <w:t>Müller,Peter</w:t>
+              </w:r>
+              <w:proofErr w:type="spellEnd"/>
+              <w:r>
+                <w:t xml:space="preserve"> </w:t>
+              </w:r>
+              <w:proofErr w:type="spellStart"/>
+              <w:r>
+                <w:t>Wonka</w:t>
+              </w:r>
+              <w:proofErr w:type="spellEnd"/>
+              <w:r>
+                <w:t>, Markus Gross, computer Graphics forum</w:t>
+              </w:r>
+            </w:p>
+            <w:p>
+              <w:pPr>
+                <w:rPr>
+                  <w:lang w:val="en-US"/>
+                </w:rPr>
+              </w:pPr>
             </w:p>
             <w:p>
               <w:r>
@@ -3895,8 +4781,121 @@
 </file>
 
 <file path=word/numbering.xml><?xml version="1.0" encoding="utf-8"?>
-<w:numbering xmlns:wpc="http://schemas.microsoft.com/office/word/2010/wordprocessingCanvas" xmlns:cx="http://schemas.microsoft.com/office/drawing/2014/chartex" xmlns:cx1="http://schemas.microsoft.com/office/drawing/2015/9/8/chartex" xmlns:cx2="http://schemas.microsoft.com/office/drawing/2015/10/21/chartex" xmlns:cx3="http://schemas.microsoft.com/office/drawing/2016/5/9/chartex" xmlns:cx4="http://schemas.microsoft.com/office/drawing/2016/5/10/chartex" xmlns:cx5="http://schemas.microsoft.com/office/drawing/2016/5/11/chartex" xmlns:cx6="http://schemas.microsoft.com/office/drawing/2016/5/12/chartex" xmlns:cx7="http://schemas.microsoft.com/office/drawing/2016/5/13/chartex" xmlns:cx8="http://schemas.microsoft.com/office/drawing/2016/5/14/chartex" xmlns:mc="http://schemas.openxmlformats.org/markup-compatibility/2006" xmlns:o="urn:schemas-microsoft-com:office:office" xmlns:r="http://schemas.openxmlformats.org/officeDocument/2006/relationships" xmlns:m="http://schemas.openxmlformats.org/officeDocument/2006/math" xmlns:v="urn:schemas-microsoft-com:vml" xmlns:wp14="http://schemas.microsoft.com/office/word/2010/wordprocessingDrawing" xmlns:wp="http://schemas.openxmlformats.org/drawingml/2006/wordprocessingDrawing" xmlns:w10="urn:schemas-microsoft-com:office:word" xmlns:w="http://schemas.openxmlformats.org/wordprocessingml/2006/main" xmlns:w14="http://schemas.microsoft.com/office/word/2010/wordml" xmlns:w15="http://schemas.microsoft.com/office/word/2012/wordml" xmlns:w16se="http://schemas.microsoft.com/office/word/2015/wordml/symex" xmlns:wpg="http://schemas.microsoft.com/office/word/2010/wordprocessingGroup" xmlns:wpi="http://schemas.microsoft.com/office/word/2010/wordprocessingInk" xmlns:wne="http://schemas.microsoft.com/office/word/2006/wordml" xmlns:wps="http://schemas.microsoft.com/office/word/2010/wordprocessingShape" mc:Ignorable="w14 w15 w16se wp14">
+<w:numbering xmlns:wpc="http://schemas.microsoft.com/office/word/2010/wordprocessingCanvas" xmlns:cx="http://schemas.microsoft.com/office/drawing/2014/chartex" xmlns:cx1="http://schemas.microsoft.com/office/drawing/2015/9/8/chartex" xmlns:cx2="http://schemas.microsoft.com/office/drawing/2015/10/21/chartex" xmlns:cx3="http://schemas.microsoft.com/office/drawing/2016/5/9/chartex" xmlns:cx4="http://schemas.microsoft.com/office/drawing/2016/5/10/chartex" xmlns:cx5="http://schemas.microsoft.com/office/drawing/2016/5/11/chartex" xmlns:mc="http://schemas.openxmlformats.org/markup-compatibility/2006" xmlns:o="urn:schemas-microsoft-com:office:office" xmlns:r="http://schemas.openxmlformats.org/officeDocument/2006/relationships" xmlns:m="http://schemas.openxmlformats.org/officeDocument/2006/math" xmlns:v="urn:schemas-microsoft-com:vml" xmlns:wp14="http://schemas.microsoft.com/office/word/2010/wordprocessingDrawing" xmlns:wp="http://schemas.openxmlformats.org/drawingml/2006/wordprocessingDrawing" xmlns:w10="urn:schemas-microsoft-com:office:word" xmlns:w="http://schemas.openxmlformats.org/wordprocessingml/2006/main" xmlns:w14="http://schemas.microsoft.com/office/word/2010/wordml" xmlns:w15="http://schemas.microsoft.com/office/word/2012/wordml" xmlns:w16se="http://schemas.microsoft.com/office/word/2015/wordml/symex" xmlns:wpg="http://schemas.microsoft.com/office/word/2010/wordprocessingGroup" xmlns:wpi="http://schemas.microsoft.com/office/word/2010/wordprocessingInk" xmlns:wne="http://schemas.microsoft.com/office/word/2006/wordml" xmlns:wps="http://schemas.microsoft.com/office/word/2010/wordprocessingShape" mc:Ignorable="w14 w15 w16se wp14">
   <w:abstractNum w:abstractNumId="0" w15:restartNumberingAfterBreak="0">
+    <w:nsid w:val="38D57270"/>
+    <w:multiLevelType w:val="hybridMultilevel"/>
+    <w:tmpl w:val="1B62C316"/>
+    <w:lvl w:ilvl="0" w:tplc="041D0001">
+      <w:start w:val="1"/>
+      <w:numFmt w:val="bullet"/>
+      <w:lvlText w:val=""/>
+      <w:lvlJc w:val="left"/>
+      <w:pPr>
+        <w:ind w:left="720" w:hanging="360"/>
+      </w:pPr>
+      <w:rPr>
+        <w:rFonts w:ascii="Symbol" w:hAnsi="Symbol" w:hint="default"/>
+      </w:rPr>
+    </w:lvl>
+    <w:lvl w:ilvl="1" w:tplc="041D0003" w:tentative="1">
+      <w:start w:val="1"/>
+      <w:numFmt w:val="bullet"/>
+      <w:lvlText w:val="o"/>
+      <w:lvlJc w:val="left"/>
+      <w:pPr>
+        <w:ind w:left="1440" w:hanging="360"/>
+      </w:pPr>
+      <w:rPr>
+        <w:rFonts w:ascii="Courier New" w:hAnsi="Courier New" w:cs="Courier New" w:hint="default"/>
+      </w:rPr>
+    </w:lvl>
+    <w:lvl w:ilvl="2" w:tplc="041D0005" w:tentative="1">
+      <w:start w:val="1"/>
+      <w:numFmt w:val="bullet"/>
+      <w:lvlText w:val=""/>
+      <w:lvlJc w:val="left"/>
+      <w:pPr>
+        <w:ind w:left="2160" w:hanging="360"/>
+      </w:pPr>
+      <w:rPr>
+        <w:rFonts w:ascii="Wingdings" w:hAnsi="Wingdings" w:hint="default"/>
+      </w:rPr>
+    </w:lvl>
+    <w:lvl w:ilvl="3" w:tplc="041D0001" w:tentative="1">
+      <w:start w:val="1"/>
+      <w:numFmt w:val="bullet"/>
+      <w:lvlText w:val=""/>
+      <w:lvlJc w:val="left"/>
+      <w:pPr>
+        <w:ind w:left="2880" w:hanging="360"/>
+      </w:pPr>
+      <w:rPr>
+        <w:rFonts w:ascii="Symbol" w:hAnsi="Symbol" w:hint="default"/>
+      </w:rPr>
+    </w:lvl>
+    <w:lvl w:ilvl="4" w:tplc="041D0003" w:tentative="1">
+      <w:start w:val="1"/>
+      <w:numFmt w:val="bullet"/>
+      <w:lvlText w:val="o"/>
+      <w:lvlJc w:val="left"/>
+      <w:pPr>
+        <w:ind w:left="3600" w:hanging="360"/>
+      </w:pPr>
+      <w:rPr>
+        <w:rFonts w:ascii="Courier New" w:hAnsi="Courier New" w:cs="Courier New" w:hint="default"/>
+      </w:rPr>
+    </w:lvl>
+    <w:lvl w:ilvl="5" w:tplc="041D0005" w:tentative="1">
+      <w:start w:val="1"/>
+      <w:numFmt w:val="bullet"/>
+      <w:lvlText w:val=""/>
+      <w:lvlJc w:val="left"/>
+      <w:pPr>
+        <w:ind w:left="4320" w:hanging="360"/>
+      </w:pPr>
+      <w:rPr>
+        <w:rFonts w:ascii="Wingdings" w:hAnsi="Wingdings" w:hint="default"/>
+      </w:rPr>
+    </w:lvl>
+    <w:lvl w:ilvl="6" w:tplc="041D0001" w:tentative="1">
+      <w:start w:val="1"/>
+      <w:numFmt w:val="bullet"/>
+      <w:lvlText w:val=""/>
+      <w:lvlJc w:val="left"/>
+      <w:pPr>
+        <w:ind w:left="5040" w:hanging="360"/>
+      </w:pPr>
+      <w:rPr>
+        <w:rFonts w:ascii="Symbol" w:hAnsi="Symbol" w:hint="default"/>
+      </w:rPr>
+    </w:lvl>
+    <w:lvl w:ilvl="7" w:tplc="041D0003" w:tentative="1">
+      <w:start w:val="1"/>
+      <w:numFmt w:val="bullet"/>
+      <w:lvlText w:val="o"/>
+      <w:lvlJc w:val="left"/>
+      <w:pPr>
+        <w:ind w:left="5760" w:hanging="360"/>
+      </w:pPr>
+      <w:rPr>
+        <w:rFonts w:ascii="Courier New" w:hAnsi="Courier New" w:cs="Courier New" w:hint="default"/>
+      </w:rPr>
+    </w:lvl>
+    <w:lvl w:ilvl="8" w:tplc="041D0005" w:tentative="1">
+      <w:start w:val="1"/>
+      <w:numFmt w:val="bullet"/>
+      <w:lvlText w:val=""/>
+      <w:lvlJc w:val="left"/>
+      <w:pPr>
+        <w:ind w:left="6480" w:hanging="360"/>
+      </w:pPr>
+      <w:rPr>
+        <w:rFonts w:ascii="Wingdings" w:hAnsi="Wingdings" w:hint="default"/>
+      </w:rPr>
+    </w:lvl>
+  </w:abstractNum>
+  <w:abstractNum w:abstractNumId="1" w15:restartNumberingAfterBreak="0">
     <w:nsid w:val="3C0C682B"/>
     <w:multiLevelType w:val="hybridMultilevel"/>
     <w:tmpl w:val="172AF72C"/>
@@ -4009,7 +5008,7 @@
       </w:rPr>
     </w:lvl>
   </w:abstractNum>
-  <w:abstractNum w:abstractNumId="1" w15:restartNumberingAfterBreak="0">
+  <w:abstractNum w:abstractNumId="2" w15:restartNumberingAfterBreak="0">
     <w:nsid w:val="3F724593"/>
     <w:multiLevelType w:val="hybridMultilevel"/>
     <w:tmpl w:val="91F01022"/>
@@ -4095,10 +5094,10 @@
       </w:pPr>
     </w:lvl>
   </w:abstractNum>
-  <w:abstractNum w:abstractNumId="2" w15:restartNumberingAfterBreak="0">
+  <w:abstractNum w:abstractNumId="3" w15:restartNumberingAfterBreak="0">
     <w:nsid w:val="43223362"/>
     <w:multiLevelType w:val="hybridMultilevel"/>
-    <w:tmpl w:val="26062F6C"/>
+    <w:tmpl w:val="EF3C63B0"/>
     <w:lvl w:ilvl="0" w:tplc="041D0001">
       <w:start w:val="1"/>
       <w:numFmt w:val="bullet"/>
@@ -4208,7 +5207,7 @@
       </w:rPr>
     </w:lvl>
   </w:abstractNum>
-  <w:abstractNum w:abstractNumId="3" w15:restartNumberingAfterBreak="0">
+  <w:abstractNum w:abstractNumId="4" w15:restartNumberingAfterBreak="0">
     <w:nsid w:val="65123E41"/>
     <w:multiLevelType w:val="hybridMultilevel"/>
     <w:tmpl w:val="0FC44A68"/>
@@ -4321,17 +5320,368 @@
       </w:rPr>
     </w:lvl>
   </w:abstractNum>
+  <w:abstractNum w:abstractNumId="5" w15:restartNumberingAfterBreak="0">
+    <w:nsid w:val="6FE733F6"/>
+    <w:multiLevelType w:val="hybridMultilevel"/>
+    <w:tmpl w:val="6296B464"/>
+    <w:lvl w:ilvl="0" w:tplc="041D0001">
+      <w:start w:val="1"/>
+      <w:numFmt w:val="bullet"/>
+      <w:lvlText w:val=""/>
+      <w:lvlJc w:val="left"/>
+      <w:pPr>
+        <w:ind w:left="720" w:hanging="360"/>
+      </w:pPr>
+      <w:rPr>
+        <w:rFonts w:ascii="Symbol" w:hAnsi="Symbol" w:hint="default"/>
+      </w:rPr>
+    </w:lvl>
+    <w:lvl w:ilvl="1" w:tplc="041D0003" w:tentative="1">
+      <w:start w:val="1"/>
+      <w:numFmt w:val="bullet"/>
+      <w:lvlText w:val="o"/>
+      <w:lvlJc w:val="left"/>
+      <w:pPr>
+        <w:ind w:left="1440" w:hanging="360"/>
+      </w:pPr>
+      <w:rPr>
+        <w:rFonts w:ascii="Courier New" w:hAnsi="Courier New" w:cs="Courier New" w:hint="default"/>
+      </w:rPr>
+    </w:lvl>
+    <w:lvl w:ilvl="2" w:tplc="041D0005" w:tentative="1">
+      <w:start w:val="1"/>
+      <w:numFmt w:val="bullet"/>
+      <w:lvlText w:val=""/>
+      <w:lvlJc w:val="left"/>
+      <w:pPr>
+        <w:ind w:left="2160" w:hanging="360"/>
+      </w:pPr>
+      <w:rPr>
+        <w:rFonts w:ascii="Wingdings" w:hAnsi="Wingdings" w:hint="default"/>
+      </w:rPr>
+    </w:lvl>
+    <w:lvl w:ilvl="3" w:tplc="041D0001" w:tentative="1">
+      <w:start w:val="1"/>
+      <w:numFmt w:val="bullet"/>
+      <w:lvlText w:val=""/>
+      <w:lvlJc w:val="left"/>
+      <w:pPr>
+        <w:ind w:left="2880" w:hanging="360"/>
+      </w:pPr>
+      <w:rPr>
+        <w:rFonts w:ascii="Symbol" w:hAnsi="Symbol" w:hint="default"/>
+      </w:rPr>
+    </w:lvl>
+    <w:lvl w:ilvl="4" w:tplc="041D0003" w:tentative="1">
+      <w:start w:val="1"/>
+      <w:numFmt w:val="bullet"/>
+      <w:lvlText w:val="o"/>
+      <w:lvlJc w:val="left"/>
+      <w:pPr>
+        <w:ind w:left="3600" w:hanging="360"/>
+      </w:pPr>
+      <w:rPr>
+        <w:rFonts w:ascii="Courier New" w:hAnsi="Courier New" w:cs="Courier New" w:hint="default"/>
+      </w:rPr>
+    </w:lvl>
+    <w:lvl w:ilvl="5" w:tplc="041D0005" w:tentative="1">
+      <w:start w:val="1"/>
+      <w:numFmt w:val="bullet"/>
+      <w:lvlText w:val=""/>
+      <w:lvlJc w:val="left"/>
+      <w:pPr>
+        <w:ind w:left="4320" w:hanging="360"/>
+      </w:pPr>
+      <w:rPr>
+        <w:rFonts w:ascii="Wingdings" w:hAnsi="Wingdings" w:hint="default"/>
+      </w:rPr>
+    </w:lvl>
+    <w:lvl w:ilvl="6" w:tplc="041D0001" w:tentative="1">
+      <w:start w:val="1"/>
+      <w:numFmt w:val="bullet"/>
+      <w:lvlText w:val=""/>
+      <w:lvlJc w:val="left"/>
+      <w:pPr>
+        <w:ind w:left="5040" w:hanging="360"/>
+      </w:pPr>
+      <w:rPr>
+        <w:rFonts w:ascii="Symbol" w:hAnsi="Symbol" w:hint="default"/>
+      </w:rPr>
+    </w:lvl>
+    <w:lvl w:ilvl="7" w:tplc="041D0003" w:tentative="1">
+      <w:start w:val="1"/>
+      <w:numFmt w:val="bullet"/>
+      <w:lvlText w:val="o"/>
+      <w:lvlJc w:val="left"/>
+      <w:pPr>
+        <w:ind w:left="5760" w:hanging="360"/>
+      </w:pPr>
+      <w:rPr>
+        <w:rFonts w:ascii="Courier New" w:hAnsi="Courier New" w:cs="Courier New" w:hint="default"/>
+      </w:rPr>
+    </w:lvl>
+    <w:lvl w:ilvl="8" w:tplc="041D0005" w:tentative="1">
+      <w:start w:val="1"/>
+      <w:numFmt w:val="bullet"/>
+      <w:lvlText w:val=""/>
+      <w:lvlJc w:val="left"/>
+      <w:pPr>
+        <w:ind w:left="6480" w:hanging="360"/>
+      </w:pPr>
+      <w:rPr>
+        <w:rFonts w:ascii="Wingdings" w:hAnsi="Wingdings" w:hint="default"/>
+      </w:rPr>
+    </w:lvl>
+  </w:abstractNum>
+  <w:abstractNum w:abstractNumId="6" w15:restartNumberingAfterBreak="0">
+    <w:nsid w:val="7A48011D"/>
+    <w:multiLevelType w:val="multilevel"/>
+    <w:tmpl w:val="C5B413BE"/>
+    <w:lvl w:ilvl="0">
+      <w:start w:val="1"/>
+      <w:numFmt w:val="decimal"/>
+      <w:lvlText w:val="%1."/>
+      <w:lvlJc w:val="left"/>
+      <w:pPr>
+        <w:tabs>
+          <w:tab w:val="num" w:pos="720"/>
+        </w:tabs>
+        <w:ind w:left="720" w:hanging="360"/>
+      </w:pPr>
+    </w:lvl>
+    <w:lvl w:ilvl="1" w:tentative="1">
+      <w:start w:val="1"/>
+      <w:numFmt w:val="decimal"/>
+      <w:lvlText w:val="%2."/>
+      <w:lvlJc w:val="left"/>
+      <w:pPr>
+        <w:tabs>
+          <w:tab w:val="num" w:pos="1440"/>
+        </w:tabs>
+        <w:ind w:left="1440" w:hanging="360"/>
+      </w:pPr>
+    </w:lvl>
+    <w:lvl w:ilvl="2" w:tentative="1">
+      <w:start w:val="1"/>
+      <w:numFmt w:val="decimal"/>
+      <w:lvlText w:val="%3."/>
+      <w:lvlJc w:val="left"/>
+      <w:pPr>
+        <w:tabs>
+          <w:tab w:val="num" w:pos="2160"/>
+        </w:tabs>
+        <w:ind w:left="2160" w:hanging="360"/>
+      </w:pPr>
+    </w:lvl>
+    <w:lvl w:ilvl="3" w:tentative="1">
+      <w:start w:val="1"/>
+      <w:numFmt w:val="decimal"/>
+      <w:lvlText w:val="%4."/>
+      <w:lvlJc w:val="left"/>
+      <w:pPr>
+        <w:tabs>
+          <w:tab w:val="num" w:pos="2880"/>
+        </w:tabs>
+        <w:ind w:left="2880" w:hanging="360"/>
+      </w:pPr>
+    </w:lvl>
+    <w:lvl w:ilvl="4" w:tentative="1">
+      <w:start w:val="1"/>
+      <w:numFmt w:val="decimal"/>
+      <w:lvlText w:val="%5."/>
+      <w:lvlJc w:val="left"/>
+      <w:pPr>
+        <w:tabs>
+          <w:tab w:val="num" w:pos="3600"/>
+        </w:tabs>
+        <w:ind w:left="3600" w:hanging="360"/>
+      </w:pPr>
+    </w:lvl>
+    <w:lvl w:ilvl="5" w:tentative="1">
+      <w:start w:val="1"/>
+      <w:numFmt w:val="decimal"/>
+      <w:lvlText w:val="%6."/>
+      <w:lvlJc w:val="left"/>
+      <w:pPr>
+        <w:tabs>
+          <w:tab w:val="num" w:pos="4320"/>
+        </w:tabs>
+        <w:ind w:left="4320" w:hanging="360"/>
+      </w:pPr>
+    </w:lvl>
+    <w:lvl w:ilvl="6" w:tentative="1">
+      <w:start w:val="1"/>
+      <w:numFmt w:val="decimal"/>
+      <w:lvlText w:val="%7."/>
+      <w:lvlJc w:val="left"/>
+      <w:pPr>
+        <w:tabs>
+          <w:tab w:val="num" w:pos="5040"/>
+        </w:tabs>
+        <w:ind w:left="5040" w:hanging="360"/>
+      </w:pPr>
+    </w:lvl>
+    <w:lvl w:ilvl="7" w:tentative="1">
+      <w:start w:val="1"/>
+      <w:numFmt w:val="decimal"/>
+      <w:lvlText w:val="%8."/>
+      <w:lvlJc w:val="left"/>
+      <w:pPr>
+        <w:tabs>
+          <w:tab w:val="num" w:pos="5760"/>
+        </w:tabs>
+        <w:ind w:left="5760" w:hanging="360"/>
+      </w:pPr>
+    </w:lvl>
+    <w:lvl w:ilvl="8" w:tentative="1">
+      <w:start w:val="1"/>
+      <w:numFmt w:val="decimal"/>
+      <w:lvlText w:val="%9."/>
+      <w:lvlJc w:val="left"/>
+      <w:pPr>
+        <w:tabs>
+          <w:tab w:val="num" w:pos="6480"/>
+        </w:tabs>
+        <w:ind w:left="6480" w:hanging="360"/>
+      </w:pPr>
+    </w:lvl>
+  </w:abstractNum>
+  <w:abstractNum w:abstractNumId="7" w15:restartNumberingAfterBreak="0">
+    <w:nsid w:val="7A4905E7"/>
+    <w:multiLevelType w:val="hybridMultilevel"/>
+    <w:tmpl w:val="5CEA185C"/>
+    <w:lvl w:ilvl="0" w:tplc="041D0001">
+      <w:start w:val="1"/>
+      <w:numFmt w:val="bullet"/>
+      <w:lvlText w:val=""/>
+      <w:lvlJc w:val="left"/>
+      <w:pPr>
+        <w:ind w:left="720" w:hanging="360"/>
+      </w:pPr>
+      <w:rPr>
+        <w:rFonts w:ascii="Symbol" w:hAnsi="Symbol" w:hint="default"/>
+      </w:rPr>
+    </w:lvl>
+    <w:lvl w:ilvl="1" w:tplc="041D0003" w:tentative="1">
+      <w:start w:val="1"/>
+      <w:numFmt w:val="bullet"/>
+      <w:lvlText w:val="o"/>
+      <w:lvlJc w:val="left"/>
+      <w:pPr>
+        <w:ind w:left="1440" w:hanging="360"/>
+      </w:pPr>
+      <w:rPr>
+        <w:rFonts w:ascii="Courier New" w:hAnsi="Courier New" w:cs="Courier New" w:hint="default"/>
+      </w:rPr>
+    </w:lvl>
+    <w:lvl w:ilvl="2" w:tplc="041D0005" w:tentative="1">
+      <w:start w:val="1"/>
+      <w:numFmt w:val="bullet"/>
+      <w:lvlText w:val=""/>
+      <w:lvlJc w:val="left"/>
+      <w:pPr>
+        <w:ind w:left="2160" w:hanging="360"/>
+      </w:pPr>
+      <w:rPr>
+        <w:rFonts w:ascii="Wingdings" w:hAnsi="Wingdings" w:hint="default"/>
+      </w:rPr>
+    </w:lvl>
+    <w:lvl w:ilvl="3" w:tplc="041D0001" w:tentative="1">
+      <w:start w:val="1"/>
+      <w:numFmt w:val="bullet"/>
+      <w:lvlText w:val=""/>
+      <w:lvlJc w:val="left"/>
+      <w:pPr>
+        <w:ind w:left="2880" w:hanging="360"/>
+      </w:pPr>
+      <w:rPr>
+        <w:rFonts w:ascii="Symbol" w:hAnsi="Symbol" w:hint="default"/>
+      </w:rPr>
+    </w:lvl>
+    <w:lvl w:ilvl="4" w:tplc="041D0003" w:tentative="1">
+      <w:start w:val="1"/>
+      <w:numFmt w:val="bullet"/>
+      <w:lvlText w:val="o"/>
+      <w:lvlJc w:val="left"/>
+      <w:pPr>
+        <w:ind w:left="3600" w:hanging="360"/>
+      </w:pPr>
+      <w:rPr>
+        <w:rFonts w:ascii="Courier New" w:hAnsi="Courier New" w:cs="Courier New" w:hint="default"/>
+      </w:rPr>
+    </w:lvl>
+    <w:lvl w:ilvl="5" w:tplc="041D0005" w:tentative="1">
+      <w:start w:val="1"/>
+      <w:numFmt w:val="bullet"/>
+      <w:lvlText w:val=""/>
+      <w:lvlJc w:val="left"/>
+      <w:pPr>
+        <w:ind w:left="4320" w:hanging="360"/>
+      </w:pPr>
+      <w:rPr>
+        <w:rFonts w:ascii="Wingdings" w:hAnsi="Wingdings" w:hint="default"/>
+      </w:rPr>
+    </w:lvl>
+    <w:lvl w:ilvl="6" w:tplc="041D0001" w:tentative="1">
+      <w:start w:val="1"/>
+      <w:numFmt w:val="bullet"/>
+      <w:lvlText w:val=""/>
+      <w:lvlJc w:val="left"/>
+      <w:pPr>
+        <w:ind w:left="5040" w:hanging="360"/>
+      </w:pPr>
+      <w:rPr>
+        <w:rFonts w:ascii="Symbol" w:hAnsi="Symbol" w:hint="default"/>
+      </w:rPr>
+    </w:lvl>
+    <w:lvl w:ilvl="7" w:tplc="041D0003" w:tentative="1">
+      <w:start w:val="1"/>
+      <w:numFmt w:val="bullet"/>
+      <w:lvlText w:val="o"/>
+      <w:lvlJc w:val="left"/>
+      <w:pPr>
+        <w:ind w:left="5760" w:hanging="360"/>
+      </w:pPr>
+      <w:rPr>
+        <w:rFonts w:ascii="Courier New" w:hAnsi="Courier New" w:cs="Courier New" w:hint="default"/>
+      </w:rPr>
+    </w:lvl>
+    <w:lvl w:ilvl="8" w:tplc="041D0005" w:tentative="1">
+      <w:start w:val="1"/>
+      <w:numFmt w:val="bullet"/>
+      <w:lvlText w:val=""/>
+      <w:lvlJc w:val="left"/>
+      <w:pPr>
+        <w:ind w:left="6480" w:hanging="360"/>
+      </w:pPr>
+      <w:rPr>
+        <w:rFonts w:ascii="Wingdings" w:hAnsi="Wingdings" w:hint="default"/>
+      </w:rPr>
+    </w:lvl>
+  </w:abstractNum>
   <w:num w:numId="1">
+    <w:abstractNumId w:val="4"/>
+  </w:num>
+  <w:num w:numId="2">
     <w:abstractNumId w:val="3"/>
   </w:num>
-  <w:num w:numId="2">
+  <w:num w:numId="3">
     <w:abstractNumId w:val="2"/>
   </w:num>
-  <w:num w:numId="3">
+  <w:num w:numId="4">
     <w:abstractNumId w:val="1"/>
   </w:num>
-  <w:num w:numId="4">
+  <w:num w:numId="5">
+    <w:abstractNumId w:val="5"/>
+  </w:num>
+  <w:num w:numId="6">
     <w:abstractNumId w:val="0"/>
+  </w:num>
+  <w:num w:numId="7">
+    <w:abstractNumId w:val="7"/>
+  </w:num>
+  <w:num w:numId="8">
+    <w:abstractNumId w:val="6"/>
   </w:num>
 </w:numbering>
 </file>
@@ -4762,7 +6112,7 @@
     <w:uiPriority w:val="9"/>
     <w:unhideWhenUsed/>
     <w:qFormat/>
-    <w:rsid w:val="00F47897"/>
+    <w:rsid w:val="000B5A7C"/>
     <w:pPr>
       <w:keepNext/>
       <w:keepLines/>
@@ -4771,7 +6121,7 @@
     </w:pPr>
     <w:rPr>
       <w:rFonts w:asciiTheme="majorHAnsi" w:eastAsiaTheme="majorEastAsia" w:hAnsiTheme="majorHAnsi" w:cstheme="majorBidi"/>
-      <w:color w:val="2E74B5" w:themeColor="accent1" w:themeShade="BF"/>
+      <w:b/>
       <w:sz w:val="26"/>
       <w:szCs w:val="26"/>
     </w:rPr>
@@ -4862,10 +6212,10 @@
     <w:basedOn w:val="Standardstycketeckensnitt"/>
     <w:link w:val="Rubrik2"/>
     <w:uiPriority w:val="9"/>
-    <w:rsid w:val="00F47897"/>
+    <w:rsid w:val="000B5A7C"/>
     <w:rPr>
       <w:rFonts w:asciiTheme="majorHAnsi" w:eastAsiaTheme="majorEastAsia" w:hAnsiTheme="majorHAnsi" w:cstheme="majorBidi"/>
-      <w:color w:val="2E74B5" w:themeColor="accent1" w:themeShade="BF"/>
+      <w:b/>
       <w:sz w:val="26"/>
       <w:szCs w:val="26"/>
     </w:rPr>
@@ -5382,7 +6732,7 @@
 </file>
 
 <file path=customXml/itemProps1.xml><?xml version="1.0" encoding="utf-8"?>
-<ds:datastoreItem xmlns:ds="http://schemas.openxmlformats.org/officeDocument/2006/customXml" ds:itemID="{69D00AF0-C1A1-4876-8C65-9D0F612BD30D}">
+<ds:datastoreItem xmlns:ds="http://schemas.openxmlformats.org/officeDocument/2006/customXml" ds:itemID="{9E17D371-5F22-4792-9D29-68B560F19026}">
   <ds:schemaRefs>
     <ds:schemaRef ds:uri="http://schemas.openxmlformats.org/officeDocument/2006/bibliography"/>
   </ds:schemaRefs>

</xml_diff>

<commit_message>
Project plan, most of Parchant comments fixed
</commit_message>
<xml_diff>
--- a/Project Plan.docx
+++ b/Project Plan.docx
@@ -837,7 +837,17 @@
           <w:szCs w:val="40"/>
           <w:lang w:val="en-US"/>
         </w:rPr>
-        <w:t xml:space="preserve">1: </w:t>
+        <w:t>1</w:t>
+      </w:r>
+      <w:r>
+        <w:rPr>
+          <w:rFonts w:asciiTheme="majorHAnsi" w:hAnsiTheme="majorHAnsi"/>
+          <w:b/>
+          <w:sz w:val="40"/>
+          <w:szCs w:val="40"/>
+          <w:lang w:val="en-US"/>
+        </w:rPr>
+        <w:t xml:space="preserve"> </w:t>
       </w:r>
       <w:r>
         <w:rPr>
@@ -1429,6 +1439,20 @@
     </w:p>
     <w:p>
       <w:pPr>
+        <w:pStyle w:val="Rubrik2"/>
+        <w:rPr>
+          <w:lang w:val="en-US"/>
+        </w:rPr>
+      </w:pPr>
+      <w:r>
+        <w:rPr>
+          <w:lang w:val="en-US"/>
+        </w:rPr>
+        <w:t>1.1 Techniques and previous work</w:t>
+      </w:r>
+    </w:p>
+    <w:p>
+      <w:pPr>
         <w:rPr>
           <w:sz w:val="24"/>
           <w:szCs w:val="24"/>
@@ -1527,7 +1551,39 @@
           <w:szCs w:val="24"/>
           <w:lang w:val="en-US"/>
         </w:rPr>
-        <w:t>, fractals and many others</w:t>
+        <w:t>, fractal</w:t>
+      </w:r>
+      <w:r>
+        <w:rPr>
+          <w:sz w:val="24"/>
+          <w:szCs w:val="24"/>
+          <w:lang w:val="en-US"/>
+        </w:rPr>
+        <w:t>s</w:t>
+      </w:r>
+      <w:r>
+        <w:rPr>
+          <w:sz w:val="24"/>
+          <w:szCs w:val="24"/>
+          <w:lang w:val="en-US"/>
+        </w:rPr>
+        <w:t>, L-systems [9][10], Shape grammar</w:t>
+      </w:r>
+      <w:r>
+        <w:rPr>
+          <w:sz w:val="24"/>
+          <w:szCs w:val="24"/>
+          <w:lang w:val="en-US"/>
+        </w:rPr>
+        <w:t>[2</w:t>
+      </w:r>
+      <w:r>
+        <w:rPr>
+          <w:sz w:val="24"/>
+          <w:szCs w:val="24"/>
+          <w:lang w:val="en-US"/>
+        </w:rPr>
+        <w:t>0] and rule based subdivision[10] among others</w:t>
       </w:r>
       <w:r>
         <w:rPr>
@@ -1553,6 +1609,22 @@
         </w:rPr>
         <w:t xml:space="preserve">previous work on the </w:t>
       </w:r>
+      <w:r>
+        <w:rPr>
+          <w:sz w:val="24"/>
+          <w:szCs w:val="24"/>
+          <w:lang w:val="en-US"/>
+        </w:rPr>
+        <w:t>subject [</w:t>
+      </w:r>
+      <w:r>
+        <w:rPr>
+          <w:sz w:val="24"/>
+          <w:szCs w:val="24"/>
+          <w:lang w:val="en-US"/>
+        </w:rPr>
+        <w:t>6][7][8][</w:t>
+      </w:r>
       <w:proofErr w:type="gramStart"/>
       <w:r>
         <w:rPr>
@@ -1560,15 +1632,7 @@
           <w:szCs w:val="24"/>
           <w:lang w:val="en-US"/>
         </w:rPr>
-        <w:t>subject</w:t>
-      </w:r>
-      <w:r>
-        <w:rPr>
-          <w:sz w:val="24"/>
-          <w:szCs w:val="24"/>
-          <w:lang w:val="en-US"/>
-        </w:rPr>
-        <w:t>[</w:t>
+        <w:t>9][</w:t>
       </w:r>
       <w:proofErr w:type="gramEnd"/>
       <w:r>
@@ -1577,7 +1641,7 @@
           <w:szCs w:val="24"/>
           <w:lang w:val="en-US"/>
         </w:rPr>
-        <w:t>6][7][8][9][10][11]</w:t>
+        <w:t>10][11]</w:t>
       </w:r>
       <w:r>
         <w:rPr>
@@ -1618,6 +1682,188 @@
           <w:lang w:val="en-US"/>
         </w:rPr>
         <w:t xml:space="preserve"> works best for our purpose.</w:t>
+      </w:r>
+    </w:p>
+    <w:p>
+      <w:pPr>
+        <w:pStyle w:val="Rubrik2"/>
+        <w:rPr>
+          <w:lang w:val="en-US"/>
+        </w:rPr>
+      </w:pPr>
+      <w:r>
+        <w:rPr>
+          <w:lang w:val="en-US"/>
+        </w:rPr>
+        <w:t>1.2</w:t>
+      </w:r>
+      <w:r>
+        <w:rPr>
+          <w:lang w:val="en-US"/>
+        </w:rPr>
+        <w:t xml:space="preserve"> Hierarchical PCG</w:t>
+      </w:r>
+    </w:p>
+    <w:p>
+      <w:pPr>
+        <w:rPr>
+          <w:lang w:val="en-US"/>
+        </w:rPr>
+      </w:pPr>
+      <w:r>
+        <w:rPr>
+          <w:lang w:val="en-US"/>
+        </w:rPr>
+        <w:t xml:space="preserve">First we generate the districts with a PCG technique. </w:t>
+      </w:r>
+      <w:r>
+        <w:rPr>
+          <w:lang w:val="en-US"/>
+        </w:rPr>
+        <w:t>Later</w:t>
+      </w:r>
+      <w:r>
+        <w:rPr>
+          <w:lang w:val="en-US"/>
+        </w:rPr>
+        <w:t xml:space="preserve"> the roads and blocks are generated with a PCG technique, but taking the districts </w:t>
+      </w:r>
+      <w:r>
+        <w:rPr>
+          <w:lang w:val="en-US"/>
+        </w:rPr>
+        <w:t xml:space="preserve">and its parameters </w:t>
+      </w:r>
+      <w:r>
+        <w:rPr>
+          <w:lang w:val="en-US"/>
+        </w:rPr>
+        <w:t xml:space="preserve">into consideration. </w:t>
+      </w:r>
+      <w:r>
+        <w:rPr>
+          <w:lang w:val="en-US"/>
+        </w:rPr>
+        <w:t>Like</w:t>
+      </w:r>
+      <w:r>
+        <w:rPr>
+          <w:lang w:val="en-US"/>
+        </w:rPr>
+        <w:t xml:space="preserve"> this the houses are generated </w:t>
+      </w:r>
+      <w:r>
+        <w:rPr>
+          <w:lang w:val="en-US"/>
+        </w:rPr>
+        <w:t>and</w:t>
+      </w:r>
+      <w:r>
+        <w:rPr>
+          <w:lang w:val="en-US"/>
+        </w:rPr>
+        <w:t xml:space="preserve"> using information</w:t>
+      </w:r>
+      <w:r>
+        <w:rPr>
+          <w:lang w:val="en-US"/>
+        </w:rPr>
+        <w:t xml:space="preserve"> from the roads, blocks and districts for its generation. This is what we refer to as Hierarchical PCG. The individual PCG techniques does not matter, the latter stages are using data from the previous procedural content in some way.</w:t>
+      </w:r>
+    </w:p>
+    <w:p>
+      <w:pPr>
+        <w:jc w:val="center"/>
+        <w:rPr>
+          <w:i/>
+          <w:sz w:val="24"/>
+          <w:szCs w:val="24"/>
+          <w:lang w:val="en-US"/>
+        </w:rPr>
+      </w:pPr>
+      <w:r>
+        <w:rPr>
+          <w:noProof/>
+          <w:sz w:val="24"/>
+          <w:szCs w:val="24"/>
+          <w:lang w:eastAsia="sv-SE"/>
+        </w:rPr>
+        <w:drawing>
+          <wp:inline distT="0" distB="0" distL="0" distR="0" wp14:anchorId="2D43133F" wp14:editId="68FA25B9">
+            <wp:extent cx="2571750" cy="2571750"/>
+            <wp:effectExtent l="0" t="0" r="0" b="0"/>
+            <wp:docPr id="3" name="Bildobjekt 3"/>
+            <wp:cNvGraphicFramePr>
+              <a:graphicFrameLocks xmlns:a="http://schemas.openxmlformats.org/drawingml/2006/main" noChangeAspect="1"/>
+            </wp:cNvGraphicFramePr>
+            <a:graphic xmlns:a="http://schemas.openxmlformats.org/drawingml/2006/main">
+              <a:graphicData uri="http://schemas.openxmlformats.org/drawingml/2006/picture">
+                <pic:pic xmlns:pic="http://schemas.openxmlformats.org/drawingml/2006/picture">
+                  <pic:nvPicPr>
+                    <pic:cNvPr id="3" name="pcgPipeline.jpg"/>
+                    <pic:cNvPicPr/>
+                  </pic:nvPicPr>
+                  <pic:blipFill>
+                    <a:blip r:embed="rId6">
+                      <a:extLst>
+                        <a:ext uri="{28A0092B-C50C-407E-A947-70E740481C1C}">
+                          <a14:useLocalDpi xmlns:a14="http://schemas.microsoft.com/office/drawing/2010/main" val="0"/>
+                        </a:ext>
+                      </a:extLst>
+                    </a:blip>
+                    <a:stretch>
+                      <a:fillRect/>
+                    </a:stretch>
+                  </pic:blipFill>
+                  <pic:spPr>
+                    <a:xfrm>
+                      <a:off x="0" y="0"/>
+                      <a:ext cx="2571750" cy="2571750"/>
+                    </a:xfrm>
+                    <a:prstGeom prst="rect">
+                      <a:avLst/>
+                    </a:prstGeom>
+                  </pic:spPr>
+                </pic:pic>
+              </a:graphicData>
+            </a:graphic>
+          </wp:inline>
+        </w:drawing>
+      </w:r>
+      <w:r>
+        <w:rPr>
+          <w:sz w:val="24"/>
+          <w:szCs w:val="24"/>
+          <w:lang w:val="en-US"/>
+        </w:rPr>
+        <w:br/>
+      </w:r>
+      <w:r>
+        <w:rPr>
+          <w:i/>
+          <w:sz w:val="24"/>
+          <w:szCs w:val="24"/>
+          <w:lang w:val="en-US"/>
+        </w:rPr>
+        <w:t>Figure 1: Hierarchical</w:t>
+      </w:r>
+      <w:r>
+        <w:rPr>
+          <w:i/>
+          <w:sz w:val="24"/>
+          <w:szCs w:val="24"/>
+          <w:lang w:val="en-US"/>
+        </w:rPr>
+        <w:t xml:space="preserve"> PCG</w:t>
+      </w:r>
+      <w:r>
+        <w:rPr>
+          <w:i/>
+          <w:sz w:val="24"/>
+          <w:szCs w:val="24"/>
+          <w:lang w:val="en-US"/>
+        </w:rPr>
+        <w:t xml:space="preserve"> through the pipeline</w:t>
       </w:r>
     </w:p>
     <w:p>
@@ -1638,7 +1884,17 @@
           <w:szCs w:val="40"/>
           <w:lang w:val="en-US"/>
         </w:rPr>
-        <w:t>2: Aim and objectives</w:t>
+        <w:t>2</w:t>
+      </w:r>
+      <w:r>
+        <w:rPr>
+          <w:rFonts w:asciiTheme="majorHAnsi" w:hAnsiTheme="majorHAnsi"/>
+          <w:b/>
+          <w:sz w:val="40"/>
+          <w:szCs w:val="40"/>
+          <w:lang w:val="en-US"/>
+        </w:rPr>
+        <w:t xml:space="preserve"> Aim and objectives</w:t>
       </w:r>
     </w:p>
     <w:p>
@@ -1785,7 +2041,17 @@
           <w:szCs w:val="40"/>
           <w:lang w:val="en-US"/>
         </w:rPr>
-        <w:t>3: Research question</w:t>
+        <w:t>3</w:t>
+      </w:r>
+      <w:r>
+        <w:rPr>
+          <w:rFonts w:asciiTheme="majorHAnsi" w:hAnsiTheme="majorHAnsi"/>
+          <w:b/>
+          <w:sz w:val="40"/>
+          <w:szCs w:val="40"/>
+          <w:lang w:val="en-US"/>
+        </w:rPr>
+        <w:t xml:space="preserve"> Research question</w:t>
       </w:r>
     </w:p>
     <w:p>
@@ -1827,7 +2093,17 @@
           <w:szCs w:val="40"/>
           <w:lang w:val="en-US"/>
         </w:rPr>
-        <w:t>4: Method</w:t>
+        <w:t>4</w:t>
+      </w:r>
+      <w:r>
+        <w:rPr>
+          <w:rFonts w:asciiTheme="majorHAnsi" w:hAnsiTheme="majorHAnsi"/>
+          <w:b/>
+          <w:sz w:val="40"/>
+          <w:szCs w:val="40"/>
+          <w:lang w:val="en-US"/>
+        </w:rPr>
+        <w:t xml:space="preserve"> Method</w:t>
       </w:r>
     </w:p>
     <w:p>
@@ -1844,6 +2120,7 @@
           <w:szCs w:val="24"/>
           <w:lang w:val="en-US"/>
         </w:rPr>
+        <w:lastRenderedPageBreak/>
         <w:t>The method used to answer these questions will be studying and researching of PCG techniques along with an implementation of said techniques to generate a city</w:t>
       </w:r>
       <w:r>
@@ -1918,23 +2195,8 @@
         </w:rPr>
         <w:t>. The result of these measurements will be compared against the specified resource constraints</w:t>
       </w:r>
-      <w:r>
-        <w:rPr>
-          <w:sz w:val="24"/>
-          <w:szCs w:val="24"/>
-          <w:lang w:val="en-US"/>
-        </w:rPr>
-        <w:t xml:space="preserve"> in </w:t>
-      </w:r>
-      <w:r>
-        <w:rPr>
-          <w:b/>
-          <w:sz w:val="24"/>
-          <w:szCs w:val="24"/>
-          <w:lang w:val="en-US"/>
-        </w:rPr>
-        <w:t>1: Introduction</w:t>
-      </w:r>
+      <w:bookmarkStart w:id="0" w:name="_GoBack"/>
+      <w:bookmarkEnd w:id="0"/>
       <w:r>
         <w:rPr>
           <w:sz w:val="24"/>
@@ -2043,16 +2305,14 @@
         </w:rPr>
         <w:t xml:space="preserve">Seed, this will be used to keep all generation deterministic, this may also be used to create a pseudo infinite </w:t>
       </w:r>
-      <w:proofErr w:type="gramStart"/>
-      <w:r>
-        <w:rPr>
-          <w:sz w:val="24"/>
-          <w:szCs w:val="24"/>
-          <w:lang w:val="en-US"/>
-        </w:rPr>
-        <w:t>amount</w:t>
-      </w:r>
-      <w:proofErr w:type="gramEnd"/>
+      <w:r>
+        <w:rPr>
+          <w:sz w:val="24"/>
+          <w:szCs w:val="24"/>
+          <w:lang w:val="en-US"/>
+        </w:rPr>
+        <w:t>number</w:t>
+      </w:r>
       <w:r>
         <w:rPr>
           <w:sz w:val="24"/>
@@ -2111,7 +2371,6 @@
           <w:szCs w:val="24"/>
           <w:lang w:val="en-US"/>
         </w:rPr>
-        <w:lastRenderedPageBreak/>
         <w:t>District spread, approximately how big will the district be.</w:t>
       </w:r>
     </w:p>
@@ -2205,22 +2464,22 @@
     </w:p>
     <w:p>
       <w:pPr>
-        <w:rPr>
-          <w:rFonts w:asciiTheme="majorHAnsi" w:hAnsiTheme="majorHAnsi"/>
-          <w:sz w:val="40"/>
-          <w:szCs w:val="40"/>
-          <w:lang w:val="en-US"/>
-        </w:rPr>
-      </w:pPr>
-      <w:r>
-        <w:rPr>
-          <w:rFonts w:asciiTheme="majorHAnsi" w:hAnsiTheme="majorHAnsi"/>
-          <w:b/>
-          <w:sz w:val="40"/>
-          <w:szCs w:val="40"/>
-          <w:lang w:val="en-US"/>
-        </w:rPr>
-        <w:t>4.1: Constraints</w:t>
+        <w:pStyle w:val="Rubrik2"/>
+        <w:rPr>
+          <w:lang w:val="en-US"/>
+        </w:rPr>
+      </w:pPr>
+      <w:r>
+        <w:rPr>
+          <w:lang w:val="en-US"/>
+        </w:rPr>
+        <w:t>4.1</w:t>
+      </w:r>
+      <w:r>
+        <w:rPr>
+          <w:lang w:val="en-US"/>
+        </w:rPr>
+        <w:t xml:space="preserve"> Constraints</w:t>
       </w:r>
     </w:p>
     <w:p>
@@ -2237,7 +2496,25 @@
           <w:szCs w:val="24"/>
           <w:lang w:val="en-US"/>
         </w:rPr>
-        <w:t xml:space="preserve">The focus of this thesis will be on the PCG techniques and if they produce viable results for games, with this in mind we </w:t>
+        <w:t xml:space="preserve">The focus of this thesis will be on the PCG techniques and if they produce viable results for games, </w:t>
+      </w:r>
+      <w:proofErr w:type="gramStart"/>
+      <w:r>
+        <w:rPr>
+          <w:sz w:val="24"/>
+          <w:szCs w:val="24"/>
+          <w:lang w:val="en-US"/>
+        </w:rPr>
+        <w:t>with this in mind we</w:t>
+      </w:r>
+      <w:proofErr w:type="gramEnd"/>
+      <w:r>
+        <w:rPr>
+          <w:sz w:val="24"/>
+          <w:szCs w:val="24"/>
+          <w:lang w:val="en-US"/>
+        </w:rPr>
+        <w:t xml:space="preserve"> </w:t>
       </w:r>
       <w:r>
         <w:rPr>
@@ -2354,6 +2631,444 @@
     </w:p>
     <w:p>
       <w:pPr>
+        <w:pStyle w:val="Rubrik2"/>
+        <w:rPr>
+          <w:lang w:val="en-US"/>
+        </w:rPr>
+      </w:pPr>
+      <w:r>
+        <w:rPr>
+          <w:lang w:val="en-US"/>
+        </w:rPr>
+        <w:t>4.2</w:t>
+      </w:r>
+      <w:r>
+        <w:rPr>
+          <w:lang w:val="en-US"/>
+        </w:rPr>
+        <w:t xml:space="preserve"> </w:t>
+      </w:r>
+      <w:r>
+        <w:rPr>
+          <w:lang w:val="en-US"/>
+        </w:rPr>
+        <w:t>Early implementation plan</w:t>
+      </w:r>
+    </w:p>
+    <w:p>
+      <w:pPr>
+        <w:rPr>
+          <w:sz w:val="24"/>
+          <w:szCs w:val="24"/>
+          <w:lang w:val="en-US"/>
+        </w:rPr>
+      </w:pPr>
+      <w:r>
+        <w:rPr>
+          <w:sz w:val="24"/>
+          <w:szCs w:val="24"/>
+          <w:lang w:val="en-US"/>
+        </w:rPr>
+        <w:t>To generate a city viable to use in games, three different generation stages have been recognized.</w:t>
+      </w:r>
+      <w:r>
+        <w:rPr>
+          <w:sz w:val="24"/>
+          <w:szCs w:val="24"/>
+          <w:lang w:val="en-US"/>
+        </w:rPr>
+        <w:t xml:space="preserve"> The city will contain houses that will be arranged in blocks connected with roads.</w:t>
+      </w:r>
+    </w:p>
+    <w:p>
+      <w:pPr>
+        <w:pStyle w:val="Rubrik3"/>
+      </w:pPr>
+      <w:r>
+        <w:t xml:space="preserve">4.2.1 </w:t>
+      </w:r>
+      <w:proofErr w:type="spellStart"/>
+      <w:r>
+        <w:t>District</w:t>
+      </w:r>
+      <w:proofErr w:type="spellEnd"/>
+      <w:r>
+        <w:t xml:space="preserve"> generation</w:t>
+      </w:r>
+    </w:p>
+    <w:p>
+      <w:pPr>
+        <w:rPr>
+          <w:lang w:val="en-US"/>
+        </w:rPr>
+      </w:pPr>
+      <w:r>
+        <w:rPr>
+          <w:lang w:val="en-US"/>
+        </w:rPr>
+        <w:t>For more variety and logical placement of the houses in the city districts will be generated. A city may have several district areas covering the whole city. Districts may have different</w:t>
+      </w:r>
+      <w:r>
+        <w:rPr>
+          <w:lang w:val="en-US"/>
+        </w:rPr>
+        <w:t xml:space="preserve"> kinds of</w:t>
+      </w:r>
+      <w:r>
+        <w:rPr>
+          <w:lang w:val="en-US"/>
+        </w:rPr>
+        <w:t xml:space="preserve"> houses in them. For example, there may not be big skyscrapers in a poor district.</w:t>
+      </w:r>
+      <w:r>
+        <w:rPr>
+          <w:lang w:val="en-US"/>
+        </w:rPr>
+        <w:t xml:space="preserve"> Every district will be generated through a seed position and will grow outwards from that position conforming with the </w:t>
+      </w:r>
+      <w:r>
+        <w:rPr>
+          <w:lang w:val="en-US"/>
+        </w:rPr>
+        <w:lastRenderedPageBreak/>
+        <w:t>districts spread variable.</w:t>
+      </w:r>
+      <w:r>
+        <w:rPr>
+          <w:lang w:val="en-US"/>
+        </w:rPr>
+        <w:t xml:space="preserve"> Several districts may overlap; these positions will have weighted values of the different districts overlapping.</w:t>
+      </w:r>
+    </w:p>
+    <w:p>
+      <w:pPr>
+        <w:pStyle w:val="Rubrik3"/>
+        <w:rPr>
+          <w:lang w:val="en-US"/>
+        </w:rPr>
+      </w:pPr>
+      <w:r>
+        <w:rPr>
+          <w:lang w:val="en-US"/>
+        </w:rPr>
+        <w:t>4.2.2 Block generation</w:t>
+      </w:r>
+    </w:p>
+    <w:p>
+      <w:pPr>
+        <w:rPr>
+          <w:lang w:val="en-US"/>
+        </w:rPr>
+      </w:pPr>
+      <w:r>
+        <w:rPr>
+          <w:lang w:val="en-US"/>
+        </w:rPr>
+        <w:t>Blocks and roads needs to cover the entire city. The roads need to connect the whole city and the blocks may not have anomalies such as the block is in no way connected to any road. The blocks may have some constraints in their form and size.</w:t>
+      </w:r>
+    </w:p>
+    <w:p>
+      <w:pPr>
+        <w:pStyle w:val="Rubrik3"/>
+        <w:rPr>
+          <w:lang w:val="en-US"/>
+        </w:rPr>
+      </w:pPr>
+      <w:r>
+        <w:rPr>
+          <w:lang w:val="en-US"/>
+        </w:rPr>
+        <w:t>4.2.3 House generation</w:t>
+      </w:r>
+    </w:p>
+    <w:p>
+      <w:pPr>
+        <w:rPr>
+          <w:lang w:val="en-US"/>
+        </w:rPr>
+      </w:pPr>
+      <w:r>
+        <w:rPr>
+          <w:lang w:val="en-US"/>
+        </w:rPr>
+        <w:t>The houses will be generated to avoid repeating houses all over the city. This generation system will add different house-parts together creating a seemingly new house. This system will decrease the re</w:t>
+      </w:r>
+      <w:r>
+        <w:rPr>
+          <w:lang w:val="en-US"/>
+        </w:rPr>
+        <w:t>peatability of the city creating a more organic city that hopefully is viable in games.</w:t>
+      </w:r>
+    </w:p>
+    <w:p>
+      <w:pPr>
+        <w:pStyle w:val="Rubrik3"/>
+        <w:rPr>
+          <w:lang w:val="en-US"/>
+        </w:rPr>
+      </w:pPr>
+      <w:r>
+        <w:rPr>
+          <w:lang w:val="en-US"/>
+        </w:rPr>
+        <w:t>4.2.4 Rendering pipeline and libraries</w:t>
+      </w:r>
+    </w:p>
+    <w:p>
+      <w:pPr>
+        <w:rPr>
+          <w:lang w:val="en-US"/>
+        </w:rPr>
+      </w:pPr>
+      <w:r>
+        <w:rPr>
+          <w:lang w:val="en-US"/>
+        </w:rPr>
+        <w:t>OpenGL along with SDL and GLFW will be used to render the city</w:t>
+      </w:r>
+      <w:r>
+        <w:rPr>
+          <w:lang w:val="en-US"/>
+        </w:rPr>
+        <w:t xml:space="preserve"> and GLM </w:t>
+      </w:r>
+      <w:r>
+        <w:rPr>
+          <w:lang w:val="en-US"/>
+        </w:rPr>
+        <w:t>[16]</w:t>
+      </w:r>
+      <w:r>
+        <w:rPr>
+          <w:lang w:val="en-US"/>
+        </w:rPr>
+        <w:t xml:space="preserve"> for 3D math</w:t>
+      </w:r>
+      <w:r>
+        <w:rPr>
+          <w:lang w:val="en-US"/>
+        </w:rPr>
+        <w:t>. QT</w:t>
+      </w:r>
+      <w:r>
+        <w:rPr>
+          <w:lang w:val="en-US"/>
+        </w:rPr>
+        <w:t xml:space="preserve"> </w:t>
+      </w:r>
+      <w:r>
+        <w:rPr>
+          <w:lang w:val="en-US"/>
+        </w:rPr>
+        <w:t>[15]</w:t>
+      </w:r>
+      <w:r>
+        <w:rPr>
+          <w:lang w:val="en-US"/>
+        </w:rPr>
+        <w:t xml:space="preserve"> will be used for the user interface. The user interface is connected to the core PCG and rendering application through an interface. The user interface will modify all the previous mentioned parameters and control what the core application is generating.</w:t>
+      </w:r>
+    </w:p>
+    <w:p>
+      <w:pPr>
+        <w:jc w:val="center"/>
+        <w:rPr>
+          <w:lang w:val="en-US"/>
+        </w:rPr>
+      </w:pPr>
+      <w:r>
+        <w:rPr>
+          <w:noProof/>
+          <w:lang w:eastAsia="sv-SE"/>
+        </w:rPr>
+        <w:drawing>
+          <wp:inline distT="0" distB="0" distL="0" distR="0" wp14:anchorId="6986D9F8" wp14:editId="3828C7FD">
+            <wp:extent cx="3485931" cy="2838450"/>
+            <wp:effectExtent l="0" t="0" r="635" b="0"/>
+            <wp:docPr id="2" name="Bildobjekt 2"/>
+            <wp:cNvGraphicFramePr>
+              <a:graphicFrameLocks xmlns:a="http://schemas.openxmlformats.org/drawingml/2006/main" noChangeAspect="1"/>
+            </wp:cNvGraphicFramePr>
+            <a:graphic xmlns:a="http://schemas.openxmlformats.org/drawingml/2006/main">
+              <a:graphicData uri="http://schemas.openxmlformats.org/drawingml/2006/picture">
+                <pic:pic xmlns:pic="http://schemas.openxmlformats.org/drawingml/2006/picture">
+                  <pic:nvPicPr>
+                    <pic:cNvPr id="2" name="Namnlös2.png"/>
+                    <pic:cNvPicPr/>
+                  </pic:nvPicPr>
+                  <pic:blipFill>
+                    <a:blip r:embed="rId7">
+                      <a:extLst>
+                        <a:ext uri="{28A0092B-C50C-407E-A947-70E740481C1C}">
+                          <a14:useLocalDpi xmlns:a14="http://schemas.microsoft.com/office/drawing/2010/main" val="0"/>
+                        </a:ext>
+                      </a:extLst>
+                    </a:blip>
+                    <a:stretch>
+                      <a:fillRect/>
+                    </a:stretch>
+                  </pic:blipFill>
+                  <pic:spPr>
+                    <a:xfrm>
+                      <a:off x="0" y="0"/>
+                      <a:ext cx="3503662" cy="2852888"/>
+                    </a:xfrm>
+                    <a:prstGeom prst="rect">
+                      <a:avLst/>
+                    </a:prstGeom>
+                  </pic:spPr>
+                </pic:pic>
+              </a:graphicData>
+            </a:graphic>
+          </wp:inline>
+        </w:drawing>
+      </w:r>
+      <w:r>
+        <w:rPr>
+          <w:lang w:val="en-US"/>
+        </w:rPr>
+        <w:br/>
+      </w:r>
+      <w:r>
+        <w:rPr>
+          <w:i/>
+          <w:lang w:val="en-US"/>
+        </w:rPr>
+        <w:t xml:space="preserve">Figure </w:t>
+      </w:r>
+      <w:r>
+        <w:rPr>
+          <w:i/>
+          <w:lang w:val="en-US"/>
+        </w:rPr>
+        <w:t>2</w:t>
+      </w:r>
+      <w:r>
+        <w:rPr>
+          <w:i/>
+          <w:lang w:val="en-US"/>
+        </w:rPr>
+        <w:t>: Rendering pipeline and input from user interface</w:t>
+      </w:r>
+    </w:p>
+    <w:p>
+      <w:pPr>
+        <w:rPr>
+          <w:lang w:val="en-US"/>
+        </w:rPr>
+      </w:pPr>
+    </w:p>
+    <w:p>
+      <w:pPr>
+        <w:pStyle w:val="Rubrik3"/>
+        <w:rPr>
+          <w:lang w:val="en-US"/>
+        </w:rPr>
+      </w:pPr>
+      <w:r>
+        <w:rPr>
+          <w:lang w:val="en-US"/>
+        </w:rPr>
+        <w:t>4.2.5 Complexity</w:t>
+      </w:r>
+    </w:p>
+    <w:p>
+      <w:pPr>
+        <w:rPr>
+          <w:lang w:val="en-US"/>
+        </w:rPr>
+      </w:pPr>
+      <w:r>
+        <w:rPr>
+          <w:lang w:val="en-US"/>
+        </w:rPr>
+        <w:t>Many city generators are using L-systems to generate the roads in their urban environment</w:t>
+      </w:r>
+      <w:r>
+        <w:rPr>
+          <w:lang w:val="en-US"/>
+        </w:rPr>
+        <w:t xml:space="preserve"> and with the road generation city blocks emerge automatically</w:t>
+      </w:r>
+      <w:r>
+        <w:rPr>
+          <w:lang w:val="en-US"/>
+        </w:rPr>
+        <w:t xml:space="preserve"> [</w:t>
+      </w:r>
+      <w:proofErr w:type="gramStart"/>
+      <w:r>
+        <w:rPr>
+          <w:lang w:val="en-US"/>
+        </w:rPr>
+        <w:t>9][</w:t>
+      </w:r>
+      <w:proofErr w:type="gramEnd"/>
+      <w:r>
+        <w:rPr>
+          <w:lang w:val="en-US"/>
+        </w:rPr>
+        <w:t>10][14][17][18]</w:t>
+      </w:r>
+      <w:r>
+        <w:rPr>
+          <w:lang w:val="en-US"/>
+        </w:rPr>
+        <w:t>[19]. For house generation it is common to use shape grammars with CGA [</w:t>
+      </w:r>
+      <w:proofErr w:type="gramStart"/>
+      <w:r>
+        <w:rPr>
+          <w:lang w:val="en-US"/>
+        </w:rPr>
+        <w:t>9][</w:t>
+      </w:r>
+      <w:proofErr w:type="gramEnd"/>
+      <w:r>
+        <w:rPr>
+          <w:lang w:val="en-US"/>
+        </w:rPr>
+        <w:t>10][14][19][20].</w:t>
+      </w:r>
+      <w:r>
+        <w:rPr>
+          <w:lang w:val="en-US"/>
+        </w:rPr>
+        <w:t xml:space="preserve"> We have identified </w:t>
+      </w:r>
+      <w:r>
+        <w:rPr>
+          <w:lang w:val="en-US"/>
+        </w:rPr>
+        <w:t>both</w:t>
+      </w:r>
+      <w:r>
+        <w:rPr>
+          <w:lang w:val="en-US"/>
+        </w:rPr>
+        <w:t xml:space="preserve"> methods as too complicated and </w:t>
+      </w:r>
+      <w:r>
+        <w:rPr>
+          <w:lang w:val="en-US"/>
+        </w:rPr>
+        <w:t xml:space="preserve">often </w:t>
+      </w:r>
+      <w:r>
+        <w:rPr>
+          <w:lang w:val="en-US"/>
+        </w:rPr>
+        <w:t>used for realism, our city generator does not have the requirement to generate realistic content.</w:t>
+      </w:r>
+      <w:r>
+        <w:rPr>
+          <w:lang w:val="en-US"/>
+        </w:rPr>
+        <w:t xml:space="preserve"> By discarding unnecessarily complex techniques we think the implementation will be feasible for this thesis. </w:t>
+      </w:r>
+    </w:p>
+    <w:p>
+      <w:pPr>
         <w:rPr>
           <w:rFonts w:asciiTheme="majorHAnsi" w:hAnsiTheme="majorHAnsi"/>
           <w:b/>
@@ -2370,9 +3085,52 @@
           <w:szCs w:val="40"/>
           <w:lang w:val="en-US"/>
         </w:rPr>
-        <w:t>4.2</w:t>
-      </w:r>
-      <w:r>
+        <w:t>5: Expected outcomes</w:t>
+      </w:r>
+    </w:p>
+    <w:p>
+      <w:pPr>
+        <w:rPr>
+          <w:sz w:val="24"/>
+          <w:szCs w:val="24"/>
+          <w:lang w:val="en-US"/>
+        </w:rPr>
+      </w:pPr>
+      <w:r>
+        <w:rPr>
+          <w:sz w:val="24"/>
+          <w:szCs w:val="24"/>
+          <w:lang w:val="en-US"/>
+        </w:rPr>
+        <w:t xml:space="preserve">From the </w:t>
+      </w:r>
+      <w:r>
+        <w:rPr>
+          <w:sz w:val="24"/>
+          <w:szCs w:val="24"/>
+          <w:lang w:val="en-US"/>
+        </w:rPr>
+        <w:t>implementation, we will gather</w:t>
+      </w:r>
+      <w:r>
+        <w:rPr>
+          <w:sz w:val="24"/>
+          <w:szCs w:val="24"/>
+          <w:lang w:val="en-US"/>
+        </w:rPr>
+        <w:t xml:space="preserve"> data to analyze and answer the research question</w:t>
+      </w:r>
+      <w:r>
+        <w:rPr>
+          <w:sz w:val="24"/>
+          <w:szCs w:val="24"/>
+          <w:lang w:val="en-US"/>
+        </w:rPr>
+        <w:t>.</w:t>
+      </w:r>
+    </w:p>
+    <w:p>
+      <w:pPr>
         <w:rPr>
           <w:rFonts w:asciiTheme="majorHAnsi" w:hAnsiTheme="majorHAnsi"/>
           <w:b/>
@@ -2380,8 +3138,7 @@
           <w:szCs w:val="40"/>
           <w:lang w:val="en-US"/>
         </w:rPr>
-        <w:t xml:space="preserve">: </w:t>
-      </w:r>
+      </w:pPr>
       <w:r>
         <w:rPr>
           <w:rFonts w:asciiTheme="majorHAnsi" w:hAnsiTheme="majorHAnsi"/>
@@ -2390,386 +3147,19 @@
           <w:szCs w:val="40"/>
           <w:lang w:val="en-US"/>
         </w:rPr>
-        <w:t>Early implementation plan</w:t>
+        <w:lastRenderedPageBreak/>
+        <w:t>6: Time and activity plan</w:t>
       </w:r>
     </w:p>
     <w:p>
       <w:pPr>
-        <w:rPr>
-          <w:sz w:val="24"/>
-          <w:szCs w:val="24"/>
-          <w:lang w:val="en-US"/>
-        </w:rPr>
-      </w:pPr>
-      <w:r>
-        <w:rPr>
-          <w:sz w:val="24"/>
-          <w:szCs w:val="24"/>
-          <w:lang w:val="en-US"/>
-        </w:rPr>
-        <w:t>To generate a city viable to use in games, three different generation stages have been recognized.</w:t>
-      </w:r>
-      <w:r>
-        <w:rPr>
-          <w:sz w:val="24"/>
-          <w:szCs w:val="24"/>
-          <w:lang w:val="en-US"/>
-        </w:rPr>
-        <w:t xml:space="preserve"> The city will contain houses that will be arranged in blocks connected with roads.</w:t>
-      </w:r>
-    </w:p>
-    <w:p>
-      <w:pPr>
-        <w:pStyle w:val="Rubrik2"/>
-        <w:rPr>
-          <w:lang w:val="en-US"/>
-        </w:rPr>
-      </w:pPr>
-      <w:r>
-        <w:rPr>
-          <w:lang w:val="en-US"/>
-        </w:rPr>
-        <w:t>4.2.1 District generation</w:t>
-      </w:r>
-    </w:p>
-    <w:p>
-      <w:pPr>
-        <w:rPr>
-          <w:lang w:val="en-US"/>
-        </w:rPr>
-      </w:pPr>
-      <w:r>
-        <w:rPr>
-          <w:lang w:val="en-US"/>
-        </w:rPr>
-        <w:t>For more variety and logical placement of the houses in the city districts will be generated. A city may have several district areas covering the whole city. Districts may have different</w:t>
-      </w:r>
-      <w:r>
-        <w:rPr>
-          <w:lang w:val="en-US"/>
-        </w:rPr>
-        <w:t xml:space="preserve"> kinds of</w:t>
-      </w:r>
-      <w:r>
-        <w:rPr>
-          <w:lang w:val="en-US"/>
-        </w:rPr>
-        <w:t xml:space="preserve"> houses in them. For example, there may not be big skyscrapers in a poor district.</w:t>
-      </w:r>
-      <w:r>
-        <w:rPr>
-          <w:lang w:val="en-US"/>
-        </w:rPr>
-        <w:t xml:space="preserve"> Every district will be generated through a seed position and will grow outwards from that position conforming with the districts spread variable.</w:t>
-      </w:r>
-    </w:p>
-    <w:p>
-      <w:pPr>
-        <w:pStyle w:val="Rubrik2"/>
-        <w:rPr>
-          <w:lang w:val="en-US"/>
-        </w:rPr>
-      </w:pPr>
-      <w:r>
-        <w:rPr>
-          <w:lang w:val="en-US"/>
-        </w:rPr>
-        <w:t>4.2.2 Block generation</w:t>
-      </w:r>
-    </w:p>
-    <w:p>
-      <w:pPr>
-        <w:rPr>
-          <w:lang w:val="en-US"/>
-        </w:rPr>
-      </w:pPr>
-      <w:r>
-        <w:rPr>
-          <w:lang w:val="en-US"/>
-        </w:rPr>
-        <w:t>Blocks and roads needs to cover the entire city. The roads need to connect the whole city and the blocks may not have anomalies such as the block is in no way connected to any road. The blocks may have some constraints in their form and size.</w:t>
-      </w:r>
-    </w:p>
-    <w:p>
-      <w:pPr>
-        <w:pStyle w:val="Rubrik2"/>
-        <w:rPr>
-          <w:lang w:val="en-US"/>
-        </w:rPr>
-      </w:pPr>
-      <w:r>
-        <w:rPr>
-          <w:lang w:val="en-US"/>
-        </w:rPr>
-        <w:t>4.2.3 House generation</w:t>
-      </w:r>
-    </w:p>
-    <w:p>
-      <w:pPr>
-        <w:rPr>
-          <w:lang w:val="en-US"/>
-        </w:rPr>
-      </w:pPr>
-      <w:r>
-        <w:rPr>
-          <w:lang w:val="en-US"/>
-        </w:rPr>
-        <w:t>The houses will be generated to avoid repeating houses all over the city. This generation system will add different house-parts together creating a seemingly new house. This system will decrease the re</w:t>
-      </w:r>
-      <w:r>
-        <w:rPr>
-          <w:lang w:val="en-US"/>
-        </w:rPr>
-        <w:t>peatability of the city creating a more organic city that hopefully is viable in games.</w:t>
-      </w:r>
-    </w:p>
-    <w:p>
-      <w:pPr>
-        <w:pStyle w:val="Rubrik2"/>
-        <w:rPr>
-          <w:lang w:val="en-US"/>
-        </w:rPr>
-      </w:pPr>
-      <w:r>
-        <w:rPr>
-          <w:lang w:val="en-US"/>
-        </w:rPr>
-        <w:t>4.2.4</w:t>
-      </w:r>
-      <w:r>
-        <w:rPr>
-          <w:lang w:val="en-US"/>
-        </w:rPr>
-        <w:t xml:space="preserve"> </w:t>
-      </w:r>
-      <w:r>
-        <w:rPr>
-          <w:lang w:val="en-US"/>
-        </w:rPr>
-        <w:t>Rendering pipeline and libraries</w:t>
-      </w:r>
-    </w:p>
-    <w:p>
-      <w:pPr>
-        <w:rPr>
-          <w:lang w:val="en-US"/>
-        </w:rPr>
-      </w:pPr>
-    </w:p>
-    <w:p>
-      <w:pPr>
-        <w:pStyle w:val="Rubrik2"/>
-        <w:rPr>
-          <w:lang w:val="en-US"/>
-        </w:rPr>
-      </w:pPr>
-      <w:r>
-        <w:rPr>
-          <w:lang w:val="en-US"/>
-        </w:rPr>
-        <w:t>4.2.5</w:t>
-      </w:r>
-      <w:r>
-        <w:rPr>
-          <w:lang w:val="en-US"/>
-        </w:rPr>
-        <w:t xml:space="preserve"> </w:t>
-      </w:r>
-      <w:r>
-        <w:rPr>
-          <w:lang w:val="en-US"/>
-        </w:rPr>
-        <w:t>Complexity</w:t>
-      </w:r>
-      <w:bookmarkStart w:id="0" w:name="_GoBack"/>
-      <w:bookmarkEnd w:id="0"/>
-    </w:p>
-    <w:p>
-      <w:pPr>
-        <w:rPr>
-          <w:lang w:val="en-US"/>
-        </w:rPr>
-      </w:pPr>
-    </w:p>
-    <w:p>
-      <w:pPr>
-        <w:pStyle w:val="Rubrik2"/>
-        <w:rPr>
-          <w:lang w:val="en-US"/>
-        </w:rPr>
-      </w:pPr>
-      <w:r>
-        <w:rPr>
-          <w:lang w:val="en-US"/>
-        </w:rPr>
-        <w:t>4.2.6</w:t>
-      </w:r>
-      <w:r>
-        <w:rPr>
-          <w:lang w:val="en-US"/>
-        </w:rPr>
-        <w:t xml:space="preserve"> </w:t>
-      </w:r>
-      <w:r>
-        <w:rPr>
-          <w:lang w:val="en-US"/>
-        </w:rPr>
-        <w:t>Hierarchical PCG</w:t>
-      </w:r>
-    </w:p>
-    <w:p>
-      <w:pPr>
-        <w:rPr>
-          <w:lang w:val="en-US"/>
-        </w:rPr>
-      </w:pPr>
-    </w:p>
-    <w:p>
-      <w:pPr>
-        <w:pStyle w:val="Rubrik2"/>
-        <w:rPr>
-          <w:lang w:val="en-US"/>
-        </w:rPr>
-      </w:pPr>
-      <w:r>
-        <w:rPr>
-          <w:lang w:val="en-US"/>
-        </w:rPr>
-        <w:lastRenderedPageBreak/>
-        <w:t>4.2.7</w:t>
-      </w:r>
-      <w:r>
-        <w:rPr>
-          <w:lang w:val="en-US"/>
-        </w:rPr>
-        <w:t xml:space="preserve"> </w:t>
-      </w:r>
-      <w:r>
-        <w:rPr>
-          <w:lang w:val="en-US"/>
-        </w:rPr>
-        <w:t>Techniques and previous work</w:t>
-      </w:r>
-    </w:p>
-    <w:p>
-      <w:pPr>
-        <w:rPr>
-          <w:lang w:val="en-US"/>
-        </w:rPr>
-      </w:pPr>
-    </w:p>
-    <w:p>
-      <w:pPr>
-        <w:rPr>
-          <w:lang w:val="en-US"/>
-        </w:rPr>
-      </w:pPr>
-    </w:p>
-    <w:p>
-      <w:pPr>
-        <w:rPr>
-          <w:lang w:val="en-US"/>
-        </w:rPr>
-      </w:pPr>
-    </w:p>
-    <w:p>
-      <w:pPr>
-        <w:rPr>
-          <w:rFonts w:asciiTheme="majorHAnsi" w:hAnsiTheme="majorHAnsi"/>
-          <w:b/>
-          <w:sz w:val="40"/>
-          <w:szCs w:val="40"/>
-          <w:lang w:val="en-US"/>
-        </w:rPr>
-      </w:pPr>
-      <w:r>
-        <w:rPr>
-          <w:rFonts w:asciiTheme="majorHAnsi" w:hAnsiTheme="majorHAnsi"/>
-          <w:b/>
-          <w:sz w:val="40"/>
-          <w:szCs w:val="40"/>
-          <w:lang w:val="en-US"/>
-        </w:rPr>
-        <w:t>5: Expected outcomes</w:t>
-      </w:r>
-    </w:p>
-    <w:p>
-      <w:pPr>
-        <w:rPr>
-          <w:sz w:val="24"/>
-          <w:szCs w:val="24"/>
-          <w:lang w:val="en-US"/>
-        </w:rPr>
-      </w:pPr>
-      <w:r>
-        <w:rPr>
-          <w:sz w:val="24"/>
-          <w:szCs w:val="24"/>
-          <w:lang w:val="en-US"/>
-        </w:rPr>
-        <w:t xml:space="preserve">From the </w:t>
-      </w:r>
-      <w:r>
-        <w:rPr>
-          <w:sz w:val="24"/>
-          <w:szCs w:val="24"/>
-          <w:lang w:val="en-US"/>
-        </w:rPr>
-        <w:t>implementation, we will gather</w:t>
-      </w:r>
-      <w:r>
-        <w:rPr>
-          <w:sz w:val="24"/>
-          <w:szCs w:val="24"/>
-          <w:lang w:val="en-US"/>
-        </w:rPr>
-        <w:t xml:space="preserve"> data to analyze and answer the research question</w:t>
-      </w:r>
-      <w:r>
-        <w:rPr>
-          <w:sz w:val="24"/>
-          <w:szCs w:val="24"/>
-          <w:lang w:val="en-US"/>
-        </w:rPr>
-        <w:t>.</w:t>
-      </w:r>
-    </w:p>
-    <w:p>
-      <w:pPr>
-        <w:rPr>
-          <w:rFonts w:asciiTheme="majorHAnsi" w:hAnsiTheme="majorHAnsi"/>
-          <w:b/>
-          <w:sz w:val="40"/>
-          <w:szCs w:val="40"/>
-          <w:lang w:val="en-US"/>
-        </w:rPr>
-      </w:pPr>
-      <w:r>
-        <w:rPr>
-          <w:rFonts w:asciiTheme="majorHAnsi" w:hAnsiTheme="majorHAnsi"/>
-          <w:b/>
-          <w:sz w:val="40"/>
-          <w:szCs w:val="40"/>
-          <w:lang w:val="en-US"/>
-        </w:rPr>
-        <w:t>6: Time and activity plan</w:t>
-      </w:r>
-    </w:p>
-    <w:p>
-      <w:pPr>
-        <w:ind w:left="1304" w:hanging="1304"/>
-        <w:rPr>
-          <w:rFonts w:asciiTheme="majorHAnsi" w:hAnsiTheme="majorHAnsi"/>
-          <w:b/>
-          <w:sz w:val="40"/>
-          <w:szCs w:val="40"/>
-          <w:lang w:val="en-US"/>
-        </w:rPr>
-      </w:pPr>
-      <w:r>
-        <w:rPr>
-          <w:rFonts w:asciiTheme="majorHAnsi" w:hAnsiTheme="majorHAnsi"/>
-          <w:b/>
+        <w:jc w:val="center"/>
+        <w:rPr>
+          <w:lang w:val="en-US"/>
+        </w:rPr>
+      </w:pPr>
+      <w:r>
+        <w:rPr>
           <w:noProof/>
           <w:sz w:val="24"/>
           <w:szCs w:val="24"/>
@@ -2791,7 +3181,7 @@
                     <pic:cNvPicPr/>
                   </pic:nvPicPr>
                   <pic:blipFill rotWithShape="1">
-                    <a:blip r:embed="rId6">
+                    <a:blip r:embed="rId8">
                       <a:extLst>
                         <a:ext uri="{28A0092B-C50C-407E-A947-70E740481C1C}">
                           <a14:useLocalDpi xmlns:a14="http://schemas.microsoft.com/office/drawing/2010/main" val="0"/>
@@ -2824,6 +3214,33 @@
           </wp:inline>
         </w:drawing>
       </w:r>
+      <w:r>
+        <w:rPr>
+          <w:lang w:val="en-US"/>
+        </w:rPr>
+        <w:br/>
+      </w:r>
+      <w:r>
+        <w:rPr>
+          <w:i/>
+          <w:lang w:val="en-US"/>
+        </w:rPr>
+        <w:t>Figure 3</w:t>
+      </w:r>
+      <w:r>
+        <w:rPr>
+          <w:i/>
+          <w:lang w:val="en-US"/>
+        </w:rPr>
+        <w:t xml:space="preserve">: </w:t>
+      </w:r>
+      <w:r>
+        <w:rPr>
+          <w:i/>
+          <w:lang w:val="en-US"/>
+        </w:rPr>
+        <w:t>Visual representation of activity plan</w:t>
+      </w:r>
     </w:p>
     <w:p>
       <w:pPr>
@@ -3163,7 +3580,6 @@
           <w:szCs w:val="24"/>
           <w:lang w:val="en-US"/>
         </w:rPr>
-        <w:lastRenderedPageBreak/>
         <w:t xml:space="preserve">Writing thesis </w:t>
       </w:r>
       <w:r>
@@ -3312,25 +3728,7 @@
           <w:lang w:val="en-US"/>
         </w:rPr>
         <w:tab/>
-        <w:t xml:space="preserve">2017-05-22 </w:t>
-      </w:r>
-      <w:r>
-        <w:rPr>
-          <w:rFonts w:asciiTheme="majorHAnsi" w:hAnsiTheme="majorHAnsi"/>
-          <w:sz w:val="24"/>
-          <w:szCs w:val="24"/>
-          <w:lang w:val="en-US"/>
-        </w:rPr>
-        <w:t xml:space="preserve">– </w:t>
-      </w:r>
-      <w:r>
-        <w:rPr>
-          <w:rFonts w:asciiTheme="majorHAnsi" w:hAnsiTheme="majorHAnsi"/>
-          <w:sz w:val="24"/>
-          <w:szCs w:val="24"/>
-          <w:lang w:val="en-US"/>
-        </w:rPr>
-        <w:t>2017-06-</w:t>
+        <w:t>2017-05-22 – 2017-06-</w:t>
       </w:r>
       <w:r>
         <w:rPr>
@@ -3545,6 +3943,7 @@
                 <w:szCs w:val="24"/>
                 <w:lang w:val="en-US"/>
               </w:rPr>
+              <w:lastRenderedPageBreak/>
               <w:t>Procedurally generating a city is</w:t>
             </w:r>
             <w:r>
@@ -4672,73 +5071,565 @@
               </w:r>
               <w:r>
                 <w:rPr>
-                  <w:lang w:val="en-US"/>
-                </w:rPr>
-                <w:t>Procedural Content Generation for Games: A Survey, MARK HENDRIKX, SEBASTIAAN MEIJER, JOERI VAN DER VELDEN, and ALEXANDRU IOSUP Delft University of Technology, the Netherlands</w:t>
+                  <w:i/>
+                  <w:lang w:val="en-US"/>
+                </w:rPr>
+                <w:t>Procedural Content Generation for Games: A Survey</w:t>
+              </w:r>
+              <w:r>
+                <w:rPr>
+                  <w:lang w:val="en-US"/>
+                </w:rPr>
+                <w:t xml:space="preserve">, </w:t>
+              </w:r>
+              <w:r>
+                <w:rPr>
+                  <w:lang w:val="en-US"/>
+                </w:rPr>
+                <w:t>Mark</w:t>
+              </w:r>
+              <w:r>
+                <w:rPr>
+                  <w:lang w:val="en-US"/>
+                </w:rPr>
+                <w:t xml:space="preserve"> </w:t>
+              </w:r>
+              <w:proofErr w:type="spellStart"/>
+              <w:r>
+                <w:rPr>
+                  <w:lang w:val="en-US"/>
+                </w:rPr>
+                <w:t>H</w:t>
+              </w:r>
+              <w:r>
+                <w:rPr>
+                  <w:lang w:val="en-US"/>
+                </w:rPr>
+                <w:t>endrikx</w:t>
+              </w:r>
+              <w:proofErr w:type="spellEnd"/>
+              <w:r>
+                <w:rPr>
+                  <w:lang w:val="en-US"/>
+                </w:rPr>
+                <w:t xml:space="preserve">, </w:t>
+              </w:r>
+              <w:proofErr w:type="spellStart"/>
+              <w:r>
+                <w:rPr>
+                  <w:lang w:val="en-US"/>
+                </w:rPr>
+                <w:t>S</w:t>
+              </w:r>
+              <w:r>
+                <w:rPr>
+                  <w:lang w:val="en-US"/>
+                </w:rPr>
+                <w:t>ebastiaan</w:t>
+              </w:r>
+              <w:proofErr w:type="spellEnd"/>
+              <w:r>
+                <w:rPr>
+                  <w:lang w:val="en-US"/>
+                </w:rPr>
+                <w:t xml:space="preserve"> M</w:t>
+              </w:r>
+              <w:r>
+                <w:rPr>
+                  <w:lang w:val="en-US"/>
+                </w:rPr>
+                <w:t>eijer</w:t>
+              </w:r>
+              <w:r>
+                <w:rPr>
+                  <w:lang w:val="en-US"/>
+                </w:rPr>
+                <w:t xml:space="preserve">, </w:t>
+              </w:r>
+              <w:proofErr w:type="spellStart"/>
+              <w:r>
+                <w:rPr>
+                  <w:lang w:val="en-US"/>
+                </w:rPr>
+                <w:t>J</w:t>
+              </w:r>
+              <w:r>
+                <w:rPr>
+                  <w:lang w:val="en-US"/>
+                </w:rPr>
+                <w:t>oeri</w:t>
+              </w:r>
+              <w:proofErr w:type="spellEnd"/>
+              <w:r>
+                <w:rPr>
+                  <w:lang w:val="en-US"/>
+                </w:rPr>
+                <w:t xml:space="preserve"> V</w:t>
+              </w:r>
+              <w:r>
+                <w:rPr>
+                  <w:lang w:val="en-US"/>
+                </w:rPr>
+                <w:t>an</w:t>
+              </w:r>
+              <w:r>
+                <w:rPr>
+                  <w:lang w:val="en-US"/>
+                </w:rPr>
+                <w:t xml:space="preserve"> </w:t>
+              </w:r>
+              <w:proofErr w:type="gramStart"/>
+              <w:r>
+                <w:rPr>
+                  <w:lang w:val="en-US"/>
+                </w:rPr>
+                <w:t>D</w:t>
+              </w:r>
+              <w:r>
+                <w:rPr>
+                  <w:lang w:val="en-US"/>
+                </w:rPr>
+                <w:t>er</w:t>
+              </w:r>
+              <w:proofErr w:type="gramEnd"/>
+              <w:r>
+                <w:rPr>
+                  <w:lang w:val="en-US"/>
+                </w:rPr>
+                <w:t xml:space="preserve"> V</w:t>
+              </w:r>
+              <w:r>
+                <w:rPr>
+                  <w:lang w:val="en-US"/>
+                </w:rPr>
+                <w:t>elden</w:t>
+              </w:r>
+              <w:r>
+                <w:rPr>
+                  <w:lang w:val="en-US"/>
+                </w:rPr>
+                <w:t xml:space="preserve">, and </w:t>
+              </w:r>
+              <w:proofErr w:type="spellStart"/>
+              <w:r>
+                <w:rPr>
+                  <w:lang w:val="en-US"/>
+                </w:rPr>
+                <w:t>A</w:t>
+              </w:r>
+              <w:r>
+                <w:rPr>
+                  <w:lang w:val="en-US"/>
+                </w:rPr>
+                <w:t>lexandru</w:t>
+              </w:r>
+              <w:proofErr w:type="spellEnd"/>
+              <w:r>
+                <w:rPr>
+                  <w:lang w:val="en-US"/>
+                </w:rPr>
+                <w:t xml:space="preserve"> IOSUP Delft</w:t>
+              </w:r>
+              <w:r>
+                <w:rPr>
+                  <w:lang w:val="en-US"/>
+                </w:rPr>
+                <w:t>,</w:t>
+              </w:r>
+              <w:r>
+                <w:rPr>
+                  <w:lang w:val="en-US"/>
+                </w:rPr>
+                <w:t xml:space="preserve"> University of Technology, the Netherlands</w:t>
               </w:r>
             </w:p>
             <w:p>
-              <w:r>
+              <w:pPr>
+                <w:rPr>
+                  <w:lang w:val="en-US"/>
+                </w:rPr>
+              </w:pPr>
+              <w:r>
+                <w:rPr>
+                  <w:lang w:val="en-US"/>
+                </w:rPr>
                 <w:t xml:space="preserve">[14] </w:t>
               </w:r>
-              <w:proofErr w:type="spellStart"/>
-              <w:r>
-                <w:t>Interactive</w:t>
-              </w:r>
-              <w:proofErr w:type="spellEnd"/>
-              <w:r>
-                <w:t xml:space="preserve"> </w:t>
-              </w:r>
-              <w:proofErr w:type="spellStart"/>
-              <w:r>
-                <w:t>Geometric</w:t>
-              </w:r>
-              <w:proofErr w:type="spellEnd"/>
-              <w:r>
-                <w:t xml:space="preserve"> Simulation </w:t>
-              </w:r>
-              <w:proofErr w:type="spellStart"/>
-              <w:r>
-                <w:t>of</w:t>
-              </w:r>
-              <w:proofErr w:type="spellEnd"/>
-              <w:r>
-                <w:t xml:space="preserve"> 4D </w:t>
-              </w:r>
-              <w:proofErr w:type="spellStart"/>
-              <w:r>
-                <w:t>Cities</w:t>
-              </w:r>
-              <w:proofErr w:type="spellEnd"/>
-              <w:r>
+              <w:r>
+                <w:rPr>
+                  <w:i/>
+                  <w:lang w:val="en-US"/>
+                </w:rPr>
+                <w:t>Interactive Geometric Simulation of 4D Cities</w:t>
+              </w:r>
+              <w:r>
+                <w:rPr>
+                  <w:lang w:val="en-US"/>
+                </w:rPr>
                 <w:t xml:space="preserve">, Basil </w:t>
               </w:r>
               <w:proofErr w:type="spellStart"/>
               <w:proofErr w:type="gramStart"/>
               <w:r>
+                <w:rPr>
+                  <w:lang w:val="en-US"/>
+                </w:rPr>
                 <w:t>Weber,Pascal</w:t>
               </w:r>
               <w:proofErr w:type="spellEnd"/>
               <w:proofErr w:type="gramEnd"/>
               <w:r>
+                <w:rPr>
+                  <w:lang w:val="en-US"/>
+                </w:rPr>
                 <w:t xml:space="preserve"> </w:t>
               </w:r>
               <w:proofErr w:type="spellStart"/>
               <w:r>
+                <w:rPr>
+                  <w:lang w:val="en-US"/>
+                </w:rPr>
                 <w:t>Müller,Peter</w:t>
               </w:r>
               <w:proofErr w:type="spellEnd"/>
               <w:r>
+                <w:rPr>
+                  <w:lang w:val="en-US"/>
+                </w:rPr>
+                <w:t xml:space="preserve"> Wonka, Markus Gross, computer Graphics forum</w:t>
+              </w:r>
+            </w:p>
+            <w:p>
+              <w:pPr>
+                <w:rPr>
+                  <w:lang w:val="en-US"/>
+                </w:rPr>
+              </w:pPr>
+              <w:r>
+                <w:rPr>
+                  <w:lang w:val="en-US"/>
+                </w:rPr>
+                <w:t xml:space="preserve">[15] </w:t>
+              </w:r>
+              <w:r>
+                <w:rPr>
+                  <w:lang w:val="en-US"/>
+                </w:rPr>
+                <w:t>https://www.qt.io/ui/</w:t>
+              </w:r>
+              <w:r>
+                <w:rPr>
+                  <w:lang w:val="en-US"/>
+                </w:rPr>
+                <w:t>, Website</w:t>
+              </w:r>
+            </w:p>
+            <w:p>
+              <w:pPr>
+                <w:rPr>
+                  <w:lang w:val="en-US"/>
+                </w:rPr>
+              </w:pPr>
+              <w:r>
+                <w:rPr>
+                  <w:lang w:val="en-US"/>
+                </w:rPr>
+                <w:t xml:space="preserve">[16] </w:t>
+              </w:r>
+              <w:r>
+                <w:rPr>
+                  <w:lang w:val="en-US"/>
+                </w:rPr>
+                <w:t>http://glm.g-truc.net</w:t>
+              </w:r>
+              <w:r>
+                <w:rPr>
+                  <w:lang w:val="en-US"/>
+                </w:rPr>
+                <w:t>, Website</w:t>
+              </w:r>
+            </w:p>
+            <w:p>
+              <w:r>
+                <w:t>[17]</w:t>
+              </w:r>
+              <w:r>
+                <w:rPr>
+                  <w:i/>
+                </w:rPr>
+                <w:t xml:space="preserve"> A </w:t>
+              </w:r>
+              <w:proofErr w:type="spellStart"/>
+              <w:r>
+                <w:rPr>
+                  <w:i/>
+                </w:rPr>
+                <w:t>caching</w:t>
+              </w:r>
+              <w:proofErr w:type="spellEnd"/>
+              <w:r>
+                <w:rPr>
+                  <w:i/>
+                </w:rPr>
+                <w:t xml:space="preserve"> approach to real-</w:t>
+              </w:r>
+              <w:proofErr w:type="spellStart"/>
+              <w:r>
+                <w:rPr>
+                  <w:i/>
+                </w:rPr>
+                <w:t>time</w:t>
+              </w:r>
+              <w:proofErr w:type="spellEnd"/>
+              <w:r>
+                <w:rPr>
+                  <w:i/>
+                </w:rPr>
                 <w:t xml:space="preserve"> </w:t>
               </w:r>
               <w:proofErr w:type="spellStart"/>
               <w:r>
-                <w:t>Wonka</w:t>
+                <w:rPr>
+                  <w:i/>
+                </w:rPr>
+                <w:t>procedural</w:t>
               </w:r>
               <w:proofErr w:type="spellEnd"/>
               <w:r>
-                <w:t>, Markus Gross, computer Graphics forum</w:t>
-              </w:r>
+                <w:rPr>
+                  <w:i/>
+                </w:rPr>
+                <w:t xml:space="preserve"> generation </w:t>
+              </w:r>
+              <w:proofErr w:type="spellStart"/>
+              <w:r>
+                <w:rPr>
+                  <w:i/>
+                </w:rPr>
+                <w:t>of</w:t>
+              </w:r>
+              <w:proofErr w:type="spellEnd"/>
+              <w:r>
+                <w:rPr>
+                  <w:i/>
+                </w:rPr>
+                <w:t xml:space="preserve"> </w:t>
+              </w:r>
+              <w:proofErr w:type="spellStart"/>
+              <w:r>
+                <w:rPr>
+                  <w:i/>
+                </w:rPr>
+                <w:t>cities</w:t>
+              </w:r>
+              <w:proofErr w:type="spellEnd"/>
+              <w:r>
+                <w:rPr>
+                  <w:i/>
+                </w:rPr>
+                <w:t xml:space="preserve"> from </w:t>
+              </w:r>
+              <w:proofErr w:type="spellStart"/>
+              <w:r>
+                <w:rPr>
+                  <w:i/>
+                </w:rPr>
+                <w:t>gis</w:t>
+              </w:r>
+              <w:proofErr w:type="spellEnd"/>
+              <w:r>
+                <w:rPr>
+                  <w:i/>
+                </w:rPr>
+                <w:t xml:space="preserve"> data</w:t>
+              </w:r>
+              <w:r>
+                <w:t>, Brian Cullen, Carrol O’Sullivan</w:t>
+              </w:r>
+            </w:p>
+            <w:p>
+              <w:r>
+                <w:t xml:space="preserve">[18] </w:t>
+              </w:r>
+              <w:r>
+                <w:rPr>
+                  <w:i/>
+                </w:rPr>
+                <w:t xml:space="preserve">Generating </w:t>
+              </w:r>
+              <w:proofErr w:type="spellStart"/>
+              <w:r>
+                <w:rPr>
+                  <w:i/>
+                </w:rPr>
+                <w:t>autonomous</w:t>
+              </w:r>
+              <w:proofErr w:type="spellEnd"/>
+              <w:r>
+                <w:rPr>
+                  <w:i/>
+                </w:rPr>
+                <w:t xml:space="preserve"> </w:t>
+              </w:r>
+              <w:proofErr w:type="spellStart"/>
+              <w:r>
+                <w:rPr>
+                  <w:i/>
+                </w:rPr>
+                <w:t>time-varying</w:t>
+              </w:r>
+              <w:proofErr w:type="spellEnd"/>
+              <w:r>
+                <w:rPr>
+                  <w:i/>
+                </w:rPr>
+                <w:t xml:space="preserve"> </w:t>
+              </w:r>
+              <w:proofErr w:type="spellStart"/>
+              <w:r>
+                <w:rPr>
+                  <w:i/>
+                </w:rPr>
+                <w:t>virtual</w:t>
+              </w:r>
+              <w:proofErr w:type="spellEnd"/>
+              <w:r>
+                <w:rPr>
+                  <w:i/>
+                </w:rPr>
+                <w:t xml:space="preserve"> </w:t>
+              </w:r>
+              <w:proofErr w:type="spellStart"/>
+              <w:r>
+                <w:rPr>
+                  <w:i/>
+                </w:rPr>
+                <w:t>cities</w:t>
+              </w:r>
+              <w:proofErr w:type="spellEnd"/>
+              <w:r>
+                <w:t xml:space="preserve">, M. Honda, K. </w:t>
+              </w:r>
+              <w:proofErr w:type="spellStart"/>
+              <w:r>
+                <w:t>Mizuno</w:t>
+              </w:r>
+              <w:proofErr w:type="spellEnd"/>
+              <w:r>
+                <w:t>, Y. Fukui</w:t>
+              </w:r>
+            </w:p>
+            <w:p>
+              <w:pPr>
+                <w:rPr>
+                  <w:lang w:val="en-US"/>
+                </w:rPr>
+              </w:pPr>
+              <w:r>
+                <w:rPr>
+                  <w:lang w:val="en-US"/>
+                </w:rPr>
+                <w:t>[19] http://www.esri.se/Produkter/cityengine, website</w:t>
+              </w:r>
+              <w:r>
+                <w:rPr>
+                  <w:lang w:val="en-US"/>
+                </w:rPr>
+                <w:t xml:space="preserve">, </w:t>
+              </w:r>
+              <w:proofErr w:type="spellStart"/>
+              <w:r>
+                <w:rPr>
+                  <w:lang w:val="en-US"/>
+                </w:rPr>
+                <w:t>CityEngine</w:t>
+              </w:r>
+              <w:proofErr w:type="spellEnd"/>
+            </w:p>
+            <w:p>
+              <w:r>
+                <w:t>[20]</w:t>
+              </w:r>
+              <w:r>
+                <w:rPr>
+                  <w:i/>
+                </w:rPr>
+                <w:t xml:space="preserve"> </w:t>
+              </w:r>
+              <w:proofErr w:type="spellStart"/>
+              <w:r>
+                <w:rPr>
+                  <w:i/>
+                </w:rPr>
+                <w:t>Advanced</w:t>
+              </w:r>
+              <w:proofErr w:type="spellEnd"/>
+              <w:r>
+                <w:rPr>
+                  <w:i/>
+                </w:rPr>
+                <w:t xml:space="preserve"> </w:t>
+              </w:r>
+              <w:proofErr w:type="spellStart"/>
+              <w:r>
+                <w:rPr>
+                  <w:i/>
+                </w:rPr>
+                <w:t>procedural</w:t>
+              </w:r>
+              <w:proofErr w:type="spellEnd"/>
+              <w:r>
+                <w:rPr>
+                  <w:i/>
+                </w:rPr>
+                <w:t xml:space="preserve"> </w:t>
+              </w:r>
+              <w:proofErr w:type="spellStart"/>
+              <w:r>
+                <w:rPr>
+                  <w:i/>
+                </w:rPr>
+                <w:t>modeling</w:t>
+              </w:r>
+              <w:proofErr w:type="spellEnd"/>
+              <w:r>
+                <w:rPr>
+                  <w:i/>
+                </w:rPr>
+                <w:t xml:space="preserve"> </w:t>
+              </w:r>
+              <w:proofErr w:type="spellStart"/>
+              <w:r>
+                <w:rPr>
+                  <w:i/>
+                </w:rPr>
+                <w:t>of</w:t>
+              </w:r>
+              <w:proofErr w:type="spellEnd"/>
+              <w:r>
+                <w:rPr>
+                  <w:i/>
+                </w:rPr>
+                <w:t xml:space="preserve"> </w:t>
+              </w:r>
+              <w:proofErr w:type="spellStart"/>
+              <w:r>
+                <w:rPr>
+                  <w:i/>
+                </w:rPr>
+                <w:t>architecture</w:t>
+              </w:r>
+              <w:proofErr w:type="spellEnd"/>
+              <w:r>
+                <w:t>, Pascal Müller, Michael Schwarz, ACM</w:t>
+              </w:r>
+            </w:p>
+            <w:p>
+              <w:pPr>
+                <w:rPr>
+                  <w:lang w:val="en-US"/>
+                </w:rPr>
+              </w:pPr>
             </w:p>
             <w:p>
               <w:pPr>
@@ -4783,6 +5674,119 @@
 <file path=word/numbering.xml><?xml version="1.0" encoding="utf-8"?>
 <w:numbering xmlns:wpc="http://schemas.microsoft.com/office/word/2010/wordprocessingCanvas" xmlns:cx="http://schemas.microsoft.com/office/drawing/2014/chartex" xmlns:cx1="http://schemas.microsoft.com/office/drawing/2015/9/8/chartex" xmlns:cx2="http://schemas.microsoft.com/office/drawing/2015/10/21/chartex" xmlns:cx3="http://schemas.microsoft.com/office/drawing/2016/5/9/chartex" xmlns:cx4="http://schemas.microsoft.com/office/drawing/2016/5/10/chartex" xmlns:cx5="http://schemas.microsoft.com/office/drawing/2016/5/11/chartex" xmlns:mc="http://schemas.openxmlformats.org/markup-compatibility/2006" xmlns:o="urn:schemas-microsoft-com:office:office" xmlns:r="http://schemas.openxmlformats.org/officeDocument/2006/relationships" xmlns:m="http://schemas.openxmlformats.org/officeDocument/2006/math" xmlns:v="urn:schemas-microsoft-com:vml" xmlns:wp14="http://schemas.microsoft.com/office/word/2010/wordprocessingDrawing" xmlns:wp="http://schemas.openxmlformats.org/drawingml/2006/wordprocessingDrawing" xmlns:w10="urn:schemas-microsoft-com:office:word" xmlns:w="http://schemas.openxmlformats.org/wordprocessingml/2006/main" xmlns:w14="http://schemas.microsoft.com/office/word/2010/wordml" xmlns:w15="http://schemas.microsoft.com/office/word/2012/wordml" xmlns:w16se="http://schemas.microsoft.com/office/word/2015/wordml/symex" xmlns:wpg="http://schemas.microsoft.com/office/word/2010/wordprocessingGroup" xmlns:wpi="http://schemas.microsoft.com/office/word/2010/wordprocessingInk" xmlns:wne="http://schemas.microsoft.com/office/word/2006/wordml" xmlns:wps="http://schemas.microsoft.com/office/word/2010/wordprocessingShape" mc:Ignorable="w14 w15 w16se wp14">
   <w:abstractNum w:abstractNumId="0" w15:restartNumberingAfterBreak="0">
+    <w:nsid w:val="2C3B1B1B"/>
+    <w:multiLevelType w:val="multilevel"/>
+    <w:tmpl w:val="30AECDCA"/>
+    <w:lvl w:ilvl="0">
+      <w:start w:val="1"/>
+      <w:numFmt w:val="decimal"/>
+      <w:lvlText w:val="%1."/>
+      <w:lvlJc w:val="left"/>
+      <w:pPr>
+        <w:tabs>
+          <w:tab w:val="num" w:pos="720"/>
+        </w:tabs>
+        <w:ind w:left="720" w:hanging="360"/>
+      </w:pPr>
+    </w:lvl>
+    <w:lvl w:ilvl="1" w:tentative="1">
+      <w:start w:val="1"/>
+      <w:numFmt w:val="decimal"/>
+      <w:lvlText w:val="%2."/>
+      <w:lvlJc w:val="left"/>
+      <w:pPr>
+        <w:tabs>
+          <w:tab w:val="num" w:pos="1440"/>
+        </w:tabs>
+        <w:ind w:left="1440" w:hanging="360"/>
+      </w:pPr>
+    </w:lvl>
+    <w:lvl w:ilvl="2" w:tentative="1">
+      <w:start w:val="1"/>
+      <w:numFmt w:val="decimal"/>
+      <w:lvlText w:val="%3."/>
+      <w:lvlJc w:val="left"/>
+      <w:pPr>
+        <w:tabs>
+          <w:tab w:val="num" w:pos="2160"/>
+        </w:tabs>
+        <w:ind w:left="2160" w:hanging="360"/>
+      </w:pPr>
+    </w:lvl>
+    <w:lvl w:ilvl="3" w:tentative="1">
+      <w:start w:val="1"/>
+      <w:numFmt w:val="decimal"/>
+      <w:lvlText w:val="%4."/>
+      <w:lvlJc w:val="left"/>
+      <w:pPr>
+        <w:tabs>
+          <w:tab w:val="num" w:pos="2880"/>
+        </w:tabs>
+        <w:ind w:left="2880" w:hanging="360"/>
+      </w:pPr>
+    </w:lvl>
+    <w:lvl w:ilvl="4" w:tentative="1">
+      <w:start w:val="1"/>
+      <w:numFmt w:val="decimal"/>
+      <w:lvlText w:val="%5."/>
+      <w:lvlJc w:val="left"/>
+      <w:pPr>
+        <w:tabs>
+          <w:tab w:val="num" w:pos="3600"/>
+        </w:tabs>
+        <w:ind w:left="3600" w:hanging="360"/>
+      </w:pPr>
+    </w:lvl>
+    <w:lvl w:ilvl="5" w:tentative="1">
+      <w:start w:val="1"/>
+      <w:numFmt w:val="decimal"/>
+      <w:lvlText w:val="%6."/>
+      <w:lvlJc w:val="left"/>
+      <w:pPr>
+        <w:tabs>
+          <w:tab w:val="num" w:pos="4320"/>
+        </w:tabs>
+        <w:ind w:left="4320" w:hanging="360"/>
+      </w:pPr>
+    </w:lvl>
+    <w:lvl w:ilvl="6" w:tentative="1">
+      <w:start w:val="1"/>
+      <w:numFmt w:val="decimal"/>
+      <w:lvlText w:val="%7."/>
+      <w:lvlJc w:val="left"/>
+      <w:pPr>
+        <w:tabs>
+          <w:tab w:val="num" w:pos="5040"/>
+        </w:tabs>
+        <w:ind w:left="5040" w:hanging="360"/>
+      </w:pPr>
+    </w:lvl>
+    <w:lvl w:ilvl="7" w:tentative="1">
+      <w:start w:val="1"/>
+      <w:numFmt w:val="decimal"/>
+      <w:lvlText w:val="%8."/>
+      <w:lvlJc w:val="left"/>
+      <w:pPr>
+        <w:tabs>
+          <w:tab w:val="num" w:pos="5760"/>
+        </w:tabs>
+        <w:ind w:left="5760" w:hanging="360"/>
+      </w:pPr>
+    </w:lvl>
+    <w:lvl w:ilvl="8" w:tentative="1">
+      <w:start w:val="1"/>
+      <w:numFmt w:val="decimal"/>
+      <w:lvlText w:val="%9."/>
+      <w:lvlJc w:val="left"/>
+      <w:pPr>
+        <w:tabs>
+          <w:tab w:val="num" w:pos="6480"/>
+        </w:tabs>
+        <w:ind w:left="6480" w:hanging="360"/>
+      </w:pPr>
+    </w:lvl>
+  </w:abstractNum>
+  <w:abstractNum w:abstractNumId="1" w15:restartNumberingAfterBreak="0">
     <w:nsid w:val="38D57270"/>
     <w:multiLevelType w:val="hybridMultilevel"/>
     <w:tmpl w:val="1B62C316"/>
@@ -4895,7 +5899,7 @@
       </w:rPr>
     </w:lvl>
   </w:abstractNum>
-  <w:abstractNum w:abstractNumId="1" w15:restartNumberingAfterBreak="0">
+  <w:abstractNum w:abstractNumId="2" w15:restartNumberingAfterBreak="0">
     <w:nsid w:val="3C0C682B"/>
     <w:multiLevelType w:val="hybridMultilevel"/>
     <w:tmpl w:val="172AF72C"/>
@@ -5008,7 +6012,7 @@
       </w:rPr>
     </w:lvl>
   </w:abstractNum>
-  <w:abstractNum w:abstractNumId="2" w15:restartNumberingAfterBreak="0">
+  <w:abstractNum w:abstractNumId="3" w15:restartNumberingAfterBreak="0">
     <w:nsid w:val="3F724593"/>
     <w:multiLevelType w:val="hybridMultilevel"/>
     <w:tmpl w:val="91F01022"/>
@@ -5094,7 +6098,7 @@
       </w:pPr>
     </w:lvl>
   </w:abstractNum>
-  <w:abstractNum w:abstractNumId="3" w15:restartNumberingAfterBreak="0">
+  <w:abstractNum w:abstractNumId="4" w15:restartNumberingAfterBreak="0">
     <w:nsid w:val="43223362"/>
     <w:multiLevelType w:val="hybridMultilevel"/>
     <w:tmpl w:val="EF3C63B0"/>
@@ -5207,7 +6211,7 @@
       </w:rPr>
     </w:lvl>
   </w:abstractNum>
-  <w:abstractNum w:abstractNumId="4" w15:restartNumberingAfterBreak="0">
+  <w:abstractNum w:abstractNumId="5" w15:restartNumberingAfterBreak="0">
     <w:nsid w:val="65123E41"/>
     <w:multiLevelType w:val="hybridMultilevel"/>
     <w:tmpl w:val="0FC44A68"/>
@@ -5320,7 +6324,7 @@
       </w:rPr>
     </w:lvl>
   </w:abstractNum>
-  <w:abstractNum w:abstractNumId="5" w15:restartNumberingAfterBreak="0">
+  <w:abstractNum w:abstractNumId="6" w15:restartNumberingAfterBreak="0">
     <w:nsid w:val="6FE733F6"/>
     <w:multiLevelType w:val="hybridMultilevel"/>
     <w:tmpl w:val="6296B464"/>
@@ -5433,7 +6437,7 @@
       </w:rPr>
     </w:lvl>
   </w:abstractNum>
-  <w:abstractNum w:abstractNumId="6" w15:restartNumberingAfterBreak="0">
+  <w:abstractNum w:abstractNumId="7" w15:restartNumberingAfterBreak="0">
     <w:nsid w:val="7A48011D"/>
     <w:multiLevelType w:val="multilevel"/>
     <w:tmpl w:val="C5B413BE"/>
@@ -5546,7 +6550,7 @@
       </w:pPr>
     </w:lvl>
   </w:abstractNum>
-  <w:abstractNum w:abstractNumId="7" w15:restartNumberingAfterBreak="0">
+  <w:abstractNum w:abstractNumId="8" w15:restartNumberingAfterBreak="0">
     <w:nsid w:val="7A4905E7"/>
     <w:multiLevelType w:val="hybridMultilevel"/>
     <w:tmpl w:val="5CEA185C"/>
@@ -5660,28 +6664,31 @@
     </w:lvl>
   </w:abstractNum>
   <w:num w:numId="1">
+    <w:abstractNumId w:val="5"/>
+  </w:num>
+  <w:num w:numId="2">
     <w:abstractNumId w:val="4"/>
   </w:num>
-  <w:num w:numId="2">
+  <w:num w:numId="3">
     <w:abstractNumId w:val="3"/>
   </w:num>
-  <w:num w:numId="3">
+  <w:num w:numId="4">
     <w:abstractNumId w:val="2"/>
   </w:num>
-  <w:num w:numId="4">
+  <w:num w:numId="5">
+    <w:abstractNumId w:val="6"/>
+  </w:num>
+  <w:num w:numId="6">
     <w:abstractNumId w:val="1"/>
   </w:num>
-  <w:num w:numId="5">
-    <w:abstractNumId w:val="5"/>
+  <w:num w:numId="7">
+    <w:abstractNumId w:val="8"/>
   </w:num>
-  <w:num w:numId="6">
-    <w:abstractNumId w:val="0"/>
-  </w:num>
-  <w:num w:numId="7">
+  <w:num w:numId="8">
     <w:abstractNumId w:val="7"/>
   </w:num>
-  <w:num w:numId="8">
-    <w:abstractNumId w:val="6"/>
+  <w:num w:numId="9">
+    <w:abstractNumId w:val="0"/>
   </w:num>
 </w:numbering>
 </file>
@@ -6126,6 +7133,28 @@
       <w:szCs w:val="26"/>
     </w:rPr>
   </w:style>
+  <w:style w:type="paragraph" w:styleId="Rubrik3">
+    <w:name w:val="heading 3"/>
+    <w:basedOn w:val="Normal"/>
+    <w:next w:val="Normal"/>
+    <w:link w:val="Rubrik3Char"/>
+    <w:uiPriority w:val="9"/>
+    <w:unhideWhenUsed/>
+    <w:qFormat/>
+    <w:rsid w:val="007E23BD"/>
+    <w:pPr>
+      <w:keepNext/>
+      <w:keepLines/>
+      <w:spacing w:before="40" w:after="0"/>
+      <w:outlineLvl w:val="2"/>
+    </w:pPr>
+    <w:rPr>
+      <w:rFonts w:asciiTheme="majorHAnsi" w:eastAsiaTheme="majorEastAsia" w:hAnsiTheme="majorHAnsi" w:cstheme="majorBidi"/>
+      <w:b/>
+      <w:sz w:val="24"/>
+      <w:szCs w:val="24"/>
+    </w:rPr>
+  </w:style>
   <w:style w:type="character" w:default="1" w:styleId="Standardstycketeckensnitt">
     <w:name w:val="Default Paragraph Font"/>
     <w:uiPriority w:val="1"/>
@@ -6245,6 +7274,36 @@
     <w:rPr>
       <w:b/>
       <w:bCs/>
+    </w:rPr>
+  </w:style>
+  <w:style w:type="paragraph" w:styleId="Normalwebb">
+    <w:name w:val="Normal (Web)"/>
+    <w:basedOn w:val="Normal"/>
+    <w:uiPriority w:val="99"/>
+    <w:semiHidden/>
+    <w:unhideWhenUsed/>
+    <w:rsid w:val="00C11CF3"/>
+    <w:pPr>
+      <w:spacing w:before="100" w:beforeAutospacing="1" w:after="100" w:afterAutospacing="1" w:line="240" w:lineRule="auto"/>
+    </w:pPr>
+    <w:rPr>
+      <w:rFonts w:ascii="Times New Roman" w:eastAsia="Times New Roman" w:hAnsi="Times New Roman" w:cs="Times New Roman"/>
+      <w:sz w:val="24"/>
+      <w:szCs w:val="24"/>
+      <w:lang w:eastAsia="sv-SE"/>
+    </w:rPr>
+  </w:style>
+  <w:style w:type="character" w:customStyle="1" w:styleId="Rubrik3Char">
+    <w:name w:val="Rubrik 3 Char"/>
+    <w:basedOn w:val="Standardstycketeckensnitt"/>
+    <w:link w:val="Rubrik3"/>
+    <w:uiPriority w:val="9"/>
+    <w:rsid w:val="007E23BD"/>
+    <w:rPr>
+      <w:rFonts w:asciiTheme="majorHAnsi" w:eastAsiaTheme="majorEastAsia" w:hAnsiTheme="majorHAnsi" w:cstheme="majorBidi"/>
+      <w:b/>
+      <w:sz w:val="24"/>
+      <w:szCs w:val="24"/>
     </w:rPr>
   </w:style>
 </w:styles>
@@ -6732,7 +7791,7 @@
 </file>
 
 <file path=customXml/itemProps1.xml><?xml version="1.0" encoding="utf-8"?>
-<ds:datastoreItem xmlns:ds="http://schemas.openxmlformats.org/officeDocument/2006/customXml" ds:itemID="{9E17D371-5F22-4792-9D29-68B560F19026}">
+<ds:datastoreItem xmlns:ds="http://schemas.openxmlformats.org/officeDocument/2006/customXml" ds:itemID="{18CD1169-21C8-4189-8118-06F21B479AC6}">
   <ds:schemaRefs>
     <ds:schemaRef ds:uri="http://schemas.openxmlformats.org/officeDocument/2006/bibliography"/>
   </ds:schemaRefs>

</xml_diff>

<commit_message>
Project Plan - La till en mening cus it bothered me lols
</commit_message>
<xml_diff>
--- a/Project Plan.docx
+++ b/Project Plan.docx
@@ -1695,13 +1695,7 @@
         <w:rPr>
           <w:lang w:val="en-US"/>
         </w:rPr>
-        <w:t>1.2</w:t>
-      </w:r>
-      <w:r>
-        <w:rPr>
-          <w:lang w:val="en-US"/>
-        </w:rPr>
-        <w:t xml:space="preserve"> Hierarchical PCG</w:t>
+        <w:t>1.2 Hierarchical PCG</w:t>
       </w:r>
     </w:p>
     <w:p>
@@ -2193,17 +2187,7 @@
           <w:szCs w:val="24"/>
           <w:lang w:val="en-US"/>
         </w:rPr>
-        <w:t>. The result of these measurements will be compared against the specified resource constraints</w:t>
-      </w:r>
-      <w:bookmarkStart w:id="0" w:name="_GoBack"/>
-      <w:bookmarkEnd w:id="0"/>
-      <w:r>
-        <w:rPr>
-          <w:sz w:val="24"/>
-          <w:szCs w:val="24"/>
-          <w:lang w:val="en-US"/>
-        </w:rPr>
-        <w:t>.</w:t>
+        <w:t>. The result of these measurements will be compared against the specified resource constraints.</w:t>
       </w:r>
       <w:r>
         <w:rPr>
@@ -2683,17 +2667,15 @@
     <w:p>
       <w:pPr>
         <w:pStyle w:val="Rubrik3"/>
-      </w:pPr>
-      <w:r>
-        <w:t xml:space="preserve">4.2.1 </w:t>
-      </w:r>
-      <w:proofErr w:type="spellStart"/>
-      <w:r>
-        <w:t>District</w:t>
-      </w:r>
-      <w:proofErr w:type="spellEnd"/>
-      <w:r>
-        <w:t xml:space="preserve"> generation</w:t>
+        <w:rPr>
+          <w:lang w:val="en-US"/>
+        </w:rPr>
+      </w:pPr>
+      <w:r>
+        <w:rPr>
+          <w:lang w:val="en-US"/>
+        </w:rPr>
+        <w:t>4.2.1 District generation</w:t>
       </w:r>
     </w:p>
     <w:p>
@@ -2830,19 +2812,7 @@
         <w:rPr>
           <w:lang w:val="en-US"/>
         </w:rPr>
-        <w:t xml:space="preserve"> and GLM </w:t>
-      </w:r>
-      <w:r>
-        <w:rPr>
-          <w:lang w:val="en-US"/>
-        </w:rPr>
-        <w:t>[16]</w:t>
-      </w:r>
-      <w:r>
-        <w:rPr>
-          <w:lang w:val="en-US"/>
-        </w:rPr>
-        <w:t xml:space="preserve"> for 3D math</w:t>
+        <w:t xml:space="preserve"> and GLM [16] for 3D math</w:t>
       </w:r>
       <w:r>
         <w:rPr>
@@ -2854,13 +2824,7 @@
         <w:rPr>
           <w:lang w:val="en-US"/>
         </w:rPr>
-        <w:t xml:space="preserve"> </w:t>
-      </w:r>
-      <w:r>
-        <w:rPr>
-          <w:lang w:val="en-US"/>
-        </w:rPr>
-        <w:t>[15]</w:t>
+        <w:t xml:space="preserve"> [15]</w:t>
       </w:r>
       <w:r>
         <w:rPr>
@@ -3059,6 +3023,20 @@
           <w:lang w:val="en-US"/>
         </w:rPr>
         <w:t>used for realism, our city generator does not have the requirement to generate realistic content.</w:t>
+      </w:r>
+      <w:r>
+        <w:rPr>
+          <w:lang w:val="en-US"/>
+        </w:rPr>
+        <w:t xml:space="preserve"> These two techniques will </w:t>
+      </w:r>
+      <w:bookmarkStart w:id="0" w:name="_GoBack"/>
+      <w:bookmarkEnd w:id="0"/>
+      <w:r>
+        <w:rPr>
+          <w:lang w:val="en-US"/>
+        </w:rPr>
+        <w:t>consequently not be used.</w:t>
       </w:r>
       <w:r>
         <w:rPr>
@@ -5092,14 +5070,7 @@
                 <w:rPr>
                   <w:lang w:val="en-US"/>
                 </w:rPr>
-                <w:t xml:space="preserve"> </w:t>
-              </w:r>
-              <w:proofErr w:type="spellStart"/>
-              <w:r>
-                <w:rPr>
-                  <w:lang w:val="en-US"/>
-                </w:rPr>
-                <w:t>H</w:t>
+                <w:t xml:space="preserve"> H</w:t>
               </w:r>
               <w:r>
                 <w:rPr>
@@ -5107,19 +5078,11 @@
                 </w:rPr>
                 <w:t>endrikx</w:t>
               </w:r>
-              <w:proofErr w:type="spellEnd"/>
-              <w:r>
-                <w:rPr>
-                  <w:lang w:val="en-US"/>
-                </w:rPr>
-                <w:t xml:space="preserve">, </w:t>
-              </w:r>
-              <w:proofErr w:type="spellStart"/>
-              <w:r>
-                <w:rPr>
-                  <w:lang w:val="en-US"/>
-                </w:rPr>
-                <w:t>S</w:t>
+              <w:r>
+                <w:rPr>
+                  <w:lang w:val="en-US"/>
+                </w:rPr>
+                <w:t>, S</w:t>
               </w:r>
               <w:r>
                 <w:rPr>
@@ -5127,7 +5090,6 @@
                 </w:rPr>
                 <w:t>ebastiaan</w:t>
               </w:r>
-              <w:proofErr w:type="spellEnd"/>
               <w:r>
                 <w:rPr>
                   <w:lang w:val="en-US"/>
@@ -5144,14 +5106,7 @@
                 <w:rPr>
                   <w:lang w:val="en-US"/>
                 </w:rPr>
-                <w:t xml:space="preserve">, </w:t>
-              </w:r>
-              <w:proofErr w:type="spellStart"/>
-              <w:r>
-                <w:rPr>
-                  <w:lang w:val="en-US"/>
-                </w:rPr>
-                <w:t>J</w:t>
+                <w:t>, J</w:t>
               </w:r>
               <w:r>
                 <w:rPr>
@@ -5159,7 +5114,6 @@
                 </w:rPr>
                 <w:t>oeri</w:t>
               </w:r>
-              <w:proofErr w:type="spellEnd"/>
               <w:r>
                 <w:rPr>
                   <w:lang w:val="en-US"/>
@@ -5176,14 +5130,7 @@
                 <w:rPr>
                   <w:lang w:val="en-US"/>
                 </w:rPr>
-                <w:t xml:space="preserve"> </w:t>
-              </w:r>
-              <w:proofErr w:type="gramStart"/>
-              <w:r>
-                <w:rPr>
-                  <w:lang w:val="en-US"/>
-                </w:rPr>
-                <w:t>D</w:t>
+                <w:t xml:space="preserve"> D</w:t>
               </w:r>
               <w:r>
                 <w:rPr>
@@ -5191,7 +5138,6 @@
                 </w:rPr>
                 <w:t>er</w:t>
               </w:r>
-              <w:proofErr w:type="gramEnd"/>
               <w:r>
                 <w:rPr>
                   <w:lang w:val="en-US"/>
@@ -5208,14 +5154,7 @@
                 <w:rPr>
                   <w:lang w:val="en-US"/>
                 </w:rPr>
-                <w:t xml:space="preserve">, and </w:t>
-              </w:r>
-              <w:proofErr w:type="spellStart"/>
-              <w:r>
-                <w:rPr>
-                  <w:lang w:val="en-US"/>
-                </w:rPr>
-                <w:t>A</w:t>
+                <w:t>, and A</w:t>
               </w:r>
               <w:r>
                 <w:rPr>
@@ -5223,7 +5162,6 @@
                 </w:rPr>
                 <w:t>lexandru</w:t>
               </w:r>
-              <w:proofErr w:type="spellEnd"/>
               <w:r>
                 <w:rPr>
                   <w:lang w:val="en-US"/>
@@ -5266,37 +5204,7 @@
                 <w:rPr>
                   <w:lang w:val="en-US"/>
                 </w:rPr>
-                <w:t xml:space="preserve">, Basil </w:t>
-              </w:r>
-              <w:proofErr w:type="spellStart"/>
-              <w:proofErr w:type="gramStart"/>
-              <w:r>
-                <w:rPr>
-                  <w:lang w:val="en-US"/>
-                </w:rPr>
-                <w:t>Weber,Pascal</w:t>
-              </w:r>
-              <w:proofErr w:type="spellEnd"/>
-              <w:proofErr w:type="gramEnd"/>
-              <w:r>
-                <w:rPr>
-                  <w:lang w:val="en-US"/>
-                </w:rPr>
-                <w:t xml:space="preserve"> </w:t>
-              </w:r>
-              <w:proofErr w:type="spellStart"/>
-              <w:r>
-                <w:rPr>
-                  <w:lang w:val="en-US"/>
-                </w:rPr>
-                <w:t>Müller,Peter</w:t>
-              </w:r>
-              <w:proofErr w:type="spellEnd"/>
-              <w:r>
-                <w:rPr>
-                  <w:lang w:val="en-US"/>
-                </w:rPr>
-                <w:t xml:space="preserve"> Wonka, Markus Gross, computer Graphics forum</w:t>
+                <w:t>, Basil Weber,Pascal Müller,Peter Wonka, Markus Gross, computer Graphics forum</w:t>
               </w:r>
             </w:p>
             <w:p>
@@ -5350,173 +5258,45 @@
               </w:r>
             </w:p>
             <w:p>
-              <w:r>
+              <w:pPr>
+                <w:rPr>
+                  <w:lang w:val="en-US"/>
+                </w:rPr>
+              </w:pPr>
+              <w:r>
+                <w:rPr>
+                  <w:lang w:val="en-US"/>
+                </w:rPr>
                 <w:t>[17]</w:t>
               </w:r>
               <w:r>
                 <w:rPr>
                   <w:i/>
-                </w:rPr>
-                <w:t xml:space="preserve"> A </w:t>
+                  <w:lang w:val="en-US"/>
+                </w:rPr>
+                <w:t xml:space="preserve"> A caching approach to real-time procedural generation of cities from </w:t>
               </w:r>
               <w:proofErr w:type="spellStart"/>
               <w:r>
                 <w:rPr>
                   <w:i/>
-                </w:rPr>
-                <w:t>caching</w:t>
+                  <w:lang w:val="en-US"/>
+                </w:rPr>
+                <w:t>gis</w:t>
               </w:r>
               <w:proofErr w:type="spellEnd"/>
               <w:r>
                 <w:rPr>
                   <w:i/>
-                </w:rPr>
-                <w:t xml:space="preserve"> approach to real-</w:t>
-              </w:r>
-              <w:proofErr w:type="spellStart"/>
-              <w:r>
-                <w:rPr>
-                  <w:i/>
-                </w:rPr>
-                <w:t>time</w:t>
-              </w:r>
-              <w:proofErr w:type="spellEnd"/>
-              <w:r>
-                <w:rPr>
-                  <w:i/>
-                </w:rPr>
-                <w:t xml:space="preserve"> </w:t>
-              </w:r>
-              <w:proofErr w:type="spellStart"/>
-              <w:r>
-                <w:rPr>
-                  <w:i/>
-                </w:rPr>
-                <w:t>procedural</w:t>
-              </w:r>
-              <w:proofErr w:type="spellEnd"/>
-              <w:r>
-                <w:rPr>
-                  <w:i/>
-                </w:rPr>
-                <w:t xml:space="preserve"> generation </w:t>
-              </w:r>
-              <w:proofErr w:type="spellStart"/>
-              <w:r>
-                <w:rPr>
-                  <w:i/>
-                </w:rPr>
-                <w:t>of</w:t>
-              </w:r>
-              <w:proofErr w:type="spellEnd"/>
-              <w:r>
-                <w:rPr>
-                  <w:i/>
-                </w:rPr>
-                <w:t xml:space="preserve"> </w:t>
-              </w:r>
-              <w:proofErr w:type="spellStart"/>
-              <w:r>
-                <w:rPr>
-                  <w:i/>
-                </w:rPr>
-                <w:t>cities</w:t>
-              </w:r>
-              <w:proofErr w:type="spellEnd"/>
-              <w:r>
-                <w:rPr>
-                  <w:i/>
-                </w:rPr>
-                <w:t xml:space="preserve"> from </w:t>
-              </w:r>
-              <w:proofErr w:type="spellStart"/>
-              <w:r>
-                <w:rPr>
-                  <w:i/>
-                </w:rPr>
-                <w:t>gis</w:t>
-              </w:r>
-              <w:proofErr w:type="spellEnd"/>
-              <w:r>
-                <w:rPr>
-                  <w:i/>
+                  <w:lang w:val="en-US"/>
                 </w:rPr>
                 <w:t xml:space="preserve"> data</w:t>
               </w:r>
               <w:r>
+                <w:rPr>
+                  <w:lang w:val="en-US"/>
+                </w:rPr>
                 <w:t>, Brian Cullen, Carrol O’Sullivan</w:t>
-              </w:r>
-            </w:p>
-            <w:p>
-              <w:r>
-                <w:t xml:space="preserve">[18] </w:t>
-              </w:r>
-              <w:r>
-                <w:rPr>
-                  <w:i/>
-                </w:rPr>
-                <w:t xml:space="preserve">Generating </w:t>
-              </w:r>
-              <w:proofErr w:type="spellStart"/>
-              <w:r>
-                <w:rPr>
-                  <w:i/>
-                </w:rPr>
-                <w:t>autonomous</w:t>
-              </w:r>
-              <w:proofErr w:type="spellEnd"/>
-              <w:r>
-                <w:rPr>
-                  <w:i/>
-                </w:rPr>
-                <w:t xml:space="preserve"> </w:t>
-              </w:r>
-              <w:proofErr w:type="spellStart"/>
-              <w:r>
-                <w:rPr>
-                  <w:i/>
-                </w:rPr>
-                <w:t>time-varying</w:t>
-              </w:r>
-              <w:proofErr w:type="spellEnd"/>
-              <w:r>
-                <w:rPr>
-                  <w:i/>
-                </w:rPr>
-                <w:t xml:space="preserve"> </w:t>
-              </w:r>
-              <w:proofErr w:type="spellStart"/>
-              <w:r>
-                <w:rPr>
-                  <w:i/>
-                </w:rPr>
-                <w:t>virtual</w:t>
-              </w:r>
-              <w:proofErr w:type="spellEnd"/>
-              <w:r>
-                <w:rPr>
-                  <w:i/>
-                </w:rPr>
-                <w:t xml:space="preserve"> </w:t>
-              </w:r>
-              <w:proofErr w:type="spellStart"/>
-              <w:r>
-                <w:rPr>
-                  <w:i/>
-                </w:rPr>
-                <w:t>cities</w:t>
-              </w:r>
-              <w:proofErr w:type="spellEnd"/>
-              <w:r>
-                <w:t xml:space="preserve">, M. Honda, K. </w:t>
-              </w:r>
-              <w:proofErr w:type="spellStart"/>
-              <w:r>
-                <w:t>Mizuno</w:t>
-              </w:r>
-              <w:proofErr w:type="spellEnd"/>
-              <w:r>
-                <w:t>, Y. Fukui</w:t>
               </w:r>
             </w:p>
             <w:p>
@@ -5529,6 +5309,32 @@
                 <w:rPr>
                   <w:lang w:val="en-US"/>
                 </w:rPr>
+                <w:t xml:space="preserve">[18] </w:t>
+              </w:r>
+              <w:r>
+                <w:rPr>
+                  <w:i/>
+                  <w:lang w:val="en-US"/>
+                </w:rPr>
+                <w:t>Generating autonomous time-varying virtual cities</w:t>
+              </w:r>
+              <w:r>
+                <w:rPr>
+                  <w:lang w:val="en-US"/>
+                </w:rPr>
+                <w:t>, M. Honda, K. Mizuno, Y. Fukui</w:t>
+              </w:r>
+            </w:p>
+            <w:p>
+              <w:pPr>
+                <w:rPr>
+                  <w:lang w:val="en-US"/>
+                </w:rPr>
+              </w:pPr>
+              <w:r>
+                <w:rPr>
+                  <w:lang w:val="en-US"/>
+                </w:rPr>
                 <w:t>[19] http://www.esri.se/Produkter/cityengine, website</w:t>
               </w:r>
               <w:r>
@@ -5547,80 +5353,28 @@
               <w:proofErr w:type="spellEnd"/>
             </w:p>
             <w:p>
-              <w:r>
+              <w:pPr>
+                <w:rPr>
+                  <w:lang w:val="en-US"/>
+                </w:rPr>
+              </w:pPr>
+              <w:r>
+                <w:rPr>
+                  <w:lang w:val="en-US"/>
+                </w:rPr>
                 <w:t>[20]</w:t>
               </w:r>
               <w:r>
                 <w:rPr>
                   <w:i/>
-                </w:rPr>
-                <w:t xml:space="preserve"> </w:t>
-              </w:r>
-              <w:proofErr w:type="spellStart"/>
-              <w:r>
-                <w:rPr>
-                  <w:i/>
-                </w:rPr>
-                <w:t>Advanced</w:t>
-              </w:r>
-              <w:proofErr w:type="spellEnd"/>
-              <w:r>
-                <w:rPr>
-                  <w:i/>
-                </w:rPr>
-                <w:t xml:space="preserve"> </w:t>
-              </w:r>
-              <w:proofErr w:type="spellStart"/>
-              <w:r>
-                <w:rPr>
-                  <w:i/>
-                </w:rPr>
-                <w:t>procedural</w:t>
-              </w:r>
-              <w:proofErr w:type="spellEnd"/>
-              <w:r>
-                <w:rPr>
-                  <w:i/>
-                </w:rPr>
-                <w:t xml:space="preserve"> </w:t>
-              </w:r>
-              <w:proofErr w:type="spellStart"/>
-              <w:r>
-                <w:rPr>
-                  <w:i/>
-                </w:rPr>
-                <w:t>modeling</w:t>
-              </w:r>
-              <w:proofErr w:type="spellEnd"/>
-              <w:r>
-                <w:rPr>
-                  <w:i/>
-                </w:rPr>
-                <w:t xml:space="preserve"> </w:t>
-              </w:r>
-              <w:proofErr w:type="spellStart"/>
-              <w:r>
-                <w:rPr>
-                  <w:i/>
-                </w:rPr>
-                <w:t>of</w:t>
-              </w:r>
-              <w:proofErr w:type="spellEnd"/>
-              <w:r>
-                <w:rPr>
-                  <w:i/>
-                </w:rPr>
-                <w:t xml:space="preserve"> </w:t>
-              </w:r>
-              <w:proofErr w:type="spellStart"/>
-              <w:r>
-                <w:rPr>
-                  <w:i/>
-                </w:rPr>
-                <w:t>architecture</w:t>
-              </w:r>
-              <w:proofErr w:type="spellEnd"/>
-              <w:r>
+                  <w:lang w:val="en-US"/>
+                </w:rPr>
+                <w:t xml:space="preserve"> Advanced procedural modeling of architecture</w:t>
+              </w:r>
+              <w:r>
+                <w:rPr>
+                  <w:lang w:val="en-US"/>
+                </w:rPr>
                 <w:t>, Pascal Müller, Michael Schwarz, ACM</w:t>
               </w:r>
             </w:p>
@@ -7791,7 +7545,7 @@
 </file>
 
 <file path=customXml/itemProps1.xml><?xml version="1.0" encoding="utf-8"?>
-<ds:datastoreItem xmlns:ds="http://schemas.openxmlformats.org/officeDocument/2006/customXml" ds:itemID="{18CD1169-21C8-4189-8118-06F21B479AC6}">
+<ds:datastoreItem xmlns:ds="http://schemas.openxmlformats.org/officeDocument/2006/customXml" ds:itemID="{EA298B7D-3470-4E2D-8D49-79575BE6A3E4}">
   <ds:schemaRefs>
     <ds:schemaRef ds:uri="http://schemas.openxmlformats.org/officeDocument/2006/bibliography"/>
   </ds:schemaRefs>

</xml_diff>

<commit_message>
Project Plan - fixed another note by parshant
</commit_message>
<xml_diff>
--- a/Project Plan.docx
+++ b/Project Plan.docx
@@ -1859,6 +1859,15 @@
         </w:rPr>
         <w:t xml:space="preserve"> through the pipeline</w:t>
       </w:r>
+      <w:r>
+        <w:rPr>
+          <w:i/>
+          <w:sz w:val="24"/>
+          <w:szCs w:val="24"/>
+          <w:lang w:val="en-US"/>
+        </w:rPr>
+        <w:t xml:space="preserve"> planned to use in implementation</w:t>
+      </w:r>
     </w:p>
     <w:p>
       <w:pPr>
@@ -2019,6 +2028,79 @@
     </w:p>
     <w:p>
       <w:pPr>
+        <w:pStyle w:val="Rubrik2"/>
+        <w:rPr>
+          <w:lang w:val="en-US"/>
+        </w:rPr>
+      </w:pPr>
+      <w:r>
+        <w:rPr>
+          <w:lang w:val="en-US"/>
+        </w:rPr>
+        <w:t>2.1 Qualities</w:t>
+      </w:r>
+    </w:p>
+    <w:p>
+      <w:pPr>
+        <w:rPr>
+          <w:lang w:val="en-US"/>
+        </w:rPr>
+      </w:pPr>
+      <w:r>
+        <w:rPr>
+          <w:lang w:val="en-US"/>
+        </w:rPr>
+        <w:t>The city generation should be viable</w:t>
+      </w:r>
+      <w:r>
+        <w:rPr>
+          <w:lang w:val="en-US"/>
+        </w:rPr>
+        <w:t xml:space="preserve"> to use</w:t>
+      </w:r>
+      <w:r>
+        <w:rPr>
+          <w:lang w:val="en-US"/>
+        </w:rPr>
+        <w:t xml:space="preserve"> in an online setting such as a game. This</w:t>
+      </w:r>
+      <w:r>
+        <w:rPr>
+          <w:lang w:val="en-US"/>
+        </w:rPr>
+        <w:t xml:space="preserve"> means that the user is waiting for the results of the city generation in a loading screen. For us to consider the generation viable in an online setting we have a time limit of 20 seconds loading time. The city should be playable on a mid-range gaming pc. We will measure computer resources used by the city and compare them to the limits of a specified mid-range gaming pc. Frames per second will not be measured as this is highly depending on the culling capabilities of the rendering pipeline [</w:t>
+      </w:r>
+      <w:proofErr w:type="gramStart"/>
+      <w:r>
+        <w:rPr>
+          <w:lang w:val="en-US"/>
+        </w:rPr>
+        <w:t>7][</w:t>
+      </w:r>
+      <w:proofErr w:type="gramEnd"/>
+      <w:r>
+        <w:rPr>
+          <w:lang w:val="en-US"/>
+        </w:rPr>
+        <w:t>11].</w:t>
+      </w:r>
+      <w:r>
+        <w:rPr>
+          <w:lang w:val="en-US"/>
+        </w:rPr>
+        <w:t xml:space="preserve"> Repeating patterns will be measured since the city should have variation</w:t>
+      </w:r>
+      <w:bookmarkStart w:id="0" w:name="_GoBack"/>
+      <w:bookmarkEnd w:id="0"/>
+      <w:r>
+        <w:rPr>
+          <w:lang w:val="en-US"/>
+        </w:rPr>
+        <w:t xml:space="preserve"> for it to be viable in games.</w:t>
+      </w:r>
+    </w:p>
+    <w:p>
+      <w:pPr>
         <w:rPr>
           <w:rFonts w:asciiTheme="majorHAnsi" w:hAnsiTheme="majorHAnsi"/>
           <w:b/>
@@ -2035,6 +2117,7 @@
           <w:szCs w:val="40"/>
           <w:lang w:val="en-US"/>
         </w:rPr>
+        <w:lastRenderedPageBreak/>
         <w:t>3</w:t>
       </w:r>
       <w:r>
@@ -2114,7 +2197,6 @@
           <w:szCs w:val="24"/>
           <w:lang w:val="en-US"/>
         </w:rPr>
-        <w:lastRenderedPageBreak/>
         <w:t>The method used to answer these questions will be studying and researching of PCG techniques along with an implementation of said techniques to generate a city</w:t>
       </w:r>
       <w:r>
@@ -2624,6 +2706,7 @@
         <w:rPr>
           <w:lang w:val="en-US"/>
         </w:rPr>
+        <w:lastRenderedPageBreak/>
         <w:t>4.2</w:t>
       </w:r>
       <w:r>
@@ -2706,14 +2789,7 @@
         <w:rPr>
           <w:lang w:val="en-US"/>
         </w:rPr>
-        <w:t xml:space="preserve"> Every district will be generated through a seed position and will grow outwards from that position conforming with the </w:t>
-      </w:r>
-      <w:r>
-        <w:rPr>
-          <w:lang w:val="en-US"/>
-        </w:rPr>
-        <w:lastRenderedPageBreak/>
-        <w:t>districts spread variable.</w:t>
+        <w:t xml:space="preserve"> Every district will be generated through a seed position and will grow outwards from that position conforming with the districts spread variable.</w:t>
       </w:r>
       <w:r>
         <w:rPr>
@@ -2933,6 +3009,7 @@
         <w:rPr>
           <w:lang w:val="en-US"/>
         </w:rPr>
+        <w:lastRenderedPageBreak/>
         <w:t>4.2.5 Complexity</w:t>
       </w:r>
     </w:p>
@@ -3028,15 +3105,7 @@
         <w:rPr>
           <w:lang w:val="en-US"/>
         </w:rPr>
-        <w:t xml:space="preserve"> These two techniques will </w:t>
-      </w:r>
-      <w:bookmarkStart w:id="0" w:name="_GoBack"/>
-      <w:bookmarkEnd w:id="0"/>
-      <w:r>
-        <w:rPr>
-          <w:lang w:val="en-US"/>
-        </w:rPr>
-        <w:t>consequently not be used.</w:t>
+        <w:t xml:space="preserve"> These two techniques will consequently not be used.</w:t>
       </w:r>
       <w:r>
         <w:rPr>
@@ -3125,7 +3194,6 @@
           <w:szCs w:val="40"/>
           <w:lang w:val="en-US"/>
         </w:rPr>
-        <w:lastRenderedPageBreak/>
         <w:t>6: Time and activity plan</w:t>
       </w:r>
     </w:p>
@@ -3472,6 +3540,7 @@
           <w:szCs w:val="24"/>
           <w:lang w:val="en-US"/>
         </w:rPr>
+        <w:lastRenderedPageBreak/>
         <w:t xml:space="preserve">Project lifetime </w:t>
       </w:r>
       <w:r>
@@ -3921,7 +3990,6 @@
                 <w:szCs w:val="24"/>
                 <w:lang w:val="en-US"/>
               </w:rPr>
-              <w:lastRenderedPageBreak/>
               <w:t>Procedurally generating a city is</w:t>
             </w:r>
             <w:r>
@@ -5274,23 +5342,7 @@
                   <w:i/>
                   <w:lang w:val="en-US"/>
                 </w:rPr>
-                <w:t xml:space="preserve"> A caching approach to real-time procedural generation of cities from </w:t>
-              </w:r>
-              <w:proofErr w:type="spellStart"/>
-              <w:r>
-                <w:rPr>
-                  <w:i/>
-                  <w:lang w:val="en-US"/>
-                </w:rPr>
-                <w:t>gis</w:t>
-              </w:r>
-              <w:proofErr w:type="spellEnd"/>
-              <w:r>
-                <w:rPr>
-                  <w:i/>
-                  <w:lang w:val="en-US"/>
-                </w:rPr>
-                <w:t xml:space="preserve"> data</w:t>
+                <w:t xml:space="preserve"> A caching approach to real-time procedural generation of cities from gis data</w:t>
               </w:r>
               <w:r>
                 <w:rPr>
@@ -5341,16 +5393,8 @@
                 <w:rPr>
                   <w:lang w:val="en-US"/>
                 </w:rPr>
-                <w:t xml:space="preserve">, </w:t>
-              </w:r>
-              <w:proofErr w:type="spellStart"/>
-              <w:r>
-                <w:rPr>
-                  <w:lang w:val="en-US"/>
-                </w:rPr>
-                <w:t>CityEngine</w:t>
-              </w:r>
-              <w:proofErr w:type="spellEnd"/>
+                <w:t>, CityEngine</w:t>
+              </w:r>
             </w:p>
             <w:p>
               <w:pPr>
@@ -7545,7 +7589,7 @@
 </file>
 
 <file path=customXml/itemProps1.xml><?xml version="1.0" encoding="utf-8"?>
-<ds:datastoreItem xmlns:ds="http://schemas.openxmlformats.org/officeDocument/2006/customXml" ds:itemID="{EA298B7D-3470-4E2D-8D49-79575BE6A3E4}">
+<ds:datastoreItem xmlns:ds="http://schemas.openxmlformats.org/officeDocument/2006/customXml" ds:itemID="{AA744123-7119-4816-830D-DE71E858B367}">
   <ds:schemaRefs>
     <ds:schemaRef ds:uri="http://schemas.openxmlformats.org/officeDocument/2006/bibliography"/>
   </ds:schemaRefs>

</xml_diff>

<commit_message>
Project Plan - ändrade på "Pipeline and libraries" och "Expected outcome"
</commit_message>
<xml_diff>
--- a/Project Plan.docx
+++ b/Project Plan.docx
@@ -89,14 +89,12 @@
           <w:p>
             <w:pPr>
               <w:rPr>
-                <w:sz w:val="24"/>
                 <w:szCs w:val="24"/>
                 <w:lang w:val="en-US"/>
               </w:rPr>
             </w:pPr>
             <w:r>
               <w:rPr>
-                <w:sz w:val="24"/>
                 <w:szCs w:val="24"/>
                 <w:lang w:val="en-US"/>
               </w:rPr>
@@ -111,14 +109,12 @@
           <w:p>
             <w:pPr>
               <w:rPr>
-                <w:sz w:val="24"/>
                 <w:szCs w:val="24"/>
                 <w:lang w:val="en-US"/>
               </w:rPr>
             </w:pPr>
             <w:r>
               <w:rPr>
-                <w:sz w:val="24"/>
                 <w:szCs w:val="24"/>
                 <w:lang w:val="en-US"/>
               </w:rPr>
@@ -133,14 +129,12 @@
           <w:p>
             <w:pPr>
               <w:rPr>
-                <w:sz w:val="24"/>
                 <w:szCs w:val="24"/>
                 <w:lang w:val="en-US"/>
               </w:rPr>
             </w:pPr>
             <w:r>
               <w:rPr>
-                <w:sz w:val="24"/>
                 <w:szCs w:val="24"/>
                 <w:lang w:val="en-US"/>
               </w:rPr>
@@ -161,7 +155,6 @@
           <w:p>
             <w:pPr>
               <w:rPr>
-                <w:sz w:val="24"/>
                 <w:szCs w:val="24"/>
                 <w:lang w:val="en-US"/>
               </w:rPr>
@@ -175,14 +168,12 @@
           <w:p>
             <w:pPr>
               <w:rPr>
-                <w:sz w:val="24"/>
                 <w:szCs w:val="24"/>
                 <w:lang w:val="en-US"/>
               </w:rPr>
             </w:pPr>
             <w:r>
               <w:rPr>
-                <w:sz w:val="24"/>
                 <w:szCs w:val="24"/>
                 <w:lang w:val="en-US"/>
               </w:rPr>
@@ -245,14 +236,12 @@
           <w:p>
             <w:pPr>
               <w:rPr>
-                <w:sz w:val="24"/>
                 <w:szCs w:val="24"/>
                 <w:lang w:val="en-US"/>
               </w:rPr>
             </w:pPr>
             <w:r>
               <w:rPr>
-                <w:sz w:val="24"/>
                 <w:szCs w:val="24"/>
                 <w:lang w:val="en-US"/>
               </w:rPr>
@@ -267,14 +256,12 @@
           <w:p>
             <w:pPr>
               <w:rPr>
-                <w:sz w:val="24"/>
                 <w:szCs w:val="24"/>
                 <w:lang w:val="en-US"/>
               </w:rPr>
             </w:pPr>
             <w:r>
               <w:rPr>
-                <w:sz w:val="24"/>
                 <w:szCs w:val="24"/>
                 <w:lang w:val="en-US"/>
               </w:rPr>
@@ -289,14 +276,12 @@
           <w:p>
             <w:pPr>
               <w:rPr>
-                <w:sz w:val="24"/>
                 <w:szCs w:val="24"/>
                 <w:lang w:val="en-US"/>
               </w:rPr>
             </w:pPr>
             <w:r>
               <w:rPr>
-                <w:sz w:val="24"/>
                 <w:szCs w:val="24"/>
                 <w:lang w:val="en-US"/>
               </w:rPr>
@@ -317,7 +302,6 @@
           <w:p>
             <w:pPr>
               <w:rPr>
-                <w:sz w:val="24"/>
                 <w:szCs w:val="24"/>
                 <w:lang w:val="en-US"/>
               </w:rPr>
@@ -331,14 +315,12 @@
           <w:p>
             <w:pPr>
               <w:rPr>
-                <w:sz w:val="24"/>
                 <w:szCs w:val="24"/>
                 <w:lang w:val="en-US"/>
               </w:rPr>
             </w:pPr>
             <w:r>
               <w:rPr>
-                <w:sz w:val="24"/>
                 <w:szCs w:val="24"/>
                 <w:lang w:val="en-US"/>
               </w:rPr>
@@ -353,14 +335,12 @@
           <w:p>
             <w:pPr>
               <w:rPr>
-                <w:sz w:val="24"/>
                 <w:szCs w:val="24"/>
                 <w:lang w:val="en-US"/>
               </w:rPr>
             </w:pPr>
             <w:r>
               <w:rPr>
-                <w:sz w:val="24"/>
                 <w:szCs w:val="24"/>
                 <w:lang w:val="en-US"/>
               </w:rPr>
@@ -368,7 +348,6 @@
             </w:r>
             <w:r>
               <w:rPr>
-                <w:sz w:val="24"/>
                 <w:szCs w:val="24"/>
                 <w:lang w:val="en-US"/>
               </w:rPr>
@@ -389,7 +368,6 @@
           <w:p>
             <w:pPr>
               <w:rPr>
-                <w:sz w:val="24"/>
                 <w:szCs w:val="24"/>
                 <w:lang w:val="en-US"/>
               </w:rPr>
@@ -403,14 +381,12 @@
           <w:p>
             <w:pPr>
               <w:rPr>
-                <w:sz w:val="24"/>
                 <w:szCs w:val="24"/>
                 <w:lang w:val="en-US"/>
               </w:rPr>
             </w:pPr>
             <w:r>
               <w:rPr>
-                <w:sz w:val="24"/>
                 <w:szCs w:val="24"/>
                 <w:lang w:val="en-US"/>
               </w:rPr>
@@ -425,14 +401,12 @@
           <w:p>
             <w:pPr>
               <w:rPr>
-                <w:sz w:val="24"/>
                 <w:szCs w:val="24"/>
                 <w:lang w:val="en-US"/>
               </w:rPr>
             </w:pPr>
             <w:r>
               <w:rPr>
-                <w:sz w:val="24"/>
                 <w:szCs w:val="24"/>
                 <w:lang w:val="en-US"/>
               </w:rPr>
@@ -453,14 +427,12 @@
           <w:p>
             <w:pPr>
               <w:rPr>
-                <w:sz w:val="24"/>
                 <w:szCs w:val="24"/>
                 <w:lang w:val="en-US"/>
               </w:rPr>
             </w:pPr>
             <w:r>
               <w:rPr>
-                <w:sz w:val="24"/>
                 <w:szCs w:val="24"/>
                 <w:lang w:val="en-US"/>
               </w:rPr>
@@ -475,14 +447,12 @@
           <w:p>
             <w:pPr>
               <w:rPr>
-                <w:sz w:val="24"/>
                 <w:szCs w:val="24"/>
                 <w:lang w:val="en-US"/>
               </w:rPr>
             </w:pPr>
             <w:r>
               <w:rPr>
-                <w:sz w:val="24"/>
                 <w:szCs w:val="24"/>
                 <w:lang w:val="en-US"/>
               </w:rPr>
@@ -497,7 +467,6 @@
           <w:p>
             <w:pPr>
               <w:rPr>
-                <w:sz w:val="24"/>
                 <w:szCs w:val="24"/>
                 <w:lang w:val="en-US"/>
               </w:rPr>
@@ -505,7 +474,6 @@
             <w:proofErr w:type="spellStart"/>
             <w:r>
               <w:rPr>
-                <w:sz w:val="24"/>
                 <w:szCs w:val="24"/>
                 <w:lang w:val="en-US"/>
               </w:rPr>
@@ -514,7 +482,6 @@
             <w:proofErr w:type="spellEnd"/>
             <w:r>
               <w:rPr>
-                <w:sz w:val="24"/>
                 <w:szCs w:val="24"/>
                 <w:lang w:val="en-US"/>
               </w:rPr>
@@ -535,7 +502,6 @@
           <w:p>
             <w:pPr>
               <w:rPr>
-                <w:sz w:val="24"/>
                 <w:szCs w:val="24"/>
                 <w:lang w:val="en-US"/>
               </w:rPr>
@@ -549,14 +515,12 @@
           <w:p>
             <w:pPr>
               <w:rPr>
-                <w:sz w:val="24"/>
                 <w:szCs w:val="24"/>
                 <w:lang w:val="en-US"/>
               </w:rPr>
             </w:pPr>
             <w:r>
               <w:rPr>
-                <w:sz w:val="24"/>
                 <w:szCs w:val="24"/>
                 <w:lang w:val="en-US"/>
               </w:rPr>
@@ -571,14 +535,12 @@
           <w:p>
             <w:pPr>
               <w:rPr>
-                <w:sz w:val="24"/>
                 <w:szCs w:val="24"/>
                 <w:lang w:val="en-US"/>
               </w:rPr>
             </w:pPr>
             <w:r>
               <w:rPr>
-                <w:sz w:val="24"/>
                 <w:szCs w:val="24"/>
                 <w:lang w:val="en-US"/>
               </w:rPr>
@@ -599,7 +561,6 @@
           <w:p>
             <w:pPr>
               <w:rPr>
-                <w:sz w:val="24"/>
                 <w:szCs w:val="24"/>
                 <w:lang w:val="en-US"/>
               </w:rPr>
@@ -613,14 +574,12 @@
           <w:p>
             <w:pPr>
               <w:rPr>
-                <w:sz w:val="24"/>
                 <w:szCs w:val="24"/>
                 <w:lang w:val="en-US"/>
               </w:rPr>
             </w:pPr>
             <w:r>
               <w:rPr>
-                <w:sz w:val="24"/>
                 <w:szCs w:val="24"/>
                 <w:lang w:val="en-US"/>
               </w:rPr>
@@ -635,14 +594,12 @@
           <w:p>
             <w:pPr>
               <w:rPr>
-                <w:sz w:val="24"/>
                 <w:szCs w:val="24"/>
                 <w:lang w:val="en-US"/>
               </w:rPr>
             </w:pPr>
             <w:r>
               <w:rPr>
-                <w:sz w:val="24"/>
                 <w:szCs w:val="24"/>
                 <w:lang w:val="en-US"/>
               </w:rPr>
@@ -650,7 +607,6 @@
             </w:r>
             <w:r>
               <w:rPr>
-                <w:sz w:val="24"/>
                 <w:szCs w:val="24"/>
                 <w:lang w:val="en-US"/>
               </w:rPr>
@@ -658,7 +614,6 @@
             </w:r>
             <w:r>
               <w:rPr>
-                <w:sz w:val="24"/>
                 <w:szCs w:val="24"/>
                 <w:lang w:val="en-US"/>
               </w:rPr>
@@ -666,7 +621,6 @@
             </w:r>
             <w:r>
               <w:rPr>
-                <w:sz w:val="24"/>
                 <w:szCs w:val="24"/>
                 <w:lang w:val="en-US"/>
               </w:rPr>
@@ -687,14 +641,12 @@
           <w:p>
             <w:pPr>
               <w:rPr>
-                <w:sz w:val="24"/>
                 <w:szCs w:val="24"/>
                 <w:lang w:val="en-US"/>
               </w:rPr>
             </w:pPr>
             <w:r>
               <w:rPr>
-                <w:sz w:val="24"/>
                 <w:szCs w:val="24"/>
                 <w:lang w:val="en-US"/>
               </w:rPr>
@@ -709,14 +661,12 @@
           <w:p>
             <w:pPr>
               <w:rPr>
-                <w:sz w:val="24"/>
                 <w:szCs w:val="24"/>
                 <w:lang w:val="en-US"/>
               </w:rPr>
             </w:pPr>
             <w:r>
               <w:rPr>
-                <w:sz w:val="24"/>
                 <w:szCs w:val="24"/>
                 <w:lang w:val="en-US"/>
               </w:rPr>
@@ -731,14 +681,12 @@
           <w:p>
             <w:pPr>
               <w:rPr>
-                <w:sz w:val="24"/>
                 <w:szCs w:val="24"/>
                 <w:lang w:val="en-US"/>
               </w:rPr>
             </w:pPr>
             <w:r>
               <w:rPr>
-                <w:sz w:val="24"/>
                 <w:szCs w:val="24"/>
                 <w:lang w:val="en-US"/>
               </w:rPr>
@@ -759,7 +707,6 @@
           <w:p>
             <w:pPr>
               <w:rPr>
-                <w:sz w:val="24"/>
                 <w:szCs w:val="24"/>
                 <w:lang w:val="en-US"/>
               </w:rPr>
@@ -773,14 +720,12 @@
           <w:p>
             <w:pPr>
               <w:rPr>
-                <w:sz w:val="24"/>
                 <w:szCs w:val="24"/>
                 <w:lang w:val="en-US"/>
               </w:rPr>
             </w:pPr>
             <w:r>
               <w:rPr>
-                <w:sz w:val="24"/>
                 <w:szCs w:val="24"/>
                 <w:lang w:val="en-US"/>
               </w:rPr>
@@ -795,13 +740,11 @@
           <w:p>
             <w:pPr>
               <w:rPr>
-                <w:sz w:val="24"/>
                 <w:szCs w:val="24"/>
               </w:rPr>
             </w:pPr>
             <w:r>
               <w:rPr>
-                <w:sz w:val="24"/>
                 <w:szCs w:val="24"/>
               </w:rPr>
               <w:t>hans.tap@bth.se</w:t>
@@ -813,7 +756,6 @@
     <w:p>
       <w:pPr>
         <w:rPr>
-          <w:sz w:val="24"/>
           <w:szCs w:val="24"/>
           <w:lang w:val="en-US"/>
         </w:rPr>
@@ -863,47 +805,35 @@
     <w:p>
       <w:pPr>
         <w:rPr>
-          <w:sz w:val="24"/>
-          <w:szCs w:val="24"/>
-          <w:lang w:val="en-US"/>
-        </w:rPr>
-      </w:pPr>
-      <w:r>
-        <w:rPr>
-          <w:sz w:val="24"/>
-          <w:szCs w:val="24"/>
+          <w:lang w:val="en-US"/>
+        </w:rPr>
+      </w:pPr>
+      <w:r>
+        <w:rPr>
           <w:lang w:val="en-US"/>
         </w:rPr>
         <w:t>Exploring a huge open world environ</w:t>
       </w:r>
       <w:r>
         <w:rPr>
-          <w:sz w:val="24"/>
-          <w:szCs w:val="24"/>
           <w:lang w:val="en-US"/>
         </w:rPr>
         <w:t>ment is a desirable feature in</w:t>
       </w:r>
       <w:r>
         <w:rPr>
-          <w:sz w:val="24"/>
-          <w:szCs w:val="24"/>
           <w:lang w:val="en-US"/>
         </w:rPr>
         <w:t xml:space="preserve"> game</w:t>
       </w:r>
       <w:r>
         <w:rPr>
-          <w:sz w:val="24"/>
-          <w:szCs w:val="24"/>
           <w:lang w:val="en-US"/>
         </w:rPr>
         <w:t>s</w:t>
       </w:r>
       <w:r>
         <w:rPr>
-          <w:sz w:val="24"/>
-          <w:szCs w:val="24"/>
           <w:lang w:val="en-US"/>
         </w:rPr>
         <w:t xml:space="preserve">. But creating a big open city such as in the </w:t>
@@ -911,49 +841,58 @@
       <w:r>
         <w:rPr>
           <w:i/>
-          <w:sz w:val="24"/>
-          <w:szCs w:val="24"/>
-          <w:lang w:val="en-US"/>
-        </w:rPr>
-        <w:t>Grand Theft Auto</w:t>
-      </w:r>
-      <w:r>
-        <w:rPr>
-          <w:sz w:val="24"/>
-          <w:szCs w:val="24"/>
-          <w:lang w:val="en-US"/>
-        </w:rPr>
-        <w:t>[1</w:t>
-      </w:r>
-      <w:r>
-        <w:rPr>
-          <w:sz w:val="24"/>
-          <w:szCs w:val="24"/>
+          <w:lang w:val="en-US"/>
+        </w:rPr>
+        <w:t xml:space="preserve">Grand Theft </w:t>
+      </w:r>
+      <w:proofErr w:type="gramStart"/>
+      <w:r>
+        <w:rPr>
+          <w:i/>
+          <w:lang w:val="en-US"/>
+        </w:rPr>
+        <w:t>Auto</w:t>
+      </w:r>
+      <w:r>
+        <w:rPr>
+          <w:lang w:val="en-US"/>
+        </w:rPr>
+        <w:t>[</w:t>
+      </w:r>
+      <w:proofErr w:type="gramEnd"/>
+      <w:r>
+        <w:rPr>
+          <w:lang w:val="en-US"/>
+        </w:rPr>
+        <w:t>1</w:t>
+      </w:r>
+      <w:r>
+        <w:rPr>
           <w:lang w:val="en-US"/>
         </w:rPr>
         <w:t>]</w:t>
       </w:r>
       <w:r>
         <w:rPr>
-          <w:sz w:val="24"/>
-          <w:szCs w:val="24"/>
           <w:lang w:val="en-US"/>
         </w:rPr>
         <w:t xml:space="preserve"> </w:t>
       </w:r>
       <w:r>
         <w:rPr>
-          <w:sz w:val="24"/>
-          <w:szCs w:val="24"/>
-          <w:lang w:val="en-US"/>
-        </w:rPr>
-        <w:t xml:space="preserve">series, and </w:t>
+          <w:lang w:val="en-US"/>
+        </w:rPr>
+        <w:t>series</w:t>
+      </w:r>
+      <w:r>
+        <w:rPr>
+          <w:lang w:val="en-US"/>
+        </w:rPr>
+        <w:t xml:space="preserve"> and </w:t>
       </w:r>
       <w:r>
         <w:rPr>
           <w:i/>
-          <w:sz w:val="24"/>
-          <w:szCs w:val="24"/>
           <w:lang w:val="en-US"/>
         </w:rPr>
         <w:t xml:space="preserve">Batman: </w:t>
@@ -962,8 +901,6 @@
       <w:r>
         <w:rPr>
           <w:i/>
-          <w:sz w:val="24"/>
-          <w:szCs w:val="24"/>
           <w:lang w:val="en-US"/>
         </w:rPr>
         <w:t>Arkham</w:t>
@@ -972,88 +909,66 @@
       <w:r>
         <w:rPr>
           <w:i/>
-          <w:sz w:val="24"/>
-          <w:szCs w:val="24"/>
           <w:lang w:val="en-US"/>
         </w:rPr>
         <w:t xml:space="preserve"> City</w:t>
       </w:r>
       <w:r>
         <w:rPr>
-          <w:sz w:val="24"/>
-          <w:szCs w:val="24"/>
           <w:lang w:val="en-US"/>
         </w:rPr>
         <w:t>[</w:t>
       </w:r>
       <w:r>
         <w:rPr>
-          <w:sz w:val="24"/>
-          <w:szCs w:val="24"/>
           <w:lang w:val="en-US"/>
         </w:rPr>
         <w:t>2</w:t>
       </w:r>
       <w:r>
         <w:rPr>
-          <w:sz w:val="24"/>
-          <w:szCs w:val="24"/>
           <w:lang w:val="en-US"/>
         </w:rPr>
         <w:t>]</w:t>
       </w:r>
       <w:r>
         <w:rPr>
-          <w:sz w:val="24"/>
-          <w:szCs w:val="24"/>
           <w:lang w:val="en-US"/>
         </w:rPr>
         <w:t xml:space="preserve"> </w:t>
       </w:r>
       <w:r>
         <w:rPr>
-          <w:sz w:val="24"/>
-          <w:szCs w:val="24"/>
           <w:lang w:val="en-US"/>
         </w:rPr>
         <w:t>involves years of work for a lot of people</w:t>
       </w:r>
       <w:r>
         <w:rPr>
-          <w:sz w:val="24"/>
-          <w:szCs w:val="24"/>
           <w:lang w:val="en-US"/>
         </w:rPr>
         <w:t>. M</w:t>
       </w:r>
       <w:r>
         <w:rPr>
-          <w:sz w:val="24"/>
-          <w:szCs w:val="24"/>
           <w:lang w:val="en-US"/>
         </w:rPr>
         <w:t>aking big open cities in games</w:t>
       </w:r>
       <w:r>
         <w:rPr>
-          <w:sz w:val="24"/>
-          <w:szCs w:val="24"/>
           <w:lang w:val="en-US"/>
         </w:rPr>
         <w:t xml:space="preserve"> is</w:t>
       </w:r>
       <w:r>
         <w:rPr>
-          <w:sz w:val="24"/>
-          <w:szCs w:val="24"/>
           <w:lang w:val="en-US"/>
         </w:rPr>
         <w:t xml:space="preserve"> simply not feasible for most game companies.</w:t>
       </w:r>
       <w:r>
         <w:rPr>
-          <w:sz w:val="24"/>
-          <w:szCs w:val="24"/>
           <w:lang w:val="en-US"/>
         </w:rPr>
         <w:t xml:space="preserve"> These games all have massive success with their big open worlds making a feasible generated city an attractive technique for smaller companies to be able to compete with big open worlds of their own.</w:t>
@@ -1062,23 +977,34 @@
     <w:p>
       <w:pPr>
         <w:rPr>
-          <w:sz w:val="24"/>
-          <w:szCs w:val="24"/>
-          <w:lang w:val="en-US"/>
-        </w:rPr>
-      </w:pPr>
-      <w:r>
-        <w:rPr>
-          <w:sz w:val="24"/>
-          <w:szCs w:val="24"/>
-          <w:lang w:val="en-US"/>
-        </w:rPr>
-        <w:t xml:space="preserve">To create massive amounts of content without a big workforce there exists algorithmically based solutions, </w:t>
+          <w:szCs w:val="24"/>
+          <w:lang w:val="en-US"/>
+        </w:rPr>
+      </w:pPr>
+      <w:r>
+        <w:rPr>
+          <w:szCs w:val="24"/>
+          <w:lang w:val="en-US"/>
+        </w:rPr>
+        <w:t>To create massive amounts of content without a big workforce algorithmically based solutions</w:t>
+      </w:r>
+      <w:r>
+        <w:rPr>
+          <w:szCs w:val="24"/>
+          <w:lang w:val="en-US"/>
+        </w:rPr>
+        <w:t xml:space="preserve"> exist</w:t>
+      </w:r>
+      <w:r>
+        <w:rPr>
+          <w:szCs w:val="24"/>
+          <w:lang w:val="en-US"/>
+        </w:rPr>
+        <w:t xml:space="preserve">, </w:t>
       </w:r>
       <w:r>
         <w:rPr>
           <w:i/>
-          <w:sz w:val="24"/>
           <w:szCs w:val="24"/>
           <w:lang w:val="en-US"/>
         </w:rPr>
@@ -1086,7 +1012,6 @@
       </w:r>
       <w:r>
         <w:rPr>
-          <w:sz w:val="24"/>
           <w:szCs w:val="24"/>
           <w:lang w:val="en-US"/>
         </w:rPr>
@@ -1094,7 +1019,6 @@
       </w:r>
       <w:r>
         <w:rPr>
-          <w:sz w:val="24"/>
           <w:szCs w:val="24"/>
           <w:lang w:val="en-US"/>
         </w:rPr>
@@ -1102,7 +1026,6 @@
       </w:r>
       <w:r>
         <w:rPr>
-          <w:sz w:val="24"/>
           <w:szCs w:val="24"/>
           <w:lang w:val="en-US"/>
         </w:rPr>
@@ -1110,7 +1033,6 @@
       </w:r>
       <w:r>
         <w:rPr>
-          <w:sz w:val="24"/>
           <w:szCs w:val="24"/>
           <w:lang w:val="en-US"/>
         </w:rPr>
@@ -1118,7 +1040,6 @@
       </w:r>
       <w:r>
         <w:rPr>
-          <w:sz w:val="24"/>
           <w:szCs w:val="24"/>
           <w:lang w:val="en-US"/>
         </w:rPr>
@@ -1127,7 +1048,6 @@
       <w:r>
         <w:rPr>
           <w:i/>
-          <w:sz w:val="24"/>
           <w:szCs w:val="24"/>
           <w:lang w:val="en-US"/>
         </w:rPr>
@@ -1137,7 +1057,6 @@
       <w:r>
         <w:rPr>
           <w:i/>
-          <w:sz w:val="24"/>
           <w:szCs w:val="24"/>
           <w:lang w:val="en-US"/>
         </w:rPr>
@@ -1146,7 +1065,6 @@
       <w:proofErr w:type="spellEnd"/>
       <w:r>
         <w:rPr>
-          <w:sz w:val="24"/>
           <w:szCs w:val="24"/>
           <w:lang w:val="en-US"/>
         </w:rPr>
@@ -1154,7 +1072,6 @@
       </w:r>
       <w:r>
         <w:rPr>
-          <w:sz w:val="24"/>
           <w:szCs w:val="24"/>
           <w:lang w:val="en-US"/>
         </w:rPr>
@@ -1162,7 +1079,6 @@
       </w:r>
       <w:r>
         <w:rPr>
-          <w:sz w:val="24"/>
           <w:szCs w:val="24"/>
           <w:lang w:val="en-US"/>
         </w:rPr>
@@ -1170,7 +1086,6 @@
       </w:r>
       <w:r>
         <w:rPr>
-          <w:sz w:val="24"/>
           <w:szCs w:val="24"/>
           <w:lang w:val="en-US"/>
         </w:rPr>
@@ -1178,7 +1093,6 @@
       </w:r>
       <w:r>
         <w:rPr>
-          <w:sz w:val="24"/>
           <w:szCs w:val="24"/>
           <w:lang w:val="en-US"/>
         </w:rPr>
@@ -1186,7 +1100,6 @@
       </w:r>
       <w:r>
         <w:rPr>
-          <w:sz w:val="24"/>
           <w:szCs w:val="24"/>
           <w:lang w:val="en-US"/>
         </w:rPr>
@@ -1194,7 +1107,6 @@
       </w:r>
       <w:r>
         <w:rPr>
-          <w:sz w:val="24"/>
           <w:szCs w:val="24"/>
           <w:lang w:val="en-US"/>
         </w:rPr>
@@ -1202,7 +1114,6 @@
       </w:r>
       <w:r>
         <w:rPr>
-          <w:sz w:val="24"/>
           <w:szCs w:val="24"/>
           <w:lang w:val="en-US"/>
         </w:rPr>
@@ -1210,7 +1121,6 @@
       </w:r>
       <w:r>
         <w:rPr>
-          <w:sz w:val="24"/>
           <w:szCs w:val="24"/>
           <w:lang w:val="en-US"/>
         </w:rPr>
@@ -1218,7 +1128,6 @@
       </w:r>
       <w:r>
         <w:rPr>
-          <w:sz w:val="24"/>
           <w:szCs w:val="24"/>
           <w:lang w:val="en-US"/>
         </w:rPr>
@@ -1227,7 +1136,6 @@
       <w:r>
         <w:rPr>
           <w:i/>
-          <w:sz w:val="24"/>
           <w:szCs w:val="24"/>
           <w:lang w:val="en-US"/>
         </w:rPr>
@@ -1235,7 +1143,6 @@
       </w:r>
       <w:r>
         <w:rPr>
-          <w:sz w:val="24"/>
           <w:szCs w:val="24"/>
           <w:lang w:val="en-US"/>
         </w:rPr>
@@ -1243,7 +1150,6 @@
       </w:r>
       <w:r>
         <w:rPr>
-          <w:sz w:val="24"/>
           <w:szCs w:val="24"/>
           <w:lang w:val="en-US"/>
         </w:rPr>
@@ -1251,7 +1157,6 @@
       </w:r>
       <w:r>
         <w:rPr>
-          <w:sz w:val="24"/>
           <w:szCs w:val="24"/>
           <w:lang w:val="en-US"/>
         </w:rPr>
@@ -1261,14 +1166,12 @@
     <w:p>
       <w:pPr>
         <w:rPr>
-          <w:sz w:val="24"/>
-          <w:szCs w:val="24"/>
-          <w:lang w:val="en-US"/>
-        </w:rPr>
-      </w:pPr>
-      <w:r>
-        <w:rPr>
-          <w:sz w:val="24"/>
+          <w:szCs w:val="24"/>
+          <w:lang w:val="en-US"/>
+        </w:rPr>
+      </w:pPr>
+      <w:r>
+        <w:rPr>
           <w:szCs w:val="24"/>
           <w:lang w:val="en-US"/>
         </w:rPr>
@@ -1276,7 +1179,6 @@
       </w:r>
       <w:r>
         <w:rPr>
-          <w:sz w:val="24"/>
           <w:szCs w:val="24"/>
           <w:lang w:val="en-US"/>
         </w:rPr>
@@ -1284,7 +1186,6 @@
       </w:r>
       <w:r>
         <w:rPr>
-          <w:sz w:val="24"/>
           <w:szCs w:val="24"/>
           <w:lang w:val="en-US"/>
         </w:rPr>
@@ -1292,7 +1193,6 @@
       </w:r>
       <w:r>
         <w:rPr>
-          <w:sz w:val="24"/>
           <w:szCs w:val="24"/>
           <w:lang w:val="en-US"/>
         </w:rPr>
@@ -1300,7 +1200,6 @@
       </w:r>
       <w:r>
         <w:rPr>
-          <w:sz w:val="24"/>
           <w:szCs w:val="24"/>
           <w:lang w:val="en-US"/>
         </w:rPr>
@@ -1308,7 +1207,6 @@
       </w:r>
       <w:r>
         <w:rPr>
-          <w:sz w:val="24"/>
           <w:szCs w:val="24"/>
           <w:lang w:val="en-US"/>
         </w:rPr>
@@ -1316,7 +1214,6 @@
       </w:r>
       <w:r>
         <w:rPr>
-          <w:sz w:val="24"/>
           <w:szCs w:val="24"/>
           <w:lang w:val="en-US"/>
         </w:rPr>
@@ -1324,7 +1221,6 @@
       </w:r>
       <w:r>
         <w:rPr>
-          <w:sz w:val="24"/>
           <w:szCs w:val="24"/>
           <w:lang w:val="en-US"/>
         </w:rPr>
@@ -1339,14 +1235,12 @@
           <w:numId w:val="4"/>
         </w:numPr>
         <w:rPr>
-          <w:sz w:val="24"/>
-          <w:szCs w:val="24"/>
-          <w:lang w:val="en-US"/>
-        </w:rPr>
-      </w:pPr>
-      <w:r>
-        <w:rPr>
-          <w:sz w:val="24"/>
+          <w:szCs w:val="24"/>
+          <w:lang w:val="en-US"/>
+        </w:rPr>
+      </w:pPr>
+      <w:r>
+        <w:rPr>
           <w:szCs w:val="24"/>
           <w:lang w:val="en-US"/>
         </w:rPr>
@@ -1361,14 +1255,12 @@
           <w:numId w:val="4"/>
         </w:numPr>
         <w:rPr>
-          <w:sz w:val="24"/>
-          <w:szCs w:val="24"/>
-          <w:lang w:val="en-US"/>
-        </w:rPr>
-      </w:pPr>
-      <w:r>
-        <w:rPr>
-          <w:sz w:val="24"/>
+          <w:szCs w:val="24"/>
+          <w:lang w:val="en-US"/>
+        </w:rPr>
+      </w:pPr>
+      <w:r>
+        <w:rPr>
           <w:szCs w:val="24"/>
           <w:lang w:val="en-US"/>
         </w:rPr>
@@ -1383,14 +1275,12 @@
           <w:numId w:val="4"/>
         </w:numPr>
         <w:rPr>
-          <w:sz w:val="24"/>
-          <w:szCs w:val="24"/>
-          <w:lang w:val="en-US"/>
-        </w:rPr>
-      </w:pPr>
-      <w:r>
-        <w:rPr>
-          <w:sz w:val="24"/>
+          <w:szCs w:val="24"/>
+          <w:lang w:val="en-US"/>
+        </w:rPr>
+      </w:pPr>
+      <w:r>
+        <w:rPr>
           <w:szCs w:val="24"/>
           <w:lang w:val="en-US"/>
         </w:rPr>
@@ -1405,14 +1295,12 @@
           <w:numId w:val="4"/>
         </w:numPr>
         <w:rPr>
-          <w:sz w:val="24"/>
-          <w:szCs w:val="24"/>
-          <w:lang w:val="en-US"/>
-        </w:rPr>
-      </w:pPr>
-      <w:r>
-        <w:rPr>
-          <w:sz w:val="24"/>
+          <w:szCs w:val="24"/>
+          <w:lang w:val="en-US"/>
+        </w:rPr>
+      </w:pPr>
+      <w:r>
+        <w:rPr>
           <w:szCs w:val="24"/>
           <w:lang w:val="en-US"/>
         </w:rPr>
@@ -1422,14 +1310,12 @@
     <w:p>
       <w:pPr>
         <w:rPr>
-          <w:sz w:val="24"/>
-          <w:szCs w:val="24"/>
-          <w:lang w:val="en-US"/>
-        </w:rPr>
-      </w:pPr>
-      <w:r>
-        <w:rPr>
-          <w:sz w:val="24"/>
+          <w:szCs w:val="24"/>
+          <w:lang w:val="en-US"/>
+        </w:rPr>
+      </w:pPr>
+      <w:r>
+        <w:rPr>
           <w:szCs w:val="24"/>
           <w:lang w:val="en-US"/>
         </w:rPr>
@@ -1454,14 +1340,12 @@
     <w:p>
       <w:pPr>
         <w:rPr>
-          <w:sz w:val="24"/>
-          <w:szCs w:val="24"/>
-          <w:lang w:val="en-US"/>
-        </w:rPr>
-      </w:pPr>
-      <w:r>
-        <w:rPr>
-          <w:sz w:val="24"/>
+          <w:szCs w:val="24"/>
+          <w:lang w:val="en-US"/>
+        </w:rPr>
+      </w:pPr>
+      <w:r>
+        <w:rPr>
           <w:szCs w:val="24"/>
           <w:lang w:val="en-US"/>
         </w:rPr>
@@ -1470,7 +1354,6 @@
       <w:proofErr w:type="spellStart"/>
       <w:r>
         <w:rPr>
-          <w:sz w:val="24"/>
           <w:szCs w:val="24"/>
           <w:lang w:val="en-US"/>
         </w:rPr>
@@ -1479,7 +1362,6 @@
       <w:proofErr w:type="spellEnd"/>
       <w:r>
         <w:rPr>
-          <w:sz w:val="24"/>
           <w:szCs w:val="24"/>
           <w:lang w:val="en-US"/>
         </w:rPr>
@@ -1489,7 +1371,6 @@
       <w:proofErr w:type="gramStart"/>
       <w:r>
         <w:rPr>
-          <w:sz w:val="24"/>
           <w:szCs w:val="24"/>
           <w:lang w:val="en-US"/>
         </w:rPr>
@@ -1498,7 +1379,6 @@
       <w:proofErr w:type="spellEnd"/>
       <w:r>
         <w:rPr>
-          <w:sz w:val="24"/>
           <w:szCs w:val="24"/>
           <w:lang w:val="en-US"/>
         </w:rPr>
@@ -1507,7 +1387,6 @@
       <w:proofErr w:type="gramEnd"/>
       <w:r>
         <w:rPr>
-          <w:sz w:val="24"/>
           <w:szCs w:val="24"/>
           <w:lang w:val="en-US"/>
         </w:rPr>
@@ -1515,7 +1394,6 @@
       </w:r>
       <w:r>
         <w:rPr>
-          <w:sz w:val="24"/>
           <w:szCs w:val="24"/>
           <w:lang w:val="en-US"/>
         </w:rPr>
@@ -1523,7 +1401,6 @@
       </w:r>
       <w:r>
         <w:rPr>
-          <w:sz w:val="24"/>
           <w:szCs w:val="24"/>
           <w:lang w:val="en-US"/>
         </w:rPr>
@@ -1531,7 +1408,6 @@
       </w:r>
       <w:r>
         <w:rPr>
-          <w:sz w:val="24"/>
           <w:szCs w:val="24"/>
           <w:lang w:val="en-US"/>
         </w:rPr>
@@ -1539,7 +1415,6 @@
       </w:r>
       <w:r>
         <w:rPr>
-          <w:sz w:val="24"/>
           <w:szCs w:val="24"/>
           <w:lang w:val="en-US"/>
         </w:rPr>
@@ -1547,7 +1422,6 @@
       </w:r>
       <w:r>
         <w:rPr>
-          <w:sz w:val="24"/>
           <w:szCs w:val="24"/>
           <w:lang w:val="en-US"/>
         </w:rPr>
@@ -1555,7 +1429,6 @@
       </w:r>
       <w:r>
         <w:rPr>
-          <w:sz w:val="24"/>
           <w:szCs w:val="24"/>
           <w:lang w:val="en-US"/>
         </w:rPr>
@@ -1563,7 +1436,6 @@
       </w:r>
       <w:r>
         <w:rPr>
-          <w:sz w:val="24"/>
           <w:szCs w:val="24"/>
           <w:lang w:val="en-US"/>
         </w:rPr>
@@ -1571,7 +1443,6 @@
       </w:r>
       <w:r>
         <w:rPr>
-          <w:sz w:val="24"/>
           <w:szCs w:val="24"/>
           <w:lang w:val="en-US"/>
         </w:rPr>
@@ -1579,7 +1450,6 @@
       </w:r>
       <w:r>
         <w:rPr>
-          <w:sz w:val="24"/>
           <w:szCs w:val="24"/>
           <w:lang w:val="en-US"/>
         </w:rPr>
@@ -1587,7 +1457,6 @@
       </w:r>
       <w:r>
         <w:rPr>
-          <w:sz w:val="24"/>
           <w:szCs w:val="24"/>
           <w:lang w:val="en-US"/>
         </w:rPr>
@@ -1595,7 +1464,6 @@
       </w:r>
       <w:r>
         <w:rPr>
-          <w:sz w:val="24"/>
           <w:szCs w:val="24"/>
           <w:lang w:val="en-US"/>
         </w:rPr>
@@ -1603,7 +1471,6 @@
       </w:r>
       <w:r>
         <w:rPr>
-          <w:sz w:val="24"/>
           <w:szCs w:val="24"/>
           <w:lang w:val="en-US"/>
         </w:rPr>
@@ -1611,7 +1478,6 @@
       </w:r>
       <w:r>
         <w:rPr>
-          <w:sz w:val="24"/>
           <w:szCs w:val="24"/>
           <w:lang w:val="en-US"/>
         </w:rPr>
@@ -1619,7 +1485,6 @@
       </w:r>
       <w:r>
         <w:rPr>
-          <w:sz w:val="24"/>
           <w:szCs w:val="24"/>
           <w:lang w:val="en-US"/>
         </w:rPr>
@@ -1628,7 +1493,6 @@
       <w:proofErr w:type="gramStart"/>
       <w:r>
         <w:rPr>
-          <w:sz w:val="24"/>
           <w:szCs w:val="24"/>
           <w:lang w:val="en-US"/>
         </w:rPr>
@@ -1637,7 +1501,6 @@
       <w:proofErr w:type="gramEnd"/>
       <w:r>
         <w:rPr>
-          <w:sz w:val="24"/>
           <w:szCs w:val="24"/>
           <w:lang w:val="en-US"/>
         </w:rPr>
@@ -1645,7 +1508,6 @@
       </w:r>
       <w:r>
         <w:rPr>
-          <w:sz w:val="24"/>
           <w:szCs w:val="24"/>
           <w:lang w:val="en-US"/>
         </w:rPr>
@@ -1653,7 +1515,6 @@
       </w:r>
       <w:r>
         <w:rPr>
-          <w:sz w:val="24"/>
           <w:szCs w:val="24"/>
           <w:lang w:val="en-US"/>
         </w:rPr>
@@ -1661,7 +1522,6 @@
       </w:r>
       <w:r>
         <w:rPr>
-          <w:sz w:val="24"/>
           <w:szCs w:val="24"/>
           <w:lang w:val="en-US"/>
         </w:rPr>
@@ -1669,7 +1529,6 @@
       </w:r>
       <w:r>
         <w:rPr>
-          <w:sz w:val="24"/>
           <w:szCs w:val="24"/>
           <w:lang w:val="en-US"/>
         </w:rPr>
@@ -1677,7 +1536,6 @@
       </w:r>
       <w:r>
         <w:rPr>
-          <w:sz w:val="24"/>
           <w:szCs w:val="24"/>
           <w:lang w:val="en-US"/>
         </w:rPr>
@@ -1762,7 +1620,31 @@
         <w:rPr>
           <w:lang w:val="en-US"/>
         </w:rPr>
-        <w:t xml:space="preserve"> from the roads, blocks and districts for its generation. This is what we refer to as Hierarchical PCG. The individual PCG techniques does not matter, the latter stages are using data from the previous procedural content in some way.</w:t>
+        <w:t xml:space="preserve"> from the roads, blocks and districts for its generation. This is what we refer to as Hierarchical PCG. The individual</w:t>
+      </w:r>
+      <w:r>
+        <w:rPr>
+          <w:lang w:val="en-US"/>
+        </w:rPr>
+        <w:t xml:space="preserve"> PCG techniques does not matter but</w:t>
+      </w:r>
+      <w:r>
+        <w:rPr>
+          <w:lang w:val="en-US"/>
+        </w:rPr>
+        <w:t xml:space="preserve"> the latter stages </w:t>
+      </w:r>
+      <w:r>
+        <w:rPr>
+          <w:lang w:val="en-US"/>
+        </w:rPr>
+        <w:t>use</w:t>
+      </w:r>
+      <w:r>
+        <w:rPr>
+          <w:lang w:val="en-US"/>
+        </w:rPr>
+        <w:t xml:space="preserve"> data from the previous procedural content in some way.</w:t>
       </w:r>
     </w:p>
     <w:p>
@@ -1770,7 +1652,6 @@
         <w:jc w:val="center"/>
         <w:rPr>
           <w:i/>
-          <w:sz w:val="24"/>
           <w:szCs w:val="24"/>
           <w:lang w:val="en-US"/>
         </w:rPr>
@@ -1778,7 +1659,6 @@
       <w:r>
         <w:rPr>
           <w:noProof/>
-          <w:sz w:val="24"/>
           <w:szCs w:val="24"/>
           <w:lang w:eastAsia="sv-SE"/>
         </w:rPr>
@@ -1826,7 +1706,6 @@
       </w:r>
       <w:r>
         <w:rPr>
-          <w:sz w:val="24"/>
           <w:szCs w:val="24"/>
           <w:lang w:val="en-US"/>
         </w:rPr>
@@ -1835,7 +1714,6 @@
       <w:r>
         <w:rPr>
           <w:i/>
-          <w:sz w:val="24"/>
           <w:szCs w:val="24"/>
           <w:lang w:val="en-US"/>
         </w:rPr>
@@ -1844,7 +1722,6 @@
       <w:r>
         <w:rPr>
           <w:i/>
-          <w:sz w:val="24"/>
           <w:szCs w:val="24"/>
           <w:lang w:val="en-US"/>
         </w:rPr>
@@ -1853,7 +1730,6 @@
       <w:r>
         <w:rPr>
           <w:i/>
-          <w:sz w:val="24"/>
           <w:szCs w:val="24"/>
           <w:lang w:val="en-US"/>
         </w:rPr>
@@ -1862,7 +1738,6 @@
       <w:r>
         <w:rPr>
           <w:i/>
-          <w:sz w:val="24"/>
           <w:szCs w:val="24"/>
           <w:lang w:val="en-US"/>
         </w:rPr>
@@ -1908,14 +1783,12 @@
           <w:numId w:val="1"/>
         </w:numPr>
         <w:rPr>
-          <w:sz w:val="24"/>
-          <w:szCs w:val="24"/>
-          <w:lang w:val="en-US"/>
-        </w:rPr>
-      </w:pPr>
-      <w:r>
-        <w:rPr>
-          <w:sz w:val="24"/>
+          <w:szCs w:val="24"/>
+          <w:lang w:val="en-US"/>
+        </w:rPr>
+      </w:pPr>
+      <w:r>
+        <w:rPr>
           <w:szCs w:val="24"/>
           <w:lang w:val="en-US"/>
         </w:rPr>
@@ -1930,14 +1803,12 @@
           <w:numId w:val="1"/>
         </w:numPr>
         <w:rPr>
-          <w:sz w:val="24"/>
-          <w:szCs w:val="24"/>
-          <w:lang w:val="en-US"/>
-        </w:rPr>
-      </w:pPr>
-      <w:r>
-        <w:rPr>
-          <w:sz w:val="24"/>
+          <w:szCs w:val="24"/>
+          <w:lang w:val="en-US"/>
+        </w:rPr>
+      </w:pPr>
+      <w:r>
+        <w:rPr>
           <w:szCs w:val="24"/>
           <w:lang w:val="en-US"/>
         </w:rPr>
@@ -1952,14 +1823,12 @@
           <w:numId w:val="1"/>
         </w:numPr>
         <w:rPr>
-          <w:sz w:val="24"/>
-          <w:szCs w:val="24"/>
-          <w:lang w:val="en-US"/>
-        </w:rPr>
-      </w:pPr>
-      <w:r>
-        <w:rPr>
-          <w:sz w:val="24"/>
+          <w:szCs w:val="24"/>
+          <w:lang w:val="en-US"/>
+        </w:rPr>
+      </w:pPr>
+      <w:r>
+        <w:rPr>
           <w:szCs w:val="24"/>
           <w:lang w:val="en-US"/>
         </w:rPr>
@@ -1974,14 +1843,12 @@
           <w:numId w:val="1"/>
         </w:numPr>
         <w:rPr>
-          <w:sz w:val="24"/>
-          <w:szCs w:val="24"/>
-          <w:lang w:val="en-US"/>
-        </w:rPr>
-      </w:pPr>
-      <w:r>
-        <w:rPr>
-          <w:sz w:val="24"/>
+          <w:szCs w:val="24"/>
+          <w:lang w:val="en-US"/>
+        </w:rPr>
+      </w:pPr>
+      <w:r>
+        <w:rPr>
           <w:szCs w:val="24"/>
           <w:lang w:val="en-US"/>
         </w:rPr>
@@ -1989,7 +1856,6 @@
       </w:r>
       <w:r>
         <w:rPr>
-          <w:sz w:val="24"/>
           <w:szCs w:val="24"/>
           <w:lang w:val="en-US"/>
         </w:rPr>
@@ -1997,7 +1863,6 @@
       </w:r>
       <w:r>
         <w:rPr>
-          <w:sz w:val="24"/>
           <w:szCs w:val="24"/>
           <w:lang w:val="en-US"/>
         </w:rPr>
@@ -2012,14 +1877,12 @@
           <w:numId w:val="1"/>
         </w:numPr>
         <w:rPr>
-          <w:sz w:val="24"/>
-          <w:szCs w:val="24"/>
-          <w:lang w:val="en-US"/>
-        </w:rPr>
-      </w:pPr>
-      <w:r>
-        <w:rPr>
-          <w:sz w:val="24"/>
+          <w:szCs w:val="24"/>
+          <w:lang w:val="en-US"/>
+        </w:rPr>
+      </w:pPr>
+      <w:r>
+        <w:rPr>
           <w:szCs w:val="24"/>
           <w:lang w:val="en-US"/>
         </w:rPr>
@@ -2068,7 +1931,14 @@
         <w:rPr>
           <w:lang w:val="en-US"/>
         </w:rPr>
-        <w:t xml:space="preserve"> means that the user is waiting for the results of the city generation in a loading screen. For us to consider the generation viable in an online setting we have a time limit of 20 seconds loading time. The city should be playable on a mid-range gaming pc. We will measure computer resources used by the city and compare them to the limits of a specified mid-range gaming pc. Frames per second will not be measured as this is highly depending on the culling capabilities of the rendering pipeline [</w:t>
+        <w:t xml:space="preserve"> means that the user is waiting for the results of the city generation in a loading screen. For us to consider the generation viable in an online setting we have a time limit of 20 seconds loading time. The city should be playable on a mid-range gaming pc. We will measure computer resources used by the city and compare them to the limits of a specified mid-</w:t>
+      </w:r>
+      <w:r>
+        <w:rPr>
+          <w:lang w:val="en-US"/>
+        </w:rPr>
+        <w:lastRenderedPageBreak/>
+        <w:t>range gaming pc. Frames per second will not be measured as this is highly depending on the culling capabilities of the rendering pipeline [</w:t>
       </w:r>
       <w:proofErr w:type="gramStart"/>
       <w:r>
@@ -2088,15 +1958,7 @@
         <w:rPr>
           <w:lang w:val="en-US"/>
         </w:rPr>
-        <w:t xml:space="preserve"> Repeating patterns will be measured since the city should have variation</w:t>
-      </w:r>
-      <w:bookmarkStart w:id="0" w:name="_GoBack"/>
-      <w:bookmarkEnd w:id="0"/>
-      <w:r>
-        <w:rPr>
-          <w:lang w:val="en-US"/>
-        </w:rPr>
-        <w:t xml:space="preserve"> for it to be viable in games.</w:t>
+        <w:t xml:space="preserve"> Repeating patterns will be measured since the city should have variation for it to be viable in games.</w:t>
       </w:r>
     </w:p>
     <w:p>
@@ -2117,7 +1979,6 @@
           <w:szCs w:val="40"/>
           <w:lang w:val="en-US"/>
         </w:rPr>
-        <w:lastRenderedPageBreak/>
         <w:t>3</w:t>
       </w:r>
       <w:r>
@@ -2139,14 +2000,12 @@
           <w:numId w:val="2"/>
         </w:numPr>
         <w:rPr>
-          <w:sz w:val="24"/>
-          <w:szCs w:val="24"/>
-          <w:lang w:val="en-US"/>
-        </w:rPr>
-      </w:pPr>
-      <w:r>
-        <w:rPr>
-          <w:sz w:val="24"/>
+          <w:szCs w:val="24"/>
+          <w:lang w:val="en-US"/>
+        </w:rPr>
+      </w:pPr>
+      <w:r>
+        <w:rPr>
           <w:szCs w:val="24"/>
           <w:lang w:val="en-US"/>
         </w:rPr>
@@ -2186,14 +2045,12 @@
     <w:p>
       <w:pPr>
         <w:rPr>
-          <w:sz w:val="24"/>
-          <w:szCs w:val="24"/>
-          <w:lang w:val="en-US"/>
-        </w:rPr>
-      </w:pPr>
-      <w:r>
-        <w:rPr>
-          <w:sz w:val="24"/>
+          <w:szCs w:val="24"/>
+          <w:lang w:val="en-US"/>
+        </w:rPr>
+      </w:pPr>
+      <w:r>
+        <w:rPr>
           <w:szCs w:val="24"/>
           <w:lang w:val="en-US"/>
         </w:rPr>
@@ -2201,7 +2058,6 @@
       </w:r>
       <w:r>
         <w:rPr>
-          <w:sz w:val="24"/>
           <w:szCs w:val="24"/>
           <w:lang w:val="en-US"/>
         </w:rPr>
@@ -2209,7 +2065,6 @@
       </w:r>
       <w:r>
         <w:rPr>
-          <w:sz w:val="24"/>
           <w:szCs w:val="24"/>
           <w:lang w:val="en-US"/>
         </w:rPr>
@@ -2217,7 +2072,6 @@
       </w:r>
       <w:r>
         <w:rPr>
-          <w:sz w:val="24"/>
           <w:szCs w:val="24"/>
           <w:lang w:val="en-US"/>
         </w:rPr>
@@ -2225,7 +2079,6 @@
       </w:r>
       <w:r>
         <w:rPr>
-          <w:sz w:val="24"/>
           <w:szCs w:val="24"/>
           <w:lang w:val="en-US"/>
         </w:rPr>
@@ -2233,7 +2086,6 @@
       </w:r>
       <w:r>
         <w:rPr>
-          <w:sz w:val="24"/>
           <w:szCs w:val="24"/>
           <w:lang w:val="en-US"/>
         </w:rPr>
@@ -2241,7 +2093,6 @@
       </w:r>
       <w:r>
         <w:rPr>
-          <w:sz w:val="24"/>
           <w:szCs w:val="24"/>
           <w:lang w:val="en-US"/>
         </w:rPr>
@@ -2249,7 +2100,6 @@
       </w:r>
       <w:r>
         <w:rPr>
-          <w:sz w:val="24"/>
           <w:szCs w:val="24"/>
           <w:lang w:val="en-US"/>
         </w:rPr>
@@ -2257,7 +2107,6 @@
       </w:r>
       <w:r>
         <w:rPr>
-          <w:sz w:val="24"/>
           <w:szCs w:val="24"/>
           <w:lang w:val="en-US"/>
         </w:rPr>
@@ -2265,7 +2114,6 @@
       </w:r>
       <w:r>
         <w:rPr>
-          <w:sz w:val="24"/>
           <w:szCs w:val="24"/>
           <w:lang w:val="en-US"/>
         </w:rPr>
@@ -2273,7 +2121,6 @@
       </w:r>
       <w:r>
         <w:rPr>
-          <w:sz w:val="24"/>
           <w:szCs w:val="24"/>
           <w:lang w:val="en-US"/>
         </w:rPr>
@@ -2283,7 +2130,6 @@
     <w:p>
       <w:pPr>
         <w:rPr>
-          <w:sz w:val="24"/>
           <w:szCs w:val="24"/>
           <w:lang w:val="en-US"/>
         </w:rPr>
@@ -2291,7 +2137,6 @@
       <w:r>
         <w:rPr>
           <w:b/>
-          <w:sz w:val="24"/>
           <w:szCs w:val="24"/>
           <w:lang w:val="en-US"/>
         </w:rPr>
@@ -2299,16 +2144,28 @@
       </w:r>
       <w:r>
         <w:rPr>
-          <w:sz w:val="24"/>
-          <w:szCs w:val="24"/>
-          <w:lang w:val="en-US"/>
-        </w:rPr>
-        <w:t xml:space="preserve"> To find a set of suitable parameters that can be used in generating a city viable in games through PCG is a big difficulty. Generating content that is viable requires computational power and the ability to judge that content to check if it is indeed viable. The generation also must satisfy all the constraints imposed by all parameters we choose to </w:t>
+          <w:szCs w:val="24"/>
+          <w:lang w:val="en-US"/>
+        </w:rPr>
+        <w:t xml:space="preserve"> To find a set of suitable parameters that can be used in generating a city viable in games through PCG is a big difficulty. Generating content that is viable requires computational power and the ability to judge that content to check if it is indeed viable. The generation must</w:t>
+      </w:r>
+      <w:r>
+        <w:rPr>
+          <w:szCs w:val="24"/>
+          <w:lang w:val="en-US"/>
+        </w:rPr>
+        <w:t xml:space="preserve"> also</w:t>
+      </w:r>
+      <w:r>
+        <w:rPr>
+          <w:szCs w:val="24"/>
+          <w:lang w:val="en-US"/>
+        </w:rPr>
+        <w:t xml:space="preserve"> satisfy all the constraints imposed by all parameters we choose to </w:t>
       </w:r>
       <w:proofErr w:type="gramStart"/>
       <w:r>
         <w:rPr>
-          <w:sz w:val="24"/>
           <w:szCs w:val="24"/>
           <w:lang w:val="en-US"/>
         </w:rPr>
@@ -2317,17 +2174,43 @@
       <w:proofErr w:type="gramEnd"/>
       <w:r>
         <w:rPr>
-          <w:sz w:val="24"/>
-          <w:szCs w:val="24"/>
-          <w:lang w:val="en-US"/>
-        </w:rPr>
-        <w:t>13][14] This may cause a complexity out of the scope of this thesis, culling or changing of parameters may be needed.</w:t>
-      </w:r>
-    </w:p>
-    <w:p>
-      <w:pPr>
-        <w:rPr>
-          <w:sz w:val="24"/>
+          <w:szCs w:val="24"/>
+          <w:lang w:val="en-US"/>
+        </w:rPr>
+        <w:t>13][14] This may cause a complexity out of the scope of this thesis, culling</w:t>
+      </w:r>
+      <w:r>
+        <w:rPr>
+          <w:szCs w:val="24"/>
+          <w:lang w:val="en-US"/>
+        </w:rPr>
+        <w:t>,</w:t>
+      </w:r>
+      <w:r>
+        <w:rPr>
+          <w:szCs w:val="24"/>
+          <w:lang w:val="en-US"/>
+        </w:rPr>
+        <w:t xml:space="preserve"> changing</w:t>
+      </w:r>
+      <w:r>
+        <w:rPr>
+          <w:szCs w:val="24"/>
+          <w:lang w:val="en-US"/>
+        </w:rPr>
+        <w:t xml:space="preserve"> or adding</w:t>
+      </w:r>
+      <w:r>
+        <w:rPr>
+          <w:szCs w:val="24"/>
+          <w:lang w:val="en-US"/>
+        </w:rPr>
+        <w:t xml:space="preserve"> of parameters may be needed.</w:t>
+      </w:r>
+    </w:p>
+    <w:p>
+      <w:pPr>
+        <w:rPr>
           <w:szCs w:val="24"/>
           <w:lang w:val="en-US"/>
         </w:rPr>
@@ -2335,7 +2218,6 @@
       <w:r>
         <w:rPr>
           <w:b/>
-          <w:sz w:val="24"/>
           <w:szCs w:val="24"/>
           <w:lang w:val="en-US"/>
         </w:rPr>
@@ -2343,7 +2225,6 @@
       </w:r>
       <w:r>
         <w:rPr>
-          <w:sz w:val="24"/>
           <w:szCs w:val="24"/>
           <w:lang w:val="en-US"/>
         </w:rPr>
@@ -2358,14 +2239,12 @@
           <w:numId w:val="2"/>
         </w:numPr>
         <w:rPr>
-          <w:sz w:val="24"/>
-          <w:szCs w:val="24"/>
-          <w:lang w:val="en-US"/>
-        </w:rPr>
-      </w:pPr>
-      <w:r>
-        <w:rPr>
-          <w:sz w:val="24"/>
+          <w:szCs w:val="24"/>
+          <w:lang w:val="en-US"/>
+        </w:rPr>
+      </w:pPr>
+      <w:r>
+        <w:rPr>
           <w:szCs w:val="24"/>
           <w:lang w:val="en-US"/>
         </w:rPr>
@@ -2373,7 +2252,6 @@
       </w:r>
       <w:r>
         <w:rPr>
-          <w:sz w:val="24"/>
           <w:szCs w:val="24"/>
           <w:lang w:val="en-US"/>
         </w:rPr>
@@ -2381,7 +2259,6 @@
       </w:r>
       <w:r>
         <w:rPr>
-          <w:sz w:val="24"/>
           <w:szCs w:val="24"/>
           <w:lang w:val="en-US"/>
         </w:rPr>
@@ -2396,14 +2273,12 @@
           <w:numId w:val="2"/>
         </w:numPr>
         <w:rPr>
-          <w:sz w:val="24"/>
-          <w:szCs w:val="24"/>
-          <w:lang w:val="en-US"/>
-        </w:rPr>
-      </w:pPr>
-      <w:r>
-        <w:rPr>
-          <w:sz w:val="24"/>
+          <w:szCs w:val="24"/>
+          <w:lang w:val="en-US"/>
+        </w:rPr>
+      </w:pPr>
+      <w:r>
+        <w:rPr>
           <w:szCs w:val="24"/>
           <w:lang w:val="en-US"/>
         </w:rPr>
@@ -2411,7 +2286,6 @@
       </w:r>
       <w:r>
         <w:rPr>
-          <w:sz w:val="24"/>
           <w:szCs w:val="24"/>
           <w:lang w:val="en-US"/>
         </w:rPr>
@@ -2426,14 +2300,12 @@
           <w:numId w:val="2"/>
         </w:numPr>
         <w:rPr>
-          <w:sz w:val="24"/>
-          <w:szCs w:val="24"/>
-          <w:lang w:val="en-US"/>
-        </w:rPr>
-      </w:pPr>
-      <w:r>
-        <w:rPr>
-          <w:sz w:val="24"/>
+          <w:szCs w:val="24"/>
+          <w:lang w:val="en-US"/>
+        </w:rPr>
+      </w:pPr>
+      <w:r>
+        <w:rPr>
           <w:szCs w:val="24"/>
           <w:lang w:val="en-US"/>
         </w:rPr>
@@ -2448,14 +2320,12 @@
           <w:numId w:val="2"/>
         </w:numPr>
         <w:rPr>
-          <w:sz w:val="24"/>
-          <w:szCs w:val="24"/>
-          <w:lang w:val="en-US"/>
-        </w:rPr>
-      </w:pPr>
-      <w:r>
-        <w:rPr>
-          <w:sz w:val="24"/>
+          <w:szCs w:val="24"/>
+          <w:lang w:val="en-US"/>
+        </w:rPr>
+      </w:pPr>
+      <w:r>
+        <w:rPr>
           <w:szCs w:val="24"/>
           <w:lang w:val="en-US"/>
         </w:rPr>
@@ -2470,14 +2340,12 @@
           <w:numId w:val="2"/>
         </w:numPr>
         <w:rPr>
-          <w:sz w:val="24"/>
-          <w:szCs w:val="24"/>
-          <w:lang w:val="en-US"/>
-        </w:rPr>
-      </w:pPr>
-      <w:r>
-        <w:rPr>
-          <w:sz w:val="24"/>
+          <w:szCs w:val="24"/>
+          <w:lang w:val="en-US"/>
+        </w:rPr>
+      </w:pPr>
+      <w:r>
+        <w:rPr>
           <w:szCs w:val="24"/>
           <w:lang w:val="en-US"/>
         </w:rPr>
@@ -2492,14 +2360,12 @@
           <w:numId w:val="2"/>
         </w:numPr>
         <w:rPr>
-          <w:sz w:val="24"/>
-          <w:szCs w:val="24"/>
-          <w:lang w:val="en-US"/>
-        </w:rPr>
-      </w:pPr>
-      <w:r>
-        <w:rPr>
-          <w:sz w:val="24"/>
+          <w:szCs w:val="24"/>
+          <w:lang w:val="en-US"/>
+        </w:rPr>
+      </w:pPr>
+      <w:r>
+        <w:rPr>
           <w:szCs w:val="24"/>
           <w:lang w:val="en-US"/>
         </w:rPr>
@@ -2514,14 +2380,12 @@
           <w:numId w:val="2"/>
         </w:numPr>
         <w:rPr>
-          <w:sz w:val="24"/>
-          <w:szCs w:val="24"/>
-          <w:lang w:val="en-US"/>
-        </w:rPr>
-      </w:pPr>
-      <w:r>
-        <w:rPr>
-          <w:sz w:val="24"/>
+          <w:szCs w:val="24"/>
+          <w:lang w:val="en-US"/>
+        </w:rPr>
+      </w:pPr>
+      <w:r>
+        <w:rPr>
           <w:szCs w:val="24"/>
           <w:lang w:val="en-US"/>
         </w:rPr>
@@ -2551,40 +2415,19 @@
     <w:p>
       <w:pPr>
         <w:rPr>
-          <w:sz w:val="24"/>
-          <w:szCs w:val="24"/>
-          <w:lang w:val="en-US"/>
-        </w:rPr>
-      </w:pPr>
-      <w:r>
-        <w:rPr>
-          <w:sz w:val="24"/>
-          <w:szCs w:val="24"/>
-          <w:lang w:val="en-US"/>
-        </w:rPr>
-        <w:t xml:space="preserve">The focus of this thesis will be on the PCG techniques and if they produce viable results for games, </w:t>
-      </w:r>
-      <w:proofErr w:type="gramStart"/>
-      <w:r>
-        <w:rPr>
-          <w:sz w:val="24"/>
-          <w:szCs w:val="24"/>
-          <w:lang w:val="en-US"/>
-        </w:rPr>
-        <w:t>with this in mind we</w:t>
-      </w:r>
-      <w:proofErr w:type="gramEnd"/>
-      <w:r>
-        <w:rPr>
-          <w:sz w:val="24"/>
-          <w:szCs w:val="24"/>
-          <w:lang w:val="en-US"/>
-        </w:rPr>
-        <w:t xml:space="preserve"> </w:t>
-      </w:r>
-      <w:r>
-        <w:rPr>
-          <w:sz w:val="24"/>
+          <w:szCs w:val="24"/>
+          <w:lang w:val="en-US"/>
+        </w:rPr>
+      </w:pPr>
+      <w:r>
+        <w:rPr>
+          <w:szCs w:val="24"/>
+          <w:lang w:val="en-US"/>
+        </w:rPr>
+        <w:t xml:space="preserve">The focus of this thesis will be on the PCG techniques and if they produce viable results for games, with this in mind we </w:t>
+      </w:r>
+      <w:r>
+        <w:rPr>
           <w:szCs w:val="24"/>
           <w:lang w:val="en-US"/>
         </w:rPr>
@@ -2592,7 +2435,6 @@
       </w:r>
       <w:r>
         <w:rPr>
-          <w:sz w:val="24"/>
           <w:szCs w:val="24"/>
           <w:lang w:val="en-US"/>
         </w:rPr>
@@ -2607,14 +2449,12 @@
           <w:numId w:val="2"/>
         </w:numPr>
         <w:rPr>
-          <w:sz w:val="24"/>
-          <w:szCs w:val="24"/>
-          <w:lang w:val="en-US"/>
-        </w:rPr>
-      </w:pPr>
-      <w:r>
-        <w:rPr>
-          <w:sz w:val="24"/>
+          <w:szCs w:val="24"/>
+          <w:lang w:val="en-US"/>
+        </w:rPr>
+      </w:pPr>
+      <w:r>
+        <w:rPr>
           <w:szCs w:val="24"/>
           <w:lang w:val="en-US"/>
         </w:rPr>
@@ -2629,14 +2469,12 @@
           <w:numId w:val="2"/>
         </w:numPr>
         <w:rPr>
-          <w:sz w:val="24"/>
-          <w:szCs w:val="24"/>
-          <w:lang w:val="en-US"/>
-        </w:rPr>
-      </w:pPr>
-      <w:r>
-        <w:rPr>
-          <w:sz w:val="24"/>
+          <w:szCs w:val="24"/>
+          <w:lang w:val="en-US"/>
+        </w:rPr>
+      </w:pPr>
+      <w:r>
+        <w:rPr>
           <w:szCs w:val="24"/>
           <w:lang w:val="en-US"/>
         </w:rPr>
@@ -2651,17 +2489,16 @@
           <w:numId w:val="2"/>
         </w:numPr>
         <w:rPr>
-          <w:sz w:val="24"/>
-          <w:szCs w:val="24"/>
-          <w:lang w:val="en-US"/>
-        </w:rPr>
-      </w:pPr>
-      <w:r>
-        <w:rPr>
-          <w:sz w:val="24"/>
-          <w:szCs w:val="24"/>
-          <w:lang w:val="en-US"/>
-        </w:rPr>
+          <w:szCs w:val="24"/>
+          <w:lang w:val="en-US"/>
+        </w:rPr>
+      </w:pPr>
+      <w:r>
+        <w:rPr>
+          <w:szCs w:val="24"/>
+          <w:lang w:val="en-US"/>
+        </w:rPr>
+        <w:lastRenderedPageBreak/>
         <w:t>Limit content generation to the city (i.e. no terrain generation etc.).</w:t>
       </w:r>
     </w:p>
@@ -2673,14 +2510,12 @@
           <w:numId w:val="2"/>
         </w:numPr>
         <w:rPr>
-          <w:sz w:val="24"/>
-          <w:szCs w:val="24"/>
-          <w:lang w:val="en-US"/>
-        </w:rPr>
-      </w:pPr>
-      <w:r>
-        <w:rPr>
-          <w:sz w:val="24"/>
+          <w:szCs w:val="24"/>
+          <w:lang w:val="en-US"/>
+        </w:rPr>
+      </w:pPr>
+      <w:r>
+        <w:rPr>
           <w:szCs w:val="24"/>
           <w:lang w:val="en-US"/>
         </w:rPr>
@@ -2688,7 +2523,6 @@
       </w:r>
       <w:r>
         <w:rPr>
-          <w:sz w:val="24"/>
           <w:szCs w:val="24"/>
           <w:lang w:val="en-US"/>
         </w:rPr>
@@ -2706,7 +2540,6 @@
         <w:rPr>
           <w:lang w:val="en-US"/>
         </w:rPr>
-        <w:lastRenderedPageBreak/>
         <w:t>4.2</w:t>
       </w:r>
       <w:r>
@@ -2725,23 +2558,17 @@
     <w:p>
       <w:pPr>
         <w:rPr>
-          <w:sz w:val="24"/>
-          <w:szCs w:val="24"/>
-          <w:lang w:val="en-US"/>
-        </w:rPr>
-      </w:pPr>
-      <w:r>
-        <w:rPr>
-          <w:sz w:val="24"/>
-          <w:szCs w:val="24"/>
+          <w:lang w:val="en-US"/>
+        </w:rPr>
+      </w:pPr>
+      <w:r>
+        <w:rPr>
           <w:lang w:val="en-US"/>
         </w:rPr>
         <w:t>To generate a city viable to use in games, three different generation stages have been recognized.</w:t>
       </w:r>
       <w:r>
         <w:rPr>
-          <w:sz w:val="24"/>
-          <w:szCs w:val="24"/>
           <w:lang w:val="en-US"/>
         </w:rPr>
         <w:t xml:space="preserve"> The city will contain houses that will be arranged in blocks connected with roads.</w:t>
@@ -2882,7 +2709,7 @@
         <w:rPr>
           <w:lang w:val="en-US"/>
         </w:rPr>
-        <w:t>OpenGL along with SDL and GLFW will be used to render the city</w:t>
+        <w:t>OpenGL will be used to render the city</w:t>
       </w:r>
       <w:r>
         <w:rPr>
@@ -2913,6 +2740,7 @@
       <w:pPr>
         <w:jc w:val="center"/>
         <w:rPr>
+          <w:i/>
           <w:lang w:val="en-US"/>
         </w:rPr>
       </w:pPr>
@@ -2921,9 +2749,10 @@
           <w:noProof/>
           <w:lang w:eastAsia="sv-SE"/>
         </w:rPr>
+        <w:lastRenderedPageBreak/>
         <w:drawing>
-          <wp:inline distT="0" distB="0" distL="0" distR="0" wp14:anchorId="6986D9F8" wp14:editId="3828C7FD">
-            <wp:extent cx="3485931" cy="2838450"/>
+          <wp:inline distT="0" distB="0" distL="0" distR="0" wp14:anchorId="6986D9F8" wp14:editId="5EC2A35D">
+            <wp:extent cx="4152703" cy="3381375"/>
             <wp:effectExtent l="0" t="0" r="635" b="0"/>
             <wp:docPr id="2" name="Bildobjekt 2"/>
             <wp:cNvGraphicFramePr>
@@ -2951,7 +2780,7 @@
                   <pic:spPr>
                     <a:xfrm>
                       <a:off x="0" y="0"/>
-                      <a:ext cx="3503662" cy="2852888"/>
+                      <a:ext cx="4157523" cy="3385299"/>
                     </a:xfrm>
                     <a:prstGeom prst="rect">
                       <a:avLst/>
@@ -2963,6 +2792,8 @@
           </wp:inline>
         </w:drawing>
       </w:r>
+      <w:bookmarkStart w:id="0" w:name="_GoBack"/>
+      <w:bookmarkEnd w:id="0"/>
       <w:r>
         <w:rPr>
           <w:lang w:val="en-US"/>
@@ -2997,6 +2828,32 @@
           <w:lang w:val="en-US"/>
         </w:rPr>
       </w:pPr>
+      <w:r>
+        <w:rPr>
+          <w:lang w:val="en-US"/>
+        </w:rPr>
+        <w:t xml:space="preserve">Through the interface any kind of window management and user interface could be used, we use QT but it is possible to create a user interface with GLFW and SDL too as can be seen in </w:t>
+      </w:r>
+      <w:r>
+        <w:rPr>
+          <w:i/>
+          <w:lang w:val="en-US"/>
+        </w:rPr>
+        <w:t>Figure 2</w:t>
+      </w:r>
+      <w:r>
+        <w:rPr>
+          <w:lang w:val="en-US"/>
+        </w:rPr>
+        <w:t>.</w:t>
+      </w:r>
+    </w:p>
+    <w:p>
+      <w:pPr>
+        <w:rPr>
+          <w:lang w:val="en-US"/>
+        </w:rPr>
+      </w:pPr>
     </w:p>
     <w:p>
       <w:pPr>
@@ -3009,7 +2866,6 @@
         <w:rPr>
           <w:lang w:val="en-US"/>
         </w:rPr>
-        <w:lastRenderedPageBreak/>
         <w:t>4.2.5 Complexity</w:t>
       </w:r>
     </w:p>
@@ -3138,14 +2994,12 @@
     <w:p>
       <w:pPr>
         <w:rPr>
-          <w:sz w:val="24"/>
-          <w:szCs w:val="24"/>
-          <w:lang w:val="en-US"/>
-        </w:rPr>
-      </w:pPr>
-      <w:r>
-        <w:rPr>
-          <w:sz w:val="24"/>
+          <w:szCs w:val="24"/>
+          <w:lang w:val="en-US"/>
+        </w:rPr>
+      </w:pPr>
+      <w:r>
+        <w:rPr>
           <w:szCs w:val="24"/>
           <w:lang w:val="en-US"/>
         </w:rPr>
@@ -3153,7 +3007,6 @@
       </w:r>
       <w:r>
         <w:rPr>
-          <w:sz w:val="24"/>
           <w:szCs w:val="24"/>
           <w:lang w:val="en-US"/>
         </w:rPr>
@@ -3161,7 +3014,6 @@
       </w:r>
       <w:r>
         <w:rPr>
-          <w:sz w:val="24"/>
           <w:szCs w:val="24"/>
           <w:lang w:val="en-US"/>
         </w:rPr>
@@ -3169,11 +3021,32 @@
       </w:r>
       <w:r>
         <w:rPr>
-          <w:sz w:val="24"/>
           <w:szCs w:val="24"/>
           <w:lang w:val="en-US"/>
         </w:rPr>
         <w:t>.</w:t>
+      </w:r>
+      <w:r>
+        <w:rPr>
+          <w:szCs w:val="24"/>
+          <w:lang w:val="en-US"/>
+        </w:rPr>
+        <w:t xml:space="preserve"> The implementation will show that it is feasible to use PCG as a method to create a model of a city viable to use in games. Future work will be to find ways to have more control over the generation with parameters or other means. </w:t>
+      </w:r>
+    </w:p>
+    <w:p>
+      <w:pPr>
+        <w:rPr>
+          <w:szCs w:val="24"/>
+          <w:lang w:val="en-US"/>
+        </w:rPr>
+      </w:pPr>
+      <w:r>
+        <w:rPr>
+          <w:szCs w:val="24"/>
+          <w:lang w:val="en-US"/>
+        </w:rPr>
+        <w:br w:type="page"/>
       </w:r>
     </w:p>
     <w:p>
@@ -3194,6 +3067,7 @@
           <w:szCs w:val="40"/>
           <w:lang w:val="en-US"/>
         </w:rPr>
+        <w:lastRenderedPageBreak/>
         <w:t>6: Time and activity plan</w:t>
       </w:r>
     </w:p>
@@ -3207,7 +3081,6 @@
       <w:r>
         <w:rPr>
           <w:noProof/>
-          <w:sz w:val="24"/>
           <w:szCs w:val="24"/>
           <w:lang w:eastAsia="sv-SE"/>
         </w:rPr>
@@ -3294,25 +3167,22 @@
         <w:rPr>
           <w:rFonts w:asciiTheme="majorHAnsi" w:hAnsiTheme="majorHAnsi"/>
           <w:b/>
-          <w:sz w:val="24"/>
-          <w:szCs w:val="24"/>
-          <w:lang w:val="en-US"/>
-        </w:rPr>
-      </w:pPr>
-    </w:p>
-    <w:p>
-      <w:pPr>
-        <w:rPr>
-          <w:rFonts w:asciiTheme="majorHAnsi" w:hAnsiTheme="majorHAnsi"/>
-          <w:sz w:val="24"/>
-          <w:szCs w:val="24"/>
-          <w:lang w:val="en-US"/>
-        </w:rPr>
-      </w:pPr>
-      <w:r>
-        <w:rPr>
-          <w:rFonts w:asciiTheme="majorHAnsi" w:hAnsiTheme="majorHAnsi"/>
-          <w:sz w:val="24"/>
+          <w:szCs w:val="24"/>
+          <w:lang w:val="en-US"/>
+        </w:rPr>
+      </w:pPr>
+    </w:p>
+    <w:p>
+      <w:pPr>
+        <w:rPr>
+          <w:rFonts w:asciiTheme="majorHAnsi" w:hAnsiTheme="majorHAnsi"/>
+          <w:szCs w:val="24"/>
+          <w:lang w:val="en-US"/>
+        </w:rPr>
+      </w:pPr>
+      <w:r>
+        <w:rPr>
+          <w:rFonts w:asciiTheme="majorHAnsi" w:hAnsiTheme="majorHAnsi"/>
           <w:szCs w:val="24"/>
           <w:lang w:val="en-US"/>
         </w:rPr>
@@ -3321,7 +3191,6 @@
       <w:r>
         <w:rPr>
           <w:rFonts w:asciiTheme="majorHAnsi" w:hAnsiTheme="majorHAnsi"/>
-          <w:sz w:val="24"/>
           <w:szCs w:val="24"/>
           <w:lang w:val="en-US"/>
         </w:rPr>
@@ -3330,7 +3199,6 @@
       <w:r>
         <w:rPr>
           <w:rFonts w:asciiTheme="majorHAnsi" w:hAnsiTheme="majorHAnsi"/>
-          <w:sz w:val="24"/>
           <w:szCs w:val="24"/>
           <w:lang w:val="en-US"/>
         </w:rPr>
@@ -3339,7 +3207,6 @@
       <w:r>
         <w:rPr>
           <w:rFonts w:asciiTheme="majorHAnsi" w:hAnsiTheme="majorHAnsi"/>
-          <w:sz w:val="24"/>
           <w:szCs w:val="24"/>
           <w:lang w:val="en-US"/>
         </w:rPr>
@@ -3348,7 +3215,6 @@
       <w:r>
         <w:rPr>
           <w:rFonts w:asciiTheme="majorHAnsi" w:hAnsiTheme="majorHAnsi"/>
-          <w:sz w:val="24"/>
           <w:szCs w:val="24"/>
           <w:lang w:val="en-US"/>
         </w:rPr>
@@ -3357,7 +3223,6 @@
       <w:r>
         <w:rPr>
           <w:rFonts w:asciiTheme="majorHAnsi" w:hAnsiTheme="majorHAnsi"/>
-          <w:sz w:val="24"/>
           <w:szCs w:val="24"/>
           <w:lang w:val="en-US"/>
         </w:rPr>
@@ -3366,7 +3231,6 @@
       <w:r>
         <w:rPr>
           <w:rFonts w:asciiTheme="majorHAnsi" w:hAnsiTheme="majorHAnsi"/>
-          <w:sz w:val="24"/>
           <w:szCs w:val="24"/>
           <w:lang w:val="en-US"/>
         </w:rPr>
@@ -3375,7 +3239,6 @@
       <w:r>
         <w:rPr>
           <w:rFonts w:asciiTheme="majorHAnsi" w:hAnsiTheme="majorHAnsi"/>
-          <w:sz w:val="24"/>
           <w:szCs w:val="24"/>
           <w:lang w:val="en-US"/>
         </w:rPr>
@@ -3384,7 +3247,6 @@
       <w:r>
         <w:rPr>
           <w:rFonts w:asciiTheme="majorHAnsi" w:hAnsiTheme="majorHAnsi"/>
-          <w:sz w:val="24"/>
           <w:szCs w:val="24"/>
           <w:lang w:val="en-US"/>
         </w:rPr>
@@ -3395,25 +3257,22 @@
       <w:pPr>
         <w:rPr>
           <w:rFonts w:asciiTheme="majorHAnsi" w:hAnsiTheme="majorHAnsi"/>
-          <w:sz w:val="24"/>
-          <w:szCs w:val="24"/>
-          <w:lang w:val="en-US"/>
-        </w:rPr>
-      </w:pPr>
-    </w:p>
-    <w:p>
-      <w:pPr>
-        <w:rPr>
-          <w:rFonts w:asciiTheme="majorHAnsi" w:hAnsiTheme="majorHAnsi"/>
-          <w:sz w:val="24"/>
-          <w:szCs w:val="24"/>
-          <w:lang w:val="en-US"/>
-        </w:rPr>
-      </w:pPr>
-      <w:r>
-        <w:rPr>
-          <w:rFonts w:asciiTheme="majorHAnsi" w:hAnsiTheme="majorHAnsi"/>
-          <w:sz w:val="24"/>
+          <w:szCs w:val="24"/>
+          <w:lang w:val="en-US"/>
+        </w:rPr>
+      </w:pPr>
+    </w:p>
+    <w:p>
+      <w:pPr>
+        <w:rPr>
+          <w:rFonts w:asciiTheme="majorHAnsi" w:hAnsiTheme="majorHAnsi"/>
+          <w:szCs w:val="24"/>
+          <w:lang w:val="en-US"/>
+        </w:rPr>
+      </w:pPr>
+      <w:r>
+        <w:rPr>
+          <w:rFonts w:asciiTheme="majorHAnsi" w:hAnsiTheme="majorHAnsi"/>
           <w:szCs w:val="24"/>
           <w:lang w:val="en-US"/>
         </w:rPr>
@@ -3422,7 +3281,6 @@
       <w:r>
         <w:rPr>
           <w:rFonts w:asciiTheme="majorHAnsi" w:hAnsiTheme="majorHAnsi"/>
-          <w:sz w:val="24"/>
           <w:szCs w:val="24"/>
           <w:lang w:val="en-US"/>
         </w:rPr>
@@ -3431,7 +3289,6 @@
       <w:r>
         <w:rPr>
           <w:rFonts w:asciiTheme="majorHAnsi" w:hAnsiTheme="majorHAnsi"/>
-          <w:sz w:val="24"/>
           <w:szCs w:val="24"/>
           <w:lang w:val="en-US"/>
         </w:rPr>
@@ -3440,7 +3297,6 @@
       <w:r>
         <w:rPr>
           <w:rFonts w:asciiTheme="majorHAnsi" w:hAnsiTheme="majorHAnsi"/>
-          <w:sz w:val="24"/>
           <w:szCs w:val="24"/>
           <w:lang w:val="en-US"/>
         </w:rPr>
@@ -3449,7 +3305,6 @@
       <w:r>
         <w:rPr>
           <w:rFonts w:asciiTheme="majorHAnsi" w:hAnsiTheme="majorHAnsi"/>
-          <w:sz w:val="24"/>
           <w:szCs w:val="24"/>
           <w:lang w:val="en-US"/>
         </w:rPr>
@@ -3458,7 +3313,6 @@
       <w:r>
         <w:rPr>
           <w:rFonts w:asciiTheme="majorHAnsi" w:hAnsiTheme="majorHAnsi"/>
-          <w:sz w:val="24"/>
           <w:szCs w:val="24"/>
           <w:lang w:val="en-US"/>
         </w:rPr>
@@ -3467,7 +3321,6 @@
       <w:r>
         <w:rPr>
           <w:rFonts w:asciiTheme="majorHAnsi" w:hAnsiTheme="majorHAnsi"/>
-          <w:sz w:val="24"/>
           <w:szCs w:val="24"/>
           <w:lang w:val="en-US"/>
         </w:rPr>
@@ -3476,7 +3329,6 @@
       <w:r>
         <w:rPr>
           <w:rFonts w:asciiTheme="majorHAnsi" w:hAnsiTheme="majorHAnsi"/>
-          <w:sz w:val="24"/>
           <w:szCs w:val="24"/>
           <w:lang w:val="en-US"/>
         </w:rPr>
@@ -3485,7 +3337,6 @@
       <w:r>
         <w:rPr>
           <w:rFonts w:asciiTheme="majorHAnsi" w:hAnsiTheme="majorHAnsi"/>
-          <w:sz w:val="24"/>
           <w:szCs w:val="24"/>
           <w:lang w:val="en-US"/>
         </w:rPr>
@@ -3494,7 +3345,6 @@
       <w:r>
         <w:rPr>
           <w:rFonts w:asciiTheme="majorHAnsi" w:hAnsiTheme="majorHAnsi"/>
-          <w:sz w:val="24"/>
           <w:szCs w:val="24"/>
           <w:lang w:val="en-US"/>
         </w:rPr>
@@ -3503,7 +3353,6 @@
       <w:r>
         <w:rPr>
           <w:rFonts w:asciiTheme="majorHAnsi" w:hAnsiTheme="majorHAnsi"/>
-          <w:sz w:val="24"/>
           <w:szCs w:val="24"/>
           <w:lang w:val="en-US"/>
         </w:rPr>
@@ -3512,7 +3361,6 @@
       <w:r>
         <w:rPr>
           <w:rFonts w:asciiTheme="majorHAnsi" w:hAnsiTheme="majorHAnsi"/>
-          <w:sz w:val="24"/>
           <w:szCs w:val="24"/>
           <w:lang w:val="en-US"/>
         </w:rPr>
@@ -3528,25 +3376,21 @@
         </w:numPr>
         <w:rPr>
           <w:rFonts w:asciiTheme="majorHAnsi" w:hAnsiTheme="majorHAnsi"/>
-          <w:sz w:val="24"/>
-          <w:szCs w:val="24"/>
-          <w:lang w:val="en-US"/>
-        </w:rPr>
-      </w:pPr>
-      <w:r>
-        <w:rPr>
-          <w:rFonts w:asciiTheme="majorHAnsi" w:hAnsiTheme="majorHAnsi"/>
-          <w:sz w:val="24"/>
-          <w:szCs w:val="24"/>
-          <w:lang w:val="en-US"/>
-        </w:rPr>
-        <w:lastRenderedPageBreak/>
+          <w:szCs w:val="24"/>
+          <w:lang w:val="en-US"/>
+        </w:rPr>
+      </w:pPr>
+      <w:r>
+        <w:rPr>
+          <w:rFonts w:asciiTheme="majorHAnsi" w:hAnsiTheme="majorHAnsi"/>
+          <w:szCs w:val="24"/>
+          <w:lang w:val="en-US"/>
+        </w:rPr>
         <w:t xml:space="preserve">Project lifetime </w:t>
       </w:r>
       <w:r>
         <w:rPr>
           <w:rFonts w:asciiTheme="majorHAnsi" w:hAnsiTheme="majorHAnsi"/>
-          <w:sz w:val="24"/>
           <w:szCs w:val="24"/>
           <w:lang w:val="en-US"/>
         </w:rPr>
@@ -3555,7 +3399,6 @@
       <w:r>
         <w:rPr>
           <w:rFonts w:asciiTheme="majorHAnsi" w:hAnsiTheme="majorHAnsi"/>
-          <w:sz w:val="24"/>
           <w:szCs w:val="24"/>
           <w:lang w:val="en-US"/>
         </w:rPr>
@@ -3572,15 +3415,13 @@
         </w:numPr>
         <w:rPr>
           <w:rFonts w:asciiTheme="majorHAnsi" w:hAnsiTheme="majorHAnsi"/>
-          <w:sz w:val="24"/>
-          <w:szCs w:val="24"/>
-          <w:lang w:val="en-US"/>
-        </w:rPr>
-      </w:pPr>
-      <w:r>
-        <w:rPr>
-          <w:rFonts w:asciiTheme="majorHAnsi" w:hAnsiTheme="majorHAnsi"/>
-          <w:sz w:val="24"/>
+          <w:szCs w:val="24"/>
+          <w:lang w:val="en-US"/>
+        </w:rPr>
+      </w:pPr>
+      <w:r>
+        <w:rPr>
+          <w:rFonts w:asciiTheme="majorHAnsi" w:hAnsiTheme="majorHAnsi"/>
           <w:szCs w:val="24"/>
           <w:lang w:val="en-US"/>
         </w:rPr>
@@ -3589,7 +3430,6 @@
       <w:r>
         <w:rPr>
           <w:rFonts w:asciiTheme="majorHAnsi" w:hAnsiTheme="majorHAnsi"/>
-          <w:sz w:val="24"/>
           <w:szCs w:val="24"/>
           <w:lang w:val="en-US"/>
         </w:rPr>
@@ -3598,7 +3438,6 @@
       <w:r>
         <w:rPr>
           <w:rFonts w:asciiTheme="majorHAnsi" w:hAnsiTheme="majorHAnsi"/>
-          <w:sz w:val="24"/>
           <w:szCs w:val="24"/>
           <w:lang w:val="en-US"/>
         </w:rPr>
@@ -3615,15 +3454,13 @@
         </w:numPr>
         <w:rPr>
           <w:rFonts w:asciiTheme="majorHAnsi" w:hAnsiTheme="majorHAnsi"/>
-          <w:sz w:val="24"/>
-          <w:szCs w:val="24"/>
-          <w:lang w:val="en-US"/>
-        </w:rPr>
-      </w:pPr>
-      <w:r>
-        <w:rPr>
-          <w:rFonts w:asciiTheme="majorHAnsi" w:hAnsiTheme="majorHAnsi"/>
-          <w:sz w:val="24"/>
+          <w:szCs w:val="24"/>
+          <w:lang w:val="en-US"/>
+        </w:rPr>
+      </w:pPr>
+      <w:r>
+        <w:rPr>
+          <w:rFonts w:asciiTheme="majorHAnsi" w:hAnsiTheme="majorHAnsi"/>
           <w:szCs w:val="24"/>
           <w:lang w:val="en-US"/>
         </w:rPr>
@@ -3632,7 +3469,6 @@
       <w:r>
         <w:rPr>
           <w:rFonts w:asciiTheme="majorHAnsi" w:hAnsiTheme="majorHAnsi"/>
-          <w:sz w:val="24"/>
           <w:szCs w:val="24"/>
           <w:lang w:val="en-US"/>
         </w:rPr>
@@ -3641,7 +3477,6 @@
       <w:r>
         <w:rPr>
           <w:rFonts w:asciiTheme="majorHAnsi" w:hAnsiTheme="majorHAnsi"/>
-          <w:sz w:val="24"/>
           <w:szCs w:val="24"/>
           <w:lang w:val="en-US"/>
         </w:rPr>
@@ -3658,15 +3493,13 @@
         </w:numPr>
         <w:rPr>
           <w:rFonts w:asciiTheme="majorHAnsi" w:hAnsiTheme="majorHAnsi"/>
-          <w:sz w:val="24"/>
-          <w:szCs w:val="24"/>
-          <w:lang w:val="en-US"/>
-        </w:rPr>
-      </w:pPr>
-      <w:r>
-        <w:rPr>
-          <w:rFonts w:asciiTheme="majorHAnsi" w:hAnsiTheme="majorHAnsi"/>
-          <w:sz w:val="24"/>
+          <w:szCs w:val="24"/>
+          <w:lang w:val="en-US"/>
+        </w:rPr>
+      </w:pPr>
+      <w:r>
+        <w:rPr>
+          <w:rFonts w:asciiTheme="majorHAnsi" w:hAnsiTheme="majorHAnsi"/>
           <w:szCs w:val="24"/>
           <w:lang w:val="en-US"/>
         </w:rPr>
@@ -3675,7 +3508,6 @@
       <w:r>
         <w:rPr>
           <w:rFonts w:asciiTheme="majorHAnsi" w:hAnsiTheme="majorHAnsi"/>
-          <w:sz w:val="24"/>
           <w:szCs w:val="24"/>
           <w:lang w:val="en-US"/>
         </w:rPr>
@@ -3684,7 +3516,6 @@
       <w:r>
         <w:rPr>
           <w:rFonts w:asciiTheme="majorHAnsi" w:hAnsiTheme="majorHAnsi"/>
-          <w:sz w:val="24"/>
           <w:szCs w:val="24"/>
           <w:lang w:val="en-US"/>
         </w:rPr>
@@ -3701,15 +3532,13 @@
         </w:numPr>
         <w:rPr>
           <w:rFonts w:asciiTheme="majorHAnsi" w:hAnsiTheme="majorHAnsi"/>
-          <w:sz w:val="24"/>
-          <w:szCs w:val="24"/>
-          <w:lang w:val="en-US"/>
-        </w:rPr>
-      </w:pPr>
-      <w:r>
-        <w:rPr>
-          <w:rFonts w:asciiTheme="majorHAnsi" w:hAnsiTheme="majorHAnsi"/>
-          <w:sz w:val="24"/>
+          <w:szCs w:val="24"/>
+          <w:lang w:val="en-US"/>
+        </w:rPr>
+      </w:pPr>
+      <w:r>
+        <w:rPr>
+          <w:rFonts w:asciiTheme="majorHAnsi" w:hAnsiTheme="majorHAnsi"/>
           <w:szCs w:val="24"/>
           <w:lang w:val="en-US"/>
         </w:rPr>
@@ -3718,7 +3547,6 @@
       <w:r>
         <w:rPr>
           <w:rFonts w:asciiTheme="majorHAnsi" w:hAnsiTheme="majorHAnsi"/>
-          <w:sz w:val="24"/>
           <w:szCs w:val="24"/>
           <w:lang w:val="en-US"/>
         </w:rPr>
@@ -3727,7 +3555,6 @@
       <w:r>
         <w:rPr>
           <w:rFonts w:asciiTheme="majorHAnsi" w:hAnsiTheme="majorHAnsi"/>
-          <w:sz w:val="24"/>
           <w:szCs w:val="24"/>
           <w:lang w:val="en-US"/>
         </w:rPr>
@@ -3744,15 +3571,13 @@
         </w:numPr>
         <w:rPr>
           <w:rFonts w:asciiTheme="majorHAnsi" w:hAnsiTheme="majorHAnsi"/>
-          <w:sz w:val="24"/>
-          <w:szCs w:val="24"/>
-          <w:lang w:val="en-US"/>
-        </w:rPr>
-      </w:pPr>
-      <w:r>
-        <w:rPr>
-          <w:rFonts w:asciiTheme="majorHAnsi" w:hAnsiTheme="majorHAnsi"/>
-          <w:sz w:val="24"/>
+          <w:szCs w:val="24"/>
+          <w:lang w:val="en-US"/>
+        </w:rPr>
+      </w:pPr>
+      <w:r>
+        <w:rPr>
+          <w:rFonts w:asciiTheme="majorHAnsi" w:hAnsiTheme="majorHAnsi"/>
           <w:szCs w:val="24"/>
           <w:lang w:val="en-US"/>
         </w:rPr>
@@ -3761,7 +3586,6 @@
       <w:r>
         <w:rPr>
           <w:rFonts w:asciiTheme="majorHAnsi" w:hAnsiTheme="majorHAnsi"/>
-          <w:sz w:val="24"/>
           <w:szCs w:val="24"/>
           <w:lang w:val="en-US"/>
         </w:rPr>
@@ -3770,7 +3594,6 @@
       <w:r>
         <w:rPr>
           <w:rFonts w:asciiTheme="majorHAnsi" w:hAnsiTheme="majorHAnsi"/>
-          <w:sz w:val="24"/>
           <w:szCs w:val="24"/>
           <w:lang w:val="en-US"/>
         </w:rPr>
@@ -3780,7 +3603,6 @@
       <w:r>
         <w:rPr>
           <w:rFonts w:asciiTheme="majorHAnsi" w:hAnsiTheme="majorHAnsi"/>
-          <w:sz w:val="24"/>
           <w:szCs w:val="24"/>
           <w:lang w:val="en-US"/>
         </w:rPr>
@@ -3796,15 +3618,13 @@
         </w:numPr>
         <w:rPr>
           <w:rFonts w:asciiTheme="majorHAnsi" w:hAnsiTheme="majorHAnsi"/>
-          <w:sz w:val="24"/>
-          <w:szCs w:val="24"/>
-          <w:lang w:val="en-US"/>
-        </w:rPr>
-      </w:pPr>
-      <w:r>
-        <w:rPr>
-          <w:rFonts w:asciiTheme="majorHAnsi" w:hAnsiTheme="majorHAnsi"/>
-          <w:sz w:val="24"/>
+          <w:szCs w:val="24"/>
+          <w:lang w:val="en-US"/>
+        </w:rPr>
+      </w:pPr>
+      <w:r>
+        <w:rPr>
+          <w:rFonts w:asciiTheme="majorHAnsi" w:hAnsiTheme="majorHAnsi"/>
           <w:szCs w:val="24"/>
           <w:lang w:val="en-US"/>
         </w:rPr>
@@ -3813,7 +3633,6 @@
       <w:r>
         <w:rPr>
           <w:rFonts w:asciiTheme="majorHAnsi" w:hAnsiTheme="majorHAnsi"/>
-          <w:sz w:val="24"/>
           <w:szCs w:val="24"/>
           <w:lang w:val="en-US"/>
         </w:rPr>
@@ -3825,7 +3644,28 @@
       <w:pPr>
         <w:rPr>
           <w:rFonts w:asciiTheme="majorHAnsi" w:hAnsiTheme="majorHAnsi"/>
-          <w:sz w:val="24"/>
+          <w:szCs w:val="24"/>
+          <w:lang w:val="en-US"/>
+        </w:rPr>
+      </w:pPr>
+      <w:r>
+        <w:rPr>
+          <w:rFonts w:asciiTheme="majorHAnsi" w:hAnsiTheme="majorHAnsi"/>
+          <w:szCs w:val="24"/>
+          <w:lang w:val="en-US"/>
+        </w:rPr>
+        <w:br w:type="page"/>
+      </w:r>
+    </w:p>
+    <w:p>
+      <w:pPr>
+        <w:pStyle w:val="Liststycke"/>
+        <w:numPr>
+          <w:ilvl w:val="0"/>
+          <w:numId w:val="5"/>
+        </w:numPr>
+        <w:rPr>
+          <w:rFonts w:asciiTheme="majorHAnsi" w:hAnsiTheme="majorHAnsi"/>
           <w:szCs w:val="24"/>
           <w:lang w:val="en-US"/>
         </w:rPr>
@@ -3838,6 +3678,7 @@
           <w:szCs w:val="40"/>
           <w:lang w:val="en-US"/>
         </w:rPr>
+        <w:lastRenderedPageBreak/>
         <w:t>7: Risk management</w:t>
       </w:r>
     </w:p>
@@ -3863,7 +3704,6 @@
               <w:rPr>
                 <w:rFonts w:asciiTheme="majorHAnsi" w:hAnsiTheme="majorHAnsi"/>
                 <w:b/>
-                <w:sz w:val="24"/>
                 <w:szCs w:val="24"/>
                 <w:lang w:val="en-US"/>
               </w:rPr>
@@ -3872,7 +3712,6 @@
               <w:rPr>
                 <w:rFonts w:asciiTheme="majorHAnsi" w:hAnsiTheme="majorHAnsi"/>
                 <w:b/>
-                <w:sz w:val="24"/>
                 <w:szCs w:val="24"/>
                 <w:lang w:val="en-US"/>
               </w:rPr>
@@ -3889,7 +3728,6 @@
               <w:rPr>
                 <w:rFonts w:asciiTheme="majorHAnsi" w:hAnsiTheme="majorHAnsi"/>
                 <w:b/>
-                <w:sz w:val="24"/>
                 <w:szCs w:val="24"/>
                 <w:lang w:val="en-US"/>
               </w:rPr>
@@ -3898,7 +3736,6 @@
               <w:rPr>
                 <w:rFonts w:asciiTheme="majorHAnsi" w:hAnsiTheme="majorHAnsi"/>
                 <w:b/>
-                <w:sz w:val="24"/>
                 <w:szCs w:val="24"/>
                 <w:lang w:val="en-US"/>
               </w:rPr>
@@ -3908,7 +3745,6 @@
               <w:rPr>
                 <w:rFonts w:asciiTheme="majorHAnsi" w:hAnsiTheme="majorHAnsi"/>
                 <w:b/>
-                <w:sz w:val="24"/>
                 <w:szCs w:val="24"/>
                 <w:lang w:val="en-US"/>
               </w:rPr>
@@ -3925,7 +3761,6 @@
               <w:rPr>
                 <w:rFonts w:asciiTheme="majorHAnsi" w:hAnsiTheme="majorHAnsi"/>
                 <w:b/>
-                <w:sz w:val="24"/>
                 <w:szCs w:val="24"/>
                 <w:lang w:val="en-US"/>
               </w:rPr>
@@ -3934,7 +3769,6 @@
               <w:rPr>
                 <w:rFonts w:asciiTheme="majorHAnsi" w:hAnsiTheme="majorHAnsi"/>
                 <w:b/>
-                <w:sz w:val="24"/>
                 <w:szCs w:val="24"/>
                 <w:lang w:val="en-US"/>
               </w:rPr>
@@ -3951,7 +3785,6 @@
               <w:rPr>
                 <w:rFonts w:asciiTheme="majorHAnsi" w:hAnsiTheme="majorHAnsi"/>
                 <w:b/>
-                <w:sz w:val="24"/>
                 <w:szCs w:val="24"/>
                 <w:lang w:val="en-US"/>
               </w:rPr>
@@ -3960,7 +3793,6 @@
               <w:rPr>
                 <w:rFonts w:asciiTheme="majorHAnsi" w:hAnsiTheme="majorHAnsi"/>
                 <w:b/>
-                <w:sz w:val="24"/>
                 <w:szCs w:val="24"/>
                 <w:lang w:val="en-US"/>
               </w:rPr>
@@ -3978,7 +3810,6 @@
             <w:pPr>
               <w:rPr>
                 <w:rFonts w:asciiTheme="majorHAnsi" w:hAnsiTheme="majorHAnsi"/>
-                <w:sz w:val="24"/>
                 <w:szCs w:val="24"/>
                 <w:lang w:val="en-US"/>
               </w:rPr>
@@ -3986,7 +3817,6 @@
             <w:r>
               <w:rPr>
                 <w:rFonts w:asciiTheme="majorHAnsi" w:hAnsiTheme="majorHAnsi"/>
-                <w:sz w:val="24"/>
                 <w:szCs w:val="24"/>
                 <w:lang w:val="en-US"/>
               </w:rPr>
@@ -3995,7 +3825,6 @@
             <w:r>
               <w:rPr>
                 <w:rFonts w:asciiTheme="majorHAnsi" w:hAnsiTheme="majorHAnsi"/>
-                <w:sz w:val="24"/>
                 <w:szCs w:val="24"/>
                 <w:lang w:val="en-US"/>
               </w:rPr>
@@ -4011,7 +3840,6 @@
             <w:pPr>
               <w:rPr>
                 <w:rFonts w:asciiTheme="majorHAnsi" w:hAnsiTheme="majorHAnsi"/>
-                <w:sz w:val="24"/>
                 <w:szCs w:val="24"/>
                 <w:lang w:val="en-US"/>
               </w:rPr>
@@ -4019,7 +3847,6 @@
             <w:r>
               <w:rPr>
                 <w:rFonts w:asciiTheme="majorHAnsi" w:hAnsiTheme="majorHAnsi"/>
-                <w:sz w:val="24"/>
                 <w:szCs w:val="24"/>
                 <w:lang w:val="en-US"/>
               </w:rPr>
@@ -4035,7 +3862,6 @@
             <w:pPr>
               <w:rPr>
                 <w:rFonts w:asciiTheme="majorHAnsi" w:hAnsiTheme="majorHAnsi"/>
-                <w:sz w:val="24"/>
                 <w:szCs w:val="24"/>
                 <w:lang w:val="en-US"/>
               </w:rPr>
@@ -4043,7 +3869,6 @@
             <w:r>
               <w:rPr>
                 <w:rFonts w:asciiTheme="majorHAnsi" w:hAnsiTheme="majorHAnsi"/>
-                <w:sz w:val="24"/>
                 <w:szCs w:val="24"/>
                 <w:lang w:val="en-US"/>
               </w:rPr>
@@ -4059,7 +3884,6 @@
             <w:pPr>
               <w:rPr>
                 <w:rFonts w:asciiTheme="majorHAnsi" w:hAnsiTheme="majorHAnsi"/>
-                <w:sz w:val="24"/>
                 <w:szCs w:val="24"/>
                 <w:lang w:val="en-US"/>
               </w:rPr>
@@ -4067,7 +3891,6 @@
             <w:r>
               <w:rPr>
                 <w:rFonts w:asciiTheme="majorHAnsi" w:hAnsiTheme="majorHAnsi"/>
-                <w:sz w:val="24"/>
                 <w:szCs w:val="24"/>
                 <w:lang w:val="en-US"/>
               </w:rPr>
@@ -4085,7 +3908,6 @@
             <w:pPr>
               <w:rPr>
                 <w:rFonts w:asciiTheme="majorHAnsi" w:hAnsiTheme="majorHAnsi"/>
-                <w:sz w:val="24"/>
                 <w:szCs w:val="24"/>
                 <w:lang w:val="en-US"/>
               </w:rPr>
@@ -4093,7 +3915,6 @@
             <w:r>
               <w:rPr>
                 <w:rFonts w:asciiTheme="majorHAnsi" w:hAnsiTheme="majorHAnsi"/>
-                <w:sz w:val="24"/>
                 <w:szCs w:val="24"/>
                 <w:lang w:val="en-US"/>
               </w:rPr>
@@ -4109,7 +3930,6 @@
             <w:pPr>
               <w:rPr>
                 <w:rFonts w:asciiTheme="majorHAnsi" w:hAnsiTheme="majorHAnsi"/>
-                <w:sz w:val="24"/>
                 <w:szCs w:val="24"/>
                 <w:lang w:val="en-US"/>
               </w:rPr>
@@ -4117,7 +3937,6 @@
             <w:r>
               <w:rPr>
                 <w:rFonts w:asciiTheme="majorHAnsi" w:hAnsiTheme="majorHAnsi"/>
-                <w:sz w:val="24"/>
                 <w:szCs w:val="24"/>
                 <w:lang w:val="en-US"/>
               </w:rPr>
@@ -4133,7 +3952,6 @@
             <w:pPr>
               <w:rPr>
                 <w:rFonts w:asciiTheme="majorHAnsi" w:hAnsiTheme="majorHAnsi"/>
-                <w:sz w:val="24"/>
                 <w:szCs w:val="24"/>
                 <w:lang w:val="en-US"/>
               </w:rPr>
@@ -4141,7 +3959,6 @@
             <w:r>
               <w:rPr>
                 <w:rFonts w:asciiTheme="majorHAnsi" w:hAnsiTheme="majorHAnsi"/>
-                <w:sz w:val="24"/>
                 <w:szCs w:val="24"/>
                 <w:lang w:val="en-US"/>
               </w:rPr>
@@ -4157,7 +3974,6 @@
             <w:pPr>
               <w:rPr>
                 <w:rFonts w:asciiTheme="majorHAnsi" w:hAnsiTheme="majorHAnsi"/>
-                <w:sz w:val="24"/>
                 <w:szCs w:val="24"/>
                 <w:lang w:val="en-US"/>
               </w:rPr>
@@ -4165,7 +3981,6 @@
             <w:r>
               <w:rPr>
                 <w:rFonts w:asciiTheme="majorHAnsi" w:hAnsiTheme="majorHAnsi"/>
-                <w:sz w:val="24"/>
                 <w:szCs w:val="24"/>
                 <w:lang w:val="en-US"/>
               </w:rPr>
@@ -4183,7 +3998,6 @@
             <w:pPr>
               <w:rPr>
                 <w:rFonts w:asciiTheme="majorHAnsi" w:hAnsiTheme="majorHAnsi"/>
-                <w:sz w:val="24"/>
                 <w:szCs w:val="24"/>
                 <w:lang w:val="en-US"/>
               </w:rPr>
@@ -4191,7 +4005,6 @@
             <w:r>
               <w:rPr>
                 <w:rFonts w:asciiTheme="majorHAnsi" w:hAnsiTheme="majorHAnsi"/>
-                <w:sz w:val="24"/>
                 <w:szCs w:val="24"/>
                 <w:lang w:val="en-US"/>
               </w:rPr>
@@ -4207,7 +4020,6 @@
             <w:pPr>
               <w:rPr>
                 <w:rFonts w:asciiTheme="majorHAnsi" w:hAnsiTheme="majorHAnsi"/>
-                <w:sz w:val="24"/>
                 <w:szCs w:val="24"/>
                 <w:lang w:val="en-US"/>
               </w:rPr>
@@ -4215,7 +4027,6 @@
             <w:r>
               <w:rPr>
                 <w:rFonts w:asciiTheme="majorHAnsi" w:hAnsiTheme="majorHAnsi"/>
-                <w:sz w:val="24"/>
                 <w:szCs w:val="24"/>
                 <w:lang w:val="en-US"/>
               </w:rPr>
@@ -4231,7 +4042,6 @@
             <w:pPr>
               <w:rPr>
                 <w:rFonts w:asciiTheme="majorHAnsi" w:hAnsiTheme="majorHAnsi"/>
-                <w:sz w:val="24"/>
                 <w:szCs w:val="24"/>
                 <w:lang w:val="en-US"/>
               </w:rPr>
@@ -4239,7 +4049,6 @@
             <w:r>
               <w:rPr>
                 <w:rFonts w:asciiTheme="majorHAnsi" w:hAnsiTheme="majorHAnsi"/>
-                <w:sz w:val="24"/>
                 <w:szCs w:val="24"/>
                 <w:lang w:val="en-US"/>
               </w:rPr>
@@ -4255,7 +4064,6 @@
             <w:pPr>
               <w:rPr>
                 <w:rFonts w:asciiTheme="majorHAnsi" w:hAnsiTheme="majorHAnsi"/>
-                <w:sz w:val="24"/>
                 <w:szCs w:val="24"/>
                 <w:lang w:val="en-US"/>
               </w:rPr>
@@ -4263,7 +4071,6 @@
             <w:r>
               <w:rPr>
                 <w:rFonts w:asciiTheme="majorHAnsi" w:hAnsiTheme="majorHAnsi"/>
-                <w:sz w:val="24"/>
                 <w:szCs w:val="24"/>
                 <w:lang w:val="en-US"/>
               </w:rPr>
@@ -4272,7 +4079,6 @@
             <w:r>
               <w:rPr>
                 <w:rFonts w:asciiTheme="majorHAnsi" w:hAnsiTheme="majorHAnsi"/>
-                <w:sz w:val="24"/>
                 <w:szCs w:val="24"/>
                 <w:lang w:val="en-US"/>
               </w:rPr>
@@ -4282,7 +4088,6 @@
             <w:r>
               <w:rPr>
                 <w:rFonts w:asciiTheme="majorHAnsi" w:hAnsiTheme="majorHAnsi"/>
-                <w:sz w:val="24"/>
                 <w:szCs w:val="24"/>
                 <w:lang w:val="en-US"/>
               </w:rPr>
@@ -4291,7 +4096,6 @@
             <w:r>
               <w:rPr>
                 <w:rFonts w:asciiTheme="majorHAnsi" w:hAnsiTheme="majorHAnsi"/>
-                <w:sz w:val="24"/>
                 <w:szCs w:val="24"/>
                 <w:lang w:val="en-US"/>
               </w:rPr>
@@ -4301,7 +4105,6 @@
             <w:r>
               <w:rPr>
                 <w:rFonts w:asciiTheme="majorHAnsi" w:hAnsiTheme="majorHAnsi"/>
-                <w:sz w:val="24"/>
                 <w:szCs w:val="24"/>
                 <w:lang w:val="en-US"/>
               </w:rPr>
@@ -4319,7 +4122,6 @@
             <w:pPr>
               <w:rPr>
                 <w:rFonts w:asciiTheme="majorHAnsi" w:hAnsiTheme="majorHAnsi"/>
-                <w:sz w:val="24"/>
                 <w:szCs w:val="24"/>
                 <w:lang w:val="en-US"/>
               </w:rPr>
@@ -4327,7 +4129,6 @@
             <w:r>
               <w:rPr>
                 <w:rFonts w:asciiTheme="majorHAnsi" w:hAnsiTheme="majorHAnsi"/>
-                <w:sz w:val="24"/>
                 <w:szCs w:val="24"/>
                 <w:lang w:val="en-US"/>
               </w:rPr>
@@ -4343,7 +4144,6 @@
             <w:pPr>
               <w:rPr>
                 <w:rFonts w:asciiTheme="majorHAnsi" w:hAnsiTheme="majorHAnsi"/>
-                <w:sz w:val="24"/>
                 <w:szCs w:val="24"/>
                 <w:lang w:val="en-US"/>
               </w:rPr>
@@ -4351,7 +4151,6 @@
             <w:r>
               <w:rPr>
                 <w:rFonts w:asciiTheme="majorHAnsi" w:hAnsiTheme="majorHAnsi"/>
-                <w:sz w:val="24"/>
                 <w:szCs w:val="24"/>
                 <w:lang w:val="en-US"/>
               </w:rPr>
@@ -4367,7 +4166,6 @@
             <w:pPr>
               <w:rPr>
                 <w:rFonts w:asciiTheme="majorHAnsi" w:hAnsiTheme="majorHAnsi"/>
-                <w:sz w:val="24"/>
                 <w:szCs w:val="24"/>
                 <w:lang w:val="en-US"/>
               </w:rPr>
@@ -4375,7 +4173,6 @@
             <w:r>
               <w:rPr>
                 <w:rFonts w:asciiTheme="majorHAnsi" w:hAnsiTheme="majorHAnsi"/>
-                <w:sz w:val="24"/>
                 <w:szCs w:val="24"/>
                 <w:lang w:val="en-US"/>
               </w:rPr>
@@ -4391,7 +4188,6 @@
             <w:pPr>
               <w:rPr>
                 <w:rFonts w:asciiTheme="majorHAnsi" w:hAnsiTheme="majorHAnsi"/>
-                <w:sz w:val="24"/>
                 <w:szCs w:val="24"/>
                 <w:lang w:val="en-US"/>
               </w:rPr>
@@ -4399,7 +4195,6 @@
             <w:r>
               <w:rPr>
                 <w:rFonts w:asciiTheme="majorHAnsi" w:hAnsiTheme="majorHAnsi"/>
-                <w:sz w:val="24"/>
                 <w:szCs w:val="24"/>
                 <w:lang w:val="en-US"/>
               </w:rPr>
@@ -4417,7 +4212,6 @@
             <w:pPr>
               <w:rPr>
                 <w:rFonts w:asciiTheme="majorHAnsi" w:hAnsiTheme="majorHAnsi"/>
-                <w:sz w:val="24"/>
                 <w:szCs w:val="24"/>
                 <w:lang w:val="en-US"/>
               </w:rPr>
@@ -4425,7 +4219,6 @@
             <w:r>
               <w:rPr>
                 <w:rFonts w:asciiTheme="majorHAnsi" w:hAnsiTheme="majorHAnsi"/>
-                <w:sz w:val="24"/>
                 <w:szCs w:val="24"/>
                 <w:lang w:val="en-US"/>
               </w:rPr>
@@ -4434,7 +4227,6 @@
             <w:r>
               <w:rPr>
                 <w:rFonts w:asciiTheme="majorHAnsi" w:hAnsiTheme="majorHAnsi"/>
-                <w:sz w:val="24"/>
                 <w:szCs w:val="24"/>
                 <w:lang w:val="en-US"/>
               </w:rPr>
@@ -4443,7 +4235,6 @@
             <w:r>
               <w:rPr>
                 <w:rFonts w:asciiTheme="majorHAnsi" w:hAnsiTheme="majorHAnsi"/>
-                <w:sz w:val="24"/>
                 <w:szCs w:val="24"/>
                 <w:lang w:val="en-US"/>
               </w:rPr>
@@ -4459,7 +4250,6 @@
             <w:pPr>
               <w:rPr>
                 <w:rFonts w:asciiTheme="majorHAnsi" w:hAnsiTheme="majorHAnsi"/>
-                <w:sz w:val="24"/>
                 <w:szCs w:val="24"/>
                 <w:lang w:val="en-US"/>
               </w:rPr>
@@ -4467,7 +4257,6 @@
             <w:r>
               <w:rPr>
                 <w:rFonts w:asciiTheme="majorHAnsi" w:hAnsiTheme="majorHAnsi"/>
-                <w:sz w:val="24"/>
                 <w:szCs w:val="24"/>
                 <w:lang w:val="en-US"/>
               </w:rPr>
@@ -4483,7 +4272,6 @@
             <w:pPr>
               <w:rPr>
                 <w:rFonts w:asciiTheme="majorHAnsi" w:hAnsiTheme="majorHAnsi"/>
-                <w:sz w:val="24"/>
                 <w:szCs w:val="24"/>
                 <w:lang w:val="en-US"/>
               </w:rPr>
@@ -4491,7 +4279,6 @@
             <w:r>
               <w:rPr>
                 <w:rFonts w:asciiTheme="majorHAnsi" w:hAnsiTheme="majorHAnsi"/>
-                <w:sz w:val="24"/>
                 <w:szCs w:val="24"/>
                 <w:lang w:val="en-US"/>
               </w:rPr>
@@ -4507,7 +4294,6 @@
             <w:pPr>
               <w:rPr>
                 <w:rFonts w:asciiTheme="majorHAnsi" w:hAnsiTheme="majorHAnsi"/>
-                <w:sz w:val="24"/>
                 <w:szCs w:val="24"/>
                 <w:lang w:val="en-US"/>
               </w:rPr>
@@ -4515,7 +4301,6 @@
             <w:r>
               <w:rPr>
                 <w:rFonts w:asciiTheme="majorHAnsi" w:hAnsiTheme="majorHAnsi"/>
-                <w:sz w:val="24"/>
                 <w:szCs w:val="24"/>
                 <w:lang w:val="en-US"/>
               </w:rPr>
@@ -4563,7 +4348,11 @@
           <w:docPartUnique/>
         </w:docPartObj>
       </w:sdtPr>
-      <w:sdtEndPr/>
+      <w:sdtEndPr>
+        <w:rPr>
+          <w:sz w:val="24"/>
+        </w:rPr>
+      </w:sdtEndPr>
       <w:sdtContent>
         <w:p>
           <w:pPr>
@@ -4613,7 +4402,21 @@
                   <w:noProof/>
                   <w:lang w:val="en-US"/>
                 </w:rPr>
-                <w:t xml:space="preserve">. (1997-2013). </w:t>
+                <w:t>. (1997-2013).</w:t>
+              </w:r>
+              <w:r>
+                <w:rPr>
+                  <w:noProof/>
+                  <w:lang w:val="en-US"/>
+                </w:rPr>
+                <w:t xml:space="preserve"> Game.</w:t>
+              </w:r>
+              <w:r>
+                <w:rPr>
+                  <w:noProof/>
+                  <w:lang w:val="en-US"/>
+                </w:rPr>
+                <w:t xml:space="preserve"> </w:t>
               </w:r>
               <w:r>
                 <w:rPr>
@@ -4662,7 +4465,21 @@
                   <w:noProof/>
                   <w:lang w:val="en-US"/>
                 </w:rPr>
-                <w:t xml:space="preserve">. (2011). </w:t>
+                <w:t>. (2011).</w:t>
+              </w:r>
+              <w:r>
+                <w:rPr>
+                  <w:noProof/>
+                  <w:lang w:val="en-US"/>
+                </w:rPr>
+                <w:t xml:space="preserve"> Game.</w:t>
+              </w:r>
+              <w:r>
+                <w:rPr>
+                  <w:noProof/>
+                  <w:lang w:val="en-US"/>
+                </w:rPr>
+                <w:t xml:space="preserve"> </w:t>
               </w:r>
               <w:r>
                 <w:rPr>
@@ -4709,7 +4526,21 @@
                   <w:noProof/>
                   <w:lang w:val="en-US"/>
                 </w:rPr>
-                <w:t xml:space="preserve">Farbrausch. (2004). </w:t>
+                <w:t>Farbrausch. (2004).</w:t>
+              </w:r>
+              <w:r>
+                <w:rPr>
+                  <w:noProof/>
+                  <w:lang w:val="en-US"/>
+                </w:rPr>
+                <w:t xml:space="preserve"> Game.</w:t>
+              </w:r>
+              <w:r>
+                <w:rPr>
+                  <w:noProof/>
+                  <w:lang w:val="en-US"/>
+                </w:rPr>
+                <w:t xml:space="preserve"> </w:t>
               </w:r>
               <w:r>
                 <w:rPr>
@@ -4749,7 +4580,21 @@
                   <w:noProof/>
                   <w:lang w:val="en-US"/>
                 </w:rPr>
-                <w:t xml:space="preserve">. (2016). </w:t>
+                <w:t>. (2016).</w:t>
+              </w:r>
+              <w:r>
+                <w:rPr>
+                  <w:noProof/>
+                  <w:lang w:val="en-US"/>
+                </w:rPr>
+                <w:t xml:space="preserve"> Game.</w:t>
+              </w:r>
+              <w:r>
+                <w:rPr>
+                  <w:noProof/>
+                  <w:lang w:val="en-US"/>
+                </w:rPr>
+                <w:t xml:space="preserve"> </w:t>
               </w:r>
               <w:r>
                 <w:rPr>
@@ -4930,7 +4775,21 @@
                   <w:noProof/>
                   <w:lang w:val="en-US"/>
                 </w:rPr>
-                <w:t xml:space="preserve">. (2007-2015). </w:t>
+                <w:t>. (2007-2015).</w:t>
+              </w:r>
+              <w:r>
+                <w:rPr>
+                  <w:noProof/>
+                  <w:lang w:val="en-US"/>
+                </w:rPr>
+                <w:t xml:space="preserve"> Game.</w:t>
+              </w:r>
+              <w:r>
+                <w:rPr>
+                  <w:noProof/>
+                  <w:lang w:val="en-US"/>
+                </w:rPr>
+                <w:t xml:space="preserve"> </w:t>
               </w:r>
               <w:r>
                 <w:rPr>
@@ -5093,6 +4952,7 @@
             <w:p>
               <w:pPr>
                 <w:rPr>
+                  <w:i/>
                   <w:lang w:val="en-US"/>
                 </w:rPr>
               </w:pPr>
@@ -5100,7 +4960,32 @@
                 <w:rPr>
                   <w:lang w:val="en-US"/>
                 </w:rPr>
-                <w:t>[12] Perlin Noise, Ken Perlin (1983)</w:t>
+                <w:t>[12] Ken Perlin (</w:t>
+              </w:r>
+              <w:r>
+                <w:rPr>
+                  <w:lang w:val="en-US"/>
+                </w:rPr>
+                <w:t>2002</w:t>
+              </w:r>
+              <w:r>
+                <w:rPr>
+                  <w:lang w:val="en-US"/>
+                </w:rPr>
+                <w:t>)</w:t>
+              </w:r>
+              <w:r>
+                <w:rPr>
+                  <w:lang w:val="en-US"/>
+                </w:rPr>
+                <w:t xml:space="preserve">, </w:t>
+              </w:r>
+              <w:r>
+                <w:rPr>
+                  <w:i/>
+                  <w:lang w:val="en-US"/>
+                </w:rPr>
+                <w:t>Improving noise. SIGGRAPH 02</w:t>
               </w:r>
             </w:p>
             <w:p>
@@ -5198,7 +5083,14 @@
                 <w:rPr>
                   <w:lang w:val="en-US"/>
                 </w:rPr>
-                <w:t xml:space="preserve"> D</w:t>
+                <w:t xml:space="preserve"> </w:t>
+              </w:r>
+              <w:proofErr w:type="gramStart"/>
+              <w:r>
+                <w:rPr>
+                  <w:lang w:val="en-US"/>
+                </w:rPr>
+                <w:t>D</w:t>
               </w:r>
               <w:r>
                 <w:rPr>
@@ -5206,6 +5098,7 @@
                 </w:rPr>
                 <w:t>er</w:t>
               </w:r>
+              <w:proofErr w:type="gramEnd"/>
               <w:r>
                 <w:rPr>
                   <w:lang w:val="en-US"/>
@@ -5297,7 +5190,13 @@
                 <w:rPr>
                   <w:lang w:val="en-US"/>
                 </w:rPr>
-                <w:t>, Website</w:t>
+                <w:t xml:space="preserve"> (2017). </w:t>
+              </w:r>
+              <w:r>
+                <w:rPr>
+                  <w:lang w:val="en-US"/>
+                </w:rPr>
+                <w:t>Website</w:t>
               </w:r>
             </w:p>
             <w:p>
@@ -5322,7 +5221,13 @@
                 <w:rPr>
                   <w:lang w:val="en-US"/>
                 </w:rPr>
-                <w:t>, Website</w:t>
+                <w:t xml:space="preserve"> (2017).</w:t>
+              </w:r>
+              <w:r>
+                <w:rPr>
+                  <w:lang w:val="en-US"/>
+                </w:rPr>
+                <w:t xml:space="preserve"> Website</w:t>
               </w:r>
             </w:p>
             <w:p>
@@ -5387,14 +5292,40 @@
                 <w:rPr>
                   <w:lang w:val="en-US"/>
                 </w:rPr>
-                <w:t>[19] http://www.esri.se/Produkter/cityengine, website</w:t>
-              </w:r>
-              <w:r>
-                <w:rPr>
-                  <w:lang w:val="en-US"/>
-                </w:rPr>
-                <w:t>, CityEngine</w:t>
-              </w:r>
+                <w:t>[19] http://w</w:t>
+              </w:r>
+              <w:r>
+                <w:rPr>
+                  <w:lang w:val="en-US"/>
+                </w:rPr>
+                <w:t>ww.esri.se/Produkter/cityengine (2017).</w:t>
+              </w:r>
+              <w:r>
+                <w:rPr>
+                  <w:lang w:val="en-US"/>
+                </w:rPr>
+                <w:t xml:space="preserve"> W</w:t>
+              </w:r>
+              <w:r>
+                <w:rPr>
+                  <w:lang w:val="en-US"/>
+                </w:rPr>
+                <w:t>ebsite</w:t>
+              </w:r>
+              <w:r>
+                <w:rPr>
+                  <w:lang w:val="en-US"/>
+                </w:rPr>
+                <w:t xml:space="preserve">, </w:t>
+              </w:r>
+              <w:proofErr w:type="spellStart"/>
+              <w:r>
+                <w:rPr>
+                  <w:lang w:val="en-US"/>
+                </w:rPr>
+                <w:t>CityEngine</w:t>
+              </w:r>
+              <w:proofErr w:type="spellEnd"/>
             </w:p>
             <w:p>
               <w:pPr>
@@ -5421,13 +5352,6 @@
                 </w:rPr>
                 <w:t>, Pascal Müller, Michael Schwarz, ACM</w:t>
               </w:r>
-            </w:p>
-            <w:p>
-              <w:pPr>
-                <w:rPr>
-                  <w:lang w:val="en-US"/>
-                </w:rPr>
-              </w:pPr>
             </w:p>
             <w:p>
               <w:pPr>
@@ -5449,16 +5373,6 @@
         </w:sdt>
       </w:sdtContent>
     </w:sdt>
-    <w:p>
-      <w:pPr>
-        <w:rPr>
-          <w:rFonts w:asciiTheme="majorHAnsi" w:hAnsiTheme="majorHAnsi"/>
-          <w:sz w:val="24"/>
-          <w:szCs w:val="24"/>
-          <w:lang w:val="en-US"/>
-        </w:rPr>
-      </w:pPr>
-    </w:p>
     <w:sectPr>
       <w:pgSz w:w="11906" w:h="16838"/>
       <w:pgMar w:top="1417" w:right="1417" w:bottom="1417" w:left="1417" w:header="708" w:footer="708" w:gutter="0"/>
@@ -6887,6 +6801,10 @@
   <w:style w:type="paragraph" w:default="1" w:styleId="Normal">
     <w:name w:val="Normal"/>
     <w:qFormat/>
+    <w:rsid w:val="00E06B26"/>
+    <w:rPr>
+      <w:sz w:val="24"/>
+    </w:rPr>
   </w:style>
   <w:style w:type="paragraph" w:styleId="Rubrik1">
     <w:name w:val="heading 1"/>
@@ -6949,7 +6867,6 @@
     <w:rPr>
       <w:rFonts w:asciiTheme="majorHAnsi" w:eastAsiaTheme="majorEastAsia" w:hAnsiTheme="majorHAnsi" w:cstheme="majorBidi"/>
       <w:b/>
-      <w:sz w:val="24"/>
       <w:szCs w:val="24"/>
     </w:rPr>
   </w:style>
@@ -7086,7 +7003,6 @@
     </w:pPr>
     <w:rPr>
       <w:rFonts w:ascii="Times New Roman" w:eastAsia="Times New Roman" w:hAnsi="Times New Roman" w:cs="Times New Roman"/>
-      <w:sz w:val="24"/>
       <w:szCs w:val="24"/>
       <w:lang w:eastAsia="sv-SE"/>
     </w:rPr>
@@ -7589,7 +7505,7 @@
 </file>
 
 <file path=customXml/itemProps1.xml><?xml version="1.0" encoding="utf-8"?>
-<ds:datastoreItem xmlns:ds="http://schemas.openxmlformats.org/officeDocument/2006/customXml" ds:itemID="{AA744123-7119-4816-830D-DE71E858B367}">
+<ds:datastoreItem xmlns:ds="http://schemas.openxmlformats.org/officeDocument/2006/customXml" ds:itemID="{BBDB7F4C-7704-4756-BF41-D8748EC2FFAD}">
   <ds:schemaRefs>
     <ds:schemaRef ds:uri="http://schemas.openxmlformats.org/officeDocument/2006/bibliography"/>
   </ds:schemaRefs>

</xml_diff>

<commit_message>
Added OpenGL reference and change the hierarchy image.
</commit_message>
<xml_diff>
--- a/Project Plan.docx
+++ b/Project Plan.docx
@@ -1,6 +1,6 @@
 
 <file path=word/document.xml><?xml version="1.0" encoding="utf-8"?>
-<w:document xmlns:wpc="http://schemas.microsoft.com/office/word/2010/wordprocessingCanvas" xmlns:cx="http://schemas.microsoft.com/office/drawing/2014/chartex" xmlns:cx1="http://schemas.microsoft.com/office/drawing/2015/9/8/chartex" xmlns:cx2="http://schemas.microsoft.com/office/drawing/2015/10/21/chartex" xmlns:cx3="http://schemas.microsoft.com/office/drawing/2016/5/9/chartex" xmlns:cx4="http://schemas.microsoft.com/office/drawing/2016/5/10/chartex" xmlns:cx5="http://schemas.microsoft.com/office/drawing/2016/5/11/chartex" xmlns:mc="http://schemas.openxmlformats.org/markup-compatibility/2006" xmlns:o="urn:schemas-microsoft-com:office:office" xmlns:r="http://schemas.openxmlformats.org/officeDocument/2006/relationships" xmlns:m="http://schemas.openxmlformats.org/officeDocument/2006/math" xmlns:v="urn:schemas-microsoft-com:vml" xmlns:wp14="http://schemas.microsoft.com/office/word/2010/wordprocessingDrawing" xmlns:wp="http://schemas.openxmlformats.org/drawingml/2006/wordprocessingDrawing" xmlns:w10="urn:schemas-microsoft-com:office:word" xmlns:w="http://schemas.openxmlformats.org/wordprocessingml/2006/main" xmlns:w14="http://schemas.microsoft.com/office/word/2010/wordml" xmlns:w15="http://schemas.microsoft.com/office/word/2012/wordml" xmlns:w16se="http://schemas.microsoft.com/office/word/2015/wordml/symex" xmlns:wpg="http://schemas.microsoft.com/office/word/2010/wordprocessingGroup" xmlns:wpi="http://schemas.microsoft.com/office/word/2010/wordprocessingInk" xmlns:wne="http://schemas.microsoft.com/office/word/2006/wordml" xmlns:wps="http://schemas.microsoft.com/office/word/2010/wordprocessingShape" mc:Ignorable="w14 w15 w16se wp14">
+<w:document xmlns:wpc="http://schemas.microsoft.com/office/word/2010/wordprocessingCanvas" xmlns:cx="http://schemas.microsoft.com/office/drawing/2014/chartex" xmlns:cx1="http://schemas.microsoft.com/office/drawing/2015/9/8/chartex" xmlns:cx2="http://schemas.microsoft.com/office/drawing/2015/10/21/chartex" xmlns:cx3="http://schemas.microsoft.com/office/drawing/2016/5/9/chartex" xmlns:cx4="http://schemas.microsoft.com/office/drawing/2016/5/10/chartex" xmlns:cx5="http://schemas.microsoft.com/office/drawing/2016/5/11/chartex" xmlns:cx6="http://schemas.microsoft.com/office/drawing/2016/5/12/chartex" xmlns:cx7="http://schemas.microsoft.com/office/drawing/2016/5/13/chartex" xmlns:cx8="http://schemas.microsoft.com/office/drawing/2016/5/14/chartex" xmlns:mc="http://schemas.openxmlformats.org/markup-compatibility/2006" xmlns:o="urn:schemas-microsoft-com:office:office" xmlns:r="http://schemas.openxmlformats.org/officeDocument/2006/relationships" xmlns:m="http://schemas.openxmlformats.org/officeDocument/2006/math" xmlns:v="urn:schemas-microsoft-com:vml" xmlns:wp14="http://schemas.microsoft.com/office/word/2010/wordprocessingDrawing" xmlns:wp="http://schemas.openxmlformats.org/drawingml/2006/wordprocessingDrawing" xmlns:w10="urn:schemas-microsoft-com:office:word" xmlns:w="http://schemas.openxmlformats.org/wordprocessingml/2006/main" xmlns:w14="http://schemas.microsoft.com/office/word/2010/wordml" xmlns:w15="http://schemas.microsoft.com/office/word/2012/wordml" xmlns:w16se="http://schemas.microsoft.com/office/word/2015/wordml/symex" xmlns:wpg="http://schemas.microsoft.com/office/word/2010/wordprocessingGroup" xmlns:wpi="http://schemas.microsoft.com/office/word/2010/wordprocessingInk" xmlns:wne="http://schemas.microsoft.com/office/word/2006/wordml" xmlns:wps="http://schemas.microsoft.com/office/word/2010/wordprocessingShape" mc:Ignorable="w14 w15 w16se wp14">
   <w:body>
     <w:p>
       <w:pPr>
@@ -843,28 +843,13 @@
           <w:i/>
           <w:lang w:val="en-US"/>
         </w:rPr>
-        <w:t xml:space="preserve">Grand Theft </w:t>
-      </w:r>
-      <w:proofErr w:type="gramStart"/>
-      <w:r>
-        <w:rPr>
-          <w:i/>
-          <w:lang w:val="en-US"/>
-        </w:rPr>
-        <w:t>Auto</w:t>
-      </w:r>
-      <w:r>
-        <w:rPr>
-          <w:lang w:val="en-US"/>
-        </w:rPr>
-        <w:t>[</w:t>
-      </w:r>
-      <w:proofErr w:type="gramEnd"/>
-      <w:r>
-        <w:rPr>
-          <w:lang w:val="en-US"/>
-        </w:rPr>
-        <w:t>1</w:t>
+        <w:t>Grand Theft Auto</w:t>
+      </w:r>
+      <w:r>
+        <w:rPr>
+          <w:lang w:val="en-US"/>
+        </w:rPr>
+        <w:t>[1</w:t>
       </w:r>
       <w:r>
         <w:rPr>
@@ -1368,7 +1353,6 @@
         <w:t xml:space="preserve"> </w:t>
       </w:r>
       <w:proofErr w:type="spellStart"/>
-      <w:proofErr w:type="gramStart"/>
       <w:r>
         <w:rPr>
           <w:szCs w:val="24"/>
@@ -1384,7 +1368,6 @@
         </w:rPr>
         <w:t>[</w:t>
       </w:r>
-      <w:proofErr w:type="gramEnd"/>
       <w:r>
         <w:rPr>
           <w:szCs w:val="24"/>
@@ -1404,14 +1387,30 @@
           <w:szCs w:val="24"/>
           <w:lang w:val="en-US"/>
         </w:rPr>
-        <w:t>, P</w:t>
-      </w:r>
-      <w:r>
-        <w:rPr>
-          <w:szCs w:val="24"/>
-          <w:lang w:val="en-US"/>
-        </w:rPr>
-        <w:t>erlin noise</w:t>
+        <w:t xml:space="preserve">, </w:t>
+      </w:r>
+      <w:proofErr w:type="spellStart"/>
+      <w:r>
+        <w:rPr>
+          <w:szCs w:val="24"/>
+          <w:lang w:val="en-US"/>
+        </w:rPr>
+        <w:t>P</w:t>
+      </w:r>
+      <w:r>
+        <w:rPr>
+          <w:szCs w:val="24"/>
+          <w:lang w:val="en-US"/>
+        </w:rPr>
+        <w:t>erlin</w:t>
+      </w:r>
+      <w:proofErr w:type="spellEnd"/>
+      <w:r>
+        <w:rPr>
+          <w:szCs w:val="24"/>
+          <w:lang w:val="en-US"/>
+        </w:rPr>
+        <w:t xml:space="preserve"> noise</w:t>
       </w:r>
       <w:r>
         <w:rPr>
@@ -1488,23 +1487,7 @@
           <w:szCs w:val="24"/>
           <w:lang w:val="en-US"/>
         </w:rPr>
-        <w:t>6][7][8][</w:t>
-      </w:r>
-      <w:proofErr w:type="gramStart"/>
-      <w:r>
-        <w:rPr>
-          <w:szCs w:val="24"/>
-          <w:lang w:val="en-US"/>
-        </w:rPr>
-        <w:t>9][</w:t>
-      </w:r>
-      <w:proofErr w:type="gramEnd"/>
-      <w:r>
-        <w:rPr>
-          <w:szCs w:val="24"/>
-          <w:lang w:val="en-US"/>
-        </w:rPr>
-        <w:t>10][11]</w:t>
+        <w:t>6][7][8][9][10][11]</w:t>
       </w:r>
       <w:r>
         <w:rPr>
@@ -1938,21 +1921,7 @@
           <w:lang w:val="en-US"/>
         </w:rPr>
         <w:lastRenderedPageBreak/>
-        <w:t>range gaming pc. Frames per second will not be measured as this is highly depending on the culling capabilities of the rendering pipeline [</w:t>
-      </w:r>
-      <w:proofErr w:type="gramStart"/>
-      <w:r>
-        <w:rPr>
-          <w:lang w:val="en-US"/>
-        </w:rPr>
-        <w:t>7][</w:t>
-      </w:r>
-      <w:proofErr w:type="gramEnd"/>
-      <w:r>
-        <w:rPr>
-          <w:lang w:val="en-US"/>
-        </w:rPr>
-        <w:t>11].</w:t>
+        <w:t>range gaming pc. Frames per second will not be measured as this is highly depending on the culling capabilities of the rendering pipeline [7][11].</w:t>
       </w:r>
       <w:r>
         <w:rPr>
@@ -2161,23 +2130,7 @@
           <w:szCs w:val="24"/>
           <w:lang w:val="en-US"/>
         </w:rPr>
-        <w:t xml:space="preserve"> satisfy all the constraints imposed by all parameters we choose to </w:t>
-      </w:r>
-      <w:proofErr w:type="gramStart"/>
-      <w:r>
-        <w:rPr>
-          <w:szCs w:val="24"/>
-          <w:lang w:val="en-US"/>
-        </w:rPr>
-        <w:t>use.[</w:t>
-      </w:r>
-      <w:proofErr w:type="gramEnd"/>
-      <w:r>
-        <w:rPr>
-          <w:szCs w:val="24"/>
-          <w:lang w:val="en-US"/>
-        </w:rPr>
-        <w:t>13][14] This may cause a complexity out of the scope of this thesis, culling</w:t>
+        <w:t xml:space="preserve"> satisfy all the constraints imposed by all parameters we choose to use.[13][14] This may cause a complexity out of the scope of this thesis, culling</w:t>
       </w:r>
       <w:r>
         <w:rPr>
@@ -2709,7 +2662,19 @@
         <w:rPr>
           <w:lang w:val="en-US"/>
         </w:rPr>
-        <w:t>OpenGL will be used to render the city</w:t>
+        <w:t>OpenGL</w:t>
+      </w:r>
+      <w:r>
+        <w:rPr>
+          <w:lang w:val="en-US"/>
+        </w:rPr>
+        <w:t>[21]</w:t>
+      </w:r>
+      <w:r>
+        <w:rPr>
+          <w:lang w:val="en-US"/>
+        </w:rPr>
+        <w:t xml:space="preserve"> will be used to render the city</w:t>
       </w:r>
       <w:r>
         <w:rPr>
@@ -2751,9 +2716,9 @@
         </w:rPr>
         <w:lastRenderedPageBreak/>
         <w:drawing>
-          <wp:inline distT="0" distB="0" distL="0" distR="0" wp14:anchorId="6986D9F8" wp14:editId="5EC2A35D">
-            <wp:extent cx="4152703" cy="3381375"/>
-            <wp:effectExtent l="0" t="0" r="635" b="0"/>
+          <wp:inline distT="0" distB="0" distL="0" distR="0" wp14:anchorId="6986D9F8" wp14:editId="380E8496">
+            <wp:extent cx="4157523" cy="3033868"/>
+            <wp:effectExtent l="0" t="0" r="0" b="0"/>
             <wp:docPr id="2" name="Bildobjekt 2"/>
             <wp:cNvGraphicFramePr>
               <a:graphicFrameLocks xmlns:a="http://schemas.openxmlformats.org/drawingml/2006/main" noChangeAspect="1"/>
@@ -2780,7 +2745,7 @@
                   <pic:spPr>
                     <a:xfrm>
                       <a:off x="0" y="0"/>
-                      <a:ext cx="4157523" cy="3385299"/>
+                      <a:ext cx="4157523" cy="3033868"/>
                     </a:xfrm>
                     <a:prstGeom prst="rect">
                       <a:avLst/>
@@ -2792,68 +2757,35 @@
           </wp:inline>
         </w:drawing>
       </w:r>
+      <w:r>
+        <w:rPr>
+          <w:lang w:val="en-US"/>
+        </w:rPr>
+        <w:br/>
+      </w:r>
+      <w:r>
+        <w:rPr>
+          <w:i/>
+          <w:lang w:val="en-US"/>
+        </w:rPr>
+        <w:t xml:space="preserve">Figure </w:t>
+      </w:r>
+      <w:r>
+        <w:rPr>
+          <w:i/>
+          <w:lang w:val="en-US"/>
+        </w:rPr>
+        <w:t>2</w:t>
+      </w:r>
+      <w:r>
+        <w:rPr>
+          <w:i/>
+          <w:lang w:val="en-US"/>
+        </w:rPr>
+        <w:t>: Rendering pipeline and input from user interface</w:t>
+      </w:r>
       <w:bookmarkStart w:id="0" w:name="_GoBack"/>
       <w:bookmarkEnd w:id="0"/>
-      <w:r>
-        <w:rPr>
-          <w:lang w:val="en-US"/>
-        </w:rPr>
-        <w:br/>
-      </w:r>
-      <w:r>
-        <w:rPr>
-          <w:i/>
-          <w:lang w:val="en-US"/>
-        </w:rPr>
-        <w:t xml:space="preserve">Figure </w:t>
-      </w:r>
-      <w:r>
-        <w:rPr>
-          <w:i/>
-          <w:lang w:val="en-US"/>
-        </w:rPr>
-        <w:t>2</w:t>
-      </w:r>
-      <w:r>
-        <w:rPr>
-          <w:i/>
-          <w:lang w:val="en-US"/>
-        </w:rPr>
-        <w:t>: Rendering pipeline and input from user interface</w:t>
-      </w:r>
-    </w:p>
-    <w:p>
-      <w:pPr>
-        <w:rPr>
-          <w:lang w:val="en-US"/>
-        </w:rPr>
-      </w:pPr>
-      <w:r>
-        <w:rPr>
-          <w:lang w:val="en-US"/>
-        </w:rPr>
-        <w:t xml:space="preserve">Through the interface any kind of window management and user interface could be used, we use QT but it is possible to create a user interface with GLFW and SDL too as can be seen in </w:t>
-      </w:r>
-      <w:r>
-        <w:rPr>
-          <w:i/>
-          <w:lang w:val="en-US"/>
-        </w:rPr>
-        <w:t>Figure 2</w:t>
-      </w:r>
-      <w:r>
-        <w:rPr>
-          <w:lang w:val="en-US"/>
-        </w:rPr>
-        <w:t>.</w:t>
-      </w:r>
-    </w:p>
-    <w:p>
-      <w:pPr>
-        <w:rPr>
-          <w:lang w:val="en-US"/>
-        </w:rPr>
-      </w:pPr>
     </w:p>
     <w:p>
       <w:pPr>
@@ -2891,41 +2823,13 @@
         <w:rPr>
           <w:lang w:val="en-US"/>
         </w:rPr>
-        <w:t xml:space="preserve"> [</w:t>
-      </w:r>
-      <w:proofErr w:type="gramStart"/>
-      <w:r>
-        <w:rPr>
-          <w:lang w:val="en-US"/>
-        </w:rPr>
-        <w:t>9][</w:t>
-      </w:r>
-      <w:proofErr w:type="gramEnd"/>
-      <w:r>
-        <w:rPr>
-          <w:lang w:val="en-US"/>
-        </w:rPr>
-        <w:t>10][14][17][18]</w:t>
-      </w:r>
-      <w:r>
-        <w:rPr>
-          <w:lang w:val="en-US"/>
-        </w:rPr>
-        <w:t>[19]. For house generation it is common to use shape grammars with CGA [</w:t>
-      </w:r>
-      <w:proofErr w:type="gramStart"/>
-      <w:r>
-        <w:rPr>
-          <w:lang w:val="en-US"/>
-        </w:rPr>
-        <w:t>9][</w:t>
-      </w:r>
-      <w:proofErr w:type="gramEnd"/>
-      <w:r>
-        <w:rPr>
-          <w:lang w:val="en-US"/>
-        </w:rPr>
-        <w:t>10][14][19][20].</w:t>
+        <w:t xml:space="preserve"> [9][10][14][17][18]</w:t>
+      </w:r>
+      <w:r>
+        <w:rPr>
+          <w:lang w:val="en-US"/>
+        </w:rPr>
+        <w:t>[19]. For house generation it is common to use shape grammars with CGA [9][10][14][19][20].</w:t>
       </w:r>
       <w:r>
         <w:rPr>
@@ -5083,14 +4987,7 @@
                 <w:rPr>
                   <w:lang w:val="en-US"/>
                 </w:rPr>
-                <w:t xml:space="preserve"> </w:t>
-              </w:r>
-              <w:proofErr w:type="gramStart"/>
-              <w:r>
-                <w:rPr>
-                  <w:lang w:val="en-US"/>
-                </w:rPr>
-                <w:t>D</w:t>
+                <w:t xml:space="preserve"> D</w:t>
               </w:r>
               <w:r>
                 <w:rPr>
@@ -5098,7 +4995,6 @@
                 </w:rPr>
                 <w:t>er</w:t>
               </w:r>
-              <w:proofErr w:type="gramEnd"/>
               <w:r>
                 <w:rPr>
                   <w:lang w:val="en-US"/>
@@ -5316,16 +5212,8 @@
                 <w:rPr>
                   <w:lang w:val="en-US"/>
                 </w:rPr>
-                <w:t xml:space="preserve">, </w:t>
-              </w:r>
-              <w:proofErr w:type="spellStart"/>
-              <w:r>
-                <w:rPr>
-                  <w:lang w:val="en-US"/>
-                </w:rPr>
-                <w:t>CityEngine</w:t>
-              </w:r>
-              <w:proofErr w:type="spellEnd"/>
+                <w:t>, CityEngine</w:t>
+              </w:r>
             </w:p>
             <w:p>
               <w:pPr>
@@ -5359,13 +5247,39 @@
                   <w:lang w:val="en-US"/>
                 </w:rPr>
               </w:pPr>
+              <w:r>
+                <w:rPr>
+                  <w:lang w:val="en-US"/>
+                </w:rPr>
+                <w:t xml:space="preserve">[21] </w:t>
+              </w:r>
+              <w:r>
+                <w:rPr>
+                  <w:lang w:val="en-US"/>
+                </w:rPr>
+                <w:t>https://www.opengl.org/about/</w:t>
+              </w:r>
+              <w:r>
+                <w:rPr>
+                  <w:lang w:val="en-US"/>
+                </w:rPr>
+                <w:t>. Website</w:t>
+              </w:r>
             </w:p>
             <w:p>
+              <w:pPr>
+                <w:rPr>
+                  <w:lang w:val="en-US"/>
+                </w:rPr>
+              </w:pPr>
+            </w:p>
+            <w:p>
               <w:r>
                 <w:rPr>
                   <w:b/>
                   <w:bCs/>
                 </w:rPr>
+                <w:lastRenderedPageBreak/>
                 <w:fldChar w:fldCharType="end"/>
               </w:r>
             </w:p>
@@ -5384,7 +5298,7 @@
 </file>
 
 <file path=word/numbering.xml><?xml version="1.0" encoding="utf-8"?>
-<w:numbering xmlns:wpc="http://schemas.microsoft.com/office/word/2010/wordprocessingCanvas" xmlns:cx="http://schemas.microsoft.com/office/drawing/2014/chartex" xmlns:cx1="http://schemas.microsoft.com/office/drawing/2015/9/8/chartex" xmlns:cx2="http://schemas.microsoft.com/office/drawing/2015/10/21/chartex" xmlns:cx3="http://schemas.microsoft.com/office/drawing/2016/5/9/chartex" xmlns:cx4="http://schemas.microsoft.com/office/drawing/2016/5/10/chartex" xmlns:cx5="http://schemas.microsoft.com/office/drawing/2016/5/11/chartex" xmlns:mc="http://schemas.openxmlformats.org/markup-compatibility/2006" xmlns:o="urn:schemas-microsoft-com:office:office" xmlns:r="http://schemas.openxmlformats.org/officeDocument/2006/relationships" xmlns:m="http://schemas.openxmlformats.org/officeDocument/2006/math" xmlns:v="urn:schemas-microsoft-com:vml" xmlns:wp14="http://schemas.microsoft.com/office/word/2010/wordprocessingDrawing" xmlns:wp="http://schemas.openxmlformats.org/drawingml/2006/wordprocessingDrawing" xmlns:w10="urn:schemas-microsoft-com:office:word" xmlns:w="http://schemas.openxmlformats.org/wordprocessingml/2006/main" xmlns:w14="http://schemas.microsoft.com/office/word/2010/wordml" xmlns:w15="http://schemas.microsoft.com/office/word/2012/wordml" xmlns:w16se="http://schemas.microsoft.com/office/word/2015/wordml/symex" xmlns:wpg="http://schemas.microsoft.com/office/word/2010/wordprocessingGroup" xmlns:wpi="http://schemas.microsoft.com/office/word/2010/wordprocessingInk" xmlns:wne="http://schemas.microsoft.com/office/word/2006/wordml" xmlns:wps="http://schemas.microsoft.com/office/word/2010/wordprocessingShape" mc:Ignorable="w14 w15 w16se wp14">
+<w:numbering xmlns:wpc="http://schemas.microsoft.com/office/word/2010/wordprocessingCanvas" xmlns:cx="http://schemas.microsoft.com/office/drawing/2014/chartex" xmlns:cx1="http://schemas.microsoft.com/office/drawing/2015/9/8/chartex" xmlns:cx2="http://schemas.microsoft.com/office/drawing/2015/10/21/chartex" xmlns:cx3="http://schemas.microsoft.com/office/drawing/2016/5/9/chartex" xmlns:cx4="http://schemas.microsoft.com/office/drawing/2016/5/10/chartex" xmlns:cx5="http://schemas.microsoft.com/office/drawing/2016/5/11/chartex" xmlns:cx6="http://schemas.microsoft.com/office/drawing/2016/5/12/chartex" xmlns:cx7="http://schemas.microsoft.com/office/drawing/2016/5/13/chartex" xmlns:cx8="http://schemas.microsoft.com/office/drawing/2016/5/14/chartex" xmlns:mc="http://schemas.openxmlformats.org/markup-compatibility/2006" xmlns:o="urn:schemas-microsoft-com:office:office" xmlns:r="http://schemas.openxmlformats.org/officeDocument/2006/relationships" xmlns:m="http://schemas.openxmlformats.org/officeDocument/2006/math" xmlns:v="urn:schemas-microsoft-com:vml" xmlns:wp14="http://schemas.microsoft.com/office/word/2010/wordprocessingDrawing" xmlns:wp="http://schemas.openxmlformats.org/drawingml/2006/wordprocessingDrawing" xmlns:w10="urn:schemas-microsoft-com:office:word" xmlns:w="http://schemas.openxmlformats.org/wordprocessingml/2006/main" xmlns:w14="http://schemas.microsoft.com/office/word/2010/wordml" xmlns:w15="http://schemas.microsoft.com/office/word/2012/wordml" xmlns:w16se="http://schemas.microsoft.com/office/word/2015/wordml/symex" xmlns:wpg="http://schemas.microsoft.com/office/word/2010/wordprocessingGroup" xmlns:wpi="http://schemas.microsoft.com/office/word/2010/wordprocessingInk" xmlns:wne="http://schemas.microsoft.com/office/word/2006/wordml" xmlns:wps="http://schemas.microsoft.com/office/word/2010/wordprocessingShape" mc:Ignorable="w14 w15 w16se wp14">
   <w:abstractNum w:abstractNumId="0" w15:restartNumberingAfterBreak="0">
     <w:nsid w:val="2C3B1B1B"/>
     <w:multiLevelType w:val="multilevel"/>
@@ -7505,7 +7419,7 @@
 </file>
 
 <file path=customXml/itemProps1.xml><?xml version="1.0" encoding="utf-8"?>
-<ds:datastoreItem xmlns:ds="http://schemas.openxmlformats.org/officeDocument/2006/customXml" ds:itemID="{BBDB7F4C-7704-4756-BF41-D8748EC2FFAD}">
+<ds:datastoreItem xmlns:ds="http://schemas.openxmlformats.org/officeDocument/2006/customXml" ds:itemID="{6423A329-0715-44A7-84DD-D1A0A41C820B}">
   <ds:schemaRefs>
     <ds:schemaRef ds:uri="http://schemas.openxmlformats.org/officeDocument/2006/bibliography"/>
   </ds:schemaRefs>

</xml_diff>

<commit_message>
Project Plan - Removed empty page
</commit_message>
<xml_diff>
--- a/Project Plan.docx
+++ b/Project Plan.docx
@@ -1,6 +1,6 @@
 
 <file path=word/document.xml><?xml version="1.0" encoding="utf-8"?>
-<w:document xmlns:wpc="http://schemas.microsoft.com/office/word/2010/wordprocessingCanvas" xmlns:cx="http://schemas.microsoft.com/office/drawing/2014/chartex" xmlns:cx1="http://schemas.microsoft.com/office/drawing/2015/9/8/chartex" xmlns:cx2="http://schemas.microsoft.com/office/drawing/2015/10/21/chartex" xmlns:cx3="http://schemas.microsoft.com/office/drawing/2016/5/9/chartex" xmlns:cx4="http://schemas.microsoft.com/office/drawing/2016/5/10/chartex" xmlns:cx5="http://schemas.microsoft.com/office/drawing/2016/5/11/chartex" xmlns:cx6="http://schemas.microsoft.com/office/drawing/2016/5/12/chartex" xmlns:cx7="http://schemas.microsoft.com/office/drawing/2016/5/13/chartex" xmlns:cx8="http://schemas.microsoft.com/office/drawing/2016/5/14/chartex" xmlns:mc="http://schemas.openxmlformats.org/markup-compatibility/2006" xmlns:o="urn:schemas-microsoft-com:office:office" xmlns:r="http://schemas.openxmlformats.org/officeDocument/2006/relationships" xmlns:m="http://schemas.openxmlformats.org/officeDocument/2006/math" xmlns:v="urn:schemas-microsoft-com:vml" xmlns:wp14="http://schemas.microsoft.com/office/word/2010/wordprocessingDrawing" xmlns:wp="http://schemas.openxmlformats.org/drawingml/2006/wordprocessingDrawing" xmlns:w10="urn:schemas-microsoft-com:office:word" xmlns:w="http://schemas.openxmlformats.org/wordprocessingml/2006/main" xmlns:w14="http://schemas.microsoft.com/office/word/2010/wordml" xmlns:w15="http://schemas.microsoft.com/office/word/2012/wordml" xmlns:w16se="http://schemas.microsoft.com/office/word/2015/wordml/symex" xmlns:wpg="http://schemas.microsoft.com/office/word/2010/wordprocessingGroup" xmlns:wpi="http://schemas.microsoft.com/office/word/2010/wordprocessingInk" xmlns:wne="http://schemas.microsoft.com/office/word/2006/wordml" xmlns:wps="http://schemas.microsoft.com/office/word/2010/wordprocessingShape" mc:Ignorable="w14 w15 w16se wp14">
+<w:document xmlns:wpc="http://schemas.microsoft.com/office/word/2010/wordprocessingCanvas" xmlns:cx="http://schemas.microsoft.com/office/drawing/2014/chartex" xmlns:cx1="http://schemas.microsoft.com/office/drawing/2015/9/8/chartex" xmlns:cx2="http://schemas.microsoft.com/office/drawing/2015/10/21/chartex" xmlns:cx3="http://schemas.microsoft.com/office/drawing/2016/5/9/chartex" xmlns:cx4="http://schemas.microsoft.com/office/drawing/2016/5/10/chartex" xmlns:cx5="http://schemas.microsoft.com/office/drawing/2016/5/11/chartex" xmlns:mc="http://schemas.openxmlformats.org/markup-compatibility/2006" xmlns:o="urn:schemas-microsoft-com:office:office" xmlns:r="http://schemas.openxmlformats.org/officeDocument/2006/relationships" xmlns:m="http://schemas.openxmlformats.org/officeDocument/2006/math" xmlns:v="urn:schemas-microsoft-com:vml" xmlns:wp14="http://schemas.microsoft.com/office/word/2010/wordprocessingDrawing" xmlns:wp="http://schemas.openxmlformats.org/drawingml/2006/wordprocessingDrawing" xmlns:w10="urn:schemas-microsoft-com:office:word" xmlns:w="http://schemas.openxmlformats.org/wordprocessingml/2006/main" xmlns:w14="http://schemas.microsoft.com/office/word/2010/wordml" xmlns:w15="http://schemas.microsoft.com/office/word/2012/wordml" xmlns:w16se="http://schemas.microsoft.com/office/word/2015/wordml/symex" xmlns:wpg="http://schemas.microsoft.com/office/word/2010/wordprocessingGroup" xmlns:wpi="http://schemas.microsoft.com/office/word/2010/wordprocessingInk" xmlns:wne="http://schemas.microsoft.com/office/word/2006/wordml" xmlns:wps="http://schemas.microsoft.com/office/word/2010/wordprocessingShape" mc:Ignorable="w14 w15 w16se wp14">
   <w:body>
     <w:p>
       <w:pPr>
@@ -1387,30 +1387,14 @@
           <w:szCs w:val="24"/>
           <w:lang w:val="en-US"/>
         </w:rPr>
-        <w:t xml:space="preserve">, </w:t>
-      </w:r>
-      <w:proofErr w:type="spellStart"/>
-      <w:r>
-        <w:rPr>
-          <w:szCs w:val="24"/>
-          <w:lang w:val="en-US"/>
-        </w:rPr>
-        <w:t>P</w:t>
-      </w:r>
-      <w:r>
-        <w:rPr>
-          <w:szCs w:val="24"/>
-          <w:lang w:val="en-US"/>
-        </w:rPr>
-        <w:t>erlin</w:t>
-      </w:r>
-      <w:proofErr w:type="spellEnd"/>
-      <w:r>
-        <w:rPr>
-          <w:szCs w:val="24"/>
-          <w:lang w:val="en-US"/>
-        </w:rPr>
-        <w:t xml:space="preserve"> noise</w:t>
+        <w:t>, P</w:t>
+      </w:r>
+      <w:r>
+        <w:rPr>
+          <w:szCs w:val="24"/>
+          <w:lang w:val="en-US"/>
+        </w:rPr>
+        <w:t>erlin noise</w:t>
       </w:r>
       <w:r>
         <w:rPr>
@@ -2784,8 +2768,6 @@
         </w:rPr>
         <w:t>: Rendering pipeline and input from user interface</w:t>
       </w:r>
-      <w:bookmarkStart w:id="0" w:name="_GoBack"/>
-      <w:bookmarkEnd w:id="0"/>
     </w:p>
     <w:p>
       <w:pPr>
@@ -5265,21 +5247,15 @@
                 </w:rPr>
                 <w:t>. Website</w:t>
               </w:r>
+              <w:bookmarkStart w:id="0" w:name="_GoBack"/>
+              <w:bookmarkEnd w:id="0"/>
             </w:p>
             <w:p>
-              <w:pPr>
-                <w:rPr>
-                  <w:lang w:val="en-US"/>
-                </w:rPr>
-              </w:pPr>
-            </w:p>
-            <w:p>
               <w:r>
                 <w:rPr>
                   <w:b/>
                   <w:bCs/>
                 </w:rPr>
-                <w:lastRenderedPageBreak/>
                 <w:fldChar w:fldCharType="end"/>
               </w:r>
             </w:p>
@@ -5298,7 +5274,7 @@
 </file>
 
 <file path=word/numbering.xml><?xml version="1.0" encoding="utf-8"?>
-<w:numbering xmlns:wpc="http://schemas.microsoft.com/office/word/2010/wordprocessingCanvas" xmlns:cx="http://schemas.microsoft.com/office/drawing/2014/chartex" xmlns:cx1="http://schemas.microsoft.com/office/drawing/2015/9/8/chartex" xmlns:cx2="http://schemas.microsoft.com/office/drawing/2015/10/21/chartex" xmlns:cx3="http://schemas.microsoft.com/office/drawing/2016/5/9/chartex" xmlns:cx4="http://schemas.microsoft.com/office/drawing/2016/5/10/chartex" xmlns:cx5="http://schemas.microsoft.com/office/drawing/2016/5/11/chartex" xmlns:cx6="http://schemas.microsoft.com/office/drawing/2016/5/12/chartex" xmlns:cx7="http://schemas.microsoft.com/office/drawing/2016/5/13/chartex" xmlns:cx8="http://schemas.microsoft.com/office/drawing/2016/5/14/chartex" xmlns:mc="http://schemas.openxmlformats.org/markup-compatibility/2006" xmlns:o="urn:schemas-microsoft-com:office:office" xmlns:r="http://schemas.openxmlformats.org/officeDocument/2006/relationships" xmlns:m="http://schemas.openxmlformats.org/officeDocument/2006/math" xmlns:v="urn:schemas-microsoft-com:vml" xmlns:wp14="http://schemas.microsoft.com/office/word/2010/wordprocessingDrawing" xmlns:wp="http://schemas.openxmlformats.org/drawingml/2006/wordprocessingDrawing" xmlns:w10="urn:schemas-microsoft-com:office:word" xmlns:w="http://schemas.openxmlformats.org/wordprocessingml/2006/main" xmlns:w14="http://schemas.microsoft.com/office/word/2010/wordml" xmlns:w15="http://schemas.microsoft.com/office/word/2012/wordml" xmlns:w16se="http://schemas.microsoft.com/office/word/2015/wordml/symex" xmlns:wpg="http://schemas.microsoft.com/office/word/2010/wordprocessingGroup" xmlns:wpi="http://schemas.microsoft.com/office/word/2010/wordprocessingInk" xmlns:wne="http://schemas.microsoft.com/office/word/2006/wordml" xmlns:wps="http://schemas.microsoft.com/office/word/2010/wordprocessingShape" mc:Ignorable="w14 w15 w16se wp14">
+<w:numbering xmlns:wpc="http://schemas.microsoft.com/office/word/2010/wordprocessingCanvas" xmlns:cx="http://schemas.microsoft.com/office/drawing/2014/chartex" xmlns:cx1="http://schemas.microsoft.com/office/drawing/2015/9/8/chartex" xmlns:cx2="http://schemas.microsoft.com/office/drawing/2015/10/21/chartex" xmlns:cx3="http://schemas.microsoft.com/office/drawing/2016/5/9/chartex" xmlns:cx4="http://schemas.microsoft.com/office/drawing/2016/5/10/chartex" xmlns:cx5="http://schemas.microsoft.com/office/drawing/2016/5/11/chartex" xmlns:mc="http://schemas.openxmlformats.org/markup-compatibility/2006" xmlns:o="urn:schemas-microsoft-com:office:office" xmlns:r="http://schemas.openxmlformats.org/officeDocument/2006/relationships" xmlns:m="http://schemas.openxmlformats.org/officeDocument/2006/math" xmlns:v="urn:schemas-microsoft-com:vml" xmlns:wp14="http://schemas.microsoft.com/office/word/2010/wordprocessingDrawing" xmlns:wp="http://schemas.openxmlformats.org/drawingml/2006/wordprocessingDrawing" xmlns:w10="urn:schemas-microsoft-com:office:word" xmlns:w="http://schemas.openxmlformats.org/wordprocessingml/2006/main" xmlns:w14="http://schemas.microsoft.com/office/word/2010/wordml" xmlns:w15="http://schemas.microsoft.com/office/word/2012/wordml" xmlns:w16se="http://schemas.microsoft.com/office/word/2015/wordml/symex" xmlns:wpg="http://schemas.microsoft.com/office/word/2010/wordprocessingGroup" xmlns:wpi="http://schemas.microsoft.com/office/word/2010/wordprocessingInk" xmlns:wne="http://schemas.microsoft.com/office/word/2006/wordml" xmlns:wps="http://schemas.microsoft.com/office/word/2010/wordprocessingShape" mc:Ignorable="w14 w15 w16se wp14">
   <w:abstractNum w:abstractNumId="0" w15:restartNumberingAfterBreak="0">
     <w:nsid w:val="2C3B1B1B"/>
     <w:multiLevelType w:val="multilevel"/>
@@ -7419,7 +7395,7 @@
 </file>
 
 <file path=customXml/itemProps1.xml><?xml version="1.0" encoding="utf-8"?>
-<ds:datastoreItem xmlns:ds="http://schemas.openxmlformats.org/officeDocument/2006/customXml" ds:itemID="{6423A329-0715-44A7-84DD-D1A0A41C820B}">
+<ds:datastoreItem xmlns:ds="http://schemas.openxmlformats.org/officeDocument/2006/customXml" ds:itemID="{0FC8304D-1F2A-4458-8901-0B5FAF33955F}">
   <ds:schemaRefs>
     <ds:schemaRef ds:uri="http://schemas.openxmlformats.org/officeDocument/2006/bibliography"/>
   </ds:schemaRefs>

</xml_diff>

<commit_message>
Project Plan - Corrected the date on first page
</commit_message>
<xml_diff>
--- a/Project Plan.docx
+++ b/Project Plan.docx
@@ -63,8 +63,10 @@
           <w:sz w:val="32"/>
           <w:szCs w:val="32"/>
         </w:rPr>
-        <w:t>2017-04-10</w:t>
-      </w:r>
+        <w:t>2017-04-24</w:t>
+      </w:r>
+      <w:bookmarkStart w:id="0" w:name="_GoBack"/>
+      <w:bookmarkEnd w:id="0"/>
     </w:p>
     <w:tbl>
       <w:tblPr>
@@ -5247,8 +5249,6 @@
                 </w:rPr>
                 <w:t>. Website</w:t>
               </w:r>
-              <w:bookmarkStart w:id="0" w:name="_GoBack"/>
-              <w:bookmarkEnd w:id="0"/>
             </w:p>
             <w:p>
               <w:r>
@@ -7395,7 +7395,7 @@
 </file>
 
 <file path=customXml/itemProps1.xml><?xml version="1.0" encoding="utf-8"?>
-<ds:datastoreItem xmlns:ds="http://schemas.openxmlformats.org/officeDocument/2006/customXml" ds:itemID="{0FC8304D-1F2A-4458-8901-0B5FAF33955F}">
+<ds:datastoreItem xmlns:ds="http://schemas.openxmlformats.org/officeDocument/2006/customXml" ds:itemID="{7E8B9176-8BC1-4017-852F-00E0A2AC026A}">
   <ds:schemaRefs>
     <ds:schemaRef ds:uri="http://schemas.openxmlformats.org/officeDocument/2006/bibliography"/>
   </ds:schemaRefs>

</xml_diff>

<commit_message>
Project Plan - Changed dates and expected outcome.
</commit_message>
<xml_diff>
--- a/Project Plan.docx
+++ b/Project Plan.docx
@@ -1,6 +1,6 @@
 
 <file path=word/document.xml><?xml version="1.0" encoding="utf-8"?>
-<w:document xmlns:wpc="http://schemas.microsoft.com/office/word/2010/wordprocessingCanvas" xmlns:cx="http://schemas.microsoft.com/office/drawing/2014/chartex" xmlns:cx1="http://schemas.microsoft.com/office/drawing/2015/9/8/chartex" xmlns:cx2="http://schemas.microsoft.com/office/drawing/2015/10/21/chartex" xmlns:cx3="http://schemas.microsoft.com/office/drawing/2016/5/9/chartex" xmlns:cx4="http://schemas.microsoft.com/office/drawing/2016/5/10/chartex" xmlns:cx5="http://schemas.microsoft.com/office/drawing/2016/5/11/chartex" xmlns:mc="http://schemas.openxmlformats.org/markup-compatibility/2006" xmlns:o="urn:schemas-microsoft-com:office:office" xmlns:r="http://schemas.openxmlformats.org/officeDocument/2006/relationships" xmlns:m="http://schemas.openxmlformats.org/officeDocument/2006/math" xmlns:v="urn:schemas-microsoft-com:vml" xmlns:wp14="http://schemas.microsoft.com/office/word/2010/wordprocessingDrawing" xmlns:wp="http://schemas.openxmlformats.org/drawingml/2006/wordprocessingDrawing" xmlns:w10="urn:schemas-microsoft-com:office:word" xmlns:w="http://schemas.openxmlformats.org/wordprocessingml/2006/main" xmlns:w14="http://schemas.microsoft.com/office/word/2010/wordml" xmlns:w15="http://schemas.microsoft.com/office/word/2012/wordml" xmlns:w16se="http://schemas.microsoft.com/office/word/2015/wordml/symex" xmlns:wpg="http://schemas.microsoft.com/office/word/2010/wordprocessingGroup" xmlns:wpi="http://schemas.microsoft.com/office/word/2010/wordprocessingInk" xmlns:wne="http://schemas.microsoft.com/office/word/2006/wordml" xmlns:wps="http://schemas.microsoft.com/office/word/2010/wordprocessingShape" mc:Ignorable="w14 w15 w16se wp14">
+<w:document xmlns:wpc="http://schemas.microsoft.com/office/word/2010/wordprocessingCanvas" xmlns:cx="http://schemas.microsoft.com/office/drawing/2014/chartex" xmlns:cx1="http://schemas.microsoft.com/office/drawing/2015/9/8/chartex" xmlns:cx2="http://schemas.microsoft.com/office/drawing/2015/10/21/chartex" xmlns:cx3="http://schemas.microsoft.com/office/drawing/2016/5/9/chartex" xmlns:cx4="http://schemas.microsoft.com/office/drawing/2016/5/10/chartex" xmlns:cx5="http://schemas.microsoft.com/office/drawing/2016/5/11/chartex" xmlns:cx6="http://schemas.microsoft.com/office/drawing/2016/5/12/chartex" xmlns:cx7="http://schemas.microsoft.com/office/drawing/2016/5/13/chartex" xmlns:cx8="http://schemas.microsoft.com/office/drawing/2016/5/14/chartex" xmlns:mc="http://schemas.openxmlformats.org/markup-compatibility/2006" xmlns:o="urn:schemas-microsoft-com:office:office" xmlns:r="http://schemas.openxmlformats.org/officeDocument/2006/relationships" xmlns:m="http://schemas.openxmlformats.org/officeDocument/2006/math" xmlns:v="urn:schemas-microsoft-com:vml" xmlns:wp14="http://schemas.microsoft.com/office/word/2010/wordprocessingDrawing" xmlns:wp="http://schemas.openxmlformats.org/drawingml/2006/wordprocessingDrawing" xmlns:w10="urn:schemas-microsoft-com:office:word" xmlns:w="http://schemas.openxmlformats.org/wordprocessingml/2006/main" xmlns:w14="http://schemas.microsoft.com/office/word/2010/wordml" xmlns:w15="http://schemas.microsoft.com/office/word/2012/wordml" xmlns:w16se="http://schemas.microsoft.com/office/word/2015/wordml/symex" xmlns:wpg="http://schemas.microsoft.com/office/word/2010/wordprocessingGroup" xmlns:wpi="http://schemas.microsoft.com/office/word/2010/wordprocessingInk" xmlns:wne="http://schemas.microsoft.com/office/word/2006/wordml" xmlns:wps="http://schemas.microsoft.com/office/word/2010/wordprocessingShape" mc:Ignorable="w14 w15 w16se wp14">
   <w:body>
     <w:p>
       <w:pPr>
@@ -65,8 +65,6 @@
         </w:rPr>
         <w:t>2017-04-24</w:t>
       </w:r>
-      <w:bookmarkStart w:id="0" w:name="_GoBack"/>
-      <w:bookmarkEnd w:id="0"/>
     </w:p>
     <w:tbl>
       <w:tblPr>
@@ -1389,14 +1387,30 @@
           <w:szCs w:val="24"/>
           <w:lang w:val="en-US"/>
         </w:rPr>
-        <w:t>, P</w:t>
-      </w:r>
-      <w:r>
-        <w:rPr>
-          <w:szCs w:val="24"/>
-          <w:lang w:val="en-US"/>
-        </w:rPr>
-        <w:t>erlin noise</w:t>
+        <w:t xml:space="preserve">, </w:t>
+      </w:r>
+      <w:proofErr w:type="spellStart"/>
+      <w:r>
+        <w:rPr>
+          <w:szCs w:val="24"/>
+          <w:lang w:val="en-US"/>
+        </w:rPr>
+        <w:t>P</w:t>
+      </w:r>
+      <w:r>
+        <w:rPr>
+          <w:szCs w:val="24"/>
+          <w:lang w:val="en-US"/>
+        </w:rPr>
+        <w:t>erlin</w:t>
+      </w:r>
+      <w:proofErr w:type="spellEnd"/>
+      <w:r>
+        <w:rPr>
+          <w:szCs w:val="24"/>
+          <w:lang w:val="en-US"/>
+        </w:rPr>
+        <w:t xml:space="preserve"> noise</w:t>
       </w:r>
       <w:r>
         <w:rPr>
@@ -2919,7 +2933,51 @@
           <w:szCs w:val="24"/>
           <w:lang w:val="en-US"/>
         </w:rPr>
-        <w:t xml:space="preserve"> The implementation will show that it is feasible to use PCG as a method to create a model of a city viable to use in games. Future work will be to find ways to have more control over the generation with parameters or other means. </w:t>
+        <w:t xml:space="preserve"> The implementation </w:t>
+      </w:r>
+      <w:r>
+        <w:rPr>
+          <w:szCs w:val="24"/>
+          <w:lang w:val="en-US"/>
+        </w:rPr>
+        <w:t>is expected to</w:t>
+      </w:r>
+      <w:r>
+        <w:rPr>
+          <w:szCs w:val="24"/>
+          <w:lang w:val="en-US"/>
+        </w:rPr>
+        <w:t xml:space="preserve"> show that it is feasible to use PCG as a method to create a model of a city viable to use in games.</w:t>
+      </w:r>
+      <w:r>
+        <w:rPr>
+          <w:szCs w:val="24"/>
+          <w:lang w:val="en-US"/>
+        </w:rPr>
+        <w:t xml:space="preserve"> Furthermore, </w:t>
+      </w:r>
+      <w:r>
+        <w:rPr>
+          <w:szCs w:val="24"/>
+          <w:lang w:val="en-US"/>
+        </w:rPr>
+        <w:t xml:space="preserve">we expect to identify one, or several, </w:t>
+      </w:r>
+      <w:bookmarkStart w:id="0" w:name="_GoBack"/>
+      <w:bookmarkEnd w:id="0"/>
+      <w:r>
+        <w:rPr>
+          <w:szCs w:val="24"/>
+          <w:lang w:val="en-US"/>
+        </w:rPr>
+        <w:t xml:space="preserve">PCG technique(s) that alone, or in conjunction with each other, can generate such a city. </w:t>
+      </w:r>
+      <w:r>
+        <w:rPr>
+          <w:szCs w:val="24"/>
+          <w:lang w:val="en-US"/>
+        </w:rPr>
+        <w:t xml:space="preserve">Future work will be to find ways to have more control over the generation with parameters or other means. </w:t>
       </w:r>
     </w:p>
     <w:p>
@@ -3330,7 +3388,7 @@
           <w:lang w:val="en-US"/>
         </w:rPr>
         <w:tab/>
-        <w:t>2017-03-27 – 2017-06-01</w:t>
+        <w:t>2017-03-27 – 2017-05-14</w:t>
       </w:r>
     </w:p>
     <w:p>
@@ -3369,7 +3427,15 @@
           <w:lang w:val="en-US"/>
         </w:rPr>
         <w:tab/>
-        <w:t>2017-04-17 – 2017-06-11</w:t>
+        <w:t>2017-05-01</w:t>
+      </w:r>
+      <w:r>
+        <w:rPr>
+          <w:rFonts w:asciiTheme="majorHAnsi" w:hAnsiTheme="majorHAnsi"/>
+          <w:szCs w:val="24"/>
+          <w:lang w:val="en-US"/>
+        </w:rPr>
+        <w:t xml:space="preserve"> – 2017-06-11</w:t>
       </w:r>
     </w:p>
     <w:p>
@@ -3391,7 +3457,15 @@
           <w:szCs w:val="24"/>
           <w:lang w:val="en-US"/>
         </w:rPr>
-        <w:t xml:space="preserve">Implementation </w:t>
+        <w:t>Imple</w:t>
+      </w:r>
+      <w:r>
+        <w:rPr>
+          <w:rFonts w:asciiTheme="majorHAnsi" w:hAnsiTheme="majorHAnsi"/>
+          <w:szCs w:val="24"/>
+          <w:lang w:val="en-US"/>
+        </w:rPr>
+        <w:t xml:space="preserve">mentation </w:t>
       </w:r>
       <w:r>
         <w:rPr>
@@ -3408,7 +3482,7 @@
           <w:lang w:val="en-US"/>
         </w:rPr>
         <w:tab/>
-        <w:t>2017-03-27 – 2017-06-01</w:t>
+        <w:t>2017-03-27 – 2017-05-14</w:t>
       </w:r>
     </w:p>
     <w:p>
@@ -3430,7 +3504,15 @@
           <w:szCs w:val="24"/>
           <w:lang w:val="en-US"/>
         </w:rPr>
-        <w:t xml:space="preserve">Testing </w:t>
+        <w:t>T</w:t>
+      </w:r>
+      <w:r>
+        <w:rPr>
+          <w:rFonts w:asciiTheme="majorHAnsi" w:hAnsiTheme="majorHAnsi"/>
+          <w:szCs w:val="24"/>
+          <w:lang w:val="en-US"/>
+        </w:rPr>
+        <w:t xml:space="preserve">esting </w:t>
       </w:r>
       <w:r>
         <w:rPr>
@@ -3447,7 +3529,7 @@
           <w:lang w:val="en-US"/>
         </w:rPr>
         <w:tab/>
-        <w:t>2017-04-10 – 2017-06-01</w:t>
+        <w:t>2017-05-14 – 2017-06-11</w:t>
       </w:r>
     </w:p>
     <w:p>
@@ -3486,15 +3568,31 @@
           <w:lang w:val="en-US"/>
         </w:rPr>
         <w:tab/>
-        <w:t>2017-05-22 – 2017-06-</w:t>
-      </w:r>
-      <w:r>
-        <w:rPr>
-          <w:rFonts w:asciiTheme="majorHAnsi" w:hAnsiTheme="majorHAnsi"/>
-          <w:szCs w:val="24"/>
-          <w:lang w:val="en-US"/>
-        </w:rPr>
-        <w:t>01</w:t>
+        <w:t>20</w:t>
+      </w:r>
+      <w:r>
+        <w:rPr>
+          <w:rFonts w:asciiTheme="majorHAnsi" w:hAnsiTheme="majorHAnsi"/>
+          <w:szCs w:val="24"/>
+          <w:lang w:val="en-US"/>
+        </w:rPr>
+        <w:t>17-05-14</w:t>
+      </w:r>
+      <w:r>
+        <w:rPr>
+          <w:rFonts w:asciiTheme="majorHAnsi" w:hAnsiTheme="majorHAnsi"/>
+          <w:szCs w:val="24"/>
+          <w:lang w:val="en-US"/>
+        </w:rPr>
+        <w:t xml:space="preserve"> – 2017-06-</w:t>
+      </w:r>
+      <w:r>
+        <w:rPr>
+          <w:rFonts w:asciiTheme="majorHAnsi" w:hAnsiTheme="majorHAnsi"/>
+          <w:szCs w:val="24"/>
+          <w:lang w:val="en-US"/>
+        </w:rPr>
+        <w:t>11</w:t>
       </w:r>
     </w:p>
     <w:p>
@@ -3547,11 +3645,6 @@
     </w:p>
     <w:p>
       <w:pPr>
-        <w:pStyle w:val="Liststycke"/>
-        <w:numPr>
-          <w:ilvl w:val="0"/>
-          <w:numId w:val="5"/>
-        </w:numPr>
         <w:rPr>
           <w:rFonts w:asciiTheme="majorHAnsi" w:hAnsiTheme="majorHAnsi"/>
           <w:szCs w:val="24"/>
@@ -5274,7 +5367,7 @@
 </file>
 
 <file path=word/numbering.xml><?xml version="1.0" encoding="utf-8"?>
-<w:numbering xmlns:wpc="http://schemas.microsoft.com/office/word/2010/wordprocessingCanvas" xmlns:cx="http://schemas.microsoft.com/office/drawing/2014/chartex" xmlns:cx1="http://schemas.microsoft.com/office/drawing/2015/9/8/chartex" xmlns:cx2="http://schemas.microsoft.com/office/drawing/2015/10/21/chartex" xmlns:cx3="http://schemas.microsoft.com/office/drawing/2016/5/9/chartex" xmlns:cx4="http://schemas.microsoft.com/office/drawing/2016/5/10/chartex" xmlns:cx5="http://schemas.microsoft.com/office/drawing/2016/5/11/chartex" xmlns:mc="http://schemas.openxmlformats.org/markup-compatibility/2006" xmlns:o="urn:schemas-microsoft-com:office:office" xmlns:r="http://schemas.openxmlformats.org/officeDocument/2006/relationships" xmlns:m="http://schemas.openxmlformats.org/officeDocument/2006/math" xmlns:v="urn:schemas-microsoft-com:vml" xmlns:wp14="http://schemas.microsoft.com/office/word/2010/wordprocessingDrawing" xmlns:wp="http://schemas.openxmlformats.org/drawingml/2006/wordprocessingDrawing" xmlns:w10="urn:schemas-microsoft-com:office:word" xmlns:w="http://schemas.openxmlformats.org/wordprocessingml/2006/main" xmlns:w14="http://schemas.microsoft.com/office/word/2010/wordml" xmlns:w15="http://schemas.microsoft.com/office/word/2012/wordml" xmlns:w16se="http://schemas.microsoft.com/office/word/2015/wordml/symex" xmlns:wpg="http://schemas.microsoft.com/office/word/2010/wordprocessingGroup" xmlns:wpi="http://schemas.microsoft.com/office/word/2010/wordprocessingInk" xmlns:wne="http://schemas.microsoft.com/office/word/2006/wordml" xmlns:wps="http://schemas.microsoft.com/office/word/2010/wordprocessingShape" mc:Ignorable="w14 w15 w16se wp14">
+<w:numbering xmlns:wpc="http://schemas.microsoft.com/office/word/2010/wordprocessingCanvas" xmlns:cx="http://schemas.microsoft.com/office/drawing/2014/chartex" xmlns:cx1="http://schemas.microsoft.com/office/drawing/2015/9/8/chartex" xmlns:cx2="http://schemas.microsoft.com/office/drawing/2015/10/21/chartex" xmlns:cx3="http://schemas.microsoft.com/office/drawing/2016/5/9/chartex" xmlns:cx4="http://schemas.microsoft.com/office/drawing/2016/5/10/chartex" xmlns:cx5="http://schemas.microsoft.com/office/drawing/2016/5/11/chartex" xmlns:cx6="http://schemas.microsoft.com/office/drawing/2016/5/12/chartex" xmlns:cx7="http://schemas.microsoft.com/office/drawing/2016/5/13/chartex" xmlns:cx8="http://schemas.microsoft.com/office/drawing/2016/5/14/chartex" xmlns:mc="http://schemas.openxmlformats.org/markup-compatibility/2006" xmlns:o="urn:schemas-microsoft-com:office:office" xmlns:r="http://schemas.openxmlformats.org/officeDocument/2006/relationships" xmlns:m="http://schemas.openxmlformats.org/officeDocument/2006/math" xmlns:v="urn:schemas-microsoft-com:vml" xmlns:wp14="http://schemas.microsoft.com/office/word/2010/wordprocessingDrawing" xmlns:wp="http://schemas.openxmlformats.org/drawingml/2006/wordprocessingDrawing" xmlns:w10="urn:schemas-microsoft-com:office:word" xmlns:w="http://schemas.openxmlformats.org/wordprocessingml/2006/main" xmlns:w14="http://schemas.microsoft.com/office/word/2010/wordml" xmlns:w15="http://schemas.microsoft.com/office/word/2012/wordml" xmlns:w16se="http://schemas.microsoft.com/office/word/2015/wordml/symex" xmlns:wpg="http://schemas.microsoft.com/office/word/2010/wordprocessingGroup" xmlns:wpi="http://schemas.microsoft.com/office/word/2010/wordprocessingInk" xmlns:wne="http://schemas.microsoft.com/office/word/2006/wordml" xmlns:wps="http://schemas.microsoft.com/office/word/2010/wordprocessingShape" mc:Ignorable="w14 w15 w16se wp14">
   <w:abstractNum w:abstractNumId="0" w15:restartNumberingAfterBreak="0">
     <w:nsid w:val="2C3B1B1B"/>
     <w:multiLevelType w:val="multilevel"/>
@@ -7395,7 +7488,7 @@
 </file>
 
 <file path=customXml/itemProps1.xml><?xml version="1.0" encoding="utf-8"?>
-<ds:datastoreItem xmlns:ds="http://schemas.openxmlformats.org/officeDocument/2006/customXml" ds:itemID="{7E8B9176-8BC1-4017-852F-00E0A2AC026A}">
+<ds:datastoreItem xmlns:ds="http://schemas.openxmlformats.org/officeDocument/2006/customXml" ds:itemID="{ADA4994D-3220-44A4-A09A-609D93263A26}">
   <ds:schemaRefs>
     <ds:schemaRef ds:uri="http://schemas.openxmlformats.org/officeDocument/2006/bibliography"/>
   </ds:schemaRefs>

</xml_diff>

<commit_message>
Project Plan - Fixed timeplan image
</commit_message>
<xml_diff>
--- a/Project Plan.docx
+++ b/Project Plan.docx
@@ -1,6 +1,6 @@
 
 <file path=word/document.xml><?xml version="1.0" encoding="utf-8"?>
-<w:document xmlns:wpc="http://schemas.microsoft.com/office/word/2010/wordprocessingCanvas" xmlns:cx="http://schemas.microsoft.com/office/drawing/2014/chartex" xmlns:cx1="http://schemas.microsoft.com/office/drawing/2015/9/8/chartex" xmlns:cx2="http://schemas.microsoft.com/office/drawing/2015/10/21/chartex" xmlns:cx3="http://schemas.microsoft.com/office/drawing/2016/5/9/chartex" xmlns:cx4="http://schemas.microsoft.com/office/drawing/2016/5/10/chartex" xmlns:cx5="http://schemas.microsoft.com/office/drawing/2016/5/11/chartex" xmlns:cx6="http://schemas.microsoft.com/office/drawing/2016/5/12/chartex" xmlns:cx7="http://schemas.microsoft.com/office/drawing/2016/5/13/chartex" xmlns:cx8="http://schemas.microsoft.com/office/drawing/2016/5/14/chartex" xmlns:mc="http://schemas.openxmlformats.org/markup-compatibility/2006" xmlns:o="urn:schemas-microsoft-com:office:office" xmlns:r="http://schemas.openxmlformats.org/officeDocument/2006/relationships" xmlns:m="http://schemas.openxmlformats.org/officeDocument/2006/math" xmlns:v="urn:schemas-microsoft-com:vml" xmlns:wp14="http://schemas.microsoft.com/office/word/2010/wordprocessingDrawing" xmlns:wp="http://schemas.openxmlformats.org/drawingml/2006/wordprocessingDrawing" xmlns:w10="urn:schemas-microsoft-com:office:word" xmlns:w="http://schemas.openxmlformats.org/wordprocessingml/2006/main" xmlns:w14="http://schemas.microsoft.com/office/word/2010/wordml" xmlns:w15="http://schemas.microsoft.com/office/word/2012/wordml" xmlns:w16se="http://schemas.microsoft.com/office/word/2015/wordml/symex" xmlns:wpg="http://schemas.microsoft.com/office/word/2010/wordprocessingGroup" xmlns:wpi="http://schemas.microsoft.com/office/word/2010/wordprocessingInk" xmlns:wne="http://schemas.microsoft.com/office/word/2006/wordml" xmlns:wps="http://schemas.microsoft.com/office/word/2010/wordprocessingShape" mc:Ignorable="w14 w15 w16se wp14">
+<w:document xmlns:wpc="http://schemas.microsoft.com/office/word/2010/wordprocessingCanvas" xmlns:cx="http://schemas.microsoft.com/office/drawing/2014/chartex" xmlns:cx1="http://schemas.microsoft.com/office/drawing/2015/9/8/chartex" xmlns:cx2="http://schemas.microsoft.com/office/drawing/2015/10/21/chartex" xmlns:cx3="http://schemas.microsoft.com/office/drawing/2016/5/9/chartex" xmlns:cx4="http://schemas.microsoft.com/office/drawing/2016/5/10/chartex" xmlns:cx5="http://schemas.microsoft.com/office/drawing/2016/5/11/chartex" xmlns:mc="http://schemas.openxmlformats.org/markup-compatibility/2006" xmlns:o="urn:schemas-microsoft-com:office:office" xmlns:r="http://schemas.openxmlformats.org/officeDocument/2006/relationships" xmlns:m="http://schemas.openxmlformats.org/officeDocument/2006/math" xmlns:v="urn:schemas-microsoft-com:vml" xmlns:wp14="http://schemas.microsoft.com/office/word/2010/wordprocessingDrawing" xmlns:wp="http://schemas.openxmlformats.org/drawingml/2006/wordprocessingDrawing" xmlns:w10="urn:schemas-microsoft-com:office:word" xmlns:w="http://schemas.openxmlformats.org/wordprocessingml/2006/main" xmlns:w14="http://schemas.microsoft.com/office/word/2010/wordml" xmlns:w15="http://schemas.microsoft.com/office/word/2012/wordml" xmlns:w16se="http://schemas.microsoft.com/office/word/2015/wordml/symex" xmlns:wpg="http://schemas.microsoft.com/office/word/2010/wordprocessingGroup" xmlns:wpi="http://schemas.microsoft.com/office/word/2010/wordprocessingInk" xmlns:wne="http://schemas.microsoft.com/office/word/2006/wordml" xmlns:wps="http://schemas.microsoft.com/office/word/2010/wordprocessingShape" mc:Ignorable="w14 w15 w16se wp14">
   <w:body>
     <w:p>
       <w:pPr>
@@ -1387,30 +1387,14 @@
           <w:szCs w:val="24"/>
           <w:lang w:val="en-US"/>
         </w:rPr>
-        <w:t xml:space="preserve">, </w:t>
-      </w:r>
-      <w:proofErr w:type="spellStart"/>
-      <w:r>
-        <w:rPr>
-          <w:szCs w:val="24"/>
-          <w:lang w:val="en-US"/>
-        </w:rPr>
-        <w:t>P</w:t>
-      </w:r>
-      <w:r>
-        <w:rPr>
-          <w:szCs w:val="24"/>
-          <w:lang w:val="en-US"/>
-        </w:rPr>
-        <w:t>erlin</w:t>
-      </w:r>
-      <w:proofErr w:type="spellEnd"/>
-      <w:r>
-        <w:rPr>
-          <w:szCs w:val="24"/>
-          <w:lang w:val="en-US"/>
-        </w:rPr>
-        <w:t xml:space="preserve"> noise</w:t>
+        <w:t>, P</w:t>
+      </w:r>
+      <w:r>
+        <w:rPr>
+          <w:szCs w:val="24"/>
+          <w:lang w:val="en-US"/>
+        </w:rPr>
+        <w:t>erlin noise</w:t>
       </w:r>
       <w:r>
         <w:rPr>
@@ -2961,16 +2945,7 @@
           <w:szCs w:val="24"/>
           <w:lang w:val="en-US"/>
         </w:rPr>
-        <w:t xml:space="preserve">we expect to identify one, or several, </w:t>
-      </w:r>
-      <w:bookmarkStart w:id="0" w:name="_GoBack"/>
-      <w:bookmarkEnd w:id="0"/>
-      <w:r>
-        <w:rPr>
-          <w:szCs w:val="24"/>
-          <w:lang w:val="en-US"/>
-        </w:rPr>
-        <w:t xml:space="preserve">PCG technique(s) that alone, or in conjunction with each other, can generate such a city. </w:t>
+        <w:t xml:space="preserve">we expect to identify one, or several, PCG technique(s) that alone, or in conjunction with each other, can generate such a city. </w:t>
       </w:r>
       <w:r>
         <w:rPr>
@@ -3021,19 +2996,29 @@
       <w:pPr>
         <w:jc w:val="center"/>
         <w:rPr>
-          <w:lang w:val="en-US"/>
-        </w:rPr>
-      </w:pPr>
-      <w:r>
-        <w:rPr>
           <w:noProof/>
           <w:szCs w:val="24"/>
           <w:lang w:eastAsia="sv-SE"/>
         </w:rPr>
+      </w:pPr>
+    </w:p>
+    <w:p>
+      <w:pPr>
+        <w:jc w:val="center"/>
+        <w:rPr>
+          <w:lang w:val="en-US"/>
+        </w:rPr>
+      </w:pPr>
+      <w:r>
+        <w:rPr>
+          <w:noProof/>
+          <w:szCs w:val="24"/>
+          <w:lang w:eastAsia="sv-SE"/>
+        </w:rPr>
         <w:drawing>
-          <wp:inline distT="0" distB="0" distL="0" distR="0" wp14:anchorId="554D76F9" wp14:editId="271AD5A6">
-            <wp:extent cx="5105113" cy="3514725"/>
-            <wp:effectExtent l="0" t="0" r="635" b="0"/>
+          <wp:inline distT="0" distB="0" distL="0" distR="0" wp14:anchorId="554D76F9" wp14:editId="4569F348">
+            <wp:extent cx="5628048" cy="3829050"/>
+            <wp:effectExtent l="0" t="0" r="0" b="0"/>
             <wp:docPr id="1" name="Bildobjekt 1"/>
             <wp:cNvGraphicFramePr>
               <a:graphicFrameLocks xmlns:a="http://schemas.openxmlformats.org/drawingml/2006/main" noChangeAspect="1"/>
@@ -3053,13 +3038,13 @@
                         </a:ext>
                       </a:extLst>
                     </a:blip>
-                    <a:srcRect b="31153"/>
+                    <a:srcRect b="31965"/>
                     <a:stretch/>
                   </pic:blipFill>
                   <pic:spPr bwMode="auto">
                     <a:xfrm>
                       <a:off x="0" y="0"/>
-                      <a:ext cx="5144860" cy="3542089"/>
+                      <a:ext cx="5663965" cy="3853486"/>
                     </a:xfrm>
                     <a:prstGeom prst="rect">
                       <a:avLst/>
@@ -3625,23 +3610,8 @@
         <w:tab/>
         <w:t>2017-05-22 – 2017-05-28</w:t>
       </w:r>
-    </w:p>
-    <w:p>
-      <w:pPr>
-        <w:rPr>
-          <w:rFonts w:asciiTheme="majorHAnsi" w:hAnsiTheme="majorHAnsi"/>
-          <w:szCs w:val="24"/>
-          <w:lang w:val="en-US"/>
-        </w:rPr>
-      </w:pPr>
-      <w:r>
-        <w:rPr>
-          <w:rFonts w:asciiTheme="majorHAnsi" w:hAnsiTheme="majorHAnsi"/>
-          <w:szCs w:val="24"/>
-          <w:lang w:val="en-US"/>
-        </w:rPr>
-        <w:br w:type="page"/>
-      </w:r>
+      <w:bookmarkStart w:id="0" w:name="_GoBack"/>
+      <w:bookmarkEnd w:id="0"/>
     </w:p>
     <w:p>
       <w:pPr>
@@ -5367,7 +5337,7 @@
 </file>
 
 <file path=word/numbering.xml><?xml version="1.0" encoding="utf-8"?>
-<w:numbering xmlns:wpc="http://schemas.microsoft.com/office/word/2010/wordprocessingCanvas" xmlns:cx="http://schemas.microsoft.com/office/drawing/2014/chartex" xmlns:cx1="http://schemas.microsoft.com/office/drawing/2015/9/8/chartex" xmlns:cx2="http://schemas.microsoft.com/office/drawing/2015/10/21/chartex" xmlns:cx3="http://schemas.microsoft.com/office/drawing/2016/5/9/chartex" xmlns:cx4="http://schemas.microsoft.com/office/drawing/2016/5/10/chartex" xmlns:cx5="http://schemas.microsoft.com/office/drawing/2016/5/11/chartex" xmlns:cx6="http://schemas.microsoft.com/office/drawing/2016/5/12/chartex" xmlns:cx7="http://schemas.microsoft.com/office/drawing/2016/5/13/chartex" xmlns:cx8="http://schemas.microsoft.com/office/drawing/2016/5/14/chartex" xmlns:mc="http://schemas.openxmlformats.org/markup-compatibility/2006" xmlns:o="urn:schemas-microsoft-com:office:office" xmlns:r="http://schemas.openxmlformats.org/officeDocument/2006/relationships" xmlns:m="http://schemas.openxmlformats.org/officeDocument/2006/math" xmlns:v="urn:schemas-microsoft-com:vml" xmlns:wp14="http://schemas.microsoft.com/office/word/2010/wordprocessingDrawing" xmlns:wp="http://schemas.openxmlformats.org/drawingml/2006/wordprocessingDrawing" xmlns:w10="urn:schemas-microsoft-com:office:word" xmlns:w="http://schemas.openxmlformats.org/wordprocessingml/2006/main" xmlns:w14="http://schemas.microsoft.com/office/word/2010/wordml" xmlns:w15="http://schemas.microsoft.com/office/word/2012/wordml" xmlns:w16se="http://schemas.microsoft.com/office/word/2015/wordml/symex" xmlns:wpg="http://schemas.microsoft.com/office/word/2010/wordprocessingGroup" xmlns:wpi="http://schemas.microsoft.com/office/word/2010/wordprocessingInk" xmlns:wne="http://schemas.microsoft.com/office/word/2006/wordml" xmlns:wps="http://schemas.microsoft.com/office/word/2010/wordprocessingShape" mc:Ignorable="w14 w15 w16se wp14">
+<w:numbering xmlns:wpc="http://schemas.microsoft.com/office/word/2010/wordprocessingCanvas" xmlns:cx="http://schemas.microsoft.com/office/drawing/2014/chartex" xmlns:cx1="http://schemas.microsoft.com/office/drawing/2015/9/8/chartex" xmlns:cx2="http://schemas.microsoft.com/office/drawing/2015/10/21/chartex" xmlns:cx3="http://schemas.microsoft.com/office/drawing/2016/5/9/chartex" xmlns:cx4="http://schemas.microsoft.com/office/drawing/2016/5/10/chartex" xmlns:cx5="http://schemas.microsoft.com/office/drawing/2016/5/11/chartex" xmlns:mc="http://schemas.openxmlformats.org/markup-compatibility/2006" xmlns:o="urn:schemas-microsoft-com:office:office" xmlns:r="http://schemas.openxmlformats.org/officeDocument/2006/relationships" xmlns:m="http://schemas.openxmlformats.org/officeDocument/2006/math" xmlns:v="urn:schemas-microsoft-com:vml" xmlns:wp14="http://schemas.microsoft.com/office/word/2010/wordprocessingDrawing" xmlns:wp="http://schemas.openxmlformats.org/drawingml/2006/wordprocessingDrawing" xmlns:w10="urn:schemas-microsoft-com:office:word" xmlns:w="http://schemas.openxmlformats.org/wordprocessingml/2006/main" xmlns:w14="http://schemas.microsoft.com/office/word/2010/wordml" xmlns:w15="http://schemas.microsoft.com/office/word/2012/wordml" xmlns:w16se="http://schemas.microsoft.com/office/word/2015/wordml/symex" xmlns:wpg="http://schemas.microsoft.com/office/word/2010/wordprocessingGroup" xmlns:wpi="http://schemas.microsoft.com/office/word/2010/wordprocessingInk" xmlns:wne="http://schemas.microsoft.com/office/word/2006/wordml" xmlns:wps="http://schemas.microsoft.com/office/word/2010/wordprocessingShape" mc:Ignorable="w14 w15 w16se wp14">
   <w:abstractNum w:abstractNumId="0" w15:restartNumberingAfterBreak="0">
     <w:nsid w:val="2C3B1B1B"/>
     <w:multiLevelType w:val="multilevel"/>
@@ -7488,7 +7458,7 @@
 </file>
 
 <file path=customXml/itemProps1.xml><?xml version="1.0" encoding="utf-8"?>
-<ds:datastoreItem xmlns:ds="http://schemas.openxmlformats.org/officeDocument/2006/customXml" ds:itemID="{ADA4994D-3220-44A4-A09A-609D93263A26}">
+<ds:datastoreItem xmlns:ds="http://schemas.openxmlformats.org/officeDocument/2006/customXml" ds:itemID="{3FCDF7AA-6434-40B1-B941-E0455A61E00A}">
   <ds:schemaRefs>
     <ds:schemaRef ds:uri="http://schemas.openxmlformats.org/officeDocument/2006/bibliography"/>
   </ds:schemaRefs>

</xml_diff>

<commit_message>
Project Plan - Fixed date
</commit_message>
<xml_diff>
--- a/Project Plan.docx
+++ b/Project Plan.docx
@@ -63,8 +63,10 @@
           <w:sz w:val="32"/>
           <w:szCs w:val="32"/>
         </w:rPr>
-        <w:t>2017-04-24</w:t>
-      </w:r>
+        <w:t>2017-04-30</w:t>
+      </w:r>
+      <w:bookmarkStart w:id="0" w:name="_GoBack"/>
+      <w:bookmarkEnd w:id="0"/>
     </w:p>
     <w:tbl>
       <w:tblPr>
@@ -2998,7 +3000,7 @@
         <w:rPr>
           <w:noProof/>
           <w:szCs w:val="24"/>
-          <w:lang w:eastAsia="sv-SE"/>
+          <w:lang w:val="en-US" w:eastAsia="sv-SE"/>
         </w:rPr>
       </w:pPr>
     </w:p>
@@ -3610,8 +3612,6 @@
         <w:tab/>
         <w:t>2017-05-22 – 2017-05-28</w:t>
       </w:r>
-      <w:bookmarkStart w:id="0" w:name="_GoBack"/>
-      <w:bookmarkEnd w:id="0"/>
     </w:p>
     <w:p>
       <w:pPr>
@@ -7458,7 +7458,7 @@
 </file>
 
 <file path=customXml/itemProps1.xml><?xml version="1.0" encoding="utf-8"?>
-<ds:datastoreItem xmlns:ds="http://schemas.openxmlformats.org/officeDocument/2006/customXml" ds:itemID="{3FCDF7AA-6434-40B1-B941-E0455A61E00A}">
+<ds:datastoreItem xmlns:ds="http://schemas.openxmlformats.org/officeDocument/2006/customXml" ds:itemID="{32A297C7-9160-4994-A938-0092FA94034D}">
   <ds:schemaRefs>
     <ds:schemaRef ds:uri="http://schemas.openxmlformats.org/officeDocument/2006/bibliography"/>
   </ds:schemaRefs>

</xml_diff>